<commit_message>
added scrnsht + modified prj report
</commit_message>
<xml_diff>
--- a/Project Report Template_Group8.docx
+++ b/Project Report Template_Group8.docx
@@ -11,44 +11,22 @@
       </w:r>
     </w:p>
     <w:p>
-      <w:proofErr w:type="spellStart"/>
-      <w:r>
+      <w:pPr>
         <w:rPr>
-          <w:highlight w:val="yellow"/>
+          <w:b/>
+          <w:bCs/>
+          <w:sz w:val="24"/>
+          <w:szCs w:val="24"/>
         </w:rPr>
-        <w:t>Langara</w:t>
-      </w:r>
-      <w:proofErr w:type="spellEnd"/>
+      </w:pPr>
       <w:r>
         <w:rPr>
-          <w:highlight w:val="yellow"/>
+          <w:b/>
+          <w:bCs/>
+          <w:sz w:val="24"/>
+          <w:szCs w:val="24"/>
         </w:rPr>
-        <w:t xml:space="preserve"> </w:t>
-      </w:r>
-      <w:r>
-        <w:rPr>
-          <w:highlight w:val="yellow"/>
-        </w:rPr>
-        <w:t>University</w:t>
-      </w:r>
-      <w:r>
-        <w:rPr>
-          <w:highlight w:val="yellow"/>
-        </w:rPr>
-        <w:t>?</w:t>
-      </w:r>
-    </w:p>
-    <w:p>
-      <w:pPr>
-        <w:rPr>
-          <w:color w:val="00B050"/>
-        </w:rPr>
-      </w:pPr>
-      <w:r>
-        <w:rPr>
-          <w:color w:val="00B050"/>
-        </w:rPr>
-        <w:t>Choose a name for your company. It makes the project more fun and who knows, this may inspire you to develop an idea and start your own company!</w:t>
+        <w:t>Fetch my Data</w:t>
       </w:r>
     </w:p>
     <w:p>
@@ -136,21 +114,14 @@
       <w:r>
         <w:t xml:space="preserve"> from </w:t>
       </w:r>
-      <w:proofErr w:type="spellStart"/>
       <w:r>
         <w:t>2:30pm</w:t>
       </w:r>
-      <w:proofErr w:type="spellEnd"/>
       <w:r>
         <w:t xml:space="preserve"> to </w:t>
       </w:r>
-      <w:proofErr w:type="spellStart"/>
-      <w:r>
-        <w:t>4:30pm</w:t>
-      </w:r>
-      <w:proofErr w:type="spellEnd"/>
-      <w:r>
-        <w:t>.</w:t>
+      <w:r>
+        <w:t>4:30pm.</w:t>
       </w:r>
     </w:p>
     <w:p>
@@ -163,131 +134,99 @@
     </w:p>
     <w:p/>
     <w:p>
-      <w:r>
+      <w:pPr>
+        <w:autoSpaceDE w:val="0"/>
+        <w:autoSpaceDN w:val="0"/>
+        <w:adjustRightInd w:val="0"/>
         <w:rPr>
-          <w:color w:val="00B050"/>
+          <w:rFonts w:ascii="CIDFont+F2" w:hAnsi="CIDFont+F2" w:cs="CIDFont+F2"/>
+          <w:color w:val="222222"/>
         </w:rPr>
-        <w:t xml:space="preserve">Project description </w:t>
-      </w:r>
+      </w:pPr>
       <w:r>
         <w:rPr>
-          <w:color w:val="00B050"/>
+          <w:rFonts w:ascii="CIDFont+F2" w:hAnsi="CIDFont+F2" w:cs="CIDFont+F2"/>
+          <w:color w:val="222222"/>
         </w:rPr>
-        <w:t>is placed</w:t>
-      </w:r>
-      <w:r>
+        <w:t>There is a database which holds data about student clubs. Examples of clubs are sport clubs, religious clubs, programming club, computer networks club, database club, music club. Students based on their interest join those clubs. Each club can have several groups. Students join groups and not clubs. Each club has a lead. And each group has a head. Each group organizes some events. Members of the group can be the students currently registered at the school or they can be an alumnus.  One student can be part of many groups of a club or member of many groups in many clubs. Each event is organized by a group, date, time, location (room number, floor, building), subject, and registration fee. We store the information about organizers of an event.</w:t>
+      </w:r>
+    </w:p>
+    <w:p>
+      <w:pPr>
+        <w:autoSpaceDE w:val="0"/>
+        <w:autoSpaceDN w:val="0"/>
+        <w:adjustRightInd w:val="0"/>
         <w:rPr>
-          <w:color w:val="00B050"/>
+          <w:rFonts w:ascii="CIDFont+F2" w:hAnsi="CIDFont+F2" w:cs="CIDFont+F2"/>
+          <w:color w:val="222222"/>
         </w:rPr>
-        <w:t xml:space="preserve"> here</w:t>
-      </w:r>
+      </w:pPr>
       <w:r>
         <w:rPr>
-          <w:color w:val="00B050"/>
+          <w:rFonts w:ascii="CIDFont+F2" w:hAnsi="CIDFont+F2" w:cs="CIDFont+F2"/>
+          <w:color w:val="222222"/>
         </w:rPr>
-        <w:t>.</w:t>
+        <w:t xml:space="preserve">If a member is alumnus, we need to store his/her </w:t>
       </w:r>
       <w:r>
         <w:rPr>
-          <w:color w:val="00B050"/>
+          <w:rFonts w:ascii="CIDFont+F2" w:hAnsi="CIDFont+F2" w:cs="CIDFont+F2"/>
+          <w:color w:val="222222"/>
         </w:rPr>
-        <w:t xml:space="preserve"> This part is used for describing</w:t>
+        <w:t>work history</w:t>
       </w:r>
       <w:r>
         <w:rPr>
-          <w:color w:val="00B050"/>
+          <w:rFonts w:ascii="CIDFont+F2" w:hAnsi="CIDFont+F2" w:cs="CIDFont+F2"/>
+          <w:color w:val="222222"/>
         </w:rPr>
-        <w:t>, in non-technical terms,</w:t>
+        <w:t xml:space="preserve"> information (name of company, position, start date, end date…). Pay attention that a person may join a company in different time. It means that a person may join a company, leave </w:t>
       </w:r>
       <w:r>
         <w:rPr>
-          <w:color w:val="00B050"/>
+          <w:rFonts w:ascii="CIDFont+F2" w:hAnsi="CIDFont+F2" w:cs="CIDFont+F2"/>
+          <w:color w:val="222222"/>
         </w:rPr>
-        <w:t xml:space="preserve"> what your project is about. The description </w:t>
+        <w:t>it,</w:t>
       </w:r>
       <w:r>
         <w:rPr>
-          <w:color w:val="00B050"/>
+          <w:rFonts w:ascii="CIDFont+F2" w:hAnsi="CIDFont+F2" w:cs="CIDFont+F2"/>
+          <w:color w:val="222222"/>
         </w:rPr>
-        <w:t xml:space="preserve">can be </w:t>
+        <w:t xml:space="preserve"> and join in again several years later.</w:t>
       </w:r>
       <w:r>
         <w:rPr>
-          <w:color w:val="00B050"/>
-        </w:rPr>
-        <w:t>a few</w:t>
-      </w:r>
-      <w:r>
-        <w:rPr>
-          <w:color w:val="00B050"/>
-        </w:rPr>
-        <w:t xml:space="preserve"> paragraphs to </w:t>
-      </w:r>
-      <w:r>
-        <w:rPr>
-          <w:color w:val="00B050"/>
-        </w:rPr>
-        <w:t>introduce the project to the reader.</w:t>
-      </w:r>
-      <w:r>
-        <w:rPr>
-          <w:color w:val="00B050"/>
+          <w:rFonts w:ascii="CIDFont+F2" w:hAnsi="CIDFont+F2" w:cs="CIDFont+F2"/>
+          <w:color w:val="222222"/>
         </w:rPr>
         <w:t xml:space="preserve"> </w:t>
       </w:r>
       <w:r>
         <w:rPr>
-          <w:color w:val="00B050"/>
+          <w:rFonts w:ascii="CIDFont+F2" w:hAnsi="CIDFont+F2" w:cs="CIDFont+F2"/>
+          <w:color w:val="222222"/>
         </w:rPr>
-        <w:t xml:space="preserve">If </w:t>
-      </w:r>
-      <w:r>
+        <w:t xml:space="preserve">We store start date and end date of membership in each group that a student joins. </w:t>
+      </w:r>
+    </w:p>
+    <w:p>
+      <w:pPr>
+        <w:autoSpaceDE w:val="0"/>
+        <w:autoSpaceDN w:val="0"/>
+        <w:adjustRightInd w:val="0"/>
         <w:rPr>
-          <w:color w:val="00B050"/>
+          <w:rFonts w:ascii="CIDFont+F2" w:hAnsi="CIDFont+F2" w:cs="CIDFont+F2"/>
+          <w:color w:val="222222"/>
         </w:rPr>
-        <w:t xml:space="preserve">you found that </w:t>
-      </w:r>
+      </w:pPr>
       <w:r>
         <w:rPr>
-          <w:color w:val="00B050"/>
+          <w:rFonts w:ascii="CIDFont+F2" w:hAnsi="CIDFont+F2" w:cs="CIDFont+F2"/>
+          <w:color w:val="222222"/>
         </w:rPr>
-        <w:t xml:space="preserve">the description </w:t>
-      </w:r>
-      <w:r>
-        <w:rPr>
-          <w:color w:val="00B050"/>
-        </w:rPr>
-        <w:t xml:space="preserve">that was provided to you </w:t>
-      </w:r>
-      <w:r>
-        <w:rPr>
-          <w:color w:val="00B050"/>
-        </w:rPr>
-        <w:t>is not complete or it is not clear, make sure to complete it.</w:t>
-      </w:r>
-      <w:r>
-        <w:rPr>
-          <w:color w:val="00B050"/>
-        </w:rPr>
-        <w:t xml:space="preserve"> If </w:t>
-      </w:r>
-      <w:r>
-        <w:rPr>
-          <w:color w:val="00B050"/>
-        </w:rPr>
-        <w:t>you</w:t>
-      </w:r>
-      <w:r>
-        <w:rPr>
-          <w:color w:val="00B050"/>
-        </w:rPr>
-        <w:t xml:space="preserve"> found the description provided to you by your instructor is complete and clear, just copy paste it here.</w:t>
-      </w:r>
-      <w:r>
-        <w:rPr>
-          <w:color w:val="00B050"/>
-        </w:rPr>
-        <w:t xml:space="preserve"> </w:t>
+        <w:t xml:space="preserve">Groups may work on some funded projects. We need to store how much money (fund or budget) a project receives. The fund is divided and paid to students, and we need to store the portion of money that each student receives due to working on that project. </w:t>
       </w:r>
     </w:p>
     <w:p>
@@ -313,10 +252,10 @@
         <w:jc w:val="left"/>
       </w:pPr>
       <w:r>
-        <w:t xml:space="preserve">A </w:t>
-      </w:r>
-      <w:r>
-        <w:t>member</w:t>
+        <w:t>A</w:t>
+      </w:r>
+      <w:r>
+        <w:t xml:space="preserve"> student</w:t>
       </w:r>
       <w:r>
         <w:t xml:space="preserve"> can join zero or many </w:t>
@@ -325,51 +264,28 @@
         <w:t>groups</w:t>
       </w:r>
       <w:r>
-        <w:t>, and a group can be joined by zero or many members</w:t>
+        <w:t xml:space="preserve">, and a group can be joined by </w:t>
+      </w:r>
+      <w:r>
+        <w:t>one</w:t>
+      </w:r>
+      <w:r>
+        <w:t xml:space="preserve"> or</w:t>
+      </w:r>
+      <w:r>
+        <w:t xml:space="preserve"> more</w:t>
+      </w:r>
+      <w:r>
+        <w:t xml:space="preserve"> </w:t>
+      </w:r>
+      <w:r>
+        <w:t>students</w:t>
       </w:r>
       <w:r>
         <w:t>.</w:t>
       </w:r>
       <w:r>
         <w:t xml:space="preserve"> </w:t>
-      </w:r>
-      <w:r>
-        <w:br/>
-      </w:r>
-      <w:r>
-        <w:t>(</w:t>
-      </w:r>
-      <w:r>
-        <w:t>Member</w:t>
-      </w:r>
-      <w:r>
-        <w:t xml:space="preserve"> </w:t>
-      </w:r>
-      <w:r>
-        <w:t>&lt;</w:t>
-      </w:r>
-      <w:r>
-        <w:t>-&gt;</w:t>
-      </w:r>
-      <w:r>
-        <w:t xml:space="preserve"> Group (</w:t>
-      </w:r>
-      <w:proofErr w:type="spellStart"/>
-      <w:r>
-        <w:t>m:n</w:t>
-      </w:r>
-      <w:proofErr w:type="spellEnd"/>
-      <w:r>
-        <w:t>)</w:t>
-      </w:r>
-      <w:r>
-        <w:t xml:space="preserve"> –</w:t>
-      </w:r>
-      <w:r>
-        <w:t xml:space="preserve"> partial</w:t>
-      </w:r>
-      <w:r>
-        <w:t>)</w:t>
       </w:r>
     </w:p>
     <w:p>
@@ -390,32 +306,6 @@
       <w:r>
         <w:t xml:space="preserve"> </w:t>
       </w:r>
-      <w:r>
-        <w:br/>
-      </w:r>
-      <w:r>
-        <w:t xml:space="preserve">(Club </w:t>
-      </w:r>
-      <w:r>
-        <w:t>&lt;</w:t>
-      </w:r>
-      <w:r>
-        <w:t>-&gt; Group (</w:t>
-      </w:r>
-      <w:proofErr w:type="spellStart"/>
-      <w:r>
-        <w:t>1</w:t>
-      </w:r>
-      <w:r>
-        <w:t>:</w:t>
-      </w:r>
-      <w:r>
-        <w:t>n</w:t>
-      </w:r>
-      <w:proofErr w:type="spellEnd"/>
-      <w:r>
-        <w:t>) – total)</w:t>
-      </w:r>
     </w:p>
     <w:p>
       <w:pPr>
@@ -435,28 +325,6 @@
       <w:r>
         <w:t xml:space="preserve"> event is organized by only one group</w:t>
       </w:r>
-      <w:r>
-        <w:br/>
-        <w:t>(Group &lt;-&gt; Event (1</w:t>
-      </w:r>
-      <w:r>
-        <w:t xml:space="preserve"> (total) </w:t>
-      </w:r>
-      <w:r>
-        <w:t>:</w:t>
-      </w:r>
-      <w:r>
-        <w:t xml:space="preserve"> n</w:t>
-      </w:r>
-      <w:r>
-        <w:t xml:space="preserve"> (partial)</w:t>
-      </w:r>
-      <w:r>
-        <w:t>)</w:t>
-      </w:r>
-      <w:r>
-        <w:t>)</w:t>
-      </w:r>
     </w:p>
     <w:p>
       <w:pPr>
@@ -479,18 +347,6 @@
       <w:r>
         <w:t xml:space="preserve">, and a project must be handled by only one group </w:t>
       </w:r>
-      <w:r>
-        <w:br/>
-      </w:r>
-      <w:r>
-        <w:t>(</w:t>
-      </w:r>
-      <w:r>
-        <w:t>Group &lt;-&gt; Project (1 (partial) : n (total))</w:t>
-      </w:r>
-      <w:r>
-        <w:t>)</w:t>
-      </w:r>
     </w:p>
     <w:p>
       <w:pPr>
@@ -512,19 +368,6 @@
       </w:r>
       <w:r>
         <w:br/>
-        <w:t>(</w:t>
-      </w:r>
-      <w:r>
-        <w:t>Student</w:t>
-      </w:r>
-      <w:r>
-        <w:t xml:space="preserve"> &lt;-&gt; Project (</w:t>
-      </w:r>
-      <w:r>
-        <w:t>m</w:t>
-      </w:r>
-      <w:r>
-        <w:t xml:space="preserve"> (partial) : n (total)))</w:t>
       </w:r>
     </w:p>
     <w:p/>
@@ -543,27 +386,14 @@
       <w:pPr>
         <w:pStyle w:val="Heading1"/>
       </w:pPr>
-      <w:proofErr w:type="spellStart"/>
       <w:r>
         <w:lastRenderedPageBreak/>
-        <w:t>EER</w:t>
-      </w:r>
-      <w:proofErr w:type="spellEnd"/>
-      <w:r>
-        <w:t xml:space="preserve"> Modeling Diagram</w:t>
+        <w:t>EER Modeling Diagram</w:t>
       </w:r>
     </w:p>
     <w:p>
       <w:r>
-        <w:t xml:space="preserve">In the following drawing canvas, </w:t>
-      </w:r>
-      <w:proofErr w:type="spellStart"/>
-      <w:r>
-        <w:t>EER</w:t>
-      </w:r>
-      <w:proofErr w:type="spellEnd"/>
-      <w:r>
-        <w:t xml:space="preserve"> Modeling shapes have been provided. You can copy and replicate </w:t>
+        <w:t xml:space="preserve">In the following drawing canvas, EER Modeling shapes have been provided. You can copy and replicate </w:t>
       </w:r>
       <w:r>
         <w:t>them (</w:t>
@@ -2364,13 +2194,8 @@
         <w:pStyle w:val="Heading1"/>
       </w:pPr>
       <w:r>
-        <w:t xml:space="preserve">Creating Database and Tables - SQL </w:t>
-      </w:r>
-      <w:proofErr w:type="spellStart"/>
-      <w:r>
-        <w:t>DDL</w:t>
-      </w:r>
-      <w:proofErr w:type="spellEnd"/>
+        <w:t>Creating Database and Tables - SQL DDL</w:t>
+      </w:r>
     </w:p>
     <w:p>
       <w:r>

</xml_diff>

<commit_message>
Accepted previous changes; rearranged EER mapping order
</commit_message>
<xml_diff>
--- a/Project Report Template_Group8.docx
+++ b/Project Report Template_Group8.docx
@@ -239,10 +239,13 @@
         <w:t xml:space="preserve"> location</w:t>
       </w:r>
       <w:r>
-        <w:t xml:space="preserve"> (room number, floor, building), registration fee</w:t>
-      </w:r>
-      <w:r>
-        <w:t xml:space="preserve"> and organizers</w:t>
+        <w:t xml:space="preserve"> (room number, floor, building)</w:t>
+      </w:r>
+      <w:r>
+        <w:t xml:space="preserve"> and</w:t>
+      </w:r>
+      <w:r>
+        <w:t xml:space="preserve"> registration fee</w:t>
       </w:r>
       <w:r>
         <w:t>.</w:t>
@@ -279,10 +282,18 @@
         <w:t xml:space="preserve">to </w:t>
       </w:r>
       <w:r>
-        <w:t>the members who contributed on the project</w:t>
-      </w:r>
-      <w:r>
-        <w:t xml:space="preserve">, and </w:t>
+        <w:t xml:space="preserve">the members who contributed on the </w:t>
+      </w:r>
+      <w:proofErr w:type="gramStart"/>
+      <w:r>
+        <w:t>project</w:t>
+      </w:r>
+      <w:r>
+        <w:t>, and</w:t>
+      </w:r>
+      <w:proofErr w:type="gramEnd"/>
+      <w:r>
+        <w:t xml:space="preserve"> </w:t>
       </w:r>
       <w:r>
         <w:t xml:space="preserve">store the portion of money that each </w:t>
@@ -586,9 +597,9 @@
         <mc:AlternateContent>
           <mc:Choice Requires="wpc">
             <w:drawing>
-              <wp:inline distT="0" distB="0" distL="0" distR="0" wp14:anchorId="205EDEB4" wp14:editId="2AC9ACB5">
-                <wp:extent cx="6888480" cy="7552055"/>
-                <wp:effectExtent l="0" t="0" r="26670" b="10795"/>
+              <wp:inline distT="0" distB="0" distL="0" distR="0" wp14:anchorId="205EDEB4" wp14:editId="02C1A19D">
+                <wp:extent cx="7000905" cy="7552055"/>
+                <wp:effectExtent l="0" t="0" r="28575" b="10795"/>
                 <wp:docPr id="1" name="Canvas 1"/>
                 <wp:cNvGraphicFramePr>
                   <a:graphicFrameLocks xmlns:a="http://schemas.openxmlformats.org/drawingml/2006/main" noChangeAspect="1"/>
@@ -613,12 +624,12 @@
                         </a:ln>
                       </wpc:whole>
                       <wps:wsp>
-                        <wps:cNvPr id="67" name="Rectangle 67"/>
+                        <wps:cNvPr id="77" name="Rectangle 77"/>
                         <wps:cNvSpPr/>
                         <wps:spPr>
                           <a:xfrm>
-                            <a:off x="3094385" y="2545492"/>
-                            <a:ext cx="481070" cy="331210"/>
+                            <a:off x="5903316" y="2552538"/>
+                            <a:ext cx="451225" cy="331210"/>
                           </a:xfrm>
                           <a:prstGeom prst="rect">
                             <a:avLst/>
@@ -664,70 +675,6 @@
                                   <w:sz w:val="18"/>
                                   <w:szCs w:val="18"/>
                                 </w:rPr>
-                                <w:t>Group</w:t>
-                              </w:r>
-                            </w:p>
-                          </w:txbxContent>
-                        </wps:txbx>
-                        <wps:bodyPr rot="0" spcFirstLastPara="0" vert="horz" wrap="none" lIns="94168" tIns="94168" rIns="94168" bIns="94168" numCol="1" spcCol="0" rtlCol="0" fromWordArt="0" anchor="ctr" anchorCtr="0" forceAA="0" compatLnSpc="1">
-                          <a:prstTxWarp prst="textNoShape">
-                            <a:avLst/>
-                          </a:prstTxWarp>
-                          <a:spAutoFit/>
-                        </wps:bodyPr>
-                      </wps:wsp>
-                      <wps:wsp>
-                        <wps:cNvPr id="77" name="Rectangle 77"/>
-                        <wps:cNvSpPr/>
-                        <wps:spPr>
-                          <a:xfrm>
-                            <a:off x="5903391" y="2552538"/>
-                            <a:ext cx="451225" cy="331210"/>
-                          </a:xfrm>
-                          <a:prstGeom prst="rect">
-                            <a:avLst/>
-                          </a:prstGeom>
-                          <a:noFill/>
-                          <a:ln w="3175">
-                            <a:solidFill>
-                              <a:schemeClr val="tx1"/>
-                            </a:solidFill>
-                          </a:ln>
-                        </wps:spPr>
-                        <wps:style>
-                          <a:lnRef idx="2">
-                            <a:schemeClr val="accent1">
-                              <a:shade val="50000"/>
-                            </a:schemeClr>
-                          </a:lnRef>
-                          <a:fillRef idx="1">
-                            <a:schemeClr val="accent1"/>
-                          </a:fillRef>
-                          <a:effectRef idx="0">
-                            <a:schemeClr val="accent1"/>
-                          </a:effectRef>
-                          <a:fontRef idx="minor">
-                            <a:schemeClr val="lt1"/>
-                          </a:fontRef>
-                        </wps:style>
-                        <wps:txbx>
-                          <w:txbxContent>
-                            <w:p>
-                              <w:pPr>
-                                <w:rPr>
-                                  <w:rFonts w:ascii="Calibri Light" w:eastAsia="Calibri" w:hAnsi="Calibri Light" w:cs="Arial"/>
-                                  <w:color w:val="000000"/>
-                                  <w:sz w:val="18"/>
-                                  <w:szCs w:val="18"/>
-                                </w:rPr>
-                              </w:pPr>
-                              <w:r>
-                                <w:rPr>
-                                  <w:rFonts w:ascii="Calibri Light" w:eastAsia="Calibri" w:hAnsi="Calibri Light" w:cs="Arial"/>
-                                  <w:color w:val="000000"/>
-                                  <w:sz w:val="18"/>
-                                  <w:szCs w:val="18"/>
-                                </w:rPr>
                                 <w:t>Event</w:t>
                               </w:r>
                             </w:p>
@@ -745,8 +692,8 @@
                         <wps:cNvSpPr/>
                         <wps:spPr>
                           <a:xfrm>
-                            <a:off x="3443950" y="370768"/>
-                            <a:ext cx="468332" cy="202056"/>
+                            <a:off x="3443905" y="370768"/>
+                            <a:ext cx="468767" cy="202053"/>
                           </a:xfrm>
                           <a:prstGeom prst="ellipse">
                             <a:avLst/>
@@ -846,7 +793,7 @@
                         <wps:cNvSpPr/>
                         <wps:spPr>
                           <a:xfrm>
-                            <a:off x="3145621" y="852207"/>
+                            <a:off x="3145569" y="852207"/>
                             <a:ext cx="397250" cy="331210"/>
                           </a:xfrm>
                           <a:prstGeom prst="rect">
@@ -910,8 +857,8 @@
                         <wps:cNvSpPr/>
                         <wps:spPr>
                           <a:xfrm>
-                            <a:off x="2918050" y="276710"/>
-                            <a:ext cx="468767" cy="202054"/>
+                            <a:off x="2918011" y="276710"/>
+                            <a:ext cx="468768" cy="202053"/>
                           </a:xfrm>
                           <a:prstGeom prst="ellipse">
                             <a:avLst/>
@@ -1010,12 +957,12 @@
                         <wps:cNvPr id="91" name="Straight Connector 91"/>
                         <wps:cNvCnPr>
                           <a:stCxn id="86" idx="2"/>
-                          <a:endCxn id="92" idx="0"/>
+                          <a:endCxn id="117" idx="0"/>
                         </wps:cNvCnPr>
                         <wps:spPr>
                           <a:xfrm flipH="1">
-                            <a:off x="3340874" y="1183417"/>
-                            <a:ext cx="3372" cy="405199"/>
+                            <a:off x="3341200" y="1183417"/>
+                            <a:ext cx="3046" cy="367956"/>
                           </a:xfrm>
                           <a:prstGeom prst="line">
                             <a:avLst/>
@@ -1043,14 +990,140 @@
                         <wps:bodyPr/>
                       </wps:wsp>
                       <wps:wsp>
-                        <wps:cNvPr id="92" name="Flowchart: Decision 92"/>
+                        <wps:cNvPr id="93" name="Straight Connector 93"/>
+                        <wps:cNvCnPr>
+                          <a:stCxn id="117" idx="2"/>
+                          <a:endCxn id="116" idx="0"/>
+                        </wps:cNvCnPr>
+                        <wps:spPr>
+                          <a:xfrm flipH="1">
+                            <a:off x="3341056" y="1920943"/>
+                            <a:ext cx="144" cy="600422"/>
+                          </a:xfrm>
+                          <a:prstGeom prst="line">
+                            <a:avLst/>
+                          </a:prstGeom>
+                          <a:ln w="38100" cmpd="dbl">
+                            <a:solidFill>
+                              <a:schemeClr val="tx1"/>
+                            </a:solidFill>
+                          </a:ln>
+                        </wps:spPr>
+                        <wps:style>
+                          <a:lnRef idx="1">
+                            <a:schemeClr val="accent1"/>
+                          </a:lnRef>
+                          <a:fillRef idx="0">
+                            <a:schemeClr val="accent1"/>
+                          </a:fillRef>
+                          <a:effectRef idx="0">
+                            <a:schemeClr val="accent1"/>
+                          </a:effectRef>
+                          <a:fontRef idx="minor">
+                            <a:schemeClr val="tx1"/>
+                          </a:fontRef>
+                        </wps:style>
+                        <wps:bodyPr/>
+                      </wps:wsp>
+                      <wps:wsp>
+                        <wps:cNvPr id="94" name="Text Box 15"/>
+                        <wps:cNvSpPr txBox="1"/>
+                        <wps:spPr>
+                          <a:xfrm>
+                            <a:off x="3431498" y="1874363"/>
+                            <a:ext cx="103505" cy="146050"/>
+                          </a:xfrm>
+                          <a:prstGeom prst="rect">
+                            <a:avLst/>
+                          </a:prstGeom>
+                          <a:noFill/>
+                          <a:ln w="6350">
+                            <a:noFill/>
+                          </a:ln>
+                        </wps:spPr>
+                        <wps:txbx>
+                          <w:txbxContent>
+                            <w:p>
+                              <w:pPr>
+                                <w:jc w:val="center"/>
+                                <w:rPr>
+                                  <w:rFonts w:ascii="Calibri Light" w:eastAsia="Calibri" w:hAnsi="Calibri Light"/>
+                                  <w:sz w:val="18"/>
+                                  <w:szCs w:val="18"/>
+                                </w:rPr>
+                              </w:pPr>
+                              <w:r>
+                                <w:rPr>
+                                  <w:rFonts w:ascii="Calibri Light" w:eastAsia="Calibri" w:hAnsi="Calibri Light"/>
+                                  <w:sz w:val="18"/>
+                                  <w:szCs w:val="18"/>
+                                </w:rPr>
+                                <w:t>M</w:t>
+                              </w:r>
+                            </w:p>
+                          </w:txbxContent>
+                        </wps:txbx>
+                        <wps:bodyPr rot="0" spcFirstLastPara="0" vert="horz" wrap="none" lIns="0" tIns="0" rIns="0" bIns="0" numCol="1" spcCol="0" rtlCol="0" fromWordArt="0" anchor="t" anchorCtr="0" forceAA="0" compatLnSpc="1">
+                          <a:prstTxWarp prst="textNoShape">
+                            <a:avLst/>
+                          </a:prstTxWarp>
+                          <a:spAutoFit/>
+                        </wps:bodyPr>
+                      </wps:wsp>
+                      <wps:wsp>
+                        <wps:cNvPr id="95" name="Text Box 15"/>
+                        <wps:cNvSpPr txBox="1"/>
+                        <wps:spPr>
+                          <a:xfrm>
+                            <a:off x="3431498" y="1442566"/>
+                            <a:ext cx="64770" cy="146050"/>
+                          </a:xfrm>
+                          <a:prstGeom prst="rect">
+                            <a:avLst/>
+                          </a:prstGeom>
+                          <a:noFill/>
+                          <a:ln w="6350">
+                            <a:noFill/>
+                          </a:ln>
+                        </wps:spPr>
+                        <wps:txbx>
+                          <w:txbxContent>
+                            <w:p>
+                              <w:pPr>
+                                <w:jc w:val="center"/>
+                                <w:rPr>
+                                  <w:rFonts w:ascii="Calibri Light" w:eastAsia="Calibri" w:hAnsi="Calibri Light" w:cs="Arial"/>
+                                  <w:sz w:val="18"/>
+                                  <w:szCs w:val="18"/>
+                                </w:rPr>
+                              </w:pPr>
+                              <w:r>
+                                <w:rPr>
+                                  <w:rFonts w:ascii="Calibri Light" w:eastAsia="Calibri" w:hAnsi="Calibri Light" w:cs="Arial"/>
+                                  <w:sz w:val="18"/>
+                                  <w:szCs w:val="18"/>
+                                </w:rPr>
+                                <w:t>1</w:t>
+                              </w:r>
+                            </w:p>
+                          </w:txbxContent>
+                        </wps:txbx>
+                        <wps:bodyPr rot="0" spcFirstLastPara="0" vert="horz" wrap="none" lIns="0" tIns="0" rIns="0" bIns="0" numCol="1" spcCol="0" rtlCol="0" fromWordArt="0" anchor="t" anchorCtr="0" forceAA="0" compatLnSpc="1">
+                          <a:prstTxWarp prst="textNoShape">
+                            <a:avLst/>
+                          </a:prstTxWarp>
+                          <a:spAutoFit/>
+                        </wps:bodyPr>
+                      </wps:wsp>
+                      <wps:wsp>
+                        <wps:cNvPr id="96" name="Oval 96"/>
                         <wps:cNvSpPr/>
                         <wps:spPr>
                           <a:xfrm>
-                            <a:off x="3180220" y="1588616"/>
-                            <a:ext cx="321308" cy="285747"/>
+                            <a:off x="4022980" y="2148678"/>
+                            <a:ext cx="468768" cy="202053"/>
                           </a:xfrm>
-                          <a:prstGeom prst="flowChartDecision">
+                          <a:prstGeom prst="ellipse">
                             <a:avLst/>
                           </a:prstGeom>
                           <a:noFill/>
@@ -1082,197 +1155,6 @@
                               <w:pPr>
                                 <w:jc w:val="center"/>
                                 <w:rPr>
-                                  <w:rFonts w:ascii="Calibri Light" w:eastAsia="Calibri" w:hAnsi="Calibri Light"/>
-                                  <w:color w:val="000000"/>
-                                  <w:sz w:val="18"/>
-                                  <w:szCs w:val="18"/>
-                                </w:rPr>
-                              </w:pPr>
-                              <w:r>
-                                <w:rPr>
-                                  <w:rFonts w:ascii="Calibri Light" w:eastAsia="Calibri" w:hAnsi="Calibri Light"/>
-                                  <w:color w:val="000000"/>
-                                  <w:sz w:val="18"/>
-                                  <w:szCs w:val="18"/>
-                                </w:rPr>
-                                <w:t>has</w:t>
-                              </w:r>
-                            </w:p>
-                          </w:txbxContent>
-                        </wps:txbx>
-                        <wps:bodyPr rot="0" spcFirstLastPara="0" vert="horz" wrap="none" lIns="0" tIns="0" rIns="0" bIns="0" numCol="1" spcCol="0" rtlCol="0" fromWordArt="0" anchor="ctr" anchorCtr="0" forceAA="0" compatLnSpc="1">
-                          <a:prstTxWarp prst="textNoShape">
-                            <a:avLst/>
-                          </a:prstTxWarp>
-                          <a:spAutoFit/>
-                        </wps:bodyPr>
-                      </wps:wsp>
-                      <wps:wsp>
-                        <wps:cNvPr id="93" name="Straight Connector 93"/>
-                        <wps:cNvCnPr>
-                          <a:stCxn id="92" idx="2"/>
-                          <a:endCxn id="67" idx="0"/>
-                        </wps:cNvCnPr>
-                        <wps:spPr>
-                          <a:xfrm flipH="1">
-                            <a:off x="3334920" y="1874363"/>
-                            <a:ext cx="5954" cy="671129"/>
-                          </a:xfrm>
-                          <a:prstGeom prst="line">
-                            <a:avLst/>
-                          </a:prstGeom>
-                          <a:ln w="38100" cmpd="dbl">
-                            <a:solidFill>
-                              <a:schemeClr val="tx1"/>
-                            </a:solidFill>
-                          </a:ln>
-                        </wps:spPr>
-                        <wps:style>
-                          <a:lnRef idx="1">
-                            <a:schemeClr val="accent1"/>
-                          </a:lnRef>
-                          <a:fillRef idx="0">
-                            <a:schemeClr val="accent1"/>
-                          </a:fillRef>
-                          <a:effectRef idx="0">
-                            <a:schemeClr val="accent1"/>
-                          </a:effectRef>
-                          <a:fontRef idx="minor">
-                            <a:schemeClr val="tx1"/>
-                          </a:fontRef>
-                        </wps:style>
-                        <wps:bodyPr/>
-                      </wps:wsp>
-                      <wps:wsp>
-                        <wps:cNvPr id="94" name="Text Box 15"/>
-                        <wps:cNvSpPr txBox="1"/>
-                        <wps:spPr>
-                          <a:xfrm>
-                            <a:off x="3431543" y="1874363"/>
-                            <a:ext cx="103505" cy="146050"/>
-                          </a:xfrm>
-                          <a:prstGeom prst="rect">
-                            <a:avLst/>
-                          </a:prstGeom>
-                          <a:noFill/>
-                          <a:ln w="6350">
-                            <a:noFill/>
-                          </a:ln>
-                        </wps:spPr>
-                        <wps:txbx>
-                          <w:txbxContent>
-                            <w:p>
-                              <w:pPr>
-                                <w:jc w:val="center"/>
-                                <w:rPr>
-                                  <w:rFonts w:ascii="Calibri Light" w:eastAsia="Calibri" w:hAnsi="Calibri Light"/>
-                                  <w:sz w:val="18"/>
-                                  <w:szCs w:val="18"/>
-                                </w:rPr>
-                              </w:pPr>
-                              <w:r>
-                                <w:rPr>
-                                  <w:rFonts w:ascii="Calibri Light" w:eastAsia="Calibri" w:hAnsi="Calibri Light"/>
-                                  <w:sz w:val="18"/>
-                                  <w:szCs w:val="18"/>
-                                </w:rPr>
-                                <w:t>M</w:t>
-                              </w:r>
-                            </w:p>
-                          </w:txbxContent>
-                        </wps:txbx>
-                        <wps:bodyPr rot="0" spcFirstLastPara="0" vert="horz" wrap="none" lIns="0" tIns="0" rIns="0" bIns="0" numCol="1" spcCol="0" rtlCol="0" fromWordArt="0" anchor="t" anchorCtr="0" forceAA="0" compatLnSpc="1">
-                          <a:prstTxWarp prst="textNoShape">
-                            <a:avLst/>
-                          </a:prstTxWarp>
-                          <a:spAutoFit/>
-                        </wps:bodyPr>
-                      </wps:wsp>
-                      <wps:wsp>
-                        <wps:cNvPr id="95" name="Text Box 15"/>
-                        <wps:cNvSpPr txBox="1"/>
-                        <wps:spPr>
-                          <a:xfrm>
-                            <a:off x="3431543" y="1442566"/>
-                            <a:ext cx="64770" cy="146050"/>
-                          </a:xfrm>
-                          <a:prstGeom prst="rect">
-                            <a:avLst/>
-                          </a:prstGeom>
-                          <a:noFill/>
-                          <a:ln w="6350">
-                            <a:noFill/>
-                          </a:ln>
-                        </wps:spPr>
-                        <wps:txbx>
-                          <w:txbxContent>
-                            <w:p>
-                              <w:pPr>
-                                <w:jc w:val="center"/>
-                                <w:rPr>
-                                  <w:rFonts w:ascii="Calibri Light" w:eastAsia="Calibri" w:hAnsi="Calibri Light" w:cs="Arial"/>
-                                  <w:sz w:val="18"/>
-                                  <w:szCs w:val="18"/>
-                                </w:rPr>
-                              </w:pPr>
-                              <w:r>
-                                <w:rPr>
-                                  <w:rFonts w:ascii="Calibri Light" w:eastAsia="Calibri" w:hAnsi="Calibri Light" w:cs="Arial"/>
-                                  <w:sz w:val="18"/>
-                                  <w:szCs w:val="18"/>
-                                </w:rPr>
-                                <w:t>1</w:t>
-                              </w:r>
-                            </w:p>
-                          </w:txbxContent>
-                        </wps:txbx>
-                        <wps:bodyPr rot="0" spcFirstLastPara="0" vert="horz" wrap="none" lIns="0" tIns="0" rIns="0" bIns="0" numCol="1" spcCol="0" rtlCol="0" fromWordArt="0" anchor="t" anchorCtr="0" forceAA="0" compatLnSpc="1">
-                          <a:prstTxWarp prst="textNoShape">
-                            <a:avLst/>
-                          </a:prstTxWarp>
-                          <a:spAutoFit/>
-                        </wps:bodyPr>
-                      </wps:wsp>
-                      <wps:wsp>
-                        <wps:cNvPr id="96" name="Oval 96"/>
-                        <wps:cNvSpPr/>
-                        <wps:spPr>
-                          <a:xfrm>
-                            <a:off x="4023031" y="2148678"/>
-                            <a:ext cx="468630" cy="201930"/>
-                          </a:xfrm>
-                          <a:prstGeom prst="ellipse">
-                            <a:avLst/>
-                          </a:prstGeom>
-                          <a:noFill/>
-                          <a:ln w="3175">
-                            <a:solidFill>
-                              <a:schemeClr val="tx1"/>
-                            </a:solidFill>
-                          </a:ln>
-                        </wps:spPr>
-                        <wps:style>
-                          <a:lnRef idx="2">
-                            <a:schemeClr val="accent1">
-                              <a:shade val="50000"/>
-                            </a:schemeClr>
-                          </a:lnRef>
-                          <a:fillRef idx="1">
-                            <a:schemeClr val="accent1"/>
-                          </a:fillRef>
-                          <a:effectRef idx="0">
-                            <a:schemeClr val="accent1"/>
-                          </a:effectRef>
-                          <a:fontRef idx="minor">
-                            <a:schemeClr val="lt1"/>
-                          </a:fontRef>
-                        </wps:style>
-                        <wps:txbx>
-                          <w:txbxContent>
-                            <w:p>
-                              <w:pPr>
-                                <w:jc w:val="center"/>
-                                <w:rPr>
                                   <w:rFonts w:ascii="Calibri Light" w:eastAsia="Calibri" w:hAnsi="Calibri Light" w:cs="Arial"/>
                                   <w:color w:val="000000"/>
                                   <w:sz w:val="18"/>
@@ -1303,8 +1185,8 @@
                         <wps:cNvSpPr/>
                         <wps:spPr>
                           <a:xfrm>
-                            <a:off x="4132100" y="2376538"/>
-                            <a:ext cx="467995" cy="201930"/>
+                            <a:off x="4132046" y="2376538"/>
+                            <a:ext cx="467870" cy="202053"/>
                           </a:xfrm>
                           <a:prstGeom prst="ellipse">
                             <a:avLst/>
@@ -1438,8 +1320,8 @@
                         <wps:cNvSpPr/>
                         <wps:spPr>
                           <a:xfrm>
-                            <a:off x="4427472" y="2578468"/>
-                            <a:ext cx="880108" cy="285749"/>
+                            <a:off x="4427396" y="2578468"/>
+                            <a:ext cx="880108" cy="285748"/>
                           </a:xfrm>
                           <a:prstGeom prst="flowChartDecision">
                             <a:avLst/>
@@ -1528,13 +1410,13 @@
                       <wps:wsp>
                         <wps:cNvPr id="101" name="Straight Connector 101"/>
                         <wps:cNvCnPr>
-                          <a:stCxn id="67" idx="3"/>
+                          <a:stCxn id="116" idx="3"/>
                           <a:endCxn id="100" idx="1"/>
                         </wps:cNvCnPr>
                         <wps:spPr>
                           <a:xfrm>
-                            <a:off x="3575455" y="2711097"/>
-                            <a:ext cx="852017" cy="10246"/>
+                            <a:off x="3599054" y="2704433"/>
+                            <a:ext cx="828418" cy="16910"/>
                           </a:xfrm>
                           <a:prstGeom prst="line">
                             <a:avLst/>
@@ -1602,7 +1484,7 @@
                         <wps:cNvSpPr txBox="1"/>
                         <wps:spPr>
                           <a:xfrm>
-                            <a:off x="4362702" y="2737698"/>
+                            <a:off x="4362645" y="2737698"/>
                             <a:ext cx="64770" cy="146050"/>
                           </a:xfrm>
                           <a:prstGeom prst="rect">
@@ -1647,7 +1529,7 @@
                         <wps:cNvSpPr txBox="1"/>
                         <wps:spPr>
                           <a:xfrm>
-                            <a:off x="5333506" y="2737698"/>
+                            <a:off x="5333437" y="2737698"/>
                             <a:ext cx="79375" cy="146050"/>
                           </a:xfrm>
                           <a:prstGeom prst="rect">
@@ -1692,8 +1574,8 @@
                         <wps:cNvSpPr/>
                         <wps:spPr>
                           <a:xfrm>
-                            <a:off x="4427472" y="1934956"/>
-                            <a:ext cx="587308" cy="202055"/>
+                            <a:off x="4642370" y="1790349"/>
+                            <a:ext cx="587308" cy="202053"/>
                           </a:xfrm>
                           <a:prstGeom prst="ellipse">
                             <a:avLst/>
@@ -1771,8 +1653,8 @@
                         </wps:cNvCnPr>
                         <wps:spPr>
                           <a:xfrm flipH="1" flipV="1">
-                            <a:off x="4928771" y="2107421"/>
-                            <a:ext cx="1200233" cy="445117"/>
+                            <a:off x="5143729" y="1962814"/>
+                            <a:ext cx="985275" cy="589724"/>
                           </a:xfrm>
                           <a:prstGeom prst="line">
                             <a:avLst/>
@@ -1804,8 +1686,8 @@
                         <wps:cNvSpPr/>
                         <wps:spPr>
                           <a:xfrm>
-                            <a:off x="4132100" y="1643974"/>
-                            <a:ext cx="548691" cy="202054"/>
+                            <a:off x="4454527" y="1486458"/>
+                            <a:ext cx="548693" cy="202053"/>
                           </a:xfrm>
                           <a:prstGeom prst="ellipse">
                             <a:avLst/>
@@ -1869,8 +1751,8 @@
                         <wps:cNvSpPr/>
                         <wps:spPr>
                           <a:xfrm>
-                            <a:off x="4264787" y="1400811"/>
-                            <a:ext cx="416004" cy="201930"/>
+                            <a:off x="4619809" y="1213912"/>
+                            <a:ext cx="415784" cy="202053"/>
                           </a:xfrm>
                           <a:prstGeom prst="ellipse">
                             <a:avLst/>
@@ -1934,8 +1816,8 @@
                         <wps:cNvSpPr/>
                         <wps:spPr>
                           <a:xfrm>
-                            <a:off x="4619869" y="1240512"/>
-                            <a:ext cx="438235" cy="202054"/>
+                            <a:off x="5074979" y="1284404"/>
+                            <a:ext cx="438236" cy="202053"/>
                           </a:xfrm>
                           <a:prstGeom prst="ellipse">
                             <a:avLst/>
@@ -2002,8 +1884,8 @@
                         </wps:cNvCnPr>
                         <wps:spPr>
                           <a:xfrm flipH="1" flipV="1">
-                            <a:off x="4680791" y="1745001"/>
-                            <a:ext cx="1448213" cy="807537"/>
+                            <a:off x="5003275" y="1587485"/>
+                            <a:ext cx="1125729" cy="965053"/>
                           </a:xfrm>
                           <a:prstGeom prst="line">
                             <a:avLst/>
@@ -2038,8 +1920,8 @@
                         </wps:cNvCnPr>
                         <wps:spPr>
                           <a:xfrm flipH="1" flipV="1">
-                            <a:off x="4619869" y="1573169"/>
-                            <a:ext cx="1509135" cy="979369"/>
+                            <a:off x="4974951" y="1386270"/>
+                            <a:ext cx="1154053" cy="1166268"/>
                           </a:xfrm>
                           <a:prstGeom prst="line">
                             <a:avLst/>
@@ -2074,8 +1956,8 @@
                         </wps:cNvCnPr>
                         <wps:spPr>
                           <a:xfrm flipH="1" flipV="1">
-                            <a:off x="4838987" y="1442566"/>
-                            <a:ext cx="1290017" cy="1109972"/>
+                            <a:off x="5294163" y="1486458"/>
+                            <a:ext cx="834841" cy="1066080"/>
                           </a:xfrm>
                           <a:prstGeom prst="line">
                             <a:avLst/>
@@ -2107,8 +1989,8 @@
                         <wps:cNvSpPr/>
                         <wps:spPr>
                           <a:xfrm>
-                            <a:off x="4575703" y="639264"/>
-                            <a:ext cx="762357" cy="398722"/>
+                            <a:off x="5122614" y="836092"/>
+                            <a:ext cx="762423" cy="398721"/>
                           </a:xfrm>
                           <a:prstGeom prst="ellipse">
                             <a:avLst/>
@@ -2172,8 +2054,8 @@
                         <wps:cNvSpPr/>
                         <wps:spPr>
                           <a:xfrm>
-                            <a:off x="6199038" y="1995439"/>
-                            <a:ext cx="580653" cy="202054"/>
+                            <a:off x="6198957" y="1995439"/>
+                            <a:ext cx="580123" cy="202053"/>
                           </a:xfrm>
                           <a:prstGeom prst="ellipse">
                             <a:avLst/>
@@ -2221,71 +2103,6 @@
                                   <w:szCs w:val="18"/>
                                 </w:rPr>
                                 <w:t>location</w:t>
-                              </w:r>
-                            </w:p>
-                          </w:txbxContent>
-                        </wps:txbx>
-                        <wps:bodyPr rot="0" spcFirstLastPara="0" vert="horz" wrap="square" lIns="0" tIns="0" rIns="0" bIns="0" numCol="1" spcCol="0" rtlCol="0" fromWordArt="0" anchor="ctr" anchorCtr="0" forceAA="0" compatLnSpc="1">
-                          <a:prstTxWarp prst="textNoShape">
-                            <a:avLst/>
-                          </a:prstTxWarp>
-                          <a:spAutoFit/>
-                        </wps:bodyPr>
-                      </wps:wsp>
-                      <wps:wsp>
-                        <wps:cNvPr id="117" name="Oval 117"/>
-                        <wps:cNvSpPr/>
-                        <wps:spPr>
-                          <a:xfrm>
-                            <a:off x="5259466" y="1025544"/>
-                            <a:ext cx="733688" cy="251448"/>
-                          </a:xfrm>
-                          <a:prstGeom prst="ellipse">
-                            <a:avLst/>
-                          </a:prstGeom>
-                          <a:noFill/>
-                          <a:ln w="38100" cmpd="dbl">
-                            <a:solidFill>
-                              <a:schemeClr val="tx1"/>
-                            </a:solidFill>
-                          </a:ln>
-                        </wps:spPr>
-                        <wps:style>
-                          <a:lnRef idx="2">
-                            <a:schemeClr val="accent1">
-                              <a:shade val="50000"/>
-                            </a:schemeClr>
-                          </a:lnRef>
-                          <a:fillRef idx="1">
-                            <a:schemeClr val="accent1"/>
-                          </a:fillRef>
-                          <a:effectRef idx="0">
-                            <a:schemeClr val="accent1"/>
-                          </a:effectRef>
-                          <a:fontRef idx="minor">
-                            <a:schemeClr val="lt1"/>
-                          </a:fontRef>
-                        </wps:style>
-                        <wps:txbx>
-                          <w:txbxContent>
-                            <w:p>
-                              <w:pPr>
-                                <w:jc w:val="center"/>
-                                <w:rPr>
-                                  <w:rFonts w:ascii="Calibri Light" w:eastAsia="Calibri" w:hAnsi="Calibri Light" w:cs="Arial"/>
-                                  <w:color w:val="000000"/>
-                                  <w:sz w:val="18"/>
-                                  <w:szCs w:val="18"/>
-                                </w:rPr>
-                              </w:pPr>
-                              <w:r>
-                                <w:rPr>
-                                  <w:rFonts w:ascii="Calibri Light" w:eastAsia="Calibri" w:hAnsi="Calibri Light" w:cs="Arial"/>
-                                  <w:color w:val="000000"/>
-                                  <w:sz w:val="18"/>
-                                  <w:szCs w:val="18"/>
-                                </w:rPr>
-                                <w:t>organizer</w:t>
                               </w:r>
                             </w:p>
                           </w:txbxContent>
@@ -2338,8 +2155,8 @@
                         <wps:cNvSpPr/>
                         <wps:spPr>
                           <a:xfrm>
-                            <a:off x="5878677" y="1602741"/>
-                            <a:ext cx="438150" cy="201930"/>
+                            <a:off x="5878602" y="1602741"/>
+                            <a:ext cx="438235" cy="202053"/>
                           </a:xfrm>
                           <a:prstGeom prst="ellipse">
                             <a:avLst/>
@@ -2403,8 +2220,8 @@
                         <wps:cNvSpPr/>
                         <wps:spPr>
                           <a:xfrm>
-                            <a:off x="6415681" y="1602741"/>
-                            <a:ext cx="438150" cy="201930"/>
+                            <a:off x="6415600" y="1602741"/>
+                            <a:ext cx="438235" cy="202053"/>
                           </a:xfrm>
                           <a:prstGeom prst="ellipse">
                             <a:avLst/>
@@ -2468,8 +2285,8 @@
                         <wps:cNvSpPr/>
                         <wps:spPr>
                           <a:xfrm>
-                            <a:off x="6096414" y="1371115"/>
-                            <a:ext cx="556774" cy="202054"/>
+                            <a:off x="6096336" y="1371115"/>
+                            <a:ext cx="556773" cy="202053"/>
                           </a:xfrm>
                           <a:prstGeom prst="ellipse">
                             <a:avLst/>
@@ -2608,8 +2425,8 @@
                         </wps:cNvCnPr>
                         <wps:spPr>
                           <a:xfrm>
-                            <a:off x="4956882" y="1037986"/>
-                            <a:ext cx="1172122" cy="1514552"/>
+                            <a:off x="5503859" y="1234814"/>
+                            <a:ext cx="625145" cy="1317724"/>
                           </a:xfrm>
                           <a:prstGeom prst="line">
                             <a:avLst/>
@@ -2673,47 +2490,11 @@
                         <wps:bodyPr/>
                       </wps:wsp>
                       <wps:wsp>
-                        <wps:cNvPr id="127" name="Straight Connector 127"/>
-                        <wps:cNvCnPr>
-                          <a:stCxn id="117" idx="4"/>
-                          <a:endCxn id="77" idx="0"/>
-                        </wps:cNvCnPr>
-                        <wps:spPr>
-                          <a:xfrm>
-                            <a:off x="5626310" y="1276992"/>
-                            <a:ext cx="502694" cy="1275546"/>
-                          </a:xfrm>
-                          <a:prstGeom prst="line">
-                            <a:avLst/>
-                          </a:prstGeom>
-                          <a:ln w="3175">
-                            <a:solidFill>
-                              <a:schemeClr val="tx1"/>
-                            </a:solidFill>
-                          </a:ln>
-                        </wps:spPr>
-                        <wps:style>
-                          <a:lnRef idx="1">
-                            <a:schemeClr val="accent1"/>
-                          </a:lnRef>
-                          <a:fillRef idx="0">
-                            <a:schemeClr val="accent1"/>
-                          </a:fillRef>
-                          <a:effectRef idx="0">
-                            <a:schemeClr val="accent1"/>
-                          </a:effectRef>
-                          <a:fontRef idx="minor">
-                            <a:schemeClr val="tx1"/>
-                          </a:fontRef>
-                        </wps:style>
-                        <wps:bodyPr/>
-                      </wps:wsp>
-                      <wps:wsp>
                         <wps:cNvPr id="128" name="Flowchart: Decision 128"/>
                         <wps:cNvSpPr/>
                         <wps:spPr>
                           <a:xfrm>
-                            <a:off x="2295809" y="2572290"/>
+                            <a:off x="2295779" y="2572290"/>
                             <a:ext cx="436878" cy="285749"/>
                           </a:xfrm>
                           <a:prstGeom prst="flowChartDecision">
@@ -2776,13 +2557,13 @@
                       <wps:wsp>
                         <wps:cNvPr id="129" name="Straight Connector 129"/>
                         <wps:cNvCnPr>
-                          <a:stCxn id="67" idx="1"/>
+                          <a:stCxn id="116" idx="1"/>
                           <a:endCxn id="128" idx="3"/>
                         </wps:cNvCnPr>
                         <wps:spPr>
                           <a:xfrm flipH="1">
-                            <a:off x="2732687" y="2711097"/>
-                            <a:ext cx="361698" cy="4068"/>
+                            <a:off x="2732687" y="2704433"/>
+                            <a:ext cx="350371" cy="10732"/>
                           </a:xfrm>
                           <a:prstGeom prst="line">
                             <a:avLst/>
@@ -2814,7 +2595,7 @@
                         <wps:cNvSpPr/>
                         <wps:spPr>
                           <a:xfrm>
-                            <a:off x="1289277" y="2548023"/>
+                            <a:off x="1289259" y="2548023"/>
                             <a:ext cx="590290" cy="331210"/>
                           </a:xfrm>
                           <a:prstGeom prst="rect">
@@ -2878,7 +2659,7 @@
                         <wps:cNvSpPr txBox="1"/>
                         <wps:spPr>
                           <a:xfrm>
-                            <a:off x="2774919" y="2537150"/>
+                            <a:off x="2774883" y="2537150"/>
                             <a:ext cx="79375" cy="146050"/>
                           </a:xfrm>
                           <a:prstGeom prst="rect">
@@ -2923,7 +2704,7 @@
                         <wps:cNvSpPr txBox="1"/>
                         <wps:spPr>
                           <a:xfrm>
-                            <a:off x="2151830" y="2535607"/>
+                            <a:off x="2151803" y="2535607"/>
                             <a:ext cx="103505" cy="146050"/>
                           </a:xfrm>
                           <a:prstGeom prst="rect">
@@ -2968,8 +2749,8 @@
                         <wps:cNvSpPr/>
                         <wps:spPr>
                           <a:xfrm>
-                            <a:off x="1544186" y="2056928"/>
-                            <a:ext cx="468630" cy="201930"/>
+                            <a:off x="1544165" y="2056928"/>
+                            <a:ext cx="468768" cy="202053"/>
                           </a:xfrm>
                           <a:prstGeom prst="ellipse">
                             <a:avLst/>
@@ -3033,8 +2814,8 @@
                         <wps:cNvSpPr/>
                         <wps:spPr>
                           <a:xfrm>
-                            <a:off x="726578" y="1934955"/>
-                            <a:ext cx="653709" cy="398722"/>
+                            <a:off x="726563" y="1934955"/>
+                            <a:ext cx="653762" cy="398721"/>
                           </a:xfrm>
                           <a:prstGeom prst="ellipse">
                             <a:avLst/>
@@ -3082,7 +2863,7 @@
                                   <w:szCs w:val="18"/>
                                   <w:u w:val="single"/>
                                 </w:rPr>
-                                <w:t xml:space="preserve">student </w:t>
+                                <w:t xml:space="preserve">member </w:t>
                               </w:r>
                               <w:r>
                                 <w:rPr>
@@ -3562,7 +3343,7 @@
                         <wps:cNvSpPr/>
                         <wps:spPr>
                           <a:xfrm>
-                            <a:off x="861107" y="4005309"/>
+                            <a:off x="861091" y="4005309"/>
                             <a:ext cx="594100" cy="331210"/>
                           </a:xfrm>
                           <a:prstGeom prst="rect">
@@ -3626,7 +3407,7 @@
                         <wps:cNvSpPr/>
                         <wps:spPr>
                           <a:xfrm>
-                            <a:off x="1628211" y="4011988"/>
+                            <a:off x="1628169" y="4011988"/>
                             <a:ext cx="553460" cy="331210"/>
                           </a:xfrm>
                           <a:prstGeom prst="rect">
@@ -3690,8 +3471,8 @@
                         <wps:cNvSpPr/>
                         <wps:spPr>
                           <a:xfrm>
-                            <a:off x="489486" y="4658089"/>
-                            <a:ext cx="732790" cy="448112"/>
+                            <a:off x="489480" y="4658089"/>
+                            <a:ext cx="732789" cy="448115"/>
                           </a:xfrm>
                           <a:prstGeom prst="ellipse">
                             <a:avLst/>
@@ -3756,7 +3537,7 @@
                         <wps:spPr>
                           <a:xfrm>
                             <a:off x="45875" y="5523061"/>
-                            <a:ext cx="680703" cy="202054"/>
+                            <a:ext cx="680702" cy="202053"/>
                           </a:xfrm>
                           <a:prstGeom prst="ellipse">
                             <a:avLst/>
@@ -3820,8 +3601,8 @@
                         <wps:cNvSpPr/>
                         <wps:spPr>
                           <a:xfrm>
-                            <a:off x="236636" y="5864559"/>
-                            <a:ext cx="680085" cy="201930"/>
+                            <a:off x="236633" y="5864559"/>
+                            <a:ext cx="679805" cy="202053"/>
                           </a:xfrm>
                           <a:prstGeom prst="ellipse">
                             <a:avLst/>
@@ -3885,8 +3666,8 @@
                         <wps:cNvSpPr/>
                         <wps:spPr>
                           <a:xfrm>
-                            <a:off x="1159928" y="5499434"/>
-                            <a:ext cx="680085" cy="201930"/>
+                            <a:off x="1159913" y="5499434"/>
+                            <a:ext cx="679805" cy="202053"/>
                           </a:xfrm>
                           <a:prstGeom prst="ellipse">
                             <a:avLst/>
@@ -3950,8 +3731,8 @@
                         <wps:cNvSpPr/>
                         <wps:spPr>
                           <a:xfrm>
-                            <a:off x="982003" y="5864559"/>
-                            <a:ext cx="680085" cy="201930"/>
+                            <a:off x="981991" y="5864559"/>
+                            <a:ext cx="679805" cy="202053"/>
                           </a:xfrm>
                           <a:prstGeom prst="ellipse">
                             <a:avLst/>
@@ -4200,182 +3981,15 @@
                         <wps:bodyPr/>
                       </wps:wsp>
                       <wps:wsp>
-                        <wps:cNvPr id="159" name="Flowchart: Decision 159"/>
-                        <wps:cNvSpPr/>
-                        <wps:spPr>
-                          <a:xfrm>
-                            <a:off x="4408362" y="4005309"/>
-                            <a:ext cx="900430" cy="372110"/>
-                          </a:xfrm>
-                          <a:prstGeom prst="flowChartDecision">
-                            <a:avLst/>
-                          </a:prstGeom>
-                          <a:noFill/>
-                          <a:ln w="38100" cmpd="dbl">
-                            <a:solidFill>
-                              <a:schemeClr val="tx1"/>
-                            </a:solidFill>
-                          </a:ln>
-                        </wps:spPr>
-                        <wps:style>
-                          <a:lnRef idx="2">
-                            <a:schemeClr val="accent1">
-                              <a:shade val="50000"/>
-                            </a:schemeClr>
-                          </a:lnRef>
-                          <a:fillRef idx="1">
-                            <a:schemeClr val="accent1"/>
-                          </a:fillRef>
-                          <a:effectRef idx="0">
-                            <a:schemeClr val="accent1"/>
-                          </a:effectRef>
-                          <a:fontRef idx="minor">
-                            <a:schemeClr val="lt1"/>
-                          </a:fontRef>
-                        </wps:style>
-                        <wps:txbx>
-                          <w:txbxContent>
-                            <w:p>
-                              <w:pPr>
-                                <w:spacing w:line="254" w:lineRule="auto"/>
-                                <w:jc w:val="center"/>
-                                <w:rPr>
-                                  <w:rFonts w:ascii="Calibri Light" w:eastAsia="Calibri" w:hAnsi="Calibri Light" w:cs="Arial"/>
-                                  <w:color w:val="000000"/>
-                                  <w:sz w:val="18"/>
-                                  <w:szCs w:val="18"/>
-                                </w:rPr>
-                              </w:pPr>
-                              <w:r>
-                                <w:rPr>
-                                  <w:rFonts w:ascii="Calibri Light" w:eastAsia="Calibri" w:hAnsi="Calibri Light" w:cs="Arial"/>
-                                  <w:color w:val="000000"/>
-                                  <w:sz w:val="18"/>
-                                  <w:szCs w:val="18"/>
-                                </w:rPr>
-                                <w:t>manages</w:t>
-                              </w:r>
-                            </w:p>
-                          </w:txbxContent>
-                        </wps:txbx>
-                        <wps:bodyPr rot="0" spcFirstLastPara="0" vert="horz" wrap="none" lIns="0" tIns="0" rIns="0" bIns="0" numCol="1" spcCol="0" rtlCol="0" fromWordArt="0" anchor="ctr" anchorCtr="0" forceAA="0" compatLnSpc="1">
-                          <a:prstTxWarp prst="textNoShape">
-                            <a:avLst/>
-                          </a:prstTxWarp>
-                          <a:spAutoFit/>
-                        </wps:bodyPr>
-                      </wps:wsp>
-                      <wps:wsp>
-                        <wps:cNvPr id="160" name="Straight Connector 160"/>
-                        <wps:cNvCnPr>
-                          <a:stCxn id="159" idx="2"/>
-                          <a:endCxn id="161" idx="0"/>
-                        </wps:cNvCnPr>
-                        <wps:spPr>
-                          <a:xfrm flipH="1">
-                            <a:off x="4842128" y="4377419"/>
-                            <a:ext cx="16449" cy="694658"/>
-                          </a:xfrm>
-                          <a:prstGeom prst="line">
-                            <a:avLst/>
-                          </a:prstGeom>
-                          <a:ln w="38100" cmpd="dbl">
-                            <a:solidFill>
-                              <a:schemeClr val="tx1"/>
-                            </a:solidFill>
-                          </a:ln>
-                        </wps:spPr>
-                        <wps:style>
-                          <a:lnRef idx="1">
-                            <a:schemeClr val="accent1"/>
-                          </a:lnRef>
-                          <a:fillRef idx="0">
-                            <a:schemeClr val="accent1"/>
-                          </a:fillRef>
-                          <a:effectRef idx="0">
-                            <a:schemeClr val="accent1"/>
-                          </a:effectRef>
-                          <a:fontRef idx="minor">
-                            <a:schemeClr val="tx1"/>
-                          </a:fontRef>
-                        </wps:style>
-                        <wps:bodyPr/>
-                      </wps:wsp>
-                      <wps:wsp>
-                        <wps:cNvPr id="161" name="Rectangle 161"/>
-                        <wps:cNvSpPr/>
-                        <wps:spPr>
-                          <a:xfrm>
-                            <a:off x="4565715" y="5072077"/>
-                            <a:ext cx="552826" cy="366136"/>
-                          </a:xfrm>
-                          <a:prstGeom prst="rect">
-                            <a:avLst/>
-                          </a:prstGeom>
-                          <a:noFill/>
-                          <a:ln w="38100" cmpd="dbl">
-                            <a:solidFill>
-                              <a:schemeClr val="tx1"/>
-                            </a:solidFill>
-                          </a:ln>
-                        </wps:spPr>
-                        <wps:style>
-                          <a:lnRef idx="2">
-                            <a:schemeClr val="accent1">
-                              <a:shade val="50000"/>
-                            </a:schemeClr>
-                          </a:lnRef>
-                          <a:fillRef idx="1">
-                            <a:schemeClr val="accent1"/>
-                          </a:fillRef>
-                          <a:effectRef idx="0">
-                            <a:schemeClr val="accent1"/>
-                          </a:effectRef>
-                          <a:fontRef idx="minor">
-                            <a:schemeClr val="lt1"/>
-                          </a:fontRef>
-                        </wps:style>
-                        <wps:txbx>
-                          <w:txbxContent>
-                            <w:p>
-                              <w:pPr>
-                                <w:jc w:val="center"/>
-                                <w:rPr>
-                                  <w:rFonts w:ascii="Calibri Light" w:eastAsia="Calibri" w:hAnsi="Calibri Light" w:cs="Arial"/>
-                                  <w:color w:val="000000"/>
-                                  <w:sz w:val="18"/>
-                                  <w:szCs w:val="18"/>
-                                </w:rPr>
-                              </w:pPr>
-                              <w:r>
-                                <w:rPr>
-                                  <w:rFonts w:ascii="Calibri Light" w:eastAsia="Calibri" w:hAnsi="Calibri Light" w:cs="Arial"/>
-                                  <w:color w:val="000000"/>
-                                  <w:sz w:val="18"/>
-                                  <w:szCs w:val="18"/>
-                                </w:rPr>
-                                <w:t>Project</w:t>
-                              </w:r>
-                            </w:p>
-                          </w:txbxContent>
-                        </wps:txbx>
-                        <wps:bodyPr rot="0" spcFirstLastPara="0" vert="horz" wrap="none" lIns="94168" tIns="94168" rIns="94168" bIns="94168" numCol="1" spcCol="0" rtlCol="0" fromWordArt="0" anchor="ctr" anchorCtr="0" forceAA="0" compatLnSpc="1">
-                          <a:prstTxWarp prst="textNoShape">
-                            <a:avLst/>
-                          </a:prstTxWarp>
-                          <a:spAutoFit/>
-                        </wps:bodyPr>
-                      </wps:wsp>
-                      <wps:wsp>
                         <wps:cNvPr id="162" name="Straight Connector 162"/>
                         <wps:cNvCnPr>
-                          <a:stCxn id="159" idx="0"/>
-                          <a:endCxn id="67" idx="2"/>
+                          <a:stCxn id="183" idx="0"/>
+                          <a:endCxn id="116" idx="2"/>
                         </wps:cNvCnPr>
                         <wps:spPr>
                           <a:xfrm flipH="1" flipV="1">
-                            <a:off x="3334920" y="2876702"/>
-                            <a:ext cx="1523657" cy="1128607"/>
+                            <a:off x="3341056" y="2887501"/>
+                            <a:ext cx="1519166" cy="1163271"/>
                           </a:xfrm>
                           <a:prstGeom prst="line">
                             <a:avLst/>
@@ -4405,12 +4019,12 @@
                       <wps:wsp>
                         <wps:cNvPr id="163" name="Straight Connector 163"/>
                         <wps:cNvCnPr>
-                          <a:endCxn id="116" idx="0"/>
+                          <a:endCxn id="182" idx="0"/>
                         </wps:cNvCnPr>
                         <wps:spPr>
                           <a:xfrm>
-                            <a:off x="1879567" y="2879233"/>
-                            <a:ext cx="1366785" cy="1132755"/>
+                            <a:off x="1879567" y="2883748"/>
+                            <a:ext cx="1312946" cy="1121561"/>
                           </a:xfrm>
                           <a:prstGeom prst="line">
                             <a:avLst/>
@@ -4442,7 +4056,7 @@
                         <wps:cNvSpPr txBox="1"/>
                         <wps:spPr>
                           <a:xfrm>
-                            <a:off x="4926327" y="4447780"/>
+                            <a:off x="4931624" y="4343198"/>
                             <a:ext cx="79375" cy="146050"/>
                           </a:xfrm>
                           <a:prstGeom prst="rect">
@@ -4487,7 +4101,7 @@
                         <wps:cNvSpPr txBox="1"/>
                         <wps:spPr>
                           <a:xfrm>
-                            <a:off x="4838987" y="3795847"/>
+                            <a:off x="4910118" y="3865938"/>
                             <a:ext cx="64770" cy="146050"/>
                           </a:xfrm>
                           <a:prstGeom prst="rect">
@@ -4532,8 +4146,8 @@
                         <wps:cNvSpPr/>
                         <wps:spPr>
                           <a:xfrm>
-                            <a:off x="3883735" y="5890295"/>
-                            <a:ext cx="809120" cy="398721"/>
+                            <a:off x="3883565" y="5890295"/>
+                            <a:ext cx="809119" cy="398721"/>
                           </a:xfrm>
                           <a:prstGeom prst="ellipse">
                             <a:avLst/>
@@ -4571,6 +4185,7 @@
                                   <w:color w:val="000000"/>
                                   <w:sz w:val="18"/>
                                   <w:szCs w:val="18"/>
+                                  <w:u w:val="single"/>
                                 </w:rPr>
                               </w:pPr>
                               <w:r>
@@ -4579,7 +4194,7 @@
                                   <w:color w:val="000000"/>
                                   <w:sz w:val="18"/>
                                   <w:szCs w:val="18"/>
-                                  <w:u w:val="dash"/>
+                                  <w:u w:val="single"/>
                                 </w:rPr>
                                 <w:t>project code</w:t>
                               </w:r>
@@ -4597,12 +4212,12 @@
                         <wps:cNvPr id="168" name="Straight Connector 168"/>
                         <wps:cNvCnPr>
                           <a:stCxn id="167" idx="0"/>
-                          <a:endCxn id="161" idx="2"/>
+                          <a:endCxn id="179" idx="2"/>
                         </wps:cNvCnPr>
                         <wps:spPr>
                           <a:xfrm flipV="1">
-                            <a:off x="4288295" y="5438213"/>
-                            <a:ext cx="553833" cy="452082"/>
+                            <a:off x="4288295" y="5320509"/>
+                            <a:ext cx="566875" cy="569786"/>
                           </a:xfrm>
                           <a:prstGeom prst="line">
                             <a:avLst/>
@@ -4633,12 +4248,12 @@
                         <wps:cNvPr id="169" name="Straight Connector 169"/>
                         <wps:cNvCnPr>
                           <a:stCxn id="170" idx="0"/>
-                          <a:endCxn id="161" idx="2"/>
+                          <a:endCxn id="179" idx="2"/>
                         </wps:cNvCnPr>
                         <wps:spPr>
                           <a:xfrm flipH="1" flipV="1">
-                            <a:off x="4842128" y="5438213"/>
-                            <a:ext cx="700979" cy="539575"/>
+                            <a:off x="4855170" y="5320509"/>
+                            <a:ext cx="687937" cy="657279"/>
                           </a:xfrm>
                           <a:prstGeom prst="line">
                             <a:avLst/>
@@ -4670,8 +4285,8 @@
                         <wps:cNvSpPr/>
                         <wps:spPr>
                           <a:xfrm>
-                            <a:off x="5308792" y="5977788"/>
-                            <a:ext cx="468630" cy="201930"/>
+                            <a:off x="5308723" y="5977788"/>
+                            <a:ext cx="468768" cy="202053"/>
                           </a:xfrm>
                           <a:prstGeom prst="ellipse">
                             <a:avLst/>
@@ -4735,8 +4350,8 @@
                         <wps:cNvSpPr/>
                         <wps:spPr>
                           <a:xfrm>
-                            <a:off x="2181671" y="4470117"/>
-                            <a:ext cx="736379" cy="398723"/>
+                            <a:off x="2181644" y="4470117"/>
+                            <a:ext cx="736380" cy="398723"/>
                           </a:xfrm>
                           <a:prstGeom prst="ellipse">
                             <a:avLst/>
@@ -4783,7 +4398,16 @@
                                   <w:sz w:val="18"/>
                                   <w:szCs w:val="18"/>
                                 </w:rPr>
-                                <w:t>student portion</w:t>
+                                <w:t xml:space="preserve">member </w:t>
+                              </w:r>
+                              <w:r>
+                                <w:rPr>
+                                  <w:rFonts w:ascii="Calibri Light" w:eastAsia="Calibri" w:hAnsi="Calibri Light" w:cs="Arial"/>
+                                  <w:color w:val="000000"/>
+                                  <w:sz w:val="18"/>
+                                  <w:szCs w:val="18"/>
+                                </w:rPr>
+                                <w:t>portion</w:t>
                               </w:r>
                             </w:p>
                           </w:txbxContent>
@@ -4800,8 +4424,8 @@
                         <wps:cNvSpPr/>
                         <wps:spPr>
                           <a:xfrm>
-                            <a:off x="4795897" y="6001036"/>
-                            <a:ext cx="467870" cy="202054"/>
+                            <a:off x="4795834" y="6001036"/>
+                            <a:ext cx="467871" cy="202053"/>
                           </a:xfrm>
                           <a:prstGeom prst="ellipse">
                             <a:avLst/>
@@ -4864,12 +4488,12 @@
                         <wps:cNvPr id="175" name="Straight Connector 175"/>
                         <wps:cNvCnPr>
                           <a:stCxn id="174" idx="0"/>
-                          <a:endCxn id="161" idx="2"/>
+                          <a:endCxn id="179" idx="2"/>
                         </wps:cNvCnPr>
                         <wps:spPr>
                           <a:xfrm flipH="1" flipV="1">
-                            <a:off x="4842128" y="5438213"/>
-                            <a:ext cx="187704" cy="562823"/>
+                            <a:off x="4855170" y="5320509"/>
+                            <a:ext cx="174662" cy="680527"/>
                           </a:xfrm>
                           <a:prstGeom prst="line">
                             <a:avLst/>
@@ -4897,122 +4521,20 @@
                         <wps:bodyPr/>
                       </wps:wsp>
                       <wps:wsp>
-                        <wps:cNvPr id="116" name="Flowchart: Decision 116"/>
-                        <wps:cNvSpPr/>
-                        <wps:spPr>
-                          <a:xfrm>
-                            <a:off x="2789787" y="4011988"/>
-                            <a:ext cx="913130" cy="369570"/>
-                          </a:xfrm>
-                          <a:prstGeom prst="flowChartDecision">
-                            <a:avLst/>
-                          </a:prstGeom>
-                          <a:noFill/>
-                          <a:ln w="38100" cmpd="dbl">
-                            <a:solidFill>
-                              <a:schemeClr val="tx1"/>
-                            </a:solidFill>
-                          </a:ln>
-                        </wps:spPr>
-                        <wps:style>
-                          <a:lnRef idx="2">
-                            <a:schemeClr val="accent1">
-                              <a:shade val="50000"/>
-                            </a:schemeClr>
-                          </a:lnRef>
-                          <a:fillRef idx="1">
-                            <a:schemeClr val="accent1"/>
-                          </a:fillRef>
-                          <a:effectRef idx="0">
-                            <a:schemeClr val="accent1"/>
-                          </a:effectRef>
-                          <a:fontRef idx="minor">
-                            <a:schemeClr val="lt1"/>
-                          </a:fontRef>
-                        </wps:style>
-                        <wps:txbx>
-                          <w:txbxContent>
-                            <w:p>
-                              <w:pPr>
-                                <w:spacing w:line="254" w:lineRule="auto"/>
-                                <w:jc w:val="center"/>
-                                <w:rPr>
-                                  <w:rFonts w:ascii="Calibri Light" w:eastAsia="Calibri" w:hAnsi="Calibri Light" w:cs="Arial"/>
-                                  <w:color w:val="000000"/>
-                                  <w:sz w:val="18"/>
-                                  <w:szCs w:val="18"/>
-                                </w:rPr>
-                              </w:pPr>
-                              <w:r>
-                                <w:rPr>
-                                  <w:rFonts w:ascii="Calibri Light" w:eastAsia="Calibri" w:hAnsi="Calibri Light" w:cs="Arial"/>
-                                  <w:color w:val="000000"/>
-                                  <w:sz w:val="18"/>
-                                  <w:szCs w:val="18"/>
-                                </w:rPr>
-                                <w:t>works on</w:t>
-                              </w:r>
-                            </w:p>
-                          </w:txbxContent>
-                        </wps:txbx>
-                        <wps:bodyPr rot="0" spcFirstLastPara="0" vert="horz" wrap="none" lIns="0" tIns="0" rIns="0" bIns="0" numCol="1" spcCol="0" rtlCol="0" fromWordArt="0" anchor="ctr" anchorCtr="0" forceAA="0" compatLnSpc="1">
-                          <a:prstTxWarp prst="textNoShape">
-                            <a:avLst/>
-                          </a:prstTxWarp>
-                          <a:spAutoFit/>
-                        </wps:bodyPr>
-                      </wps:wsp>
-                      <wps:wsp>
                         <wps:cNvPr id="126" name="Straight Connector 126"/>
                         <wps:cNvCnPr>
                           <a:stCxn id="171" idx="0"/>
-                          <a:endCxn id="116" idx="1"/>
+                          <a:endCxn id="182" idx="1"/>
                         </wps:cNvCnPr>
                         <wps:spPr>
                           <a:xfrm flipV="1">
-                            <a:off x="2549861" y="4196773"/>
-                            <a:ext cx="239926" cy="273344"/>
+                            <a:off x="2549824" y="4148183"/>
+                            <a:ext cx="220990" cy="321934"/>
                           </a:xfrm>
                           <a:prstGeom prst="line">
                             <a:avLst/>
                           </a:prstGeom>
                           <a:ln w="3175">
-                            <a:solidFill>
-                              <a:schemeClr val="tx1"/>
-                            </a:solidFill>
-                          </a:ln>
-                        </wps:spPr>
-                        <wps:style>
-                          <a:lnRef idx="1">
-                            <a:schemeClr val="accent1"/>
-                          </a:lnRef>
-                          <a:fillRef idx="0">
-                            <a:schemeClr val="accent1"/>
-                          </a:fillRef>
-                          <a:effectRef idx="0">
-                            <a:schemeClr val="accent1"/>
-                          </a:effectRef>
-                          <a:fontRef idx="minor">
-                            <a:schemeClr val="tx1"/>
-                          </a:fontRef>
-                        </wps:style>
-                        <wps:bodyPr/>
-                      </wps:wsp>
-                      <wps:wsp>
-                        <wps:cNvPr id="173" name="Straight Connector 173"/>
-                        <wps:cNvCnPr>
-                          <a:stCxn id="116" idx="2"/>
-                          <a:endCxn id="161" idx="1"/>
-                        </wps:cNvCnPr>
-                        <wps:spPr>
-                          <a:xfrm>
-                            <a:off x="3246352" y="4381558"/>
-                            <a:ext cx="1319363" cy="873587"/>
-                          </a:xfrm>
-                          <a:prstGeom prst="line">
-                            <a:avLst/>
-                          </a:prstGeom>
-                          <a:ln w="38100" cmpd="dbl">
                             <a:solidFill>
                               <a:schemeClr val="tx1"/>
                             </a:solidFill>
@@ -5039,7 +4561,7 @@
                         <wps:cNvSpPr txBox="1"/>
                         <wps:spPr>
                           <a:xfrm>
-                            <a:off x="3463496" y="4343198"/>
+                            <a:off x="3683412" y="4002134"/>
                             <a:ext cx="79375" cy="146050"/>
                           </a:xfrm>
                           <a:prstGeom prst="rect">
@@ -5084,7 +4606,7 @@
                         <wps:cNvSpPr txBox="1"/>
                         <wps:spPr>
                           <a:xfrm>
-                            <a:off x="3180220" y="3805383"/>
+                            <a:off x="3180178" y="3805383"/>
                             <a:ext cx="103505" cy="146050"/>
                           </a:xfrm>
                           <a:prstGeom prst="rect">
@@ -5165,8 +4687,8 @@
                         <wps:cNvSpPr/>
                         <wps:spPr>
                           <a:xfrm>
-                            <a:off x="2385664" y="478764"/>
-                            <a:ext cx="467870" cy="202054"/>
+                            <a:off x="2385634" y="478764"/>
+                            <a:ext cx="467871" cy="202053"/>
                           </a:xfrm>
                           <a:prstGeom prst="ellipse">
                             <a:avLst/>
@@ -5277,8 +4799,8 @@
                         <wps:cNvSpPr/>
                         <wps:spPr>
                           <a:xfrm>
-                            <a:off x="3542871" y="1992404"/>
-                            <a:ext cx="620535" cy="202054"/>
+                            <a:off x="3542796" y="1992404"/>
+                            <a:ext cx="620535" cy="202053"/>
                           </a:xfrm>
                           <a:prstGeom prst="ellipse">
                             <a:avLst/>
@@ -5316,6 +4838,7 @@
                                   <w:color w:val="000000"/>
                                   <w:sz w:val="18"/>
                                   <w:szCs w:val="18"/>
+                                  <w:u w:val="dotted"/>
                                 </w:rPr>
                               </w:pPr>
                               <w:r>
@@ -5324,7 +4847,7 @@
                                   <w:color w:val="000000"/>
                                   <w:sz w:val="18"/>
                                   <w:szCs w:val="18"/>
-                                  <w:u w:val="single"/>
+                                  <w:u w:val="dotted"/>
                                 </w:rPr>
                                 <w:t>group ID</w:t>
                               </w:r>
@@ -5373,6 +4896,403 @@
                         </wps:style>
                         <wps:bodyPr/>
                       </wps:wsp>
+                      <wps:wsp>
+                        <wps:cNvPr id="179" name="Rectangle 179"/>
+                        <wps:cNvSpPr/>
+                        <wps:spPr>
+                          <a:xfrm>
+                            <a:off x="4596160" y="4989299"/>
+                            <a:ext cx="517900" cy="331210"/>
+                          </a:xfrm>
+                          <a:prstGeom prst="rect">
+                            <a:avLst/>
+                          </a:prstGeom>
+                          <a:noFill/>
+                          <a:ln w="3175">
+                            <a:solidFill>
+                              <a:schemeClr val="tx1"/>
+                            </a:solidFill>
+                          </a:ln>
+                        </wps:spPr>
+                        <wps:style>
+                          <a:lnRef idx="2">
+                            <a:schemeClr val="accent1">
+                              <a:shade val="50000"/>
+                            </a:schemeClr>
+                          </a:lnRef>
+                          <a:fillRef idx="1">
+                            <a:schemeClr val="accent1"/>
+                          </a:fillRef>
+                          <a:effectRef idx="0">
+                            <a:schemeClr val="accent1"/>
+                          </a:effectRef>
+                          <a:fontRef idx="minor">
+                            <a:schemeClr val="lt1"/>
+                          </a:fontRef>
+                        </wps:style>
+                        <wps:txbx>
+                          <w:txbxContent>
+                            <w:p>
+                              <w:pPr>
+                                <w:rPr>
+                                  <w:rFonts w:ascii="Calibri Light" w:eastAsia="Calibri" w:hAnsi="Calibri Light" w:cs="Arial"/>
+                                  <w:color w:val="000000"/>
+                                  <w:sz w:val="18"/>
+                                  <w:szCs w:val="18"/>
+                                </w:rPr>
+                              </w:pPr>
+                              <w:r>
+                                <w:rPr>
+                                  <w:rFonts w:ascii="Calibri Light" w:eastAsia="Calibri" w:hAnsi="Calibri Light" w:cs="Arial"/>
+                                  <w:color w:val="000000"/>
+                                  <w:sz w:val="18"/>
+                                  <w:szCs w:val="18"/>
+                                </w:rPr>
+                                <w:t>Project</w:t>
+                              </w:r>
+                            </w:p>
+                          </w:txbxContent>
+                        </wps:txbx>
+                        <wps:bodyPr rot="0" spcFirstLastPara="0" vert="horz" wrap="none" lIns="94168" tIns="94168" rIns="94168" bIns="94168" numCol="1" spcCol="0" rtlCol="0" fromWordArt="0" anchor="ctr" anchorCtr="0" forceAA="0" compatLnSpc="1">
+                          <a:prstTxWarp prst="textNoShape">
+                            <a:avLst/>
+                          </a:prstTxWarp>
+                          <a:spAutoFit/>
+                        </wps:bodyPr>
+                      </wps:wsp>
+                      <wps:wsp>
+                        <wps:cNvPr id="180" name="Straight Connector 180"/>
+                        <wps:cNvCnPr>
+                          <a:stCxn id="182" idx="3"/>
+                          <a:endCxn id="179" idx="0"/>
+                        </wps:cNvCnPr>
+                        <wps:spPr>
+                          <a:xfrm>
+                            <a:off x="3614152" y="4148184"/>
+                            <a:ext cx="1241018" cy="841115"/>
+                          </a:xfrm>
+                          <a:prstGeom prst="line">
+                            <a:avLst/>
+                          </a:prstGeom>
+                          <a:ln w="3175">
+                            <a:solidFill>
+                              <a:schemeClr val="tx1"/>
+                            </a:solidFill>
+                          </a:ln>
+                        </wps:spPr>
+                        <wps:style>
+                          <a:lnRef idx="1">
+                            <a:schemeClr val="accent1"/>
+                          </a:lnRef>
+                          <a:fillRef idx="0">
+                            <a:schemeClr val="accent1"/>
+                          </a:fillRef>
+                          <a:effectRef idx="0">
+                            <a:schemeClr val="accent1"/>
+                          </a:effectRef>
+                          <a:fontRef idx="minor">
+                            <a:schemeClr val="tx1"/>
+                          </a:fontRef>
+                        </wps:style>
+                        <wps:bodyPr/>
+                      </wps:wsp>
+                      <wps:wsp>
+                        <wps:cNvPr id="181" name="Straight Connector 181"/>
+                        <wps:cNvCnPr>
+                          <a:stCxn id="183" idx="2"/>
+                          <a:endCxn id="179" idx="0"/>
+                        </wps:cNvCnPr>
+                        <wps:spPr>
+                          <a:xfrm flipH="1">
+                            <a:off x="4855170" y="4336519"/>
+                            <a:ext cx="5052" cy="652780"/>
+                          </a:xfrm>
+                          <a:prstGeom prst="line">
+                            <a:avLst/>
+                          </a:prstGeom>
+                          <a:ln w="3175">
+                            <a:solidFill>
+                              <a:schemeClr val="tx1"/>
+                            </a:solidFill>
+                          </a:ln>
+                        </wps:spPr>
+                        <wps:style>
+                          <a:lnRef idx="1">
+                            <a:schemeClr val="accent1"/>
+                          </a:lnRef>
+                          <a:fillRef idx="0">
+                            <a:schemeClr val="accent1"/>
+                          </a:fillRef>
+                          <a:effectRef idx="0">
+                            <a:schemeClr val="accent1"/>
+                          </a:effectRef>
+                          <a:fontRef idx="minor">
+                            <a:schemeClr val="tx1"/>
+                          </a:fontRef>
+                        </wps:style>
+                        <wps:bodyPr/>
+                      </wps:wsp>
+                      <wps:wsp>
+                        <wps:cNvPr id="182" name="Flowchart: Decision 182"/>
+                        <wps:cNvSpPr/>
+                        <wps:spPr>
+                          <a:xfrm>
+                            <a:off x="2770826" y="4005309"/>
+                            <a:ext cx="843278" cy="285748"/>
+                          </a:xfrm>
+                          <a:prstGeom prst="flowChartDecision">
+                            <a:avLst/>
+                          </a:prstGeom>
+                          <a:noFill/>
+                          <a:ln w="3175">
+                            <a:solidFill>
+                              <a:schemeClr val="tx1"/>
+                            </a:solidFill>
+                          </a:ln>
+                        </wps:spPr>
+                        <wps:style>
+                          <a:lnRef idx="2">
+                            <a:schemeClr val="accent1">
+                              <a:shade val="50000"/>
+                            </a:schemeClr>
+                          </a:lnRef>
+                          <a:fillRef idx="1">
+                            <a:schemeClr val="accent1"/>
+                          </a:fillRef>
+                          <a:effectRef idx="0">
+                            <a:schemeClr val="accent1"/>
+                          </a:effectRef>
+                          <a:fontRef idx="minor">
+                            <a:schemeClr val="lt1"/>
+                          </a:fontRef>
+                        </wps:style>
+                        <wps:txbx>
+                          <w:txbxContent>
+                            <w:p>
+                              <w:pPr>
+                                <w:jc w:val="center"/>
+                                <w:rPr>
+                                  <w:rFonts w:ascii="Calibri Light" w:eastAsia="Calibri" w:hAnsi="Calibri Light" w:cs="Arial"/>
+                                  <w:color w:val="000000"/>
+                                  <w:sz w:val="18"/>
+                                  <w:szCs w:val="18"/>
+                                </w:rPr>
+                              </w:pPr>
+                              <w:r>
+                                <w:rPr>
+                                  <w:rFonts w:ascii="Calibri Light" w:eastAsia="Calibri" w:hAnsi="Calibri Light" w:cs="Arial"/>
+                                  <w:color w:val="000000"/>
+                                  <w:sz w:val="18"/>
+                                  <w:szCs w:val="18"/>
+                                </w:rPr>
+                                <w:t>works on</w:t>
+                              </w:r>
+                            </w:p>
+                          </w:txbxContent>
+                        </wps:txbx>
+                        <wps:bodyPr rot="0" spcFirstLastPara="0" vert="horz" wrap="none" lIns="0" tIns="0" rIns="0" bIns="0" numCol="1" spcCol="0" rtlCol="0" fromWordArt="0" anchor="ctr" anchorCtr="0" forceAA="0" compatLnSpc="1">
+                          <a:prstTxWarp prst="textNoShape">
+                            <a:avLst/>
+                          </a:prstTxWarp>
+                          <a:spAutoFit/>
+                        </wps:bodyPr>
+                      </wps:wsp>
+                      <wps:wsp>
+                        <wps:cNvPr id="183" name="Flowchart: Decision 183"/>
+                        <wps:cNvSpPr/>
+                        <wps:spPr>
+                          <a:xfrm>
+                            <a:off x="4444876" y="4050772"/>
+                            <a:ext cx="830578" cy="285747"/>
+                          </a:xfrm>
+                          <a:prstGeom prst="flowChartDecision">
+                            <a:avLst/>
+                          </a:prstGeom>
+                          <a:noFill/>
+                          <a:ln w="3175">
+                            <a:solidFill>
+                              <a:schemeClr val="tx1"/>
+                            </a:solidFill>
+                          </a:ln>
+                        </wps:spPr>
+                        <wps:style>
+                          <a:lnRef idx="2">
+                            <a:schemeClr val="accent1">
+                              <a:shade val="50000"/>
+                            </a:schemeClr>
+                          </a:lnRef>
+                          <a:fillRef idx="1">
+                            <a:schemeClr val="accent1"/>
+                          </a:fillRef>
+                          <a:effectRef idx="0">
+                            <a:schemeClr val="accent1"/>
+                          </a:effectRef>
+                          <a:fontRef idx="minor">
+                            <a:schemeClr val="lt1"/>
+                          </a:fontRef>
+                        </wps:style>
+                        <wps:txbx>
+                          <w:txbxContent>
+                            <w:p>
+                              <w:pPr>
+                                <w:jc w:val="center"/>
+                                <w:rPr>
+                                  <w:rFonts w:ascii="Calibri Light" w:eastAsia="Calibri" w:hAnsi="Calibri Light" w:cs="Arial"/>
+                                  <w:color w:val="008080"/>
+                                  <w:sz w:val="18"/>
+                                  <w:szCs w:val="18"/>
+                                </w:rPr>
+                              </w:pPr>
+                              <w:r>
+                                <w:rPr>
+                                  <w:rFonts w:ascii="Calibri Light" w:eastAsia="Calibri" w:hAnsi="Calibri Light" w:cs="Arial"/>
+                                  <w:color w:val="000000"/>
+                                  <w:sz w:val="18"/>
+                                  <w:szCs w:val="18"/>
+                                </w:rPr>
+                                <w:t>manages</w:t>
+                              </w:r>
+                            </w:p>
+                          </w:txbxContent>
+                        </wps:txbx>
+                        <wps:bodyPr rot="0" spcFirstLastPara="0" vert="horz" wrap="none" lIns="0" tIns="0" rIns="0" bIns="0" numCol="1" spcCol="0" rtlCol="0" fromWordArt="0" anchor="ctr" anchorCtr="0" forceAA="0" compatLnSpc="1">
+                          <a:prstTxWarp prst="textNoShape">
+                            <a:avLst/>
+                          </a:prstTxWarp>
+                          <a:spAutoFit/>
+                        </wps:bodyPr>
+                      </wps:wsp>
+                      <wps:wsp>
+                        <wps:cNvPr id="116" name="Rectangle 116"/>
+                        <wps:cNvSpPr/>
+                        <wps:spPr>
+                          <a:xfrm>
+                            <a:off x="3082993" y="2521365"/>
+                            <a:ext cx="515996" cy="366136"/>
+                          </a:xfrm>
+                          <a:prstGeom prst="rect">
+                            <a:avLst/>
+                          </a:prstGeom>
+                          <a:noFill/>
+                          <a:ln w="38100" cmpd="dbl">
+                            <a:solidFill>
+                              <a:schemeClr val="tx1"/>
+                            </a:solidFill>
+                          </a:ln>
+                        </wps:spPr>
+                        <wps:style>
+                          <a:lnRef idx="2">
+                            <a:schemeClr val="accent1">
+                              <a:shade val="50000"/>
+                            </a:schemeClr>
+                          </a:lnRef>
+                          <a:fillRef idx="1">
+                            <a:schemeClr val="accent1"/>
+                          </a:fillRef>
+                          <a:effectRef idx="0">
+                            <a:schemeClr val="accent1"/>
+                          </a:effectRef>
+                          <a:fontRef idx="minor">
+                            <a:schemeClr val="lt1"/>
+                          </a:fontRef>
+                        </wps:style>
+                        <wps:txbx>
+                          <w:txbxContent>
+                            <w:p>
+                              <w:pPr>
+                                <w:jc w:val="center"/>
+                                <w:rPr>
+                                  <w:rFonts w:ascii="Calibri Light" w:eastAsia="Calibri" w:hAnsi="Calibri Light" w:cs="Arial"/>
+                                  <w:color w:val="000000"/>
+                                  <w:sz w:val="18"/>
+                                  <w:szCs w:val="18"/>
+                                </w:rPr>
+                              </w:pPr>
+                              <w:r>
+                                <w:rPr>
+                                  <w:rFonts w:ascii="Calibri Light" w:eastAsia="Calibri" w:hAnsi="Calibri Light" w:cs="Arial"/>
+                                  <w:color w:val="000000"/>
+                                  <w:sz w:val="18"/>
+                                  <w:szCs w:val="18"/>
+                                </w:rPr>
+                                <w:t>Group</w:t>
+                              </w:r>
+                            </w:p>
+                          </w:txbxContent>
+                        </wps:txbx>
+                        <wps:bodyPr rot="0" spcFirstLastPara="0" vert="horz" wrap="none" lIns="94168" tIns="94168" rIns="94168" bIns="94168" numCol="1" spcCol="0" rtlCol="0" fromWordArt="0" anchor="ctr" anchorCtr="0" forceAA="0" compatLnSpc="1">
+                          <a:prstTxWarp prst="textNoShape">
+                            <a:avLst/>
+                          </a:prstTxWarp>
+                          <a:spAutoFit/>
+                        </wps:bodyPr>
+                      </wps:wsp>
+                      <wps:wsp>
+                        <wps:cNvPr id="117" name="Flowchart: Decision 117"/>
+                        <wps:cNvSpPr/>
+                        <wps:spPr>
+                          <a:xfrm>
+                            <a:off x="3145581" y="1551373"/>
+                            <a:ext cx="391160" cy="369570"/>
+                          </a:xfrm>
+                          <a:prstGeom prst="flowChartDecision">
+                            <a:avLst/>
+                          </a:prstGeom>
+                          <a:noFill/>
+                          <a:ln w="38100" cmpd="dbl">
+                            <a:solidFill>
+                              <a:schemeClr val="tx1"/>
+                            </a:solidFill>
+                          </a:ln>
+                        </wps:spPr>
+                        <wps:style>
+                          <a:lnRef idx="2">
+                            <a:schemeClr val="accent1">
+                              <a:shade val="50000"/>
+                            </a:schemeClr>
+                          </a:lnRef>
+                          <a:fillRef idx="1">
+                            <a:schemeClr val="accent1"/>
+                          </a:fillRef>
+                          <a:effectRef idx="0">
+                            <a:schemeClr val="accent1"/>
+                          </a:effectRef>
+                          <a:fontRef idx="minor">
+                            <a:schemeClr val="lt1"/>
+                          </a:fontRef>
+                        </wps:style>
+                        <wps:txbx>
+                          <w:txbxContent>
+                            <w:p>
+                              <w:pPr>
+                                <w:spacing w:line="252" w:lineRule="auto"/>
+                                <w:jc w:val="center"/>
+                                <w:rPr>
+                                  <w:rFonts w:ascii="Calibri Light" w:eastAsia="Calibri" w:hAnsi="Calibri Light" w:cs="Arial"/>
+                                  <w:color w:val="000000"/>
+                                  <w:sz w:val="18"/>
+                                  <w:szCs w:val="18"/>
+                                </w:rPr>
+                              </w:pPr>
+                              <w:r>
+                                <w:rPr>
+                                  <w:rFonts w:ascii="Calibri Light" w:eastAsia="Calibri" w:hAnsi="Calibri Light" w:cs="Arial"/>
+                                  <w:color w:val="000000"/>
+                                  <w:sz w:val="18"/>
+                                  <w:szCs w:val="18"/>
+                                </w:rPr>
+                                <w:t>has</w:t>
+                              </w:r>
+                            </w:p>
+                          </w:txbxContent>
+                        </wps:txbx>
+                        <wps:bodyPr rot="0" spcFirstLastPara="0" vert="horz" wrap="none" lIns="0" tIns="0" rIns="0" bIns="0" numCol="1" spcCol="0" rtlCol="0" fromWordArt="0" anchor="ctr" anchorCtr="0" forceAA="0" compatLnSpc="1">
+                          <a:prstTxWarp prst="textNoShape">
+                            <a:avLst/>
+                          </a:prstTxWarp>
+                          <a:spAutoFit/>
+                        </wps:bodyPr>
+                      </wps:wsp>
                     </wpc:wpc>
                   </a:graphicData>
                 </a:graphic>
@@ -5381,7 +5301,7 @@
           </mc:Choice>
           <mc:Fallback>
             <w:pict>
-              <v:group w14:anchorId="205EDEB4" id="Canvas 1" o:spid="_x0000_s1026" editas="canvas" style="width:542.4pt;height:594.65pt;mso-position-horizontal-relative:char;mso-position-vertical-relative:line" coordsize="68884,75520" o:gfxdata="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">
+              <v:group w14:anchorId="205EDEB4" id="Canvas 1" o:spid="_x0000_s1026" editas="canvas" style="width:551.25pt;height:594.65pt;mso-position-horizontal-relative:char;mso-position-vertical-relative:line" coordsize="70008,75520" o:gfxdata="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">
                 <v:shapetype id="_x0000_t75" coordsize="21600,21600" o:spt="75" o:preferrelative="t" path="m@4@5l@4@11@9@11@9@5xe" filled="f" stroked="f">
                   <v:stroke joinstyle="miter"/>
                   <v:formulas>
@@ -5401,36 +5321,11 @@
                   <v:path o:extrusionok="f" gradientshapeok="t" o:connecttype="rect"/>
                   <o:lock v:ext="edit" aspectratio="t"/>
                 </v:shapetype>
-                <v:shape id="_x0000_s1027" type="#_x0000_t75" style="position:absolute;width:68884;height:75520;visibility:visible;mso-wrap-style:square" filled="t" fillcolor="#f2f2f2 [3052]" stroked="t" strokecolor="#d8d8d8 [2732]">
+                <v:shape id="_x0000_s1027" type="#_x0000_t75" style="position:absolute;width:70008;height:75520;visibility:visible;mso-wrap-style:square" filled="t" fillcolor="#f2f2f2 [3052]" stroked="t" strokecolor="#d8d8d8 [2732]">
                   <v:fill o:detectmouseclick="t"/>
                   <v:path o:connecttype="none"/>
                 </v:shape>
-                <v:rect id="Rectangle 67" o:spid="_x0000_s1028" style="position:absolute;left:30943;top:25454;width:4811;height:3313;visibility:visible;mso-wrap-style:none;v-text-anchor:middle" o:gfxdata="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" filled="f" strokecolor="black [3213]" strokeweight=".25pt">
-                  <v:textbox style="mso-fit-shape-to-text:t" inset="2.61578mm,2.61578mm,2.61578mm,2.61578mm">
-                    <w:txbxContent>
-                      <w:p>
-                        <w:pPr>
-                          <w:rPr>
-                            <w:rFonts w:ascii="Calibri Light" w:eastAsia="Calibri" w:hAnsi="Calibri Light" w:cs="Arial"/>
-                            <w:color w:val="000000"/>
-                            <w:sz w:val="18"/>
-                            <w:szCs w:val="18"/>
-                          </w:rPr>
-                        </w:pPr>
-                        <w:r>
-                          <w:rPr>
-                            <w:rFonts w:ascii="Calibri Light" w:eastAsia="Calibri" w:hAnsi="Calibri Light" w:cs="Arial"/>
-                            <w:color w:val="000000"/>
-                            <w:sz w:val="18"/>
-                            <w:szCs w:val="18"/>
-                          </w:rPr>
-                          <w:t>Group</w:t>
-                        </w:r>
-                      </w:p>
-                    </w:txbxContent>
-                  </v:textbox>
-                </v:rect>
-                <v:rect id="Rectangle 77" o:spid="_x0000_s1029" style="position:absolute;left:59033;top:25525;width:4513;height:3312;visibility:visible;mso-wrap-style:none;v-text-anchor:middle" o:gfxdata="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" filled="f" strokecolor="black [3213]" strokeweight=".25pt">
+                <v:rect id="Rectangle 77" o:spid="_x0000_s1028" style="position:absolute;left:59033;top:25525;width:4512;height:3312;visibility:visible;mso-wrap-style:none;v-text-anchor:middle" o:gfxdata="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" filled="f" strokecolor="black [3213]" strokeweight=".25pt">
                   <v:textbox style="mso-fit-shape-to-text:t" inset="2.61578mm,2.61578mm,2.61578mm,2.61578mm">
                     <w:txbxContent>
                       <w:p>
@@ -5455,7 +5350,7 @@
                     </w:txbxContent>
                   </v:textbox>
                 </v:rect>
-                <v:oval id="Oval 81" o:spid="_x0000_s1030" style="position:absolute;left:34439;top:3707;width:4683;height:2021;visibility:visible;mso-wrap-style:square;v-text-anchor:middle" o:gfxdata="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" filled="f" strokecolor="black [3213]" strokeweight=".25pt">
+                <v:oval id="Oval 81" o:spid="_x0000_s1029" style="position:absolute;left:34439;top:3707;width:4687;height:2021;visibility:visible;mso-wrap-style:square;v-text-anchor:middle" o:gfxdata="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" filled="f" strokecolor="black [3213]" strokeweight=".25pt">
                   <v:stroke joinstyle="miter"/>
                   <v:textbox style="mso-fit-shape-to-text:t" inset="0,0,0,0">
                     <w:txbxContent>
@@ -5482,10 +5377,10 @@
                     </w:txbxContent>
                   </v:textbox>
                 </v:oval>
-                <v:line id="Straight Connector 82" o:spid="_x0000_s1031" style="position:absolute;flip:y;visibility:visible;mso-wrap-style:square" from="33442,5728" to="36781,8522" o:connectortype="straight" o:gfxdata="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" strokecolor="black [3213]" strokeweight=".25pt">
+                <v:line id="Straight Connector 82" o:spid="_x0000_s1030" style="position:absolute;flip:y;visibility:visible;mso-wrap-style:square" from="33442,5728" to="36781,8522" o:connectortype="straight" o:gfxdata="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" strokecolor="black [3213]" strokeweight=".25pt">
                   <v:stroke joinstyle="miter"/>
                 </v:line>
-                <v:rect id="Rectangle 86" o:spid="_x0000_s1032" style="position:absolute;left:31456;top:8522;width:3972;height:3312;visibility:visible;mso-wrap-style:none;v-text-anchor:middle" o:gfxdata="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" filled="f" strokecolor="black [3213]" strokeweight=".25pt">
+                <v:rect id="Rectangle 86" o:spid="_x0000_s1031" style="position:absolute;left:31455;top:8522;width:3973;height:3312;visibility:visible;mso-wrap-style:none;v-text-anchor:middle" o:gfxdata="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" filled="f" strokecolor="black [3213]" strokeweight=".25pt">
                   <v:textbox style="mso-fit-shape-to-text:t" inset="2.61578mm,2.61578mm,2.61578mm,2.61578mm">
                     <w:txbxContent>
                       <w:p>
@@ -5510,7 +5405,7 @@
                     </w:txbxContent>
                   </v:textbox>
                 </v:rect>
-                <v:oval id="Oval 88" o:spid="_x0000_s1033" style="position:absolute;left:29180;top:2767;width:4688;height:2020;visibility:visible;mso-wrap-style:square;v-text-anchor:middle" o:gfxdata="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" filled="f" strokecolor="black [3213]" strokeweight=".25pt">
+                <v:oval id="Oval 88" o:spid="_x0000_s1032" style="position:absolute;left:29180;top:2767;width:4687;height:2020;visibility:visible;mso-wrap-style:square;v-text-anchor:middle" o:gfxdata="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" filled="f" strokecolor="black [3213]" strokeweight=".25pt">
                   <v:stroke joinstyle="miter"/>
                   <v:textbox style="mso-fit-shape-to-text:t" inset="0,0,0,0">
                     <w:txbxContent>
@@ -5537,50 +5432,20 @@
                     </w:txbxContent>
                   </v:textbox>
                 </v:oval>
-                <v:line id="Straight Connector 90" o:spid="_x0000_s1034" style="position:absolute;flip:x y;visibility:visible;mso-wrap-style:square" from="31524,4787" to="33442,8522" o:connectortype="straight" o:gfxdata="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" strokecolor="black [3213]" strokeweight=".25pt">
+                <v:line id="Straight Connector 90" o:spid="_x0000_s1033" style="position:absolute;flip:x y;visibility:visible;mso-wrap-style:square" from="31524,4787" to="33442,8522" o:connectortype="straight" o:gfxdata="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" strokecolor="black [3213]" strokeweight=".25pt">
                   <v:stroke joinstyle="miter"/>
                 </v:line>
-                <v:line id="Straight Connector 91" o:spid="_x0000_s1035" style="position:absolute;flip:x;visibility:visible;mso-wrap-style:square" from="33408,11834" to="33442,15886" o:connectortype="straight" o:gfxdata="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" strokecolor="black [3213]" strokeweight="3pt">
+                <v:line id="Straight Connector 91" o:spid="_x0000_s1034" style="position:absolute;flip:x;visibility:visible;mso-wrap-style:square" from="33412,11834" to="33442,15513" o:connectortype="straight" o:gfxdata="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" strokecolor="black [3213]" strokeweight="3pt">
                   <v:stroke linestyle="thinThin" joinstyle="miter"/>
                 </v:line>
-                <v:shapetype id="_x0000_t110" coordsize="21600,21600" o:spt="110" path="m10800,l,10800,10800,21600,21600,10800xe">
-                  <v:stroke joinstyle="miter"/>
-                  <v:path gradientshapeok="t" o:connecttype="rect" textboxrect="5400,5400,16200,16200"/>
-                </v:shapetype>
-                <v:shape id="Flowchart: Decision 92" o:spid="_x0000_s1036" type="#_x0000_t110" style="position:absolute;left:31802;top:15886;width:3213;height:2857;visibility:visible;mso-wrap-style:none;v-text-anchor:middle" o:gfxdata="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" filled="f" strokecolor="black [3213]" strokeweight=".25pt">
-                  <v:textbox style="mso-fit-shape-to-text:t" inset="0,0,0,0">
-                    <w:txbxContent>
-                      <w:p>
-                        <w:pPr>
-                          <w:jc w:val="center"/>
-                          <w:rPr>
-                            <w:rFonts w:ascii="Calibri Light" w:eastAsia="Calibri" w:hAnsi="Calibri Light"/>
-                            <w:color w:val="000000"/>
-                            <w:sz w:val="18"/>
-                            <w:szCs w:val="18"/>
-                          </w:rPr>
-                        </w:pPr>
-                        <w:r>
-                          <w:rPr>
-                            <w:rFonts w:ascii="Calibri Light" w:eastAsia="Calibri" w:hAnsi="Calibri Light"/>
-                            <w:color w:val="000000"/>
-                            <w:sz w:val="18"/>
-                            <w:szCs w:val="18"/>
-                          </w:rPr>
-                          <w:t>has</w:t>
-                        </w:r>
-                      </w:p>
-                    </w:txbxContent>
-                  </v:textbox>
-                </v:shape>
-                <v:line id="Straight Connector 93" o:spid="_x0000_s1037" style="position:absolute;flip:x;visibility:visible;mso-wrap-style:square" from="33349,18743" to="33408,25454" o:connectortype="straight" o:gfxdata="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" strokecolor="black [3213]" strokeweight="3pt">
+                <v:line id="Straight Connector 93" o:spid="_x0000_s1035" style="position:absolute;flip:x;visibility:visible;mso-wrap-style:square" from="33410,19209" to="33412,25213" o:connectortype="straight" o:gfxdata="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" strokecolor="black [3213]" strokeweight="3pt">
                   <v:stroke linestyle="thinThin" joinstyle="miter"/>
                 </v:line>
                 <v:shapetype id="_x0000_t202" coordsize="21600,21600" o:spt="202" path="m,l,21600r21600,l21600,xe">
                   <v:stroke joinstyle="miter"/>
                   <v:path gradientshapeok="t" o:connecttype="rect"/>
                 </v:shapetype>
-                <v:shape id="Text Box 15" o:spid="_x0000_s1038" type="#_x0000_t202" style="position:absolute;left:34315;top:18743;width:1035;height:1461;visibility:visible;mso-wrap-style:none;v-text-anchor:top" o:gfxdata="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" filled="f" stroked="f" strokeweight=".5pt">
+                <v:shape id="Text Box 15" o:spid="_x0000_s1036" type="#_x0000_t202" style="position:absolute;left:34314;top:18743;width:1036;height:1461;visibility:visible;mso-wrap-style:none;v-text-anchor:top" o:gfxdata="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" filled="f" stroked="f" strokeweight=".5pt">
                   <v:textbox style="mso-fit-shape-to-text:t" inset="0,0,0,0">
                     <w:txbxContent>
                       <w:p>
@@ -5604,7 +5469,7 @@
                     </w:txbxContent>
                   </v:textbox>
                 </v:shape>
-                <v:shape id="Text Box 15" o:spid="_x0000_s1039" type="#_x0000_t202" style="position:absolute;left:34315;top:14425;width:648;height:1461;visibility:visible;mso-wrap-style:none;v-text-anchor:top" o:gfxdata="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" filled="f" stroked="f" strokeweight=".5pt">
+                <v:shape id="Text Box 15" o:spid="_x0000_s1037" type="#_x0000_t202" style="position:absolute;left:34314;top:14425;width:648;height:1461;visibility:visible;mso-wrap-style:none;v-text-anchor:top" o:gfxdata="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" filled="f" stroked="f" strokeweight=".5pt">
                   <v:textbox style="mso-fit-shape-to-text:t" inset="0,0,0,0">
                     <w:txbxContent>
                       <w:p>
@@ -5628,7 +5493,7 @@
                     </w:txbxContent>
                   </v:textbox>
                 </v:shape>
-                <v:oval id="Oval 96" o:spid="_x0000_s1040" style="position:absolute;left:40230;top:21486;width:4686;height:2020;visibility:visible;mso-wrap-style:square;v-text-anchor:middle" o:gfxdata="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" filled="f" strokecolor="black [3213]" strokeweight=".25pt">
+                <v:oval id="Oval 96" o:spid="_x0000_s1038" style="position:absolute;left:40229;top:21486;width:4688;height:2021;visibility:visible;mso-wrap-style:square;v-text-anchor:middle" o:gfxdata="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" filled="f" strokecolor="black [3213]" strokeweight=".25pt">
                   <v:stroke joinstyle="miter"/>
                   <v:textbox style="mso-fit-shape-to-text:t" inset="0,0,0,0">
                     <w:txbxContent>
@@ -5655,7 +5520,7 @@
                     </w:txbxContent>
                   </v:textbox>
                 </v:oval>
-                <v:oval id="Oval 97" o:spid="_x0000_s1041" style="position:absolute;left:41321;top:23765;width:4679;height:2019;visibility:visible;mso-wrap-style:square;v-text-anchor:middle" o:gfxdata="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" filled="f" strokecolor="black [3213]" strokeweight=".25pt">
+                <v:oval id="Oval 97" o:spid="_x0000_s1039" style="position:absolute;left:41320;top:23765;width:4679;height:2020;visibility:visible;mso-wrap-style:square;v-text-anchor:middle" o:gfxdata="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" filled="f" strokecolor="black [3213]" strokeweight=".25pt">
                   <v:stroke joinstyle="miter"/>
                   <v:textbox style="mso-fit-shape-to-text:t" inset="0,0,0,0">
                     <w:txbxContent>
@@ -5682,13 +5547,17 @@
                     </w:txbxContent>
                   </v:textbox>
                 </v:oval>
-                <v:line id="Straight Connector 98" o:spid="_x0000_s1042" style="position:absolute;flip:y;visibility:visible;mso-wrap-style:square" from="35754,24775" to="41321,25480" o:connectortype="straight" o:gfxdata="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" strokecolor="black [3213]" strokeweight=".25pt">
+                <v:line id="Straight Connector 98" o:spid="_x0000_s1040" style="position:absolute;flip:y;visibility:visible;mso-wrap-style:square" from="35754,24775" to="41321,25480" o:connectortype="straight" o:gfxdata="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" strokecolor="black [3213]" strokeweight=".25pt">
                   <v:stroke joinstyle="miter"/>
                 </v:line>
-                <v:line id="Straight Connector 99" o:spid="_x0000_s1043" style="position:absolute;flip:y;visibility:visible;mso-wrap-style:square" from="35754,23210" to="40916,25480" o:connectortype="straight" o:gfxdata="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" strokecolor="black [3213]" strokeweight=".25pt">
+                <v:line id="Straight Connector 99" o:spid="_x0000_s1041" style="position:absolute;flip:y;visibility:visible;mso-wrap-style:square" from="35754,23210" to="40916,25480" o:connectortype="straight" o:gfxdata="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" strokecolor="black [3213]" strokeweight=".25pt">
                   <v:stroke joinstyle="miter"/>
                 </v:line>
-                <v:shape id="Flowchart: Decision 100" o:spid="_x0000_s1044" type="#_x0000_t110" style="position:absolute;left:44274;top:25784;width:8801;height:2858;visibility:visible;mso-wrap-style:none;v-text-anchor:middle" o:gfxdata="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" filled="f" strokecolor="black [3213]" strokeweight=".25pt">
+                <v:shapetype id="_x0000_t110" coordsize="21600,21600" o:spt="110" path="m10800,l,10800,10800,21600,21600,10800xe">
+                  <v:stroke joinstyle="miter"/>
+                  <v:path gradientshapeok="t" o:connecttype="rect" textboxrect="5400,5400,16200,16200"/>
+                </v:shapetype>
+                <v:shape id="Flowchart: Decision 100" o:spid="_x0000_s1042" type="#_x0000_t110" style="position:absolute;left:44273;top:25784;width:8802;height:2858;visibility:visible;mso-wrap-style:none;v-text-anchor:middle" o:gfxdata="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" filled="f" strokecolor="black [3213]" strokeweight=".25pt">
                   <v:textbox style="mso-fit-shape-to-text:t" inset="0,0,0,0">
                     <w:txbxContent>
                       <w:p>
@@ -5741,13 +5610,13 @@
                     </w:txbxContent>
                   </v:textbox>
                 </v:shape>
-                <v:line id="Straight Connector 101" o:spid="_x0000_s1045" style="position:absolute;visibility:visible;mso-wrap-style:square" from="35754,27110" to="44274,27213" o:connectortype="straight" o:gfxdata="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" strokecolor="black [3213]" strokeweight=".25pt">
+                <v:line id="Straight Connector 101" o:spid="_x0000_s1043" style="position:absolute;visibility:visible;mso-wrap-style:square" from="35990,27044" to="44274,27213" o:connectortype="straight" o:gfxdata="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" strokecolor="black [3213]" strokeweight=".25pt">
                   <v:stroke joinstyle="miter"/>
                 </v:line>
-                <v:line id="Straight Connector 103" o:spid="_x0000_s1046" style="position:absolute;flip:y;visibility:visible;mso-wrap-style:square" from="53380,27181" to="59033,27213" o:connectortype="straight" o:gfxdata="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" strokecolor="black [3213]" strokeweight="3pt">
+                <v:line id="Straight Connector 103" o:spid="_x0000_s1044" style="position:absolute;flip:y;visibility:visible;mso-wrap-style:square" from="53380,27181" to="59033,27213" o:connectortype="straight" o:gfxdata="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" strokecolor="black [3213]" strokeweight="3pt">
                   <v:stroke linestyle="thinThin" joinstyle="miter"/>
                 </v:line>
-                <v:shape id="Text Box 15" o:spid="_x0000_s1047" type="#_x0000_t202" style="position:absolute;left:43627;top:27376;width:647;height:1461;visibility:visible;mso-wrap-style:none;v-text-anchor:top" o:gfxdata="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" filled="f" stroked="f" strokeweight=".5pt">
+                <v:shape id="Text Box 15" o:spid="_x0000_s1045" type="#_x0000_t202" style="position:absolute;left:43626;top:27376;width:648;height:1461;visibility:visible;mso-wrap-style:none;v-text-anchor:top" o:gfxdata="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" filled="f" stroked="f" strokeweight=".5pt">
                   <v:textbox style="mso-fit-shape-to-text:t" inset="0,0,0,0">
                     <w:txbxContent>
                       <w:p>
@@ -5771,7 +5640,7 @@
                     </w:txbxContent>
                   </v:textbox>
                 </v:shape>
-                <v:shape id="Text Box 15" o:spid="_x0000_s1048" type="#_x0000_t202" style="position:absolute;left:53335;top:27376;width:793;height:1461;visibility:visible;mso-wrap-style:none;v-text-anchor:top" o:gfxdata="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" filled="f" stroked="f" strokeweight=".5pt">
+                <v:shape id="Text Box 15" o:spid="_x0000_s1046" type="#_x0000_t202" style="position:absolute;left:53334;top:27376;width:794;height:1461;visibility:visible;mso-wrap-style:none;v-text-anchor:top" o:gfxdata="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" filled="f" stroked="f" strokeweight=".5pt">
                   <v:textbox style="mso-fit-shape-to-text:t" inset="0,0,0,0">
                     <w:txbxContent>
                       <w:p>
@@ -5795,7 +5664,7 @@
                     </w:txbxContent>
                   </v:textbox>
                 </v:shape>
-                <v:oval id="Oval 106" o:spid="_x0000_s1049" style="position:absolute;left:44274;top:19349;width:5873;height:2021;visibility:visible;mso-wrap-style:square;v-text-anchor:middle" o:gfxdata="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" filled="f" strokecolor="black [3213]" strokeweight=".25pt">
+                <v:oval id="Oval 106" o:spid="_x0000_s1047" style="position:absolute;left:46423;top:17903;width:5873;height:2021;visibility:visible;mso-wrap-style:square;v-text-anchor:middle" o:gfxdata="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" filled="f" strokecolor="black [3213]" strokeweight=".25pt">
                   <v:stroke joinstyle="miter"/>
                   <v:textbox style="mso-fit-shape-to-text:t" inset="0,0,0,0">
                     <w:txbxContent>
@@ -5833,10 +5702,10 @@
                     </w:txbxContent>
                   </v:textbox>
                 </v:oval>
-                <v:line id="Straight Connector 107" o:spid="_x0000_s1050" style="position:absolute;flip:x y;visibility:visible;mso-wrap-style:square" from="49287,21074" to="61290,25525" o:connectortype="straight" o:gfxdata="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" strokecolor="black [3213]" strokeweight=".25pt">
+                <v:line id="Straight Connector 107" o:spid="_x0000_s1048" style="position:absolute;flip:x y;visibility:visible;mso-wrap-style:square" from="51437,19628" to="61290,25525" o:connectortype="straight" o:gfxdata="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" strokecolor="black [3213]" strokeweight=".25pt">
                   <v:stroke joinstyle="miter"/>
                 </v:line>
-                <v:oval id="Oval 108" o:spid="_x0000_s1051" style="position:absolute;left:41321;top:16439;width:5486;height:2021;visibility:visible;mso-wrap-style:square;v-text-anchor:middle" o:gfxdata="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" filled="f" strokecolor="black [3213]" strokeweight=".25pt">
+                <v:oval id="Oval 108" o:spid="_x0000_s1049" style="position:absolute;left:44545;top:14864;width:5487;height:2021;visibility:visible;mso-wrap-style:square;v-text-anchor:middle" o:gfxdata="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" filled="f" strokecolor="black [3213]" strokeweight=".25pt">
                   <v:stroke joinstyle="miter"/>
                   <v:textbox style="mso-fit-shape-to-text:t" inset="0,0,0,0">
                     <w:txbxContent>
@@ -5863,7 +5732,7 @@
                     </w:txbxContent>
                   </v:textbox>
                 </v:oval>
-                <v:oval id="Oval 109" o:spid="_x0000_s1052" style="position:absolute;left:42647;top:14008;width:4160;height:2019;visibility:visible;mso-wrap-style:square;v-text-anchor:middle" o:gfxdata="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" filled="f" strokecolor="black [3213]" strokeweight=".25pt">
+                <v:oval id="Oval 109" o:spid="_x0000_s1050" style="position:absolute;left:46198;top:12139;width:4157;height:2020;visibility:visible;mso-wrap-style:square;v-text-anchor:middle" o:gfxdata="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" filled="f" strokecolor="black [3213]" strokeweight=".25pt">
                   <v:stroke joinstyle="miter"/>
                   <v:textbox style="mso-fit-shape-to-text:t" inset="0,0,0,0">
                     <w:txbxContent>
@@ -5890,7 +5759,7 @@
                     </w:txbxContent>
                   </v:textbox>
                 </v:oval>
-                <v:oval id="Oval 110" o:spid="_x0000_s1053" style="position:absolute;left:46198;top:12405;width:4383;height:2020;visibility:visible;mso-wrap-style:square;v-text-anchor:middle" o:gfxdata="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" filled="f" strokecolor="black [3213]" strokeweight=".25pt">
+                <v:oval id="Oval 110" o:spid="_x0000_s1051" style="position:absolute;left:50749;top:12844;width:4383;height:2020;visibility:visible;mso-wrap-style:square;v-text-anchor:middle" o:gfxdata="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" filled="f" strokecolor="black [3213]" strokeweight=".25pt">
                   <v:stroke joinstyle="miter"/>
                   <v:textbox style="mso-fit-shape-to-text:t" inset="0,0,0,0">
                     <w:txbxContent>
@@ -5917,16 +5786,16 @@
                     </w:txbxContent>
                   </v:textbox>
                 </v:oval>
-                <v:line id="Straight Connector 111" o:spid="_x0000_s1054" style="position:absolute;flip:x y;visibility:visible;mso-wrap-style:square" from="46807,17450" to="61290,25525" o:connectortype="straight" o:gfxdata="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" strokecolor="black [3213]" strokeweight=".25pt">
+                <v:line id="Straight Connector 111" o:spid="_x0000_s1052" style="position:absolute;flip:x y;visibility:visible;mso-wrap-style:square" from="50032,15874" to="61290,25525" o:connectortype="straight" o:gfxdata="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" strokecolor="black [3213]" strokeweight=".25pt">
                   <v:stroke joinstyle="miter"/>
                 </v:line>
-                <v:line id="Straight Connector 112" o:spid="_x0000_s1055" style="position:absolute;flip:x y;visibility:visible;mso-wrap-style:square" from="46198,15731" to="61290,25525" o:connectortype="straight" o:gfxdata="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" strokecolor="black [3213]" strokeweight=".25pt">
+                <v:line id="Straight Connector 112" o:spid="_x0000_s1053" style="position:absolute;flip:x y;visibility:visible;mso-wrap-style:square" from="49749,13862" to="61290,25525" o:connectortype="straight" o:gfxdata="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" strokecolor="black [3213]" strokeweight=".25pt">
                   <v:stroke joinstyle="miter"/>
                 </v:line>
-                <v:line id="Straight Connector 113" o:spid="_x0000_s1056" style="position:absolute;flip:x y;visibility:visible;mso-wrap-style:square" from="48389,14425" to="61290,25525" o:connectortype="straight" o:gfxdata="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" strokecolor="black [3213]" strokeweight=".25pt">
+                <v:line id="Straight Connector 113" o:spid="_x0000_s1054" style="position:absolute;flip:x y;visibility:visible;mso-wrap-style:square" from="52941,14864" to="61290,25525" o:connectortype="straight" o:gfxdata="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" strokecolor="black [3213]" strokeweight=".25pt">
                   <v:stroke joinstyle="miter"/>
                 </v:line>
-                <v:oval id="Oval 114" o:spid="_x0000_s1057" style="position:absolute;left:45757;top:6392;width:7623;height:3987;visibility:visible;mso-wrap-style:square;v-text-anchor:middle" o:gfxdata="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" filled="f" strokecolor="black [3213]" strokeweight=".25pt">
+                <v:oval id="Oval 114" o:spid="_x0000_s1055" style="position:absolute;left:51226;top:8360;width:7624;height:3988;visibility:visible;mso-wrap-style:square;v-text-anchor:middle" o:gfxdata="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" filled="f" strokecolor="black [3213]" strokeweight=".25pt">
                   <v:stroke joinstyle="miter"/>
                   <v:textbox style="mso-fit-shape-to-text:t" inset="0,0,0,0">
                     <w:txbxContent>
@@ -5953,7 +5822,7 @@
                     </w:txbxContent>
                   </v:textbox>
                 </v:oval>
-                <v:oval id="Oval 115" o:spid="_x0000_s1058" style="position:absolute;left:61990;top:19954;width:5806;height:2020;visibility:visible;mso-wrap-style:square;v-text-anchor:middle" o:gfxdata="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" filled="f" strokecolor="black [3213]" strokeweight=".25pt">
+                <v:oval id="Oval 115" o:spid="_x0000_s1056" style="position:absolute;left:61989;top:19954;width:5801;height:2020;visibility:visible;mso-wrap-style:square;v-text-anchor:middle" o:gfxdata="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" filled="f" strokecolor="black [3213]" strokeweight=".25pt">
                   <v:stroke joinstyle="miter"/>
                   <v:textbox style="mso-fit-shape-to-text:t" inset="0,0,0,0">
                     <w:txbxContent>
@@ -5980,37 +5849,10 @@
                     </w:txbxContent>
                   </v:textbox>
                 </v:oval>
-                <v:oval id="Oval 117" o:spid="_x0000_s1059" style="position:absolute;left:52594;top:10255;width:7337;height:2514;visibility:visible;mso-wrap-style:square;v-text-anchor:middle" o:gfxdata="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" filled="f" strokecolor="black [3213]" strokeweight="3pt">
-                  <v:stroke linestyle="thinThin" joinstyle="miter"/>
-                  <v:textbox style="mso-fit-shape-to-text:t" inset="0,0,0,0">
-                    <w:txbxContent>
-                      <w:p>
-                        <w:pPr>
-                          <w:jc w:val="center"/>
-                          <w:rPr>
-                            <w:rFonts w:ascii="Calibri Light" w:eastAsia="Calibri" w:hAnsi="Calibri Light" w:cs="Arial"/>
-                            <w:color w:val="000000"/>
-                            <w:sz w:val="18"/>
-                            <w:szCs w:val="18"/>
-                          </w:rPr>
-                        </w:pPr>
-                        <w:r>
-                          <w:rPr>
-                            <w:rFonts w:ascii="Calibri Light" w:eastAsia="Calibri" w:hAnsi="Calibri Light" w:cs="Arial"/>
-                            <w:color w:val="000000"/>
-                            <w:sz w:val="18"/>
-                            <w:szCs w:val="18"/>
-                          </w:rPr>
-                          <w:t>organizer</w:t>
-                        </w:r>
-                      </w:p>
-                    </w:txbxContent>
-                  </v:textbox>
-                </v:oval>
-                <v:line id="Straight Connector 118" o:spid="_x0000_s1060" style="position:absolute;flip:y;visibility:visible;mso-wrap-style:square" from="62840,15731" to="63748,20250" o:connectortype="straight" o:gfxdata="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" strokecolor="black [3213]" strokeweight=".25pt">
+                <v:line id="Straight Connector 118" o:spid="_x0000_s1057" style="position:absolute;flip:y;visibility:visible;mso-wrap-style:square" from="62840,15731" to="63748,20250" o:connectortype="straight" o:gfxdata="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" strokecolor="black [3213]" strokeweight=".25pt">
                   <v:stroke joinstyle="miter"/>
                 </v:line>
-                <v:oval id="Oval 119" o:spid="_x0000_s1061" style="position:absolute;left:58786;top:16027;width:4382;height:2019;visibility:visible;mso-wrap-style:square;v-text-anchor:middle" o:gfxdata="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" filled="f" strokecolor="black [3213]" strokeweight=".25pt">
+                <v:oval id="Oval 119" o:spid="_x0000_s1058" style="position:absolute;left:58786;top:16027;width:4382;height:2020;visibility:visible;mso-wrap-style:square;v-text-anchor:middle" o:gfxdata="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" filled="f" strokecolor="black [3213]" strokeweight=".25pt">
                   <v:stroke joinstyle="miter"/>
                   <v:textbox style="mso-fit-shape-to-text:t" inset="0,0,0,0">
                     <w:txbxContent>
@@ -6037,7 +5879,7 @@
                     </w:txbxContent>
                   </v:textbox>
                 </v:oval>
-                <v:oval id="Oval 120" o:spid="_x0000_s1062" style="position:absolute;left:64156;top:16027;width:4382;height:2019;visibility:visible;mso-wrap-style:square;v-text-anchor:middle" o:gfxdata="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" filled="f" strokecolor="black [3213]" strokeweight=".25pt">
+                <v:oval id="Oval 120" o:spid="_x0000_s1059" style="position:absolute;left:64156;top:16027;width:4382;height:2020;visibility:visible;mso-wrap-style:square;v-text-anchor:middle" o:gfxdata="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" filled="f" strokecolor="black [3213]" strokeweight=".25pt">
                   <v:stroke joinstyle="miter"/>
                   <v:textbox style="mso-fit-shape-to-text:t" inset="0,0,0,0">
                     <w:txbxContent>
@@ -6064,7 +5906,7 @@
                     </w:txbxContent>
                   </v:textbox>
                 </v:oval>
-                <v:oval id="Oval 121" o:spid="_x0000_s1063" style="position:absolute;left:60964;top:13711;width:5567;height:2020;visibility:visible;mso-wrap-style:square;v-text-anchor:middle" o:gfxdata="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" filled="f" strokecolor="black [3213]" strokeweight=".25pt">
+                <v:oval id="Oval 121" o:spid="_x0000_s1060" style="position:absolute;left:60963;top:13711;width:5568;height:2020;visibility:visible;mso-wrap-style:square;v-text-anchor:middle" o:gfxdata="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" filled="f" strokecolor="black [3213]" strokeweight=".25pt">
                   <v:stroke joinstyle="miter"/>
                   <v:textbox style="mso-fit-shape-to-text:t" inset="0,0,0,0">
                     <w:txbxContent>
@@ -6091,22 +5933,19 @@
                     </w:txbxContent>
                   </v:textbox>
                 </v:oval>
-                <v:line id="Straight Connector 122" o:spid="_x0000_s1064" style="position:absolute;flip:x;visibility:visible;mso-wrap-style:square" from="61290,21974" to="64893,25525" o:connectortype="straight" o:gfxdata="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" strokecolor="black [3213]" strokeweight=".25pt">
+                <v:line id="Straight Connector 122" o:spid="_x0000_s1061" style="position:absolute;flip:x;visibility:visible;mso-wrap-style:square" from="61290,21974" to="64893,25525" o:connectortype="straight" o:gfxdata="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" strokecolor="black [3213]" strokeweight=".25pt">
                   <v:stroke joinstyle="miter"/>
                 </v:line>
-                <v:line id="Straight Connector 123" o:spid="_x0000_s1065" style="position:absolute;visibility:visible;mso-wrap-style:square" from="62526,17750" to="62840,20250" o:connectortype="straight" o:gfxdata="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" strokecolor="black [3213]" strokeweight=".25pt">
+                <v:line id="Straight Connector 123" o:spid="_x0000_s1062" style="position:absolute;visibility:visible;mso-wrap-style:square" from="62526,17750" to="62840,20250" o:connectortype="straight" o:gfxdata="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" strokecolor="black [3213]" strokeweight=".25pt">
                   <v:stroke joinstyle="miter"/>
                 </v:line>
-                <v:line id="Straight Connector 124" o:spid="_x0000_s1066" style="position:absolute;visibility:visible;mso-wrap-style:square" from="49568,10379" to="61290,25525" o:connectortype="straight" o:gfxdata="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" strokecolor="black [3213]" strokeweight=".25pt">
+                <v:line id="Straight Connector 124" o:spid="_x0000_s1063" style="position:absolute;visibility:visible;mso-wrap-style:square" from="55038,12348" to="61290,25525" o:connectortype="straight" o:gfxdata="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" strokecolor="black [3213]" strokeweight=".25pt">
                   <v:stroke joinstyle="miter"/>
                 </v:line>
-                <v:line id="Straight Connector 125" o:spid="_x0000_s1067" style="position:absolute;flip:y;visibility:visible;mso-wrap-style:square" from="62840,17750" to="64798,20250" o:connectortype="straight" o:gfxdata="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" strokecolor="black [3213]" strokeweight=".25pt">
+                <v:line id="Straight Connector 125" o:spid="_x0000_s1064" style="position:absolute;flip:y;visibility:visible;mso-wrap-style:square" from="62840,17750" to="64798,20250" o:connectortype="straight" o:gfxdata="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" strokecolor="black [3213]" strokeweight=".25pt">
                   <v:stroke joinstyle="miter"/>
                 </v:line>
-                <v:line id="Straight Connector 127" o:spid="_x0000_s1068" style="position:absolute;visibility:visible;mso-wrap-style:square" from="56263,12769" to="61290,25525" o:connectortype="straight" o:gfxdata="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" strokecolor="black [3213]" strokeweight=".25pt">
-                  <v:stroke joinstyle="miter"/>
-                </v:line>
-                <v:shape id="Flowchart: Decision 128" o:spid="_x0000_s1069" type="#_x0000_t110" style="position:absolute;left:22958;top:25722;width:4368;height:2858;visibility:visible;mso-wrap-style:none;v-text-anchor:middle" o:gfxdata="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" filled="f" strokecolor="black [3213]" strokeweight=".25pt">
+                <v:shape id="Flowchart: Decision 128" o:spid="_x0000_s1065" type="#_x0000_t110" style="position:absolute;left:22957;top:25722;width:4369;height:2858;visibility:visible;mso-wrap-style:none;v-text-anchor:middle" o:gfxdata="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" filled="f" strokecolor="black [3213]" strokeweight=".25pt">
                   <v:textbox style="mso-fit-shape-to-text:t" inset="0,0,0,0">
                     <w:txbxContent>
                       <w:p>
@@ -6132,10 +5971,10 @@
                     </w:txbxContent>
                   </v:textbox>
                 </v:shape>
-                <v:line id="Straight Connector 129" o:spid="_x0000_s1070" style="position:absolute;flip:x;visibility:visible;mso-wrap-style:square" from="27326,27110" to="30943,27151" o:connectortype="straight" o:gfxdata="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" strokecolor="black [3213]" strokeweight="3pt">
+                <v:line id="Straight Connector 129" o:spid="_x0000_s1066" style="position:absolute;flip:x;visibility:visible;mso-wrap-style:square" from="27326,27044" to="30830,27151" o:connectortype="straight" o:gfxdata="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" strokecolor="black [3213]" strokeweight="3pt">
                   <v:stroke linestyle="thinThin" joinstyle="miter"/>
                 </v:line>
-                <v:rect id="Rectangle 131" o:spid="_x0000_s1071" style="position:absolute;left:12892;top:25480;width:5903;height:3312;visibility:visible;mso-wrap-style:none;v-text-anchor:middle" o:gfxdata="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" filled="f" strokecolor="black [3213]" strokeweight=".25pt">
+                <v:rect id="Rectangle 131" o:spid="_x0000_s1067" style="position:absolute;left:12892;top:25480;width:5903;height:3312;visibility:visible;mso-wrap-style:none;v-text-anchor:middle" o:gfxdata="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" filled="f" strokecolor="black [3213]" strokeweight=".25pt">
                   <v:textbox style="mso-fit-shape-to-text:t" inset="2.61578mm,2.61578mm,2.61578mm,2.61578mm">
                     <w:txbxContent>
                       <w:p>
@@ -6160,7 +5999,7 @@
                     </w:txbxContent>
                   </v:textbox>
                 </v:rect>
-                <v:shape id="Text Box 15" o:spid="_x0000_s1072" type="#_x0000_t202" style="position:absolute;left:27749;top:25371;width:793;height:1461;visibility:visible;mso-wrap-style:none;v-text-anchor:top" o:gfxdata="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" filled="f" stroked="f" strokeweight=".5pt">
+                <v:shape id="Text Box 15" o:spid="_x0000_s1068" type="#_x0000_t202" style="position:absolute;left:27748;top:25371;width:794;height:1461;visibility:visible;mso-wrap-style:none;v-text-anchor:top" o:gfxdata="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" filled="f" stroked="f" strokeweight=".5pt">
                   <v:textbox style="mso-fit-shape-to-text:t" inset="0,0,0,0">
                     <w:txbxContent>
                       <w:p>
@@ -6184,7 +6023,7 @@
                     </w:txbxContent>
                   </v:textbox>
                 </v:shape>
-                <v:shape id="Text Box 15" o:spid="_x0000_s1073" type="#_x0000_t202" style="position:absolute;left:21518;top:25356;width:1035;height:1460;visibility:visible;mso-wrap-style:none;v-text-anchor:top" o:gfxdata="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" filled="f" stroked="f" strokeweight=".5pt">
+                <v:shape id="Text Box 15" o:spid="_x0000_s1069" type="#_x0000_t202" style="position:absolute;left:21518;top:25356;width:1035;height:1460;visibility:visible;mso-wrap-style:none;v-text-anchor:top" o:gfxdata="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" filled="f" stroked="f" strokeweight=".5pt">
                   <v:textbox style="mso-fit-shape-to-text:t" inset="0,0,0,0">
                     <w:txbxContent>
                       <w:p>
@@ -6208,7 +6047,7 @@
                     </w:txbxContent>
                   </v:textbox>
                 </v:shape>
-                <v:oval id="Oval 134" o:spid="_x0000_s1074" style="position:absolute;left:15441;top:20569;width:4687;height:2019;visibility:visible;mso-wrap-style:square;v-text-anchor:middle" o:gfxdata="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" filled="f" strokecolor="black [3213]" strokeweight=".25pt">
+                <v:oval id="Oval 134" o:spid="_x0000_s1070" style="position:absolute;left:15441;top:20569;width:4688;height:2020;visibility:visible;mso-wrap-style:square;v-text-anchor:middle" o:gfxdata="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" filled="f" strokecolor="black [3213]" strokeweight=".25pt">
                   <v:stroke joinstyle="miter"/>
                   <v:textbox style="mso-fit-shape-to-text:t" inset="0,0,0,0">
                     <w:txbxContent>
@@ -6235,7 +6074,7 @@
                     </w:txbxContent>
                   </v:textbox>
                 </v:oval>
-                <v:oval id="Oval 135" o:spid="_x0000_s1075" style="position:absolute;left:7265;top:19349;width:6537;height:3987;visibility:visible;mso-wrap-style:square;v-text-anchor:middle" o:gfxdata="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" filled="f" strokecolor="black [3213]" strokeweight=".25pt">
+                <v:oval id="Oval 135" o:spid="_x0000_s1071" style="position:absolute;left:7265;top:19349;width:6538;height:3987;visibility:visible;mso-wrap-style:square;v-text-anchor:middle" o:gfxdata="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" filled="f" strokecolor="black [3213]" strokeweight=".25pt">
                   <v:stroke joinstyle="miter"/>
                   <v:textbox style="mso-fit-shape-to-text:t" inset="0,0,0,0">
                     <w:txbxContent>
@@ -6257,7 +6096,7 @@
                             <w:szCs w:val="18"/>
                             <w:u w:val="single"/>
                           </w:rPr>
-                          <w:t xml:space="preserve">student </w:t>
+                          <w:t xml:space="preserve">member </w:t>
                         </w:r>
                         <w:r>
                           <w:rPr>
@@ -6273,14 +6112,14 @@
                     </w:txbxContent>
                   </v:textbox>
                 </v:oval>
-                <v:line id="Straight Connector 136" o:spid="_x0000_s1076" style="position:absolute;flip:x y;visibility:visible;mso-wrap-style:square" from="12845,22752" to="15844,25480" o:connectortype="straight" o:gfxdata="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" strokecolor="black [3213]" strokeweight=".25pt">
+                <v:line id="Straight Connector 136" o:spid="_x0000_s1072" style="position:absolute;flip:x y;visibility:visible;mso-wrap-style:square" from="12845,22752" to="15844,25480" o:connectortype="straight" o:gfxdata="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" strokecolor="black [3213]" strokeweight=".25pt">
                   <v:stroke joinstyle="miter"/>
                 </v:line>
-                <v:line id="Straight Connector 137" o:spid="_x0000_s1077" style="position:absolute;flip:y;visibility:visible;mso-wrap-style:square" from="15844,22588" to="17785,25480" o:connectortype="straight" o:gfxdata="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" strokecolor="black [3213]" strokeweight=".25pt">
+                <v:line id="Straight Connector 137" o:spid="_x0000_s1073" style="position:absolute;flip:y;visibility:visible;mso-wrap-style:square" from="15844,22588" to="17785,25480" o:connectortype="straight" o:gfxdata="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" strokecolor="black [3213]" strokeweight=".25pt">
                   <v:stroke joinstyle="miter"/>
                 </v:line>
-                <v:group id="Group 138" o:spid="_x0000_s1078" style="position:absolute;left:11857;top:31950;width:7180;height:8103" coordsize="6533,8106" o:gfxdata="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">
-                  <v:oval id="Oval 139" o:spid="_x0000_s1079" style="position:absolute;left:1968;width:3302;height:3430;visibility:visible;mso-wrap-style:square;v-text-anchor:middle" o:gfxdata="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" filled="f" strokecolor="black [3213]" strokeweight=".5pt">
+                <v:group id="Group 138" o:spid="_x0000_s1074" style="position:absolute;left:11857;top:31950;width:7180;height:8103" coordsize="6533,8106" o:gfxdata="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">
+                  <v:oval id="Oval 139" o:spid="_x0000_s1075" style="position:absolute;left:1968;width:3302;height:3430;visibility:visible;mso-wrap-style:square;v-text-anchor:middle" o:gfxdata="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" filled="f" strokecolor="black [3213]" strokeweight=".5pt">
                     <v:stroke joinstyle="miter"/>
                     <v:textbox inset="1mm,0,1mm,0">
                       <w:txbxContent>
@@ -6307,29 +6146,29 @@
                       </w:txbxContent>
                     </v:textbox>
                   </v:oval>
-                  <v:group id="Group 140" o:spid="_x0000_s1080" style="position:absolute;top:2928;width:2452;height:5178" coordorigin=",2928" coordsize="2452,5177" o:gfxdata="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">
-                    <v:line id="Straight Connector 144" o:spid="_x0000_s1081" style="position:absolute;flip:x;visibility:visible;mso-wrap-style:square" from="0,2928" to="2452,8106" o:connectortype="straight" o:gfxdata="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" strokecolor="black [3213]" strokeweight=".5pt">
+                  <v:group id="Group 140" o:spid="_x0000_s1076" style="position:absolute;top:2928;width:2452;height:5178" coordorigin=",2928" coordsize="2452,5177" o:gfxdata="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">
+                    <v:line id="Straight Connector 144" o:spid="_x0000_s1077" style="position:absolute;flip:x;visibility:visible;mso-wrap-style:square" from="0,2928" to="2452,8106" o:connectortype="straight" o:gfxdata="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" strokecolor="black [3213]" strokeweight=".5pt">
                       <v:stroke joinstyle="miter"/>
                     </v:line>
-                    <v:shape id="Freeform: Shape 145" o:spid="_x0000_s1082" style="position:absolute;left:698;top:4740;width:1270;height:1270;visibility:visible;mso-wrap-style:square;v-text-anchor:middle" coordsize="260168,288411" o:gfxdata="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" path="m44268,c15693,77787,-12882,155575,6168,203200v19050,47625,110067,97367,152400,82550c200901,270933,230534,192616,260168,114300e" filled="f" strokecolor="black [3213]" strokeweight=".5pt">
+                    <v:shape id="Freeform: Shape 145" o:spid="_x0000_s1078" style="position:absolute;left:698;top:4740;width:1270;height:1270;visibility:visible;mso-wrap-style:square;v-text-anchor:middle" coordsize="260168,288411" o:gfxdata="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" path="m44268,c15693,77787,-12882,155575,6168,203200v19050,47625,110067,97367,152400,82550c200901,270933,230534,192616,260168,114300e" filled="f" strokecolor="black [3213]" strokeweight=".5pt">
                       <v:stroke joinstyle="miter"/>
                       <v:path arrowok="t" o:connecttype="custom" o:connectlocs="21609,0;3011,89478;77404,125828;127000,50331" o:connectangles="0,0,0,0"/>
                     </v:shape>
                   </v:group>
-                  <v:group id="Group 141" o:spid="_x0000_s1083" style="position:absolute;left:4786;top:2928;width:1747;height:5178" coordorigin="4786,2928" coordsize="1747,5180" o:gfxdata="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">
-                    <v:line id="Straight Connector 142" o:spid="_x0000_s1084" style="position:absolute;visibility:visible;mso-wrap-style:square" from="4786,2928" to="6534,8108" o:connectortype="straight" o:gfxdata="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" strokecolor="black [3213]" strokeweight=".25pt">
+                  <v:group id="Group 141" o:spid="_x0000_s1079" style="position:absolute;left:4786;top:2928;width:1747;height:5178" coordorigin="4786,2928" coordsize="1747,5180" o:gfxdata="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">
+                    <v:line id="Straight Connector 142" o:spid="_x0000_s1080" style="position:absolute;visibility:visible;mso-wrap-style:square" from="4786,2928" to="6534,8108" o:connectortype="straight" o:gfxdata="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" strokecolor="black [3213]" strokeweight=".25pt">
                       <v:stroke joinstyle="miter"/>
                     </v:line>
-                    <v:shape id="Freeform: Shape 143" o:spid="_x0000_s1085" style="position:absolute;left:5001;top:4605;width:1270;height:1270;rotation:-2867293fd;visibility:visible;mso-wrap-style:square;v-text-anchor:middle" coordsize="260168,288411" o:gfxdata="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" path="m44268,c15693,77787,-12882,155575,6168,203200v19050,47625,110067,97367,152400,82550c200901,270933,230534,192616,260168,114300e" filled="f" strokecolor="black [3213]" strokeweight=".25pt">
+                    <v:shape id="Freeform: Shape 143" o:spid="_x0000_s1081" style="position:absolute;left:5001;top:4605;width:1270;height:1270;rotation:-2867293fd;visibility:visible;mso-wrap-style:square;v-text-anchor:middle" coordsize="260168,288411" o:gfxdata="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" path="m44268,c15693,77787,-12882,155575,6168,203200v19050,47625,110067,97367,152400,82550c200901,270933,230534,192616,260168,114300e" filled="f" strokecolor="black [3213]" strokeweight=".25pt">
                       <v:stroke joinstyle="miter"/>
                       <v:path arrowok="t" o:connecttype="custom" o:connectlocs="21609,0;3011,89478;77404,125828;127000,50331" o:connectangles="0,0,0,0"/>
                     </v:shape>
                   </v:group>
                 </v:group>
-                <v:line id="Straight Connector 146" o:spid="_x0000_s1086" style="position:absolute;flip:y;visibility:visible;mso-wrap-style:square" from="15835,28792" to="15844,31950" o:connectortype="straight" o:gfxdata="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" strokecolor="black [3213]" strokeweight="3pt">
+                <v:line id="Straight Connector 146" o:spid="_x0000_s1082" style="position:absolute;flip:y;visibility:visible;mso-wrap-style:square" from="15835,28792" to="15844,31950" o:connectortype="straight" o:gfxdata="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" strokecolor="black [3213]" strokeweight="3pt">
                   <v:stroke linestyle="thinThin" joinstyle="miter"/>
                 </v:line>
-                <v:rect id="Rectangle 147" o:spid="_x0000_s1087" style="position:absolute;left:8611;top:40053;width:5941;height:3312;visibility:visible;mso-wrap-style:none;v-text-anchor:middle" o:gfxdata="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" filled="f" strokecolor="black [3213]" strokeweight=".25pt">
+                <v:rect id="Rectangle 147" o:spid="_x0000_s1083" style="position:absolute;left:8610;top:40053;width:5941;height:3312;visibility:visible;mso-wrap-style:none;v-text-anchor:middle" o:gfxdata="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" filled="f" strokecolor="black [3213]" strokeweight=".25pt">
                   <v:textbox style="mso-fit-shape-to-text:t" inset="2.61578mm,2.61578mm,2.61578mm,2.61578mm">
                     <w:txbxContent>
                       <w:p>
@@ -6354,7 +6193,7 @@
                     </w:txbxContent>
                   </v:textbox>
                 </v:rect>
-                <v:rect id="Rectangle 148" o:spid="_x0000_s1088" style="position:absolute;left:16282;top:40119;width:5534;height:3312;visibility:visible;mso-wrap-style:none;v-text-anchor:middle" o:gfxdata="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" filled="f" strokecolor="black [3213]" strokeweight=".25pt">
+                <v:rect id="Rectangle 148" o:spid="_x0000_s1084" style="position:absolute;left:16281;top:40119;width:5535;height:3312;visibility:visible;mso-wrap-style:none;v-text-anchor:middle" o:gfxdata="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" filled="f" strokecolor="black [3213]" strokeweight=".25pt">
                   <v:textbox style="mso-fit-shape-to-text:t" inset="2.61578mm,2.61578mm,2.61578mm,2.61578mm">
                     <w:txbxContent>
                       <w:p>
@@ -6379,7 +6218,7 @@
                     </w:txbxContent>
                   </v:textbox>
                 </v:rect>
-                <v:oval id="Oval 149" o:spid="_x0000_s1089" style="position:absolute;left:4894;top:46580;width:7328;height:4482;visibility:visible;mso-wrap-style:square;v-text-anchor:middle" o:gfxdata="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" filled="f" strokecolor="black [3213]" strokeweight="3pt">
+                <v:oval id="Oval 149" o:spid="_x0000_s1085" style="position:absolute;left:4894;top:46580;width:7328;height:4482;visibility:visible;mso-wrap-style:square;v-text-anchor:middle" o:gfxdata="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" filled="f" strokecolor="black [3213]" strokeweight="3pt">
                   <v:stroke linestyle="thinThin" joinstyle="miter"/>
                   <v:textbox style="mso-fit-shape-to-text:t" inset="0,0,0,0">
                     <w:txbxContent>
@@ -6406,7 +6245,7 @@
                     </w:txbxContent>
                   </v:textbox>
                 </v:oval>
-                <v:oval id="Oval 150" o:spid="_x0000_s1090" style="position:absolute;left:458;top:55230;width:6807;height:2021;visibility:visible;mso-wrap-style:square;v-text-anchor:middle" o:gfxdata="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" filled="f" strokecolor="black [3213]" strokeweight=".25pt">
+                <v:oval id="Oval 150" o:spid="_x0000_s1086" style="position:absolute;left:458;top:55230;width:6807;height:2021;visibility:visible;mso-wrap-style:square;v-text-anchor:middle" o:gfxdata="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" filled="f" strokecolor="black [3213]" strokeweight=".25pt">
                   <v:stroke joinstyle="miter"/>
                   <v:textbox style="mso-fit-shape-to-text:t" inset="0,0,0,0">
                     <w:txbxContent>
@@ -6433,7 +6272,7 @@
                     </w:txbxContent>
                   </v:textbox>
                 </v:oval>
-                <v:oval id="Oval 151" o:spid="_x0000_s1091" style="position:absolute;left:2366;top:58645;width:6801;height:2019;visibility:visible;mso-wrap-style:square;v-text-anchor:middle" o:gfxdata="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" filled="f" strokecolor="black [3213]" strokeweight=".25pt">
+                <v:oval id="Oval 151" o:spid="_x0000_s1087" style="position:absolute;left:2366;top:58645;width:6798;height:2021;visibility:visible;mso-wrap-style:square;v-text-anchor:middle" o:gfxdata="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" filled="f" strokecolor="black [3213]" strokeweight=".25pt">
                   <v:stroke joinstyle="miter"/>
                   <v:textbox style="mso-fit-shape-to-text:t" inset="0,0,0,0">
                     <w:txbxContent>
@@ -6460,7 +6299,7 @@
                     </w:txbxContent>
                   </v:textbox>
                 </v:oval>
-                <v:oval id="Oval 152" o:spid="_x0000_s1092" style="position:absolute;left:11599;top:54994;width:6801;height:2019;visibility:visible;mso-wrap-style:square;v-text-anchor:middle" o:gfxdata="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" filled="f" strokecolor="black [3213]" strokeweight=".25pt">
+                <v:oval id="Oval 152" o:spid="_x0000_s1088" style="position:absolute;left:11599;top:54994;width:6798;height:2020;visibility:visible;mso-wrap-style:square;v-text-anchor:middle" o:gfxdata="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" filled="f" strokecolor="black [3213]" strokeweight=".25pt">
                   <v:stroke joinstyle="miter"/>
                   <v:textbox style="mso-fit-shape-to-text:t" inset="0,0,0,0">
                     <w:txbxContent>
@@ -6487,7 +6326,7 @@
                     </w:txbxContent>
                   </v:textbox>
                 </v:oval>
-                <v:oval id="Oval 153" o:spid="_x0000_s1093" style="position:absolute;left:9820;top:58645;width:6800;height:2019;visibility:visible;mso-wrap-style:square;v-text-anchor:middle" o:gfxdata="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" filled="f" strokecolor="black [3213]" strokeweight=".25pt">
+                <v:oval id="Oval 153" o:spid="_x0000_s1089" style="position:absolute;left:9819;top:58645;width:6798;height:2021;visibility:visible;mso-wrap-style:square;v-text-anchor:middle" o:gfxdata="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" filled="f" strokecolor="black [3213]" strokeweight=".25pt">
                   <v:stroke joinstyle="miter"/>
                   <v:textbox style="mso-fit-shape-to-text:t" inset="0,0,0,0">
                     <w:txbxContent>
@@ -6523,32 +6362,396 @@
                     </w:txbxContent>
                   </v:textbox>
                 </v:oval>
-                <v:line id="Straight Connector 154" o:spid="_x0000_s1094" style="position:absolute;flip:y;visibility:visible;mso-wrap-style:square" from="3862,51062" to="8558,55230" o:connectortype="straight" o:gfxdata="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" strokecolor="black [3213]" strokeweight=".25pt">
+                <v:line id="Straight Connector 154" o:spid="_x0000_s1090" style="position:absolute;flip:y;visibility:visible;mso-wrap-style:square" from="3862,51062" to="8558,55230" o:connectortype="straight" o:gfxdata="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" strokecolor="black [3213]" strokeweight=".25pt">
                   <v:stroke joinstyle="miter"/>
                 </v:line>
-                <v:line id="Straight Connector 155" o:spid="_x0000_s1095" style="position:absolute;flip:y;visibility:visible;mso-wrap-style:square" from="8171,51062" to="8558,58941" o:connectortype="straight" o:gfxdata="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" strokecolor="black [3213]" strokeweight=".25pt">
+                <v:line id="Straight Connector 155" o:spid="_x0000_s1091" style="position:absolute;flip:y;visibility:visible;mso-wrap-style:square" from="8171,51062" to="8558,58941" o:connectortype="straight" o:gfxdata="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" strokecolor="black [3213]" strokeweight=".25pt">
                   <v:stroke joinstyle="miter"/>
                 </v:line>
-                <v:line id="Straight Connector 156" o:spid="_x0000_s1096" style="position:absolute;flip:x y;visibility:visible;mso-wrap-style:square" from="8558,51062" to="10815,58941" o:connectortype="straight" o:gfxdata="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" strokecolor="black [3213]" strokeweight=".25pt">
+                <v:line id="Straight Connector 156" o:spid="_x0000_s1092" style="position:absolute;flip:x y;visibility:visible;mso-wrap-style:square" from="8558,51062" to="10815,58941" o:connectortype="straight" o:gfxdata="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" strokecolor="black [3213]" strokeweight=".25pt">
                   <v:stroke joinstyle="miter"/>
                 </v:line>
-                <v:line id="Straight Connector 157" o:spid="_x0000_s1097" style="position:absolute;flip:x y;visibility:visible;mso-wrap-style:square" from="8558,51062" to="12595,55290" o:connectortype="straight" o:gfxdata="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" strokecolor="black [3213]" strokeweight=".25pt">
+                <v:line id="Straight Connector 157" o:spid="_x0000_s1093" style="position:absolute;flip:x y;visibility:visible;mso-wrap-style:square" from="8558,51062" to="12595,55290" o:connectortype="straight" o:gfxdata="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" strokecolor="black [3213]" strokeweight=".25pt">
                   <v:stroke joinstyle="miter"/>
                 </v:line>
-                <v:line id="Straight Connector 158" o:spid="_x0000_s1098" style="position:absolute;flip:y;visibility:visible;mso-wrap-style:square" from="8558,43365" to="11581,46580" o:connectortype="straight" o:gfxdata="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" strokecolor="black [3213]" strokeweight=".25pt">
+                <v:line id="Straight Connector 158" o:spid="_x0000_s1094" style="position:absolute;flip:y;visibility:visible;mso-wrap-style:square" from="8558,43365" to="11581,46580" o:connectortype="straight" o:gfxdata="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" strokecolor="black [3213]" strokeweight=".25pt">
                   <v:stroke joinstyle="miter"/>
                 </v:line>
-                <v:shape id="Flowchart: Decision 159" o:spid="_x0000_s1099" type="#_x0000_t110" style="position:absolute;left:44083;top:40053;width:9004;height:3721;visibility:visible;mso-wrap-style:none;v-text-anchor:middle" o:gfxdata="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" filled="f" strokecolor="black [3213]" strokeweight="3pt">
-                  <v:stroke linestyle="thinThin"/>
+                <v:line id="Straight Connector 162" o:spid="_x0000_s1095" style="position:absolute;flip:x y;visibility:visible;mso-wrap-style:square" from="33410,28875" to="48602,40507" o:connectortype="straight" o:gfxdata="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" strokecolor="black [3213]" strokeweight=".25pt">
+                  <v:stroke joinstyle="miter"/>
+                </v:line>
+                <v:line id="Straight Connector 163" o:spid="_x0000_s1096" style="position:absolute;visibility:visible;mso-wrap-style:square" from="18795,28837" to="31925,40053" o:connectortype="straight" o:gfxdata="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" strokecolor="black [3213]" strokeweight=".25pt">
+                  <v:stroke joinstyle="miter"/>
+                </v:line>
+                <v:shape id="Text Box 15" o:spid="_x0000_s1097" type="#_x0000_t202" style="position:absolute;left:49316;top:43431;width:793;height:1461;visibility:visible;mso-wrap-style:none;v-text-anchor:top" o:gfxdata="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" filled="f" stroked="f" strokeweight=".5pt">
                   <v:textbox style="mso-fit-shape-to-text:t" inset="0,0,0,0">
                     <w:txbxContent>
                       <w:p>
                         <w:pPr>
-                          <w:spacing w:line="254" w:lineRule="auto"/>
+                          <w:jc w:val="center"/>
+                          <w:rPr>
+                            <w:rFonts w:ascii="Calibri Light" w:eastAsia="Calibri" w:hAnsi="Calibri Light" w:cs="Arial"/>
+                            <w:sz w:val="18"/>
+                            <w:szCs w:val="18"/>
+                          </w:rPr>
+                        </w:pPr>
+                        <w:r>
+                          <w:rPr>
+                            <w:rFonts w:ascii="Calibri Light" w:eastAsia="Calibri" w:hAnsi="Calibri Light" w:cs="Arial"/>
+                            <w:sz w:val="18"/>
+                            <w:szCs w:val="18"/>
+                          </w:rPr>
+                          <w:t>N</w:t>
+                        </w:r>
+                      </w:p>
+                    </w:txbxContent>
+                  </v:textbox>
+                </v:shape>
+                <v:shape id="Text Box 15" o:spid="_x0000_s1098" type="#_x0000_t202" style="position:absolute;left:49101;top:38659;width:647;height:1460;visibility:visible;mso-wrap-style:none;v-text-anchor:top" o:gfxdata="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" filled="f" stroked="f" strokeweight=".5pt">
+                  <v:textbox style="mso-fit-shape-to-text:t" inset="0,0,0,0">
+                    <w:txbxContent>
+                      <w:p>
+                        <w:pPr>
+                          <w:jc w:val="center"/>
+                          <w:rPr>
+                            <w:rFonts w:ascii="Calibri Light" w:eastAsia="Calibri" w:hAnsi="Calibri Light" w:cs="Arial"/>
+                            <w:sz w:val="18"/>
+                            <w:szCs w:val="18"/>
+                          </w:rPr>
+                        </w:pPr>
+                        <w:r>
+                          <w:rPr>
+                            <w:rFonts w:ascii="Calibri Light" w:eastAsia="Calibri" w:hAnsi="Calibri Light" w:cs="Arial"/>
+                            <w:sz w:val="18"/>
+                            <w:szCs w:val="18"/>
+                          </w:rPr>
+                          <w:t>1</w:t>
+                        </w:r>
+                      </w:p>
+                    </w:txbxContent>
+                  </v:textbox>
+                </v:shape>
+                <v:oval id="Oval 167" o:spid="_x0000_s1099" style="position:absolute;left:38835;top:58902;width:8091;height:3988;visibility:visible;mso-wrap-style:square;v-text-anchor:middle" o:gfxdata="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" filled="f" strokecolor="black [3213]" strokeweight=".25pt">
+                  <v:stroke joinstyle="miter"/>
+                  <v:textbox style="mso-fit-shape-to-text:t" inset="0,0,0,0">
+                    <w:txbxContent>
+                      <w:p>
+                        <w:pPr>
+                          <w:jc w:val="center"/>
+                          <w:rPr>
+                            <w:rFonts w:ascii="Calibri Light" w:eastAsia="Calibri" w:hAnsi="Calibri Light"/>
+                            <w:color w:val="000000"/>
+                            <w:sz w:val="18"/>
+                            <w:szCs w:val="18"/>
+                            <w:u w:val="single"/>
+                          </w:rPr>
+                        </w:pPr>
+                        <w:r>
+                          <w:rPr>
+                            <w:rFonts w:ascii="Calibri Light" w:eastAsia="Calibri" w:hAnsi="Calibri Light"/>
+                            <w:color w:val="000000"/>
+                            <w:sz w:val="18"/>
+                            <w:szCs w:val="18"/>
+                            <w:u w:val="single"/>
+                          </w:rPr>
+                          <w:t>project code</w:t>
+                        </w:r>
+                      </w:p>
+                    </w:txbxContent>
+                  </v:textbox>
+                </v:oval>
+                <v:line id="Straight Connector 168" o:spid="_x0000_s1100" style="position:absolute;flip:y;visibility:visible;mso-wrap-style:square" from="42882,53205" to="48551,58902" o:connectortype="straight" o:gfxdata="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" strokecolor="black [3213]" strokeweight=".25pt">
+                  <v:stroke joinstyle="miter"/>
+                </v:line>
+                <v:line id="Straight Connector 169" o:spid="_x0000_s1101" style="position:absolute;flip:x y;visibility:visible;mso-wrap-style:square" from="48551,53205" to="55431,59777" o:connectortype="straight" o:gfxdata="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" strokecolor="black [3213]" strokeweight=".25pt">
+                  <v:stroke joinstyle="miter"/>
+                </v:line>
+                <v:oval id="Oval 170" o:spid="_x0000_s1102" style="position:absolute;left:53087;top:59777;width:4687;height:2021;visibility:visible;mso-wrap-style:square;v-text-anchor:middle" o:gfxdata="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" filled="f" strokecolor="black [3213]" strokeweight=".25pt">
+                  <v:stroke joinstyle="miter"/>
+                  <v:textbox style="mso-fit-shape-to-text:t" inset="0,0,0,0">
+                    <w:txbxContent>
+                      <w:p>
+                        <w:pPr>
                           <w:jc w:val="center"/>
                           <w:rPr>
                             <w:rFonts w:ascii="Calibri Light" w:eastAsia="Calibri" w:hAnsi="Calibri Light" w:cs="Arial"/>
                             <w:color w:val="000000"/>
+                            <w:sz w:val="18"/>
+                            <w:szCs w:val="18"/>
+                          </w:rPr>
+                        </w:pPr>
+                        <w:r>
+                          <w:rPr>
+                            <w:rFonts w:ascii="Calibri Light" w:eastAsia="Calibri" w:hAnsi="Calibri Light" w:cs="Arial"/>
+                            <w:color w:val="000000"/>
+                            <w:sz w:val="18"/>
+                            <w:szCs w:val="18"/>
+                          </w:rPr>
+                          <w:t>budget</w:t>
+                        </w:r>
+                      </w:p>
+                    </w:txbxContent>
+                  </v:textbox>
+                </v:oval>
+                <v:oval id="Oval 171" o:spid="_x0000_s1103" style="position:absolute;left:21816;top:44701;width:7364;height:3987;visibility:visible;mso-wrap-style:square;v-text-anchor:middle" o:gfxdata="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" filled="f" strokecolor="black [3213]" strokeweight=".25pt">
+                  <v:stroke joinstyle="miter"/>
+                  <v:textbox style="mso-fit-shape-to-text:t" inset="0,0,0,0">
+                    <w:txbxContent>
+                      <w:p>
+                        <w:pPr>
+                          <w:jc w:val="center"/>
+                          <w:rPr>
+                            <w:rFonts w:ascii="Calibri Light" w:eastAsia="Calibri" w:hAnsi="Calibri Light" w:cs="Arial"/>
+                            <w:color w:val="000000"/>
+                            <w:sz w:val="18"/>
+                            <w:szCs w:val="18"/>
+                          </w:rPr>
+                        </w:pPr>
+                        <w:r>
+                          <w:rPr>
+                            <w:rFonts w:ascii="Calibri Light" w:eastAsia="Calibri" w:hAnsi="Calibri Light" w:cs="Arial"/>
+                            <w:color w:val="000000"/>
+                            <w:sz w:val="18"/>
+                            <w:szCs w:val="18"/>
+                          </w:rPr>
+                          <w:t xml:space="preserve">member </w:t>
+                        </w:r>
+                        <w:r>
+                          <w:rPr>
+                            <w:rFonts w:ascii="Calibri Light" w:eastAsia="Calibri" w:hAnsi="Calibri Light" w:cs="Arial"/>
+                            <w:color w:val="000000"/>
+                            <w:sz w:val="18"/>
+                            <w:szCs w:val="18"/>
+                          </w:rPr>
+                          <w:t>portion</w:t>
+                        </w:r>
+                      </w:p>
+                    </w:txbxContent>
+                  </v:textbox>
+                </v:oval>
+                <v:oval id="Oval 174" o:spid="_x0000_s1104" style="position:absolute;left:47958;top:60010;width:4679;height:2020;visibility:visible;mso-wrap-style:square;v-text-anchor:middle" o:gfxdata="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" filled="f" strokecolor="black [3213]" strokeweight=".25pt">
+                  <v:stroke joinstyle="miter"/>
+                  <v:textbox style="mso-fit-shape-to-text:t" inset="0,0,0,0">
+                    <w:txbxContent>
+                      <w:p>
+                        <w:pPr>
+                          <w:jc w:val="center"/>
+                          <w:rPr>
+                            <w:rFonts w:ascii="Calibri Light" w:eastAsia="Calibri" w:hAnsi="Calibri Light" w:cs="Arial"/>
+                            <w:color w:val="000000"/>
+                            <w:sz w:val="18"/>
+                            <w:szCs w:val="18"/>
+                          </w:rPr>
+                        </w:pPr>
+                        <w:r>
+                          <w:rPr>
+                            <w:rFonts w:ascii="Calibri Light" w:eastAsia="Calibri" w:hAnsi="Calibri Light" w:cs="Arial"/>
+                            <w:color w:val="000000"/>
+                            <w:sz w:val="18"/>
+                            <w:szCs w:val="18"/>
+                          </w:rPr>
+                          <w:t>name</w:t>
+                        </w:r>
+                      </w:p>
+                    </w:txbxContent>
+                  </v:textbox>
+                </v:oval>
+                <v:line id="Straight Connector 175" o:spid="_x0000_s1105" style="position:absolute;flip:x y;visibility:visible;mso-wrap-style:square" from="48551,53205" to="50298,60010" o:connectortype="straight" o:gfxdata="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" strokecolor="black [3213]" strokeweight=".25pt">
+                  <v:stroke joinstyle="miter"/>
+                </v:line>
+                <v:line id="Straight Connector 126" o:spid="_x0000_s1106" style="position:absolute;flip:y;visibility:visible;mso-wrap-style:square" from="25498,41481" to="27708,44701" o:connectortype="straight" o:gfxdata="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" strokecolor="black [3213]" strokeweight=".25pt">
+                  <v:stroke joinstyle="miter"/>
+                </v:line>
+                <v:shape id="Text Box 15" o:spid="_x0000_s1107" type="#_x0000_t202" style="position:absolute;left:36834;top:40021;width:793;height:1460;visibility:visible;mso-wrap-style:none;v-text-anchor:top" o:gfxdata="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" filled="f" stroked="f" strokeweight=".5pt">
+                  <v:textbox style="mso-fit-shape-to-text:t" inset="0,0,0,0">
+                    <w:txbxContent>
+                      <w:p>
+                        <w:pPr>
+                          <w:jc w:val="center"/>
+                          <w:rPr>
+                            <w:rFonts w:ascii="Calibri Light" w:eastAsia="Calibri" w:hAnsi="Calibri Light" w:cs="Arial"/>
+                            <w:sz w:val="18"/>
+                            <w:szCs w:val="18"/>
+                          </w:rPr>
+                        </w:pPr>
+                        <w:r>
+                          <w:rPr>
+                            <w:rFonts w:ascii="Calibri Light" w:eastAsia="Calibri" w:hAnsi="Calibri Light" w:cs="Arial"/>
+                            <w:sz w:val="18"/>
+                            <w:szCs w:val="18"/>
+                          </w:rPr>
+                          <w:t>N</w:t>
+                        </w:r>
+                      </w:p>
+                    </w:txbxContent>
+                  </v:textbox>
+                </v:shape>
+                <v:shape id="Text Box 15" o:spid="_x0000_s1108" type="#_x0000_t202" style="position:absolute;left:31801;top:38053;width:1035;height:1461;visibility:visible;mso-wrap-style:none;v-text-anchor:top" o:gfxdata="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" filled="f" stroked="f" strokeweight=".5pt">
+                  <v:textbox style="mso-fit-shape-to-text:t" inset="0,0,0,0">
+                    <w:txbxContent>
+                      <w:p>
+                        <w:pPr>
+                          <w:jc w:val="center"/>
+                          <w:rPr>
+                            <w:rFonts w:ascii="Calibri Light" w:eastAsia="Calibri" w:hAnsi="Calibri Light" w:cs="Arial"/>
+                            <w:sz w:val="18"/>
+                            <w:szCs w:val="18"/>
+                          </w:rPr>
+                        </w:pPr>
+                        <w:r>
+                          <w:rPr>
+                            <w:rFonts w:ascii="Calibri Light" w:eastAsia="Calibri" w:hAnsi="Calibri Light" w:cs="Arial"/>
+                            <w:sz w:val="18"/>
+                            <w:szCs w:val="18"/>
+                          </w:rPr>
+                          <w:t>M</w:t>
+                        </w:r>
+                      </w:p>
+                    </w:txbxContent>
+                  </v:textbox>
+                </v:shape>
+                <v:line id="Straight Connector 178" o:spid="_x0000_s1109" style="position:absolute;flip:x y;visibility:visible;mso-wrap-style:square" from="18795,27136" to="22958,27151" o:connectortype="straight" o:gfxdata="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" strokecolor="black [3213]" strokeweight="3pt">
+                  <v:stroke linestyle="thinThin" joinstyle="miter"/>
+                </v:line>
+                <v:oval id="Oval 102" o:spid="_x0000_s1110" style="position:absolute;left:23856;top:4787;width:4679;height:2021;visibility:visible;mso-wrap-style:square;v-text-anchor:middle" o:gfxdata="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" filled="f" strokecolor="black [3213]" strokeweight=".25pt">
+                  <v:stroke joinstyle="miter"/>
+                  <v:textbox style="mso-fit-shape-to-text:t" inset="0,0,0,0">
+                    <w:txbxContent>
+                      <w:p>
+                        <w:pPr>
+                          <w:jc w:val="center"/>
+                          <w:rPr>
+                            <w:rFonts w:ascii="Calibri Light" w:eastAsia="Calibri" w:hAnsi="Calibri Light" w:cs="Arial"/>
+                            <w:color w:val="000000"/>
+                            <w:sz w:val="18"/>
+                            <w:szCs w:val="18"/>
+                          </w:rPr>
+                        </w:pPr>
+                        <w:r>
+                          <w:rPr>
+                            <w:rFonts w:ascii="Calibri Light" w:eastAsia="Calibri" w:hAnsi="Calibri Light" w:cs="Arial"/>
+                            <w:color w:val="000000"/>
+                            <w:sz w:val="18"/>
+                            <w:szCs w:val="18"/>
+                            <w:u w:val="single"/>
+                          </w:rPr>
+                          <w:t xml:space="preserve">club </w:t>
+                        </w:r>
+                        <w:r>
+                          <w:rPr>
+                            <w:rFonts w:ascii="Calibri Light" w:eastAsia="Calibri" w:hAnsi="Calibri Light" w:cs="Arial"/>
+                            <w:color w:val="000000"/>
+                            <w:sz w:val="18"/>
+                            <w:szCs w:val="18"/>
+                            <w:u w:val="single"/>
+                          </w:rPr>
+                          <w:t>ID</w:t>
+                        </w:r>
+                      </w:p>
+                    </w:txbxContent>
+                  </v:textbox>
+                </v:oval>
+                <v:line id="Straight Connector 130" o:spid="_x0000_s1111" style="position:absolute;flip:x y;visibility:visible;mso-wrap-style:square" from="27850,6512" to="33442,8522" o:connectortype="straight" o:gfxdata="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" strokecolor="black [3213]" strokeweight=".25pt">
+                  <v:stroke joinstyle="miter"/>
+                </v:line>
+                <v:oval id="Oval 166" o:spid="_x0000_s1112" style="position:absolute;left:35427;top:19924;width:6206;height:2020;visibility:visible;mso-wrap-style:square;v-text-anchor:middle" o:gfxdata="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" filled="f" strokecolor="black [3213]" strokeweight=".25pt">
+                  <v:stroke joinstyle="miter"/>
+                  <v:textbox style="mso-fit-shape-to-text:t" inset="0,0,0,0">
+                    <w:txbxContent>
+                      <w:p>
+                        <w:pPr>
+                          <w:jc w:val="center"/>
+                          <w:rPr>
+                            <w:rFonts w:ascii="Calibri Light" w:eastAsia="Calibri" w:hAnsi="Calibri Light" w:cs="Arial"/>
+                            <w:color w:val="000000"/>
+                            <w:sz w:val="18"/>
+                            <w:szCs w:val="18"/>
+                            <w:u w:val="dotted"/>
+                          </w:rPr>
+                        </w:pPr>
+                        <w:r>
+                          <w:rPr>
+                            <w:rFonts w:ascii="Calibri Light" w:eastAsia="Calibri" w:hAnsi="Calibri Light" w:cs="Arial"/>
+                            <w:color w:val="000000"/>
+                            <w:sz w:val="18"/>
+                            <w:szCs w:val="18"/>
+                            <w:u w:val="dotted"/>
+                          </w:rPr>
+                          <w:t>group ID</w:t>
+                        </w:r>
+                      </w:p>
+                    </w:txbxContent>
+                  </v:textbox>
+                </v:oval>
+                <v:line id="Straight Connector 172" o:spid="_x0000_s1113" style="position:absolute;flip:y;visibility:visible;mso-wrap-style:square" from="35754,21944" to="38531,25356" o:connectortype="straight" o:gfxdata="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" strokecolor="black [3213]" strokeweight=".25pt">
+                  <v:stroke joinstyle="miter"/>
+                </v:line>
+                <v:rect id="Rectangle 179" o:spid="_x0000_s1114" style="position:absolute;left:45961;top:49892;width:5179;height:3313;visibility:visible;mso-wrap-style:none;v-text-anchor:middle" o:gfxdata="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" filled="f" strokecolor="black [3213]" strokeweight=".25pt">
+                  <v:textbox style="mso-fit-shape-to-text:t" inset="2.61578mm,2.61578mm,2.61578mm,2.61578mm">
+                    <w:txbxContent>
+                      <w:p>
+                        <w:pPr>
+                          <w:rPr>
+                            <w:rFonts w:ascii="Calibri Light" w:eastAsia="Calibri" w:hAnsi="Calibri Light" w:cs="Arial"/>
+                            <w:color w:val="000000"/>
+                            <w:sz w:val="18"/>
+                            <w:szCs w:val="18"/>
+                          </w:rPr>
+                        </w:pPr>
+                        <w:r>
+                          <w:rPr>
+                            <w:rFonts w:ascii="Calibri Light" w:eastAsia="Calibri" w:hAnsi="Calibri Light" w:cs="Arial"/>
+                            <w:color w:val="000000"/>
+                            <w:sz w:val="18"/>
+                            <w:szCs w:val="18"/>
+                          </w:rPr>
+                          <w:t>Project</w:t>
+                        </w:r>
+                      </w:p>
+                    </w:txbxContent>
+                  </v:textbox>
+                </v:rect>
+                <v:line id="Straight Connector 180" o:spid="_x0000_s1115" style="position:absolute;visibility:visible;mso-wrap-style:square" from="36141,41481" to="48551,49892" o:connectortype="straight" o:gfxdata="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" strokecolor="black [3213]" strokeweight=".25pt">
+                  <v:stroke joinstyle="miter"/>
+                </v:line>
+                <v:line id="Straight Connector 181" o:spid="_x0000_s1116" style="position:absolute;flip:x;visibility:visible;mso-wrap-style:square" from="48551,43365" to="48602,49892" o:connectortype="straight" o:gfxdata="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" strokecolor="black [3213]" strokeweight=".25pt">
+                  <v:stroke joinstyle="miter"/>
+                </v:line>
+                <v:shape id="Flowchart: Decision 182" o:spid="_x0000_s1117" type="#_x0000_t110" style="position:absolute;left:27708;top:40053;width:8433;height:2857;visibility:visible;mso-wrap-style:none;v-text-anchor:middle" o:gfxdata="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" filled="f" strokecolor="black [3213]" strokeweight=".25pt">
+                  <v:textbox style="mso-fit-shape-to-text:t" inset="0,0,0,0">
+                    <w:txbxContent>
+                      <w:p>
+                        <w:pPr>
+                          <w:jc w:val="center"/>
+                          <w:rPr>
+                            <w:rFonts w:ascii="Calibri Light" w:eastAsia="Calibri" w:hAnsi="Calibri Light" w:cs="Arial"/>
+                            <w:color w:val="000000"/>
+                            <w:sz w:val="18"/>
+                            <w:szCs w:val="18"/>
+                          </w:rPr>
+                        </w:pPr>
+                        <w:r>
+                          <w:rPr>
+                            <w:rFonts w:ascii="Calibri Light" w:eastAsia="Calibri" w:hAnsi="Calibri Light" w:cs="Arial"/>
+                            <w:color w:val="000000"/>
+                            <w:sz w:val="18"/>
+                            <w:szCs w:val="18"/>
+                          </w:rPr>
+                          <w:t>works on</w:t>
+                        </w:r>
+                      </w:p>
+                    </w:txbxContent>
+                  </v:textbox>
+                </v:shape>
+                <v:shape id="Flowchart: Decision 183" o:spid="_x0000_s1118" type="#_x0000_t110" style="position:absolute;left:44448;top:40507;width:8306;height:2858;visibility:visible;mso-wrap-style:none;v-text-anchor:middle" o:gfxdata="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" filled="f" strokecolor="black [3213]" strokeweight=".25pt">
+                  <v:textbox style="mso-fit-shape-to-text:t" inset="0,0,0,0">
+                    <w:txbxContent>
+                      <w:p>
+                        <w:pPr>
+                          <w:jc w:val="center"/>
+                          <w:rPr>
+                            <w:rFonts w:ascii="Calibri Light" w:eastAsia="Calibri" w:hAnsi="Calibri Light" w:cs="Arial"/>
+                            <w:color w:val="008080"/>
                             <w:sz w:val="18"/>
                             <w:szCs w:val="18"/>
                           </w:rPr>
@@ -6566,10 +6769,7 @@
                     </w:txbxContent>
                   </v:textbox>
                 </v:shape>
-                <v:line id="Straight Connector 160" o:spid="_x0000_s1100" style="position:absolute;flip:x;visibility:visible;mso-wrap-style:square" from="48421,43774" to="48585,50720" o:connectortype="straight" o:gfxdata="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" strokecolor="black [3213]" strokeweight="3pt">
-                  <v:stroke linestyle="thinThin" joinstyle="miter"/>
-                </v:line>
-                <v:rect id="Rectangle 161" o:spid="_x0000_s1101" style="position:absolute;left:45657;top:50720;width:5528;height:3662;visibility:visible;mso-wrap-style:none;v-text-anchor:middle" o:gfxdata="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" filled="f" strokecolor="black [3213]" strokeweight="3pt">
+                <v:rect id="Rectangle 116" o:spid="_x0000_s1119" style="position:absolute;left:30829;top:25213;width:5160;height:3662;visibility:visible;mso-wrap-style:none;v-text-anchor:middle" o:gfxdata="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" filled="f" strokecolor="black [3213]" strokeweight="3pt">
                   <v:stroke linestyle="thinThin"/>
                   <v:textbox style="mso-fit-shape-to-text:t" inset="2.61578mm,2.61578mm,2.61578mm,2.61578mm">
                     <w:txbxContent>
@@ -6590,26 +6790,23 @@
                             <w:sz w:val="18"/>
                             <w:szCs w:val="18"/>
                           </w:rPr>
-                          <w:t>Project</w:t>
+                          <w:t>Group</w:t>
                         </w:r>
                       </w:p>
                     </w:txbxContent>
                   </v:textbox>
                 </v:rect>
-                <v:line id="Straight Connector 162" o:spid="_x0000_s1102" style="position:absolute;flip:x y;visibility:visible;mso-wrap-style:square" from="33349,28767" to="48585,40053" o:connectortype="straight" o:gfxdata="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" strokecolor="black [3213]" strokeweight=".25pt">
-                  <v:stroke joinstyle="miter"/>
-                </v:line>
-                <v:line id="Straight Connector 163" o:spid="_x0000_s1103" style="position:absolute;visibility:visible;mso-wrap-style:square" from="18795,28792" to="32463,40119" o:connectortype="straight" o:gfxdata="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" strokecolor="black [3213]" strokeweight=".25pt">
-                  <v:stroke joinstyle="miter"/>
-                </v:line>
-                <v:shape id="Text Box 15" o:spid="_x0000_s1104" type="#_x0000_t202" style="position:absolute;left:49263;top:44477;width:794;height:1461;visibility:visible;mso-wrap-style:none;v-text-anchor:top" o:gfxdata="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" filled="f" stroked="f" strokeweight=".5pt">
+                <v:shape id="Flowchart: Decision 117" o:spid="_x0000_s1120" type="#_x0000_t110" style="position:absolute;left:31455;top:15513;width:3912;height:3696;visibility:visible;mso-wrap-style:none;v-text-anchor:middle" o:gfxdata="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" filled="f" strokecolor="black [3213]" strokeweight="3pt">
+                  <v:stroke linestyle="thinThin"/>
                   <v:textbox style="mso-fit-shape-to-text:t" inset="0,0,0,0">
                     <w:txbxContent>
                       <w:p>
                         <w:pPr>
+                          <w:spacing w:line="252" w:lineRule="auto"/>
                           <w:jc w:val="center"/>
                           <w:rPr>
                             <w:rFonts w:ascii="Calibri Light" w:eastAsia="Calibri" w:hAnsi="Calibri Light" w:cs="Arial"/>
+                            <w:color w:val="000000"/>
                             <w:sz w:val="18"/>
                             <w:szCs w:val="18"/>
                           </w:rPr>
@@ -6617,314 +6814,16 @@
                         <w:r>
                           <w:rPr>
                             <w:rFonts w:ascii="Calibri Light" w:eastAsia="Calibri" w:hAnsi="Calibri Light" w:cs="Arial"/>
-                            <w:sz w:val="18"/>
-                            <w:szCs w:val="18"/>
-                          </w:rPr>
-                          <w:t>N</w:t>
+                            <w:color w:val="000000"/>
+                            <w:sz w:val="18"/>
+                            <w:szCs w:val="18"/>
+                          </w:rPr>
+                          <w:t>has</w:t>
                         </w:r>
                       </w:p>
                     </w:txbxContent>
                   </v:textbox>
                 </v:shape>
-                <v:shape id="Text Box 15" o:spid="_x0000_s1105" type="#_x0000_t202" style="position:absolute;left:48389;top:37958;width:648;height:1460;visibility:visible;mso-wrap-style:none;v-text-anchor:top" o:gfxdata="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" filled="f" stroked="f" strokeweight=".5pt">
-                  <v:textbox style="mso-fit-shape-to-text:t" inset="0,0,0,0">
-                    <w:txbxContent>
-                      <w:p>
-                        <w:pPr>
-                          <w:jc w:val="center"/>
-                          <w:rPr>
-                            <w:rFonts w:ascii="Calibri Light" w:eastAsia="Calibri" w:hAnsi="Calibri Light" w:cs="Arial"/>
-                            <w:sz w:val="18"/>
-                            <w:szCs w:val="18"/>
-                          </w:rPr>
-                        </w:pPr>
-                        <w:r>
-                          <w:rPr>
-                            <w:rFonts w:ascii="Calibri Light" w:eastAsia="Calibri" w:hAnsi="Calibri Light" w:cs="Arial"/>
-                            <w:sz w:val="18"/>
-                            <w:szCs w:val="18"/>
-                          </w:rPr>
-                          <w:t>1</w:t>
-                        </w:r>
-                      </w:p>
-                    </w:txbxContent>
-                  </v:textbox>
-                </v:shape>
-                <v:oval id="Oval 167" o:spid="_x0000_s1106" style="position:absolute;left:38837;top:58902;width:8091;height:3988;visibility:visible;mso-wrap-style:square;v-text-anchor:middle" o:gfxdata="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" filled="f" strokecolor="black [3213]" strokeweight=".25pt">
-                  <v:stroke joinstyle="miter"/>
-                  <v:textbox style="mso-fit-shape-to-text:t" inset="0,0,0,0">
-                    <w:txbxContent>
-                      <w:p>
-                        <w:pPr>
-                          <w:jc w:val="center"/>
-                          <w:rPr>
-                            <w:rFonts w:ascii="Calibri Light" w:eastAsia="Calibri" w:hAnsi="Calibri Light"/>
-                            <w:color w:val="000000"/>
-                            <w:sz w:val="18"/>
-                            <w:szCs w:val="18"/>
-                          </w:rPr>
-                        </w:pPr>
-                        <w:r>
-                          <w:rPr>
-                            <w:rFonts w:ascii="Calibri Light" w:eastAsia="Calibri" w:hAnsi="Calibri Light"/>
-                            <w:color w:val="000000"/>
-                            <w:sz w:val="18"/>
-                            <w:szCs w:val="18"/>
-                            <w:u w:val="dash"/>
-                          </w:rPr>
-                          <w:t>project code</w:t>
-                        </w:r>
-                      </w:p>
-                    </w:txbxContent>
-                  </v:textbox>
-                </v:oval>
-                <v:line id="Straight Connector 168" o:spid="_x0000_s1107" style="position:absolute;flip:y;visibility:visible;mso-wrap-style:square" from="42882,54382" to="48421,58902" o:connectortype="straight" o:gfxdata="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" strokecolor="black [3213]" strokeweight=".25pt">
-                  <v:stroke joinstyle="miter"/>
-                </v:line>
-                <v:line id="Straight Connector 169" o:spid="_x0000_s1108" style="position:absolute;flip:x y;visibility:visible;mso-wrap-style:square" from="48421,54382" to="55431,59777" o:connectortype="straight" o:gfxdata="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" strokecolor="black [3213]" strokeweight=".25pt">
-                  <v:stroke joinstyle="miter"/>
-                </v:line>
-                <v:oval id="Oval 170" o:spid="_x0000_s1109" style="position:absolute;left:53087;top:59777;width:4687;height:2020;visibility:visible;mso-wrap-style:square;v-text-anchor:middle" o:gfxdata="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" filled="f" strokecolor="black [3213]" strokeweight=".25pt">
-                  <v:stroke joinstyle="miter"/>
-                  <v:textbox style="mso-fit-shape-to-text:t" inset="0,0,0,0">
-                    <w:txbxContent>
-                      <w:p>
-                        <w:pPr>
-                          <w:jc w:val="center"/>
-                          <w:rPr>
-                            <w:rFonts w:ascii="Calibri Light" w:eastAsia="Calibri" w:hAnsi="Calibri Light" w:cs="Arial"/>
-                            <w:color w:val="000000"/>
-                            <w:sz w:val="18"/>
-                            <w:szCs w:val="18"/>
-                          </w:rPr>
-                        </w:pPr>
-                        <w:r>
-                          <w:rPr>
-                            <w:rFonts w:ascii="Calibri Light" w:eastAsia="Calibri" w:hAnsi="Calibri Light" w:cs="Arial"/>
-                            <w:color w:val="000000"/>
-                            <w:sz w:val="18"/>
-                            <w:szCs w:val="18"/>
-                          </w:rPr>
-                          <w:t>budget</w:t>
-                        </w:r>
-                      </w:p>
-                    </w:txbxContent>
-                  </v:textbox>
-                </v:oval>
-                <v:oval id="Oval 171" o:spid="_x0000_s1110" style="position:absolute;left:21816;top:44701;width:7364;height:3987;visibility:visible;mso-wrap-style:square;v-text-anchor:middle" o:gfxdata="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" filled="f" strokecolor="black [3213]" strokeweight=".25pt">
-                  <v:stroke joinstyle="miter"/>
-                  <v:textbox style="mso-fit-shape-to-text:t" inset="0,0,0,0">
-                    <w:txbxContent>
-                      <w:p>
-                        <w:pPr>
-                          <w:jc w:val="center"/>
-                          <w:rPr>
-                            <w:rFonts w:ascii="Calibri Light" w:eastAsia="Calibri" w:hAnsi="Calibri Light" w:cs="Arial"/>
-                            <w:color w:val="000000"/>
-                            <w:sz w:val="18"/>
-                            <w:szCs w:val="18"/>
-                          </w:rPr>
-                        </w:pPr>
-                        <w:r>
-                          <w:rPr>
-                            <w:rFonts w:ascii="Calibri Light" w:eastAsia="Calibri" w:hAnsi="Calibri Light" w:cs="Arial"/>
-                            <w:color w:val="000000"/>
-                            <w:sz w:val="18"/>
-                            <w:szCs w:val="18"/>
-                          </w:rPr>
-                          <w:t>student portion</w:t>
-                        </w:r>
-                      </w:p>
-                    </w:txbxContent>
-                  </v:textbox>
-                </v:oval>
-                <v:oval id="Oval 174" o:spid="_x0000_s1111" style="position:absolute;left:47958;top:60010;width:4679;height:2020;visibility:visible;mso-wrap-style:square;v-text-anchor:middle" o:gfxdata="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" filled="f" strokecolor="black [3213]" strokeweight=".25pt">
-                  <v:stroke joinstyle="miter"/>
-                  <v:textbox style="mso-fit-shape-to-text:t" inset="0,0,0,0">
-                    <w:txbxContent>
-                      <w:p>
-                        <w:pPr>
-                          <w:jc w:val="center"/>
-                          <w:rPr>
-                            <w:rFonts w:ascii="Calibri Light" w:eastAsia="Calibri" w:hAnsi="Calibri Light" w:cs="Arial"/>
-                            <w:color w:val="000000"/>
-                            <w:sz w:val="18"/>
-                            <w:szCs w:val="18"/>
-                          </w:rPr>
-                        </w:pPr>
-                        <w:r>
-                          <w:rPr>
-                            <w:rFonts w:ascii="Calibri Light" w:eastAsia="Calibri" w:hAnsi="Calibri Light" w:cs="Arial"/>
-                            <w:color w:val="000000"/>
-                            <w:sz w:val="18"/>
-                            <w:szCs w:val="18"/>
-                          </w:rPr>
-                          <w:t>name</w:t>
-                        </w:r>
-                      </w:p>
-                    </w:txbxContent>
-                  </v:textbox>
-                </v:oval>
-                <v:line id="Straight Connector 175" o:spid="_x0000_s1112" style="position:absolute;flip:x y;visibility:visible;mso-wrap-style:square" from="48421,54382" to="50298,60010" o:connectortype="straight" o:gfxdata="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" strokecolor="black [3213]" strokeweight=".25pt">
-                  <v:stroke joinstyle="miter"/>
-                </v:line>
-                <v:shape id="Flowchart: Decision 116" o:spid="_x0000_s1113" type="#_x0000_t110" style="position:absolute;left:27897;top:40119;width:9132;height:3696;visibility:visible;mso-wrap-style:none;v-text-anchor:middle" o:gfxdata="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" filled="f" strokecolor="black [3213]" strokeweight="3pt">
-                  <v:stroke linestyle="thinThin"/>
-                  <v:textbox style="mso-fit-shape-to-text:t" inset="0,0,0,0">
-                    <w:txbxContent>
-                      <w:p>
-                        <w:pPr>
-                          <w:spacing w:line="254" w:lineRule="auto"/>
-                          <w:jc w:val="center"/>
-                          <w:rPr>
-                            <w:rFonts w:ascii="Calibri Light" w:eastAsia="Calibri" w:hAnsi="Calibri Light" w:cs="Arial"/>
-                            <w:color w:val="000000"/>
-                            <w:sz w:val="18"/>
-                            <w:szCs w:val="18"/>
-                          </w:rPr>
-                        </w:pPr>
-                        <w:r>
-                          <w:rPr>
-                            <w:rFonts w:ascii="Calibri Light" w:eastAsia="Calibri" w:hAnsi="Calibri Light" w:cs="Arial"/>
-                            <w:color w:val="000000"/>
-                            <w:sz w:val="18"/>
-                            <w:szCs w:val="18"/>
-                          </w:rPr>
-                          <w:t>works on</w:t>
-                        </w:r>
-                      </w:p>
-                    </w:txbxContent>
-                  </v:textbox>
-                </v:shape>
-                <v:line id="Straight Connector 126" o:spid="_x0000_s1114" style="position:absolute;flip:y;visibility:visible;mso-wrap-style:square" from="25498,41967" to="27897,44701" o:connectortype="straight" o:gfxdata="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" strokecolor="black [3213]" strokeweight=".25pt">
-                  <v:stroke joinstyle="miter"/>
-                </v:line>
-                <v:line id="Straight Connector 173" o:spid="_x0000_s1115" style="position:absolute;visibility:visible;mso-wrap-style:square" from="32463,43815" to="45657,52551" o:connectortype="straight" o:gfxdata="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" strokecolor="black [3213]" strokeweight="3pt">
-                  <v:stroke linestyle="thinThin" joinstyle="miter"/>
-                </v:line>
-                <v:shape id="Text Box 15" o:spid="_x0000_s1116" type="#_x0000_t202" style="position:absolute;left:34634;top:43431;width:794;height:1461;visibility:visible;mso-wrap-style:none;v-text-anchor:top" o:gfxdata="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" filled="f" stroked="f" strokeweight=".5pt">
-                  <v:textbox style="mso-fit-shape-to-text:t" inset="0,0,0,0">
-                    <w:txbxContent>
-                      <w:p>
-                        <w:pPr>
-                          <w:jc w:val="center"/>
-                          <w:rPr>
-                            <w:rFonts w:ascii="Calibri Light" w:eastAsia="Calibri" w:hAnsi="Calibri Light" w:cs="Arial"/>
-                            <w:sz w:val="18"/>
-                            <w:szCs w:val="18"/>
-                          </w:rPr>
-                        </w:pPr>
-                        <w:r>
-                          <w:rPr>
-                            <w:rFonts w:ascii="Calibri Light" w:eastAsia="Calibri" w:hAnsi="Calibri Light" w:cs="Arial"/>
-                            <w:sz w:val="18"/>
-                            <w:szCs w:val="18"/>
-                          </w:rPr>
-                          <w:t>N</w:t>
-                        </w:r>
-                      </w:p>
-                    </w:txbxContent>
-                  </v:textbox>
-                </v:shape>
-                <v:shape id="Text Box 15" o:spid="_x0000_s1117" type="#_x0000_t202" style="position:absolute;left:31802;top:38053;width:1035;height:1461;visibility:visible;mso-wrap-style:none;v-text-anchor:top" o:gfxdata="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" filled="f" stroked="f" strokeweight=".5pt">
-                  <v:textbox style="mso-fit-shape-to-text:t" inset="0,0,0,0">
-                    <w:txbxContent>
-                      <w:p>
-                        <w:pPr>
-                          <w:jc w:val="center"/>
-                          <w:rPr>
-                            <w:rFonts w:ascii="Calibri Light" w:eastAsia="Calibri" w:hAnsi="Calibri Light" w:cs="Arial"/>
-                            <w:sz w:val="18"/>
-                            <w:szCs w:val="18"/>
-                          </w:rPr>
-                        </w:pPr>
-                        <w:r>
-                          <w:rPr>
-                            <w:rFonts w:ascii="Calibri Light" w:eastAsia="Calibri" w:hAnsi="Calibri Light" w:cs="Arial"/>
-                            <w:sz w:val="18"/>
-                            <w:szCs w:val="18"/>
-                          </w:rPr>
-                          <w:t>M</w:t>
-                        </w:r>
-                      </w:p>
-                    </w:txbxContent>
-                  </v:textbox>
-                </v:shape>
-                <v:line id="Straight Connector 178" o:spid="_x0000_s1118" style="position:absolute;flip:x y;visibility:visible;mso-wrap-style:square" from="18795,27136" to="22958,27151" o:connectortype="straight" o:gfxdata="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" strokecolor="black [3213]" strokeweight="3pt">
-                  <v:stroke linestyle="thinThin" joinstyle="miter"/>
-                </v:line>
-                <v:oval id="Oval 102" o:spid="_x0000_s1119" style="position:absolute;left:23856;top:4787;width:4679;height:2021;visibility:visible;mso-wrap-style:square;v-text-anchor:middle" o:gfxdata="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" filled="f" strokecolor="black [3213]" strokeweight=".25pt">
-                  <v:stroke joinstyle="miter"/>
-                  <v:textbox style="mso-fit-shape-to-text:t" inset="0,0,0,0">
-                    <w:txbxContent>
-                      <w:p>
-                        <w:pPr>
-                          <w:jc w:val="center"/>
-                          <w:rPr>
-                            <w:rFonts w:ascii="Calibri Light" w:eastAsia="Calibri" w:hAnsi="Calibri Light" w:cs="Arial"/>
-                            <w:color w:val="000000"/>
-                            <w:sz w:val="18"/>
-                            <w:szCs w:val="18"/>
-                          </w:rPr>
-                        </w:pPr>
-                        <w:r>
-                          <w:rPr>
-                            <w:rFonts w:ascii="Calibri Light" w:eastAsia="Calibri" w:hAnsi="Calibri Light" w:cs="Arial"/>
-                            <w:color w:val="000000"/>
-                            <w:sz w:val="18"/>
-                            <w:szCs w:val="18"/>
-                            <w:u w:val="single"/>
-                          </w:rPr>
-                          <w:t xml:space="preserve">club </w:t>
-                        </w:r>
-                        <w:r>
-                          <w:rPr>
-                            <w:rFonts w:ascii="Calibri Light" w:eastAsia="Calibri" w:hAnsi="Calibri Light" w:cs="Arial"/>
-                            <w:color w:val="000000"/>
-                            <w:sz w:val="18"/>
-                            <w:szCs w:val="18"/>
-                            <w:u w:val="single"/>
-                          </w:rPr>
-                          <w:t>ID</w:t>
-                        </w:r>
-                      </w:p>
-                    </w:txbxContent>
-                  </v:textbox>
-                </v:oval>
-                <v:line id="Straight Connector 130" o:spid="_x0000_s1120" style="position:absolute;flip:x y;visibility:visible;mso-wrap-style:square" from="27850,6512" to="33442,8522" o:connectortype="straight" o:gfxdata="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" strokecolor="black [3213]" strokeweight=".25pt">
-                  <v:stroke joinstyle="miter"/>
-                </v:line>
-                <v:oval id="Oval 166" o:spid="_x0000_s1121" style="position:absolute;left:35428;top:19924;width:6206;height:2020;visibility:visible;mso-wrap-style:square;v-text-anchor:middle" o:gfxdata="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" filled="f" strokecolor="black [3213]" strokeweight=".25pt">
-                  <v:stroke joinstyle="miter"/>
-                  <v:textbox style="mso-fit-shape-to-text:t" inset="0,0,0,0">
-                    <w:txbxContent>
-                      <w:p>
-                        <w:pPr>
-                          <w:jc w:val="center"/>
-                          <w:rPr>
-                            <w:rFonts w:ascii="Calibri Light" w:eastAsia="Calibri" w:hAnsi="Calibri Light" w:cs="Arial"/>
-                            <w:color w:val="000000"/>
-                            <w:sz w:val="18"/>
-                            <w:szCs w:val="18"/>
-                          </w:rPr>
-                        </w:pPr>
-                        <w:r>
-                          <w:rPr>
-                            <w:rFonts w:ascii="Calibri Light" w:eastAsia="Calibri" w:hAnsi="Calibri Light" w:cs="Arial"/>
-                            <w:color w:val="000000"/>
-                            <w:sz w:val="18"/>
-                            <w:szCs w:val="18"/>
-                            <w:u w:val="single"/>
-                          </w:rPr>
-                          <w:t>group ID</w:t>
-                        </w:r>
-                      </w:p>
-                    </w:txbxContent>
-                  </v:textbox>
-                </v:oval>
-                <v:line id="Straight Connector 172" o:spid="_x0000_s1122" style="position:absolute;flip:y;visibility:visible;mso-wrap-style:square" from="35754,21944" to="38531,25356" o:connectortype="straight" o:gfxdata="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" strokecolor="black [3213]" strokeweight=".25pt">
-                  <v:stroke joinstyle="miter"/>
-                </v:line>
                 <w10:anchorlock/>
               </v:group>
             </w:pict>
@@ -6958,7 +6857,803 @@
       <w:r>
         <w:t>The relational Schema is written here</w:t>
       </w:r>
+      <w:r>
+        <w:t>:</w:t>
+      </w:r>
     </w:p>
+    <w:p>
+      <w:pPr>
+        <w:tabs>
+          <w:tab w:val="left" w:pos="566"/>
+          <w:tab w:val="left" w:pos="1133"/>
+          <w:tab w:val="left" w:pos="1700"/>
+          <w:tab w:val="left" w:pos="2267"/>
+          <w:tab w:val="left" w:pos="2834"/>
+          <w:tab w:val="left" w:pos="3401"/>
+          <w:tab w:val="left" w:pos="3968"/>
+          <w:tab w:val="left" w:pos="4535"/>
+          <w:tab w:val="left" w:pos="5102"/>
+          <w:tab w:val="left" w:pos="5669"/>
+          <w:tab w:val="left" w:pos="6236"/>
+          <w:tab w:val="left" w:pos="6803"/>
+        </w:tabs>
+        <w:autoSpaceDE w:val="0"/>
+        <w:autoSpaceDN w:val="0"/>
+        <w:adjustRightInd w:val="0"/>
+        <w:ind w:right="-720"/>
+        <w:jc w:val="left"/>
+        <w:rPr>
+          <w:rFonts w:ascii="Helvetica" w:hAnsi="Helvetica" w:cs="Helvetica"/>
+          <w:color w:val="000000" w:themeColor="text1"/>
+          <w:sz w:val="24"/>
+          <w:szCs w:val="24"/>
+        </w:rPr>
+      </w:pPr>
+    </w:p>
+    <w:p>
+      <w:pPr>
+        <w:tabs>
+          <w:tab w:val="left" w:pos="566"/>
+          <w:tab w:val="left" w:pos="1133"/>
+          <w:tab w:val="left" w:pos="1700"/>
+          <w:tab w:val="left" w:pos="2267"/>
+          <w:tab w:val="left" w:pos="2834"/>
+          <w:tab w:val="left" w:pos="3401"/>
+          <w:tab w:val="left" w:pos="3968"/>
+          <w:tab w:val="left" w:pos="4535"/>
+          <w:tab w:val="left" w:pos="5102"/>
+          <w:tab w:val="left" w:pos="5669"/>
+          <w:tab w:val="left" w:pos="6236"/>
+          <w:tab w:val="left" w:pos="6803"/>
+        </w:tabs>
+        <w:autoSpaceDE w:val="0"/>
+        <w:autoSpaceDN w:val="0"/>
+        <w:adjustRightInd w:val="0"/>
+        <w:ind w:right="-720"/>
+        <w:jc w:val="left"/>
+        <w:rPr>
+          <w:moveTo w:id="0" w:author="Yan Fung Yenny Hou" w:date="2022-06-24T19:15:00Z"/>
+          <w:rFonts w:cstheme="majorHAnsi"/>
+          <w:color w:val="000000" w:themeColor="text1"/>
+        </w:rPr>
+      </w:pPr>
+      <w:moveToRangeStart w:id="1" w:author="Yan Fung Yenny Hou" w:date="2022-06-24T19:15:00Z" w:name="move106990571"/>
+      <w:moveTo w:id="2" w:author="Yan Fung Yenny Hou" w:date="2022-06-24T19:15:00Z">
+        <w:r>
+          <w:rPr>
+            <w:rFonts w:cstheme="majorHAnsi"/>
+            <w:color w:val="000000" w:themeColor="text1"/>
+          </w:rPr>
+          <w:t>Member(</w:t>
+        </w:r>
+        <w:proofErr w:type="spellStart"/>
+        <w:r>
+          <w:rPr>
+            <w:rFonts w:cstheme="majorHAnsi"/>
+            <w:color w:val="000000" w:themeColor="text1"/>
+            <w:u w:val="single"/>
+          </w:rPr>
+          <w:t>MemberID</w:t>
+        </w:r>
+        <w:proofErr w:type="spellEnd"/>
+        <w:r>
+          <w:rPr>
+            <w:rFonts w:cstheme="majorHAnsi"/>
+            <w:color w:val="000000" w:themeColor="text1"/>
+          </w:rPr>
+          <w:t xml:space="preserve">, Name, </w:t>
+        </w:r>
+        <w:proofErr w:type="spellStart"/>
+        <w:r>
+          <w:rPr>
+            <w:rFonts w:cstheme="majorHAnsi"/>
+            <w:color w:val="000000" w:themeColor="text1"/>
+          </w:rPr>
+          <w:t>MemberType</w:t>
+        </w:r>
+        <w:proofErr w:type="spellEnd"/>
+        <w:r>
+          <w:rPr>
+            <w:rFonts w:cstheme="majorHAnsi"/>
+            <w:color w:val="000000" w:themeColor="text1"/>
+          </w:rPr>
+          <w:t xml:space="preserve">) </w:t>
+        </w:r>
+      </w:moveTo>
+    </w:p>
+    <w:moveToRangeEnd w:id="1"/>
+    <w:p>
+      <w:pPr>
+        <w:tabs>
+          <w:tab w:val="left" w:pos="566"/>
+          <w:tab w:val="left" w:pos="1133"/>
+          <w:tab w:val="left" w:pos="1700"/>
+          <w:tab w:val="left" w:pos="2267"/>
+          <w:tab w:val="left" w:pos="2834"/>
+          <w:tab w:val="left" w:pos="3401"/>
+          <w:tab w:val="left" w:pos="3968"/>
+          <w:tab w:val="left" w:pos="4535"/>
+          <w:tab w:val="left" w:pos="5102"/>
+          <w:tab w:val="left" w:pos="5669"/>
+          <w:tab w:val="left" w:pos="6236"/>
+          <w:tab w:val="left" w:pos="6803"/>
+        </w:tabs>
+        <w:autoSpaceDE w:val="0"/>
+        <w:autoSpaceDN w:val="0"/>
+        <w:adjustRightInd w:val="0"/>
+        <w:ind w:right="-720"/>
+        <w:jc w:val="left"/>
+        <w:rPr>
+          <w:rFonts w:cstheme="majorHAnsi"/>
+          <w:color w:val="000000" w:themeColor="text1"/>
+        </w:rPr>
+      </w:pPr>
+      <w:r>
+        <w:rPr>
+          <w:rFonts w:cstheme="majorHAnsi"/>
+          <w:color w:val="000000" w:themeColor="text1"/>
+        </w:rPr>
+        <w:t>Club(</w:t>
+      </w:r>
+      <w:proofErr w:type="spellStart"/>
+      <w:r>
+        <w:rPr>
+          <w:rFonts w:cstheme="majorHAnsi"/>
+          <w:color w:val="000000" w:themeColor="text1"/>
+          <w:u w:val="single"/>
+        </w:rPr>
+        <w:t>ClubID</w:t>
+      </w:r>
+      <w:proofErr w:type="spellEnd"/>
+      <w:r>
+        <w:rPr>
+          <w:rFonts w:cstheme="majorHAnsi"/>
+          <w:color w:val="000000" w:themeColor="text1"/>
+        </w:rPr>
+        <w:t>, Name, Lead)</w:t>
+      </w:r>
+    </w:p>
+    <w:p>
+      <w:pPr>
+        <w:tabs>
+          <w:tab w:val="left" w:pos="566"/>
+          <w:tab w:val="left" w:pos="1133"/>
+          <w:tab w:val="left" w:pos="1700"/>
+          <w:tab w:val="left" w:pos="2267"/>
+          <w:tab w:val="left" w:pos="2834"/>
+          <w:tab w:val="left" w:pos="3401"/>
+          <w:tab w:val="left" w:pos="3968"/>
+          <w:tab w:val="left" w:pos="4535"/>
+          <w:tab w:val="left" w:pos="5102"/>
+          <w:tab w:val="left" w:pos="5669"/>
+          <w:tab w:val="left" w:pos="6236"/>
+          <w:tab w:val="left" w:pos="6803"/>
+        </w:tabs>
+        <w:autoSpaceDE w:val="0"/>
+        <w:autoSpaceDN w:val="0"/>
+        <w:adjustRightInd w:val="0"/>
+        <w:ind w:right="-720"/>
+        <w:jc w:val="left"/>
+        <w:rPr>
+          <w:ins w:id="3" w:author="Yan Fung Yenny Hou" w:date="2022-06-24T19:16:00Z"/>
+          <w:rFonts w:cstheme="majorHAnsi"/>
+          <w:color w:val="000000" w:themeColor="text1"/>
+        </w:rPr>
+      </w:pPr>
+      <w:proofErr w:type="spellStart"/>
+      <w:ins w:id="4" w:author="Yan Fung Yenny Hou" w:date="2022-06-24T19:16:00Z">
+        <w:r>
+          <w:rPr>
+            <w:rFonts w:cstheme="majorHAnsi"/>
+            <w:color w:val="000000" w:themeColor="text1"/>
+          </w:rPr>
+          <w:t>Club_Group</w:t>
+        </w:r>
+        <w:proofErr w:type="spellEnd"/>
+        <w:r>
+          <w:rPr>
+            <w:rFonts w:cstheme="majorHAnsi"/>
+            <w:color w:val="000000" w:themeColor="text1"/>
+          </w:rPr>
+          <w:t>(</w:t>
+        </w:r>
+        <w:proofErr w:type="spellStart"/>
+        <w:r>
+          <w:rPr>
+            <w:rFonts w:cstheme="majorHAnsi"/>
+            <w:b/>
+            <w:bCs/>
+            <w:color w:val="000000" w:themeColor="text1"/>
+            <w:u w:val="single"/>
+          </w:rPr>
+          <w:t>ClubID</w:t>
+        </w:r>
+        <w:proofErr w:type="spellEnd"/>
+        <w:r>
+          <w:rPr>
+            <w:rFonts w:cstheme="majorHAnsi"/>
+            <w:color w:val="000000" w:themeColor="text1"/>
+            <w:u w:val="single"/>
+          </w:rPr>
+          <w:t xml:space="preserve">, </w:t>
+        </w:r>
+        <w:proofErr w:type="spellStart"/>
+        <w:r>
+          <w:rPr>
+            <w:rFonts w:cstheme="majorHAnsi"/>
+            <w:color w:val="000000" w:themeColor="text1"/>
+            <w:u w:val="single"/>
+          </w:rPr>
+          <w:t>GroupID</w:t>
+        </w:r>
+        <w:proofErr w:type="spellEnd"/>
+        <w:r>
+          <w:rPr>
+            <w:rFonts w:cstheme="majorHAnsi"/>
+            <w:color w:val="000000" w:themeColor="text1"/>
+          </w:rPr>
+          <w:t xml:space="preserve">, </w:t>
+        </w:r>
+        <w:proofErr w:type="spellStart"/>
+        <w:r>
+          <w:rPr>
+            <w:rFonts w:cstheme="majorHAnsi"/>
+            <w:color w:val="000000" w:themeColor="text1"/>
+          </w:rPr>
+          <w:t>Name,Head</w:t>
+        </w:r>
+        <w:proofErr w:type="spellEnd"/>
+        <w:r>
+          <w:rPr>
+            <w:rFonts w:cstheme="majorHAnsi"/>
+            <w:color w:val="000000" w:themeColor="text1"/>
+          </w:rPr>
+          <w:t>)</w:t>
+        </w:r>
+      </w:ins>
+    </w:p>
+    <w:p>
+      <w:pPr>
+        <w:tabs>
+          <w:tab w:val="left" w:pos="566"/>
+          <w:tab w:val="left" w:pos="1133"/>
+          <w:tab w:val="left" w:pos="1700"/>
+          <w:tab w:val="left" w:pos="2267"/>
+          <w:tab w:val="left" w:pos="2834"/>
+          <w:tab w:val="left" w:pos="3401"/>
+          <w:tab w:val="left" w:pos="3968"/>
+          <w:tab w:val="left" w:pos="4535"/>
+          <w:tab w:val="left" w:pos="5102"/>
+          <w:tab w:val="left" w:pos="5669"/>
+          <w:tab w:val="left" w:pos="6236"/>
+          <w:tab w:val="left" w:pos="6803"/>
+        </w:tabs>
+        <w:autoSpaceDE w:val="0"/>
+        <w:autoSpaceDN w:val="0"/>
+        <w:adjustRightInd w:val="0"/>
+        <w:ind w:right="-720"/>
+        <w:jc w:val="left"/>
+        <w:rPr>
+          <w:rFonts w:cstheme="majorHAnsi"/>
+          <w:color w:val="000000" w:themeColor="text1"/>
+        </w:rPr>
+      </w:pPr>
+      <w:r>
+        <w:rPr>
+          <w:rFonts w:cstheme="majorHAnsi"/>
+          <w:color w:val="000000" w:themeColor="text1"/>
+        </w:rPr>
+        <w:t>Event(</w:t>
+      </w:r>
+      <w:proofErr w:type="spellStart"/>
+      <w:r>
+        <w:rPr>
+          <w:rFonts w:cstheme="majorHAnsi"/>
+          <w:color w:val="000000" w:themeColor="text1"/>
+          <w:u w:val="single"/>
+        </w:rPr>
+        <w:t>EventID</w:t>
+      </w:r>
+      <w:proofErr w:type="spellEnd"/>
+      <w:r>
+        <w:rPr>
+          <w:rFonts w:cstheme="majorHAnsi"/>
+          <w:color w:val="000000" w:themeColor="text1"/>
+        </w:rPr>
+        <w:t xml:space="preserve">, Subject, Date, Time, </w:t>
+      </w:r>
+      <w:proofErr w:type="spellStart"/>
+      <w:r>
+        <w:rPr>
+          <w:rFonts w:cstheme="majorHAnsi"/>
+          <w:color w:val="000000" w:themeColor="text1"/>
+        </w:rPr>
+        <w:t>RegistrationFee</w:t>
+      </w:r>
+      <w:proofErr w:type="spellEnd"/>
+      <w:r>
+        <w:rPr>
+          <w:rFonts w:cstheme="majorHAnsi"/>
+          <w:color w:val="000000" w:themeColor="text1"/>
+        </w:rPr>
+        <w:t xml:space="preserve">, Room, Building, Floor, </w:t>
+      </w:r>
+      <w:proofErr w:type="spellStart"/>
+      <w:r>
+        <w:rPr>
+          <w:rFonts w:cstheme="majorHAnsi"/>
+          <w:b/>
+          <w:bCs/>
+          <w:color w:val="000000" w:themeColor="text1"/>
+        </w:rPr>
+        <w:t>GroupID</w:t>
+      </w:r>
+      <w:proofErr w:type="spellEnd"/>
+      <w:r>
+        <w:rPr>
+          <w:rFonts w:cstheme="majorHAnsi"/>
+          <w:color w:val="000000" w:themeColor="text1"/>
+        </w:rPr>
+        <w:t xml:space="preserve">) </w:t>
+      </w:r>
+    </w:p>
+    <w:p>
+      <w:pPr>
+        <w:tabs>
+          <w:tab w:val="left" w:pos="566"/>
+          <w:tab w:val="left" w:pos="1133"/>
+          <w:tab w:val="left" w:pos="1700"/>
+          <w:tab w:val="left" w:pos="2267"/>
+          <w:tab w:val="left" w:pos="2834"/>
+          <w:tab w:val="left" w:pos="3401"/>
+          <w:tab w:val="left" w:pos="3968"/>
+          <w:tab w:val="left" w:pos="4535"/>
+          <w:tab w:val="left" w:pos="5102"/>
+          <w:tab w:val="left" w:pos="5669"/>
+          <w:tab w:val="left" w:pos="6236"/>
+          <w:tab w:val="left" w:pos="6803"/>
+        </w:tabs>
+        <w:autoSpaceDE w:val="0"/>
+        <w:autoSpaceDN w:val="0"/>
+        <w:adjustRightInd w:val="0"/>
+        <w:ind w:right="-720"/>
+        <w:jc w:val="left"/>
+        <w:rPr>
+          <w:rFonts w:cstheme="majorHAnsi"/>
+          <w:color w:val="000000" w:themeColor="text1"/>
+        </w:rPr>
+      </w:pPr>
+      <w:r>
+        <w:rPr>
+          <w:rFonts w:cstheme="majorHAnsi"/>
+          <w:color w:val="000000" w:themeColor="text1"/>
+        </w:rPr>
+        <w:t>Project(</w:t>
+      </w:r>
+      <w:proofErr w:type="spellStart"/>
+      <w:r>
+        <w:rPr>
+          <w:rFonts w:cstheme="majorHAnsi"/>
+          <w:color w:val="000000" w:themeColor="text1"/>
+          <w:u w:val="single"/>
+        </w:rPr>
+        <w:t>ProjectCode</w:t>
+      </w:r>
+      <w:proofErr w:type="spellEnd"/>
+      <w:r>
+        <w:rPr>
+          <w:rFonts w:cstheme="majorHAnsi"/>
+          <w:color w:val="000000" w:themeColor="text1"/>
+        </w:rPr>
+        <w:t xml:space="preserve">, Name, Budget, </w:t>
+      </w:r>
+      <w:proofErr w:type="spellStart"/>
+      <w:r>
+        <w:rPr>
+          <w:rFonts w:cstheme="majorHAnsi"/>
+          <w:b/>
+          <w:bCs/>
+          <w:color w:val="000000" w:themeColor="text1"/>
+        </w:rPr>
+        <w:t>GroupID</w:t>
+      </w:r>
+      <w:proofErr w:type="spellEnd"/>
+      <w:r>
+        <w:rPr>
+          <w:rFonts w:cstheme="majorHAnsi"/>
+          <w:color w:val="000000" w:themeColor="text1"/>
+        </w:rPr>
+        <w:t>)</w:t>
+      </w:r>
+    </w:p>
+    <w:p>
+      <w:pPr>
+        <w:tabs>
+          <w:tab w:val="left" w:pos="566"/>
+          <w:tab w:val="left" w:pos="1133"/>
+          <w:tab w:val="left" w:pos="1700"/>
+          <w:tab w:val="left" w:pos="2267"/>
+          <w:tab w:val="left" w:pos="2834"/>
+          <w:tab w:val="left" w:pos="3401"/>
+          <w:tab w:val="left" w:pos="3968"/>
+          <w:tab w:val="left" w:pos="4535"/>
+          <w:tab w:val="left" w:pos="5102"/>
+          <w:tab w:val="left" w:pos="5669"/>
+          <w:tab w:val="left" w:pos="6236"/>
+          <w:tab w:val="left" w:pos="6803"/>
+        </w:tabs>
+        <w:autoSpaceDE w:val="0"/>
+        <w:autoSpaceDN w:val="0"/>
+        <w:adjustRightInd w:val="0"/>
+        <w:ind w:right="-720"/>
+        <w:jc w:val="left"/>
+        <w:rPr>
+          <w:moveFrom w:id="5" w:author="Yan Fung Yenny Hou" w:date="2022-06-24T19:15:00Z"/>
+          <w:rFonts w:cstheme="majorHAnsi"/>
+          <w:color w:val="000000" w:themeColor="text1"/>
+        </w:rPr>
+      </w:pPr>
+      <w:moveFromRangeStart w:id="6" w:author="Yan Fung Yenny Hou" w:date="2022-06-24T19:15:00Z" w:name="move106990571"/>
+      <w:moveFrom w:id="7" w:author="Yan Fung Yenny Hou" w:date="2022-06-24T19:15:00Z">
+        <w:r>
+          <w:rPr>
+            <w:rFonts w:cstheme="majorHAnsi"/>
+            <w:color w:val="000000" w:themeColor="text1"/>
+          </w:rPr>
+          <w:t>Member(</w:t>
+        </w:r>
+        <w:r>
+          <w:rPr>
+            <w:rFonts w:cstheme="majorHAnsi"/>
+            <w:color w:val="000000" w:themeColor="text1"/>
+            <w:u w:val="single"/>
+          </w:rPr>
+          <w:t>MemberID</w:t>
+        </w:r>
+        <w:r>
+          <w:rPr>
+            <w:rFonts w:cstheme="majorHAnsi"/>
+            <w:color w:val="000000" w:themeColor="text1"/>
+          </w:rPr>
+          <w:t xml:space="preserve">, Name, MemberType) </w:t>
+        </w:r>
+      </w:moveFrom>
+    </w:p>
+    <w:moveFromRangeEnd w:id="6"/>
+    <w:p>
+      <w:pPr>
+        <w:tabs>
+          <w:tab w:val="left" w:pos="566"/>
+          <w:tab w:val="left" w:pos="1133"/>
+          <w:tab w:val="left" w:pos="1700"/>
+          <w:tab w:val="left" w:pos="2267"/>
+          <w:tab w:val="left" w:pos="2834"/>
+          <w:tab w:val="left" w:pos="3401"/>
+          <w:tab w:val="left" w:pos="3968"/>
+          <w:tab w:val="left" w:pos="4535"/>
+          <w:tab w:val="left" w:pos="5102"/>
+          <w:tab w:val="left" w:pos="5669"/>
+          <w:tab w:val="left" w:pos="6236"/>
+          <w:tab w:val="left" w:pos="6803"/>
+        </w:tabs>
+        <w:autoSpaceDE w:val="0"/>
+        <w:autoSpaceDN w:val="0"/>
+        <w:adjustRightInd w:val="0"/>
+        <w:ind w:right="-720"/>
+        <w:jc w:val="left"/>
+        <w:rPr>
+          <w:del w:id="8" w:author="Yan Fung Yenny Hou" w:date="2022-06-24T19:15:00Z"/>
+          <w:rFonts w:cstheme="majorHAnsi"/>
+          <w:color w:val="000000" w:themeColor="text1"/>
+        </w:rPr>
+      </w:pPr>
+      <w:del w:id="9" w:author="Yan Fung Yenny Hou" w:date="2022-06-24T19:15:00Z">
+        <w:r>
+          <w:rPr>
+            <w:rFonts w:cstheme="majorHAnsi"/>
+            <w:color w:val="000000" w:themeColor="text1"/>
+          </w:rPr>
+          <w:delText>Club_Group(</w:delText>
+        </w:r>
+        <w:r>
+          <w:rPr>
+            <w:rFonts w:cstheme="majorHAnsi"/>
+            <w:b/>
+            <w:bCs/>
+            <w:color w:val="000000" w:themeColor="text1"/>
+            <w:u w:val="single"/>
+          </w:rPr>
+          <w:delText>ClubID</w:delText>
+        </w:r>
+        <w:r>
+          <w:rPr>
+            <w:rFonts w:cstheme="majorHAnsi"/>
+            <w:color w:val="000000" w:themeColor="text1"/>
+            <w:u w:val="single"/>
+          </w:rPr>
+          <w:delText>, GroupID</w:delText>
+        </w:r>
+        <w:r>
+          <w:rPr>
+            <w:rFonts w:cstheme="majorHAnsi"/>
+            <w:color w:val="000000" w:themeColor="text1"/>
+          </w:rPr>
+          <w:delText>, Name,Head)</w:delText>
+        </w:r>
+      </w:del>
+    </w:p>
+    <w:p>
+      <w:pPr>
+        <w:tabs>
+          <w:tab w:val="left" w:pos="566"/>
+          <w:tab w:val="left" w:pos="1133"/>
+          <w:tab w:val="left" w:pos="1700"/>
+          <w:tab w:val="left" w:pos="2267"/>
+          <w:tab w:val="left" w:pos="2834"/>
+          <w:tab w:val="left" w:pos="3401"/>
+          <w:tab w:val="left" w:pos="3968"/>
+          <w:tab w:val="left" w:pos="4535"/>
+          <w:tab w:val="left" w:pos="5102"/>
+          <w:tab w:val="left" w:pos="5669"/>
+          <w:tab w:val="left" w:pos="6236"/>
+          <w:tab w:val="left" w:pos="6803"/>
+        </w:tabs>
+        <w:autoSpaceDE w:val="0"/>
+        <w:autoSpaceDN w:val="0"/>
+        <w:adjustRightInd w:val="0"/>
+        <w:ind w:right="-720"/>
+        <w:jc w:val="left"/>
+        <w:rPr>
+          <w:rFonts w:cstheme="majorHAnsi"/>
+          <w:color w:val="000000" w:themeColor="text1"/>
+        </w:rPr>
+      </w:pPr>
+      <w:proofErr w:type="spellStart"/>
+      <w:r>
+        <w:rPr>
+          <w:rFonts w:cstheme="majorHAnsi"/>
+          <w:color w:val="000000" w:themeColor="text1"/>
+        </w:rPr>
+        <w:t>Member_Joins_Group</w:t>
+      </w:r>
+      <w:proofErr w:type="spellEnd"/>
+      <w:r>
+        <w:rPr>
+          <w:rFonts w:cstheme="majorHAnsi"/>
+          <w:color w:val="000000" w:themeColor="text1"/>
+        </w:rPr>
+        <w:t>(</w:t>
+      </w:r>
+      <w:proofErr w:type="spellStart"/>
+      <w:r>
+        <w:rPr>
+          <w:rFonts w:cstheme="majorHAnsi"/>
+          <w:b/>
+          <w:bCs/>
+          <w:color w:val="000000" w:themeColor="text1"/>
+          <w:u w:val="single"/>
+        </w:rPr>
+        <w:t>MemberID</w:t>
+      </w:r>
+      <w:proofErr w:type="spellEnd"/>
+      <w:r>
+        <w:rPr>
+          <w:rFonts w:cstheme="majorHAnsi"/>
+          <w:b/>
+          <w:bCs/>
+          <w:color w:val="000000" w:themeColor="text1"/>
+          <w:u w:val="single"/>
+        </w:rPr>
+        <w:t xml:space="preserve">, </w:t>
+      </w:r>
+      <w:proofErr w:type="spellStart"/>
+      <w:r>
+        <w:rPr>
+          <w:rFonts w:cstheme="majorHAnsi"/>
+          <w:b/>
+          <w:bCs/>
+          <w:color w:val="000000" w:themeColor="text1"/>
+          <w:u w:val="single"/>
+        </w:rPr>
+        <w:t>GroupID</w:t>
+      </w:r>
+      <w:proofErr w:type="spellEnd"/>
+      <w:r>
+        <w:rPr>
+          <w:rFonts w:cstheme="majorHAnsi"/>
+          <w:color w:val="000000" w:themeColor="text1"/>
+        </w:rPr>
+        <w:t>)</w:t>
+      </w:r>
+    </w:p>
+    <w:p>
+      <w:pPr>
+        <w:tabs>
+          <w:tab w:val="left" w:pos="566"/>
+          <w:tab w:val="left" w:pos="1133"/>
+          <w:tab w:val="left" w:pos="1700"/>
+          <w:tab w:val="left" w:pos="2267"/>
+          <w:tab w:val="left" w:pos="2834"/>
+          <w:tab w:val="left" w:pos="3401"/>
+          <w:tab w:val="left" w:pos="3968"/>
+          <w:tab w:val="left" w:pos="4535"/>
+          <w:tab w:val="left" w:pos="5102"/>
+          <w:tab w:val="left" w:pos="5669"/>
+          <w:tab w:val="left" w:pos="6236"/>
+          <w:tab w:val="left" w:pos="6803"/>
+        </w:tabs>
+        <w:autoSpaceDE w:val="0"/>
+        <w:autoSpaceDN w:val="0"/>
+        <w:adjustRightInd w:val="0"/>
+        <w:ind w:right="-720"/>
+        <w:jc w:val="left"/>
+        <w:rPr>
+          <w:rFonts w:cstheme="majorHAnsi"/>
+          <w:color w:val="000000" w:themeColor="text1"/>
+        </w:rPr>
+      </w:pPr>
+      <w:proofErr w:type="spellStart"/>
+      <w:r>
+        <w:rPr>
+          <w:rFonts w:cstheme="majorHAnsi"/>
+          <w:color w:val="000000" w:themeColor="text1"/>
+        </w:rPr>
+        <w:t>Member_WorksOn_Project</w:t>
+      </w:r>
+      <w:proofErr w:type="spellEnd"/>
+      <w:r>
+        <w:rPr>
+          <w:rFonts w:cstheme="majorHAnsi"/>
+          <w:color w:val="000000" w:themeColor="text1"/>
+        </w:rPr>
+        <w:t>(</w:t>
+      </w:r>
+      <w:proofErr w:type="spellStart"/>
+      <w:r>
+        <w:rPr>
+          <w:rFonts w:cstheme="majorHAnsi"/>
+          <w:b/>
+          <w:bCs/>
+          <w:color w:val="000000" w:themeColor="text1"/>
+          <w:u w:val="single"/>
+        </w:rPr>
+        <w:t>MemberID</w:t>
+      </w:r>
+      <w:proofErr w:type="spellEnd"/>
+      <w:r>
+        <w:rPr>
+          <w:rFonts w:cstheme="majorHAnsi"/>
+          <w:b/>
+          <w:bCs/>
+          <w:color w:val="000000" w:themeColor="text1"/>
+          <w:u w:val="single"/>
+        </w:rPr>
+        <w:t xml:space="preserve">, </w:t>
+      </w:r>
+      <w:proofErr w:type="spellStart"/>
+      <w:r>
+        <w:rPr>
+          <w:rFonts w:cstheme="majorHAnsi"/>
+          <w:b/>
+          <w:bCs/>
+          <w:color w:val="000000" w:themeColor="text1"/>
+          <w:u w:val="single"/>
+        </w:rPr>
+        <w:t>ProjectCode</w:t>
+      </w:r>
+      <w:proofErr w:type="spellEnd"/>
+      <w:r>
+        <w:rPr>
+          <w:rFonts w:cstheme="majorHAnsi"/>
+          <w:color w:val="000000" w:themeColor="text1"/>
+        </w:rPr>
+        <w:t xml:space="preserve">, </w:t>
+      </w:r>
+      <w:proofErr w:type="spellStart"/>
+      <w:r>
+        <w:rPr>
+          <w:rFonts w:cstheme="majorHAnsi"/>
+          <w:color w:val="000000" w:themeColor="text1"/>
+        </w:rPr>
+        <w:t>MemberPortion</w:t>
+      </w:r>
+      <w:proofErr w:type="spellEnd"/>
+      <w:r>
+        <w:rPr>
+          <w:rFonts w:cstheme="majorHAnsi"/>
+          <w:color w:val="000000" w:themeColor="text1"/>
+        </w:rPr>
+        <w:t>)</w:t>
+      </w:r>
+    </w:p>
+    <w:p>
+      <w:pPr>
+        <w:tabs>
+          <w:tab w:val="left" w:pos="566"/>
+          <w:tab w:val="left" w:pos="1133"/>
+          <w:tab w:val="left" w:pos="1700"/>
+          <w:tab w:val="left" w:pos="2267"/>
+          <w:tab w:val="left" w:pos="2834"/>
+          <w:tab w:val="left" w:pos="3401"/>
+          <w:tab w:val="left" w:pos="3968"/>
+          <w:tab w:val="left" w:pos="4535"/>
+          <w:tab w:val="left" w:pos="5102"/>
+          <w:tab w:val="left" w:pos="5669"/>
+          <w:tab w:val="left" w:pos="6236"/>
+          <w:tab w:val="left" w:pos="6803"/>
+        </w:tabs>
+        <w:autoSpaceDE w:val="0"/>
+        <w:autoSpaceDN w:val="0"/>
+        <w:adjustRightInd w:val="0"/>
+        <w:ind w:right="-720"/>
+        <w:jc w:val="left"/>
+        <w:rPr>
+          <w:rFonts w:cstheme="majorHAnsi"/>
+          <w:color w:val="000000" w:themeColor="text1"/>
+        </w:rPr>
+      </w:pPr>
+      <w:proofErr w:type="spellStart"/>
+      <w:r>
+        <w:rPr>
+          <w:rFonts w:cstheme="majorHAnsi"/>
+          <w:color w:val="000000" w:themeColor="text1"/>
+        </w:rPr>
+        <w:t>Alumnus_WorkHistory</w:t>
+      </w:r>
+      <w:proofErr w:type="spellEnd"/>
+      <w:r>
+        <w:rPr>
+          <w:rFonts w:cstheme="majorHAnsi"/>
+          <w:color w:val="000000" w:themeColor="text1"/>
+        </w:rPr>
+        <w:t>(</w:t>
+      </w:r>
+      <w:proofErr w:type="spellStart"/>
+      <w:r>
+        <w:rPr>
+          <w:rFonts w:cstheme="majorHAnsi"/>
+          <w:b/>
+          <w:bCs/>
+          <w:color w:val="000000" w:themeColor="text1"/>
+          <w:u w:val="single"/>
+        </w:rPr>
+        <w:t>MemberID</w:t>
+      </w:r>
+      <w:proofErr w:type="spellEnd"/>
+      <w:r>
+        <w:rPr>
+          <w:rFonts w:cstheme="majorHAnsi"/>
+          <w:b/>
+          <w:bCs/>
+          <w:color w:val="000000" w:themeColor="text1"/>
+        </w:rPr>
+        <w:t>,</w:t>
+      </w:r>
+      <w:r>
+        <w:rPr>
+          <w:rFonts w:cstheme="majorHAnsi"/>
+          <w:color w:val="000000" w:themeColor="text1"/>
+        </w:rPr>
+        <w:t xml:space="preserve"> Company, Position, StartDate, </w:t>
+      </w:r>
+      <w:proofErr w:type="spellStart"/>
+      <w:r>
+        <w:rPr>
+          <w:rFonts w:cstheme="majorHAnsi"/>
+          <w:color w:val="000000" w:themeColor="text1"/>
+        </w:rPr>
+        <w:t>EndDate</w:t>
+      </w:r>
+      <w:proofErr w:type="spellEnd"/>
+      <w:r>
+        <w:rPr>
+          <w:rFonts w:cstheme="majorHAnsi"/>
+          <w:color w:val="000000" w:themeColor="text1"/>
+        </w:rPr>
+        <w:t>)</w:t>
+      </w:r>
+    </w:p>
+    <w:p/>
     <w:p>
       <w:pPr>
         <w:pStyle w:val="Heading1"/>
@@ -8338,6 +9033,14 @@
     <w:abstractNumId w:val="8"/>
   </w:num>
 </w:numbering>
+</file>
+
+<file path=word/people.xml><?xml version="1.0" encoding="utf-8"?>
+<w15:people xmlns:wpc="http://schemas.microsoft.com/office/word/2010/wordprocessingCanvas" xmlns:cx="http://schemas.microsoft.com/office/drawing/2014/chartex" xmlns:cx1="http://schemas.microsoft.com/office/drawing/2015/9/8/chartex" xmlns:cx2="http://schemas.microsoft.com/office/drawing/2015/10/21/chartex" xmlns:cx3="http://schemas.microsoft.com/office/drawing/2016/5/9/chartex" xmlns:cx4="http://schemas.microsoft.com/office/drawing/2016/5/10/chartex" xmlns:cx5="http://schemas.microsoft.com/office/drawing/2016/5/11/chartex" xmlns:cx6="http://schemas.microsoft.com/office/drawing/2016/5/12/chartex" xmlns:cx7="http://schemas.microsoft.com/office/drawing/2016/5/13/chartex" xmlns:cx8="http://schemas.microsoft.com/office/drawing/2016/5/14/chartex" xmlns:mc="http://schemas.openxmlformats.org/markup-compatibility/2006" xmlns:aink="http://schemas.microsoft.com/office/drawing/2016/ink" xmlns:am3d="http://schemas.microsoft.com/office/drawing/2017/model3d" xmlns:o="urn:schemas-microsoft-com:office:office" xmlns:oel="http://schemas.microsoft.com/office/2019/extlst" xmlns:r="http://schemas.openxmlformats.org/officeDocument/2006/relationships" xmlns:m="http://schemas.openxmlformats.org/officeDocument/2006/math" xmlns:v="urn:schemas-microsoft-com:vml" xmlns:wp14="http://schemas.microsoft.com/office/word/2010/wordprocessingDrawing" xmlns:wp="http://schemas.openxmlformats.org/drawingml/2006/wordprocessingDrawing" xmlns:w10="urn:schemas-microsoft-com:office:word" xmlns:w="http://schemas.openxmlformats.org/wordprocessingml/2006/main" xmlns:w14="http://schemas.microsoft.com/office/word/2010/wordml" xmlns:w15="http://schemas.microsoft.com/office/word/2012/wordml" xmlns:w16cex="http://schemas.microsoft.com/office/word/2018/wordml/cex" xmlns:w16cid="http://schemas.microsoft.com/office/word/2016/wordml/cid" xmlns:w16="http://schemas.microsoft.com/office/word/2018/wordml" xmlns:w16sdtdh="http://schemas.microsoft.com/office/word/2020/wordml/sdtdatahash" xmlns:w16se="http://schemas.microsoft.com/office/word/2015/wordml/symex" xmlns:wpg="http://schemas.microsoft.com/office/word/2010/wordprocessingGroup" xmlns:wpi="http://schemas.microsoft.com/office/word/2010/wordprocessingInk" xmlns:wne="http://schemas.microsoft.com/office/word/2006/wordml" xmlns:wps="http://schemas.microsoft.com/office/word/2010/wordprocessingShape" mc:Ignorable="w14 w15 w16se w16cid w16 w16cex w16sdtdh wp14">
+  <w15:person w15:author="Yan Fung Yenny Hou">
+    <w15:presenceInfo w15:providerId="None" w15:userId="Yan Fung Yenny Hou"/>
+  </w15:person>
+</w15:people>
 </file>
 
 <file path=word/styles.xml><?xml version="1.0" encoding="utf-8"?>

</xml_diff>

<commit_message>
updated project template for EER digram and mapping
</commit_message>
<xml_diff>
--- a/Project Report Template_Group8.docx
+++ b/Project Report Template_Group8.docx
@@ -666,6 +666,7 @@
         <w:pStyle w:val="Heading1"/>
       </w:pPr>
       <w:r>
+        <w:lastRenderedPageBreak/>
         <w:t>EER Modeling Diagram</w:t>
       </w:r>
     </w:p>
@@ -782,9 +783,9 @@
         <mc:AlternateContent>
           <mc:Choice Requires="wpc">
             <w:drawing>
-              <wp:inline distT="0" distB="0" distL="0" distR="0" wp14:anchorId="205EDEB4" wp14:editId="49851BC9">
+              <wp:inline distT="0" distB="0" distL="0" distR="0" wp14:anchorId="205EDEB4" wp14:editId="5F786ABA">
                 <wp:extent cx="7000905" cy="7552055"/>
-                <wp:effectExtent l="0" t="0" r="9525" b="17145"/>
+                <wp:effectExtent l="0" t="0" r="28575" b="10795"/>
                 <wp:docPr id="1" name="Canvas 1"/>
                 <wp:cNvGraphicFramePr>
                   <a:graphicFrameLocks xmlns:a="http://schemas.openxmlformats.org/drawingml/2006/main" noChangeAspect="1"/>
@@ -1973,8 +1974,8 @@
                         <wps:cNvSpPr/>
                         <wps:spPr>
                           <a:xfrm>
-                            <a:off x="5122548" y="836092"/>
-                            <a:ext cx="762423" cy="413091"/>
+                            <a:off x="5122526" y="836092"/>
+                            <a:ext cx="762423" cy="398723"/>
                           </a:xfrm>
                           <a:prstGeom prst="ellipse">
                             <a:avLst/>
@@ -2733,7 +2734,7 @@
                         <wps:cNvSpPr/>
                         <wps:spPr>
                           <a:xfrm>
-                            <a:off x="69070" y="2345969"/>
+                            <a:off x="107825" y="1816518"/>
                             <a:ext cx="748055" cy="208340"/>
                           </a:xfrm>
                           <a:prstGeom prst="ellipse">
@@ -2809,8 +2810,8 @@
                         <wps:cNvSpPr/>
                         <wps:spPr>
                           <a:xfrm>
-                            <a:off x="163359" y="1894118"/>
-                            <a:ext cx="653762" cy="413091"/>
+                            <a:off x="329128" y="1349318"/>
+                            <a:ext cx="955498" cy="202055"/>
                           </a:xfrm>
                           <a:prstGeom prst="ellipse">
                             <a:avLst/>
@@ -2884,12 +2885,11 @@
                         <wps:cNvPr id="136" name="Straight Connector 136"/>
                         <wps:cNvCnPr>
                           <a:stCxn id="131" idx="1"/>
-                          <a:endCxn id="135" idx="5"/>
                         </wps:cNvCnPr>
                         <wps:spPr>
                           <a:xfrm flipH="1" flipV="1">
-                            <a:off x="721379" y="2234448"/>
-                            <a:ext cx="567874" cy="479180"/>
+                            <a:off x="981975" y="1551373"/>
+                            <a:ext cx="307260" cy="1164478"/>
                           </a:xfrm>
                           <a:prstGeom prst="line">
                             <a:avLst/>
@@ -2919,13 +2919,13 @@
                       <wps:wsp>
                         <wps:cNvPr id="137" name="Straight Connector 137"/>
                         <wps:cNvCnPr>
-                          <a:stCxn id="131" idx="1"/>
+                          <a:stCxn id="186" idx="0"/>
                           <a:endCxn id="134" idx="5"/>
                         </wps:cNvCnPr>
                         <wps:spPr>
                           <a:xfrm flipH="1" flipV="1">
-                            <a:off x="707574" y="2518433"/>
-                            <a:ext cx="581685" cy="195195"/>
+                            <a:off x="746327" y="1994347"/>
+                            <a:ext cx="176174" cy="390148"/>
                           </a:xfrm>
                           <a:prstGeom prst="line">
                             <a:avLst/>
@@ -3466,8 +3466,8 @@
                         <wps:cNvSpPr/>
                         <wps:spPr>
                           <a:xfrm>
-                            <a:off x="489474" y="4658089"/>
-                            <a:ext cx="732789" cy="462484"/>
+                            <a:off x="489472" y="4658089"/>
+                            <a:ext cx="732789" cy="448114"/>
                           </a:xfrm>
                           <a:prstGeom prst="ellipse">
                             <a:avLst/>
@@ -4141,8 +4141,8 @@
                         <wps:cNvSpPr/>
                         <wps:spPr>
                           <a:xfrm>
-                            <a:off x="3883514" y="5890295"/>
-                            <a:ext cx="809119" cy="413091"/>
+                            <a:off x="3883497" y="5890295"/>
+                            <a:ext cx="809119" cy="398723"/>
                           </a:xfrm>
                           <a:prstGeom prst="ellipse">
                             <a:avLst/>
@@ -4345,8 +4345,8 @@
                         <wps:cNvSpPr/>
                         <wps:spPr>
                           <a:xfrm>
-                            <a:off x="2181617" y="4470117"/>
-                            <a:ext cx="736380" cy="413091"/>
+                            <a:off x="2181608" y="4470117"/>
+                            <a:ext cx="736380" cy="398723"/>
                           </a:xfrm>
                           <a:prstGeom prst="ellipse">
                             <a:avLst/>
@@ -4523,8 +4523,8 @@
                         </wps:cNvCnPr>
                         <wps:spPr>
                           <a:xfrm flipV="1">
-                            <a:off x="2549825" y="4163714"/>
-                            <a:ext cx="220989" cy="306403"/>
+                            <a:off x="2549788" y="4015124"/>
+                            <a:ext cx="220978" cy="454993"/>
                           </a:xfrm>
                           <a:prstGeom prst="line">
                             <a:avLst/>
@@ -4963,8 +4963,8 @@
                         </wps:cNvCnPr>
                         <wps:spPr>
                           <a:xfrm>
-                            <a:off x="3614092" y="4163714"/>
-                            <a:ext cx="1240998" cy="825585"/>
+                            <a:off x="3615310" y="4015124"/>
+                            <a:ext cx="1239719" cy="974175"/>
                           </a:xfrm>
                           <a:prstGeom prst="line">
                             <a:avLst/>
@@ -5227,8 +5227,8 @@
                         <wps:cNvSpPr/>
                         <wps:spPr>
                           <a:xfrm>
-                            <a:off x="3145542" y="1551373"/>
-                            <a:ext cx="392430" cy="379730"/>
+                            <a:off x="3145529" y="1551373"/>
+                            <a:ext cx="391160" cy="369570"/>
                           </a:xfrm>
                           <a:prstGeom prst="flowChartDecision">
                             <a:avLst/>
@@ -5293,7 +5293,7 @@
                         <wps:cNvSpPr/>
                         <wps:spPr>
                           <a:xfrm>
-                            <a:off x="69070" y="2619409"/>
+                            <a:off x="21630" y="2112696"/>
                             <a:ext cx="772300" cy="208340"/>
                           </a:xfrm>
                           <a:prstGeom prst="ellipse">
@@ -5379,12 +5379,12 @@
                         <wps:cNvPr id="160" name="Straight Connector 160"/>
                         <wps:cNvCnPr>
                           <a:stCxn id="131" idx="1"/>
-                          <a:endCxn id="159" idx="6"/>
+                          <a:endCxn id="186" idx="5"/>
                         </wps:cNvCnPr>
                         <wps:spPr>
-                          <a:xfrm flipH="1">
-                            <a:off x="841202" y="2713628"/>
-                            <a:ext cx="448051" cy="6808"/>
+                          <a:xfrm flipH="1" flipV="1">
+                            <a:off x="1108877" y="2556958"/>
+                            <a:ext cx="180364" cy="158893"/>
                           </a:xfrm>
                           <a:prstGeom prst="line">
                             <a:avLst/>
@@ -5416,8 +5416,8 @@
                         <wps:cNvSpPr/>
                         <wps:spPr>
                           <a:xfrm>
-                            <a:off x="2238340" y="1670301"/>
-                            <a:ext cx="554988" cy="294638"/>
+                            <a:off x="2238320" y="1670301"/>
+                            <a:ext cx="553718" cy="285748"/>
                           </a:xfrm>
                           <a:prstGeom prst="flowChartDecision">
                             <a:avLst/>
@@ -5468,34 +5468,6 @@
                                   </w:rPr>
                                   <w:t>heads</w:t>
                                 </w:r>
-                              </w:ins>
-                              <w:ins w:id="37" w:author="Yan Fung Yenny Hou" w:date="2022-06-27T21:15:00Z">
-                                <w:del w:id="38" w:author="Hector Onato" w:date="2022-06-27T22:21:00Z">
-                                  <w:r>
-                                    <w:rPr>
-                                      <w:rFonts w:ascii="Calibri Light" w:eastAsia="Calibri" w:hAnsi="Calibri Light" w:cs="Arial"/>
-                                      <w:color w:val="008080"/>
-                                      <w:sz w:val="18"/>
-                                      <w:szCs w:val="18"/>
-                                      <w:u w:val="single"/>
-                                    </w:rPr>
-                                    <w:delText>manage</w:delText>
-                                  </w:r>
-                                </w:del>
-                              </w:ins>
-                              <w:ins w:id="39" w:author="Yan Fung Yenny Hou" w:date="2022-06-27T21:26:00Z">
-                                <w:del w:id="40" w:author="Hector Onato" w:date="2022-06-27T22:21:00Z">
-                                  <w:r>
-                                    <w:rPr>
-                                      <w:rFonts w:ascii="Calibri Light" w:eastAsia="Calibri" w:hAnsi="Calibri Light" w:cs="Arial"/>
-                                      <w:color w:val="008080"/>
-                                      <w:sz w:val="18"/>
-                                      <w:szCs w:val="18"/>
-                                      <w:u w:val="single"/>
-                                    </w:rPr>
-                                    <w:delText>s</w:delText>
-                                  </w:r>
-                                </w:del>
                               </w:ins>
                             </w:p>
                           </w:txbxContent>
@@ -5896,6 +5868,107 @@
                         </wps:style>
                         <wps:bodyPr/>
                       </wps:wsp>
+                      <wps:wsp>
+                        <wps:cNvPr id="186" name="Oval 186"/>
+                        <wps:cNvSpPr/>
+                        <wps:spPr>
+                          <a:xfrm>
+                            <a:off x="658935" y="2384495"/>
+                            <a:ext cx="527140" cy="202053"/>
+                          </a:xfrm>
+                          <a:prstGeom prst="ellipse">
+                            <a:avLst/>
+                          </a:prstGeom>
+                          <a:noFill/>
+                          <a:ln w="3175">
+                            <a:solidFill>
+                              <a:schemeClr val="tx1"/>
+                            </a:solidFill>
+                          </a:ln>
+                        </wps:spPr>
+                        <wps:style>
+                          <a:lnRef idx="2">
+                            <a:schemeClr val="accent1">
+                              <a:shade val="50000"/>
+                            </a:schemeClr>
+                          </a:lnRef>
+                          <a:fillRef idx="1">
+                            <a:schemeClr val="accent1"/>
+                          </a:fillRef>
+                          <a:effectRef idx="0">
+                            <a:schemeClr val="accent1"/>
+                          </a:effectRef>
+                          <a:fontRef idx="minor">
+                            <a:schemeClr val="lt1"/>
+                          </a:fontRef>
+                        </wps:style>
+                        <wps:txbx>
+                          <w:txbxContent>
+                            <w:p>
+                              <w:pPr>
+                                <w:jc w:val="center"/>
+                                <w:rPr>
+                                  <w:rFonts w:ascii="Calibri Light" w:eastAsia="Calibri" w:hAnsi="Calibri Light" w:cs="Arial"/>
+                                  <w:color w:val="008080"/>
+                                  <w:sz w:val="18"/>
+                                  <w:szCs w:val="18"/>
+                                </w:rPr>
+                              </w:pPr>
+                              <w:r>
+                                <w:rPr>
+                                  <w:rFonts w:ascii="Calibri Light" w:eastAsia="Calibri" w:hAnsi="Calibri Light" w:cs="Arial"/>
+                                  <w:color w:val="000000"/>
+                                  <w:sz w:val="18"/>
+                                  <w:szCs w:val="18"/>
+                                </w:rPr>
+                                <w:t>name</w:t>
+                              </w:r>
+                            </w:p>
+                          </w:txbxContent>
+                        </wps:txbx>
+                        <wps:bodyPr rot="0" spcFirstLastPara="0" vert="horz" wrap="square" lIns="0" tIns="0" rIns="0" bIns="0" numCol="1" spcCol="0" rtlCol="0" fromWordArt="0" anchor="ctr" anchorCtr="0" forceAA="0" compatLnSpc="1">
+                          <a:prstTxWarp prst="textNoShape">
+                            <a:avLst/>
+                          </a:prstTxWarp>
+                          <a:spAutoFit/>
+                        </wps:bodyPr>
+                      </wps:wsp>
+                      <wps:wsp>
+                        <wps:cNvPr id="189" name="Straight Connector 189"/>
+                        <wps:cNvCnPr>
+                          <a:stCxn id="186" idx="0"/>
+                          <a:endCxn id="159" idx="5"/>
+                        </wps:cNvCnPr>
+                        <wps:spPr>
+                          <a:xfrm flipH="1" flipV="1">
+                            <a:off x="680827" y="2290525"/>
+                            <a:ext cx="241674" cy="93970"/>
+                          </a:xfrm>
+                          <a:prstGeom prst="line">
+                            <a:avLst/>
+                          </a:prstGeom>
+                          <a:ln w="3175">
+                            <a:solidFill>
+                              <a:schemeClr val="tx1"/>
+                            </a:solidFill>
+                          </a:ln>
+                        </wps:spPr>
+                        <wps:style>
+                          <a:lnRef idx="1">
+                            <a:schemeClr val="accent1"/>
+                          </a:lnRef>
+                          <a:fillRef idx="0">
+                            <a:schemeClr val="accent1"/>
+                          </a:fillRef>
+                          <a:effectRef idx="0">
+                            <a:schemeClr val="accent1"/>
+                          </a:effectRef>
+                          <a:fontRef idx="minor">
+                            <a:schemeClr val="tx1"/>
+                          </a:fontRef>
+                        </wps:style>
+                        <wps:bodyPr/>
+                      </wps:wsp>
                     </wpc:wpc>
                   </a:graphicData>
                 </a:graphic>
@@ -5904,7 +5977,7 @@
           </mc:Choice>
           <mc:Fallback>
             <w:pict>
-              <v:group w14:anchorId="205EDEB4" id="Canvas 1" o:spid="_x0000_s1026" editas="canvas" style="width:551.25pt;height:594.65pt;mso-position-horizontal-relative:char;mso-position-vertical-relative:line" coordsize="70008,75520" o:gfxdata="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">
+              <v:group w14:anchorId="205EDEB4" id="Canvas 1" o:spid="_x0000_s1026" editas="canvas" style="width:551.25pt;height:594.65pt;mso-position-horizontal-relative:char;mso-position-vertical-relative:line" coordsize="70008,75520" o:gfxdata="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">
                 <v:shapetype id="_x0000_t75" coordsize="21600,21600" o:spt="75" o:preferrelative="t" path="m@4@5l@4@11@9@11@9@5xe" filled="f" stroked="f">
                   <v:stroke joinstyle="miter"/>
                   <v:formulas>
@@ -5928,7 +6001,7 @@
                   <v:fill o:detectmouseclick="t"/>
                   <v:path o:connecttype="none"/>
                 </v:shape>
-                <v:rect id="Rectangle 77" o:spid="_x0000_s1028" style="position:absolute;left:59032;top:25525;width:4519;height:3356;visibility:visible;mso-wrap-style:none;v-text-anchor:middle" o:gfxdata="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" filled="f" strokecolor="black [3213]" strokeweight=".25pt">
+                <v:rect id="Rectangle 77" o:spid="_x0000_s1028" style="position:absolute;left:59032;top:25525;width:4519;height:3356;visibility:visible;mso-wrap-style:none;v-text-anchor:middle" o:gfxdata="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" filled="f" strokecolor="black [3213]" strokeweight=".25pt">
                   <v:textbox style="mso-fit-shape-to-text:t" inset="2.61578mm,2.61578mm,2.61578mm,2.61578mm">
                     <w:txbxContent>
                       <w:p>
@@ -5953,7 +6026,7 @@
                     </w:txbxContent>
                   </v:textbox>
                 </v:rect>
-                <v:rect id="Rectangle 86" o:spid="_x0000_s1029" style="position:absolute;left:31455;top:8522;width:3972;height:3356;visibility:visible;mso-wrap-style:none;v-text-anchor:middle" o:gfxdata="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" filled="f" strokecolor="black [3213]" strokeweight=".25pt">
+                <v:rect id="Rectangle 86" o:spid="_x0000_s1029" style="position:absolute;left:31455;top:8522;width:3972;height:3356;visibility:visible;mso-wrap-style:none;v-text-anchor:middle" o:gfxdata="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" filled="f" strokecolor="black [3213]" strokeweight=".25pt">
                   <v:textbox style="mso-fit-shape-to-text:t" inset="2.61578mm,2.61578mm,2.61578mm,2.61578mm">
                     <w:txbxContent>
                       <w:p>
@@ -5978,7 +6051,7 @@
                     </w:txbxContent>
                   </v:textbox>
                 </v:rect>
-                <v:oval id="Oval 88" o:spid="_x0000_s1030" style="position:absolute;left:36141;top:4491;width:4687;height:2084;visibility:visible;mso-wrap-style:square;v-text-anchor:middle" o:gfxdata="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" filled="f" strokecolor="black [3213]" strokeweight=".25pt">
+                <v:oval id="Oval 88" o:spid="_x0000_s1030" style="position:absolute;left:36141;top:4491;width:4687;height:2084;visibility:visible;mso-wrap-style:square;v-text-anchor:middle" o:gfxdata="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" filled="f" strokecolor="black [3213]" strokeweight=".25pt">
                   <v:stroke joinstyle="miter"/>
                   <v:textbox style="mso-fit-shape-to-text:t" inset="0,0,0,0">
                     <w:txbxContent>
@@ -6005,20 +6078,20 @@
                     </w:txbxContent>
                   </v:textbox>
                 </v:oval>
-                <v:line id="Straight Connector 90" o:spid="_x0000_s1031" style="position:absolute;flip:y;visibility:visible;mso-wrap-style:square" from="33441,6216" to="36827,8522" o:connectortype="straight" o:gfxdata="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" strokecolor="black [3213]" strokeweight=".25pt">
+                <v:line id="Straight Connector 90" o:spid="_x0000_s1031" style="position:absolute;flip:y;visibility:visible;mso-wrap-style:square" from="33441,6216" to="36827,8522" o:connectortype="straight" o:gfxdata="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" strokecolor="black [3213]" strokeweight=".25pt">
                   <v:stroke joinstyle="miter"/>
                 </v:line>
-                <v:line id="Straight Connector 91" o:spid="_x0000_s1032" style="position:absolute;flip:x;visibility:visible;mso-wrap-style:square" from="33412,11834" to="33442,15513" o:connectortype="straight" o:gfxdata="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" strokecolor="black [3213]" strokeweight="3pt">
+                <v:line id="Straight Connector 91" o:spid="_x0000_s1032" style="position:absolute;flip:x;visibility:visible;mso-wrap-style:square" from="33412,11834" to="33442,15513" o:connectortype="straight" o:gfxdata="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" strokecolor="black [3213]" strokeweight="3pt">
                   <v:stroke linestyle="thinThin" joinstyle="miter"/>
                 </v:line>
-                <v:line id="Straight Connector 93" o:spid="_x0000_s1033" style="position:absolute;flip:x;visibility:visible;mso-wrap-style:square" from="33409,19209" to="33411,25546" o:connectortype="straight" o:gfxdata="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" strokecolor="black [3213]" strokeweight="3pt">
+                <v:line id="Straight Connector 93" o:spid="_x0000_s1033" style="position:absolute;flip:x;visibility:visible;mso-wrap-style:square" from="33409,19209" to="33411,25546" o:connectortype="straight" o:gfxdata="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" strokecolor="black [3213]" strokeweight="3pt">
                   <v:stroke linestyle="thinThin" joinstyle="miter"/>
                 </v:line>
                 <v:shapetype id="_x0000_t202" coordsize="21600,21600" o:spt="202" path="m,l,21600r21600,l21600,xe">
                   <v:stroke joinstyle="miter"/>
                   <v:path gradientshapeok="t" o:connecttype="rect"/>
                 </v:shapetype>
-                <v:shape id="Text Box 15" o:spid="_x0000_s1034" type="#_x0000_t202" style="position:absolute;left:34314;top:18743;width:1035;height:1505;visibility:visible;mso-wrap-style:none;v-text-anchor:top" o:gfxdata="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" filled="f" stroked="f" strokeweight=".5pt">
+                <v:shape id="Text Box 15" o:spid="_x0000_s1034" type="#_x0000_t202" style="position:absolute;left:34314;top:18743;width:1035;height:1505;visibility:visible;mso-wrap-style:none;v-text-anchor:top" o:gfxdata="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" filled="f" stroked="f" strokeweight=".5pt">
                   <v:textbox style="mso-fit-shape-to-text:t" inset="0,0,0,0">
                     <w:txbxContent>
                       <w:p>
@@ -6042,7 +6115,7 @@
                     </w:txbxContent>
                   </v:textbox>
                 </v:shape>
-                <v:shape id="Text Box 15" o:spid="_x0000_s1035" type="#_x0000_t202" style="position:absolute;left:34314;top:14425;width:648;height:1505;visibility:visible;mso-wrap-style:none;v-text-anchor:top" o:gfxdata="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" filled="f" stroked="f" strokeweight=".5pt">
+                <v:shape id="Text Box 15" o:spid="_x0000_s1035" type="#_x0000_t202" style="position:absolute;left:34314;top:14425;width:648;height:1505;visibility:visible;mso-wrap-style:none;v-text-anchor:top" o:gfxdata="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" filled="f" stroked="f" strokeweight=".5pt">
                   <v:textbox style="mso-fit-shape-to-text:t" inset="0,0,0,0">
                     <w:txbxContent>
                       <w:p>
@@ -6066,7 +6139,7 @@
                     </w:txbxContent>
                   </v:textbox>
                 </v:shape>
-                <v:oval id="Oval 96" o:spid="_x0000_s1036" style="position:absolute;left:40229;top:21486;width:4687;height:2084;visibility:visible;mso-wrap-style:square;v-text-anchor:middle" o:gfxdata="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" filled="f" strokecolor="black [3213]" strokeweight=".25pt">
+                <v:oval id="Oval 96" o:spid="_x0000_s1036" style="position:absolute;left:40229;top:21486;width:4687;height:2084;visibility:visible;mso-wrap-style:square;v-text-anchor:middle" o:gfxdata="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" filled="f" strokecolor="black [3213]" strokeweight=".25pt">
                   <v:stroke joinstyle="miter"/>
                   <v:textbox style="mso-fit-shape-to-text:t" inset="0,0,0,0">
                     <w:txbxContent>
@@ -6093,14 +6166,14 @@
                     </w:txbxContent>
                   </v:textbox>
                 </v:oval>
-                <v:line id="Straight Connector 99" o:spid="_x0000_s1037" style="position:absolute;flip:y;visibility:visible;mso-wrap-style:square" from="35754,23210" to="40916,25480" o:connectortype="straight" o:gfxdata="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" strokecolor="black [3213]" strokeweight=".25pt">
+                <v:line id="Straight Connector 99" o:spid="_x0000_s1037" style="position:absolute;flip:y;visibility:visible;mso-wrap-style:square" from="35754,23210" to="40916,25480" o:connectortype="straight" o:gfxdata="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" strokecolor="black [3213]" strokeweight=".25pt">
                   <v:stroke joinstyle="miter"/>
                 </v:line>
                 <v:shapetype id="_x0000_t110" coordsize="21600,21600" o:spt="110" path="m10800,l,10800,10800,21600,21600,10800xe">
                   <v:stroke joinstyle="miter"/>
                   <v:path gradientshapeok="t" o:connecttype="rect" textboxrect="5400,5400,16200,16200"/>
                 </v:shapetype>
-                <v:shape id="Flowchart: Decision 100" o:spid="_x0000_s1038" type="#_x0000_t110" style="position:absolute;left:44273;top:25784;width:8813;height:2947;visibility:visible;mso-wrap-style:none;v-text-anchor:middle" o:gfxdata="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" filled="f" strokecolor="black [3213]" strokeweight=".25pt">
+                <v:shape id="Flowchart: Decision 100" o:spid="_x0000_s1038" type="#_x0000_t110" style="position:absolute;left:44273;top:25784;width:8813;height:2947;visibility:visible;mso-wrap-style:none;v-text-anchor:middle" o:gfxdata="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" filled="f" strokecolor="black [3213]" strokeweight=".25pt">
                   <v:textbox style="mso-fit-shape-to-text:t" inset="0,0,0,0">
                     <w:txbxContent>
                       <w:p>
@@ -6153,13 +6226,13 @@
                     </w:txbxContent>
                   </v:textbox>
                 </v:shape>
-                <v:line id="Straight Connector 101" o:spid="_x0000_s1039" style="position:absolute;visibility:visible;mso-wrap-style:square" from="35989,27210" to="44273,27213" o:connectortype="straight" o:gfxdata="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" strokecolor="black [3213]" strokeweight=".25pt">
+                <v:line id="Straight Connector 101" o:spid="_x0000_s1039" style="position:absolute;visibility:visible;mso-wrap-style:square" from="35989,27210" to="44273,27213" o:connectortype="straight" o:gfxdata="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" strokecolor="black [3213]" strokeweight=".25pt">
                   <v:stroke joinstyle="miter"/>
                 </v:line>
-                <v:line id="Straight Connector 103" o:spid="_x0000_s1040" style="position:absolute;flip:y;visibility:visible;mso-wrap-style:square" from="53380,27181" to="59033,27213" o:connectortype="straight" o:gfxdata="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" strokecolor="black [3213]" strokeweight="3pt">
+                <v:line id="Straight Connector 103" o:spid="_x0000_s1040" style="position:absolute;flip:y;visibility:visible;mso-wrap-style:square" from="53380,27181" to="59033,27213" o:connectortype="straight" o:gfxdata="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" strokecolor="black [3213]" strokeweight="3pt">
                   <v:stroke linestyle="thinThin" joinstyle="miter"/>
                 </v:line>
-                <v:shape id="Text Box 15" o:spid="_x0000_s1041" type="#_x0000_t202" style="position:absolute;left:43625;top:27376;width:648;height:1505;visibility:visible;mso-wrap-style:none;v-text-anchor:top" o:gfxdata="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" filled="f" stroked="f" strokeweight=".5pt">
+                <v:shape id="Text Box 15" o:spid="_x0000_s1041" type="#_x0000_t202" style="position:absolute;left:43625;top:27376;width:648;height:1505;visibility:visible;mso-wrap-style:none;v-text-anchor:top" o:gfxdata="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" filled="f" stroked="f" strokeweight=".5pt">
                   <v:textbox style="mso-fit-shape-to-text:t" inset="0,0,0,0">
                     <w:txbxContent>
                       <w:p>
@@ -6183,7 +6256,7 @@
                     </w:txbxContent>
                   </v:textbox>
                 </v:shape>
-                <v:shape id="Text Box 15" o:spid="_x0000_s1042" type="#_x0000_t202" style="position:absolute;left:53333;top:27376;width:1035;height:1505;visibility:visible;mso-wrap-style:none;v-text-anchor:top" o:gfxdata="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" filled="f" stroked="f" strokeweight=".5pt">
+                <v:shape id="Text Box 15" o:spid="_x0000_s1042" type="#_x0000_t202" style="position:absolute;left:53333;top:27376;width:1035;height:1505;visibility:visible;mso-wrap-style:none;v-text-anchor:top" o:gfxdata="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" filled="f" stroked="f" strokeweight=".5pt">
                   <v:textbox style="mso-fit-shape-to-text:t" inset="0,0,0,0">
                     <w:txbxContent>
                       <w:p>
@@ -6207,7 +6280,7 @@
                     </w:txbxContent>
                   </v:textbox>
                 </v:shape>
-                <v:oval id="Oval 106" o:spid="_x0000_s1043" style="position:absolute;left:46423;top:17903;width:5873;height:2083;visibility:visible;mso-wrap-style:square;v-text-anchor:middle" o:gfxdata="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" filled="f" strokecolor="black [3213]" strokeweight=".25pt">
+                <v:oval id="Oval 106" o:spid="_x0000_s1043" style="position:absolute;left:46423;top:17903;width:5873;height:2083;visibility:visible;mso-wrap-style:square;v-text-anchor:middle" o:gfxdata="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" filled="f" strokecolor="black [3213]" strokeweight=".25pt">
                   <v:stroke joinstyle="miter"/>
                   <v:textbox style="mso-fit-shape-to-text:t" inset="0,0,0,0">
                     <w:txbxContent>
@@ -6245,10 +6318,10 @@
                     </w:txbxContent>
                   </v:textbox>
                 </v:oval>
-                <v:line id="Straight Connector 107" o:spid="_x0000_s1044" style="position:absolute;flip:x y;visibility:visible;mso-wrap-style:square" from="51437,19628" to="61290,25525" o:connectortype="straight" o:gfxdata="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" strokecolor="black [3213]" strokeweight=".25pt">
+                <v:line id="Straight Connector 107" o:spid="_x0000_s1044" style="position:absolute;flip:x y;visibility:visible;mso-wrap-style:square" from="51437,19628" to="61290,25525" o:connectortype="straight" o:gfxdata="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" strokecolor="black [3213]" strokeweight=".25pt">
                   <v:stroke joinstyle="miter"/>
                 </v:line>
-                <v:oval id="Oval 108" o:spid="_x0000_s1045" style="position:absolute;left:44544;top:14864;width:5487;height:2083;visibility:visible;mso-wrap-style:square;v-text-anchor:middle" o:gfxdata="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" filled="f" strokecolor="black [3213]" strokeweight=".25pt">
+                <v:oval id="Oval 108" o:spid="_x0000_s1045" style="position:absolute;left:44544;top:14864;width:5487;height:2083;visibility:visible;mso-wrap-style:square;v-text-anchor:middle" o:gfxdata="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" filled="f" strokecolor="black [3213]" strokeweight=".25pt">
                   <v:stroke joinstyle="miter"/>
                   <v:textbox style="mso-fit-shape-to-text:t" inset="0,0,0,0">
                     <w:txbxContent>
@@ -6275,7 +6348,7 @@
                     </w:txbxContent>
                   </v:textbox>
                 </v:oval>
-                <v:oval id="Oval 109" o:spid="_x0000_s1046" style="position:absolute;left:46197;top:12139;width:4158;height:2083;visibility:visible;mso-wrap-style:square;v-text-anchor:middle" o:gfxdata="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" filled="f" strokecolor="black [3213]" strokeweight=".25pt">
+                <v:oval id="Oval 109" o:spid="_x0000_s1046" style="position:absolute;left:46197;top:12139;width:4158;height:2083;visibility:visible;mso-wrap-style:square;v-text-anchor:middle" o:gfxdata="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" filled="f" strokecolor="black [3213]" strokeweight=".25pt">
                   <v:stroke joinstyle="miter"/>
                   <v:textbox style="mso-fit-shape-to-text:t" inset="0,0,0,0">
                     <w:txbxContent>
@@ -6302,7 +6375,7 @@
                     </w:txbxContent>
                   </v:textbox>
                 </v:oval>
-                <v:oval id="Oval 110" o:spid="_x0000_s1047" style="position:absolute;left:50749;top:12844;width:4382;height:2083;visibility:visible;mso-wrap-style:square;v-text-anchor:middle" o:gfxdata="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" filled="f" strokecolor="black [3213]" strokeweight=".25pt">
+                <v:oval id="Oval 110" o:spid="_x0000_s1047" style="position:absolute;left:50749;top:12844;width:4382;height:2083;visibility:visible;mso-wrap-style:square;v-text-anchor:middle" o:gfxdata="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" filled="f" strokecolor="black [3213]" strokeweight=".25pt">
                   <v:stroke joinstyle="miter"/>
                   <v:textbox style="mso-fit-shape-to-text:t" inset="0,0,0,0">
                     <w:txbxContent>
@@ -6329,16 +6402,16 @@
                     </w:txbxContent>
                   </v:textbox>
                 </v:oval>
-                <v:line id="Straight Connector 111" o:spid="_x0000_s1048" style="position:absolute;flip:x y;visibility:visible;mso-wrap-style:square" from="50032,15874" to="61290,25525" o:connectortype="straight" o:gfxdata="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" strokecolor="black [3213]" strokeweight=".25pt">
+                <v:line id="Straight Connector 111" o:spid="_x0000_s1048" style="position:absolute;flip:x y;visibility:visible;mso-wrap-style:square" from="50032,15874" to="61290,25525" o:connectortype="straight" o:gfxdata="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" strokecolor="black [3213]" strokeweight=".25pt">
                   <v:stroke joinstyle="miter"/>
                 </v:line>
-                <v:line id="Straight Connector 112" o:spid="_x0000_s1049" style="position:absolute;flip:x y;visibility:visible;mso-wrap-style:square" from="49749,13862" to="61290,25525" o:connectortype="straight" o:gfxdata="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" strokecolor="black [3213]" strokeweight=".25pt">
+                <v:line id="Straight Connector 112" o:spid="_x0000_s1049" style="position:absolute;flip:x y;visibility:visible;mso-wrap-style:square" from="49749,13862" to="61290,25525" o:connectortype="straight" o:gfxdata="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" strokecolor="black [3213]" strokeweight=".25pt">
                   <v:stroke joinstyle="miter"/>
                 </v:line>
-                <v:line id="Straight Connector 113" o:spid="_x0000_s1050" style="position:absolute;flip:x y;visibility:visible;mso-wrap-style:square" from="52941,14864" to="61290,25525" o:connectortype="straight" o:gfxdata="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" strokecolor="black [3213]" strokeweight=".25pt">
+                <v:line id="Straight Connector 113" o:spid="_x0000_s1050" style="position:absolute;flip:x y;visibility:visible;mso-wrap-style:square" from="52941,14864" to="61290,25525" o:connectortype="straight" o:gfxdata="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" strokecolor="black [3213]" strokeweight=".25pt">
                   <v:stroke joinstyle="miter"/>
                 </v:line>
-                <v:oval id="Oval 114" o:spid="_x0000_s1051" style="position:absolute;left:51225;top:8360;width:7624;height:4131;visibility:visible;mso-wrap-style:square;v-text-anchor:middle" o:gfxdata="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" filled="f" strokecolor="black [3213]" strokeweight=".25pt">
+                <v:oval id="Oval 114" o:spid="_x0000_s1051" style="position:absolute;left:51225;top:8360;width:7624;height:3988;visibility:visible;mso-wrap-style:square;v-text-anchor:middle" o:gfxdata="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" filled="f" strokecolor="black [3213]" strokeweight=".25pt">
                   <v:stroke joinstyle="miter"/>
                   <v:textbox style="mso-fit-shape-to-text:t" inset="0,0,0,0">
                     <w:txbxContent>
@@ -6365,7 +6438,7 @@
                     </w:txbxContent>
                   </v:textbox>
                 </v:oval>
-                <v:oval id="Oval 115" o:spid="_x0000_s1052" style="position:absolute;left:61988;top:19954;width:5802;height:2083;visibility:visible;mso-wrap-style:square;v-text-anchor:middle" o:gfxdata="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" filled="f" strokecolor="black [3213]" strokeweight=".25pt">
+                <v:oval id="Oval 115" o:spid="_x0000_s1052" style="position:absolute;left:61988;top:19954;width:5802;height:2083;visibility:visible;mso-wrap-style:square;v-text-anchor:middle" o:gfxdata="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" filled="f" strokecolor="black [3213]" strokeweight=".25pt">
                   <v:stroke joinstyle="miter"/>
                   <v:textbox style="mso-fit-shape-to-text:t" inset="0,0,0,0">
                     <w:txbxContent>
@@ -6392,10 +6465,10 @@
                     </w:txbxContent>
                   </v:textbox>
                 </v:oval>
-                <v:line id="Straight Connector 118" o:spid="_x0000_s1053" style="position:absolute;flip:y;visibility:visible;mso-wrap-style:square" from="62840,15731" to="63748,20250" o:connectortype="straight" o:gfxdata="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" strokecolor="black [3213]" strokeweight=".25pt">
+                <v:line id="Straight Connector 118" o:spid="_x0000_s1053" style="position:absolute;flip:y;visibility:visible;mso-wrap-style:square" from="62840,15731" to="63748,20250" o:connectortype="straight" o:gfxdata="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" strokecolor="black [3213]" strokeweight=".25pt">
                   <v:stroke joinstyle="miter"/>
                 </v:line>
-                <v:oval id="Oval 119" o:spid="_x0000_s1054" style="position:absolute;left:58785;top:16027;width:4382;height:2083;visibility:visible;mso-wrap-style:square;v-text-anchor:middle" o:gfxdata="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" filled="f" strokecolor="black [3213]" strokeweight=".25pt">
+                <v:oval id="Oval 119" o:spid="_x0000_s1054" style="position:absolute;left:58785;top:16027;width:4382;height:2083;visibility:visible;mso-wrap-style:square;v-text-anchor:middle" o:gfxdata="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" filled="f" strokecolor="black [3213]" strokeweight=".25pt">
                   <v:stroke joinstyle="miter"/>
                   <v:textbox style="mso-fit-shape-to-text:t" inset="0,0,0,0">
                     <w:txbxContent>
@@ -6422,7 +6495,7 @@
                     </w:txbxContent>
                   </v:textbox>
                 </v:oval>
-                <v:oval id="Oval 120" o:spid="_x0000_s1055" style="position:absolute;left:64155;top:16027;width:4382;height:2083;visibility:visible;mso-wrap-style:square;v-text-anchor:middle" o:gfxdata="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" filled="f" strokecolor="black [3213]" strokeweight=".25pt">
+                <v:oval id="Oval 120" o:spid="_x0000_s1055" style="position:absolute;left:64155;top:16027;width:4382;height:2083;visibility:visible;mso-wrap-style:square;v-text-anchor:middle" o:gfxdata="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" filled="f" strokecolor="black [3213]" strokeweight=".25pt">
                   <v:stroke joinstyle="miter"/>
                   <v:textbox style="mso-fit-shape-to-text:t" inset="0,0,0,0">
                     <w:txbxContent>
@@ -6449,7 +6522,7 @@
                     </w:txbxContent>
                   </v:textbox>
                 </v:oval>
-                <v:oval id="Oval 121" o:spid="_x0000_s1056" style="position:absolute;left:60962;top:13711;width:5568;height:2083;visibility:visible;mso-wrap-style:square;v-text-anchor:middle" o:gfxdata="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" filled="f" strokecolor="black [3213]" strokeweight=".25pt">
+                <v:oval id="Oval 121" o:spid="_x0000_s1056" style="position:absolute;left:60962;top:13711;width:5568;height:2083;visibility:visible;mso-wrap-style:square;v-text-anchor:middle" o:gfxdata="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" filled="f" strokecolor="black [3213]" strokeweight=".25pt">
                   <v:stroke joinstyle="miter"/>
                   <v:textbox style="mso-fit-shape-to-text:t" inset="0,0,0,0">
                     <w:txbxContent>
@@ -6476,19 +6549,19 @@
                     </w:txbxContent>
                   </v:textbox>
                 </v:oval>
-                <v:line id="Straight Connector 122" o:spid="_x0000_s1057" style="position:absolute;flip:x;visibility:visible;mso-wrap-style:square" from="61290,21974" to="64893,25525" o:connectortype="straight" o:gfxdata="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" strokecolor="black [3213]" strokeweight=".25pt">
+                <v:line id="Straight Connector 122" o:spid="_x0000_s1057" style="position:absolute;flip:x;visibility:visible;mso-wrap-style:square" from="61290,21974" to="64893,25525" o:connectortype="straight" o:gfxdata="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" strokecolor="black [3213]" strokeweight=".25pt">
                   <v:stroke joinstyle="miter"/>
                 </v:line>
-                <v:line id="Straight Connector 123" o:spid="_x0000_s1058" style="position:absolute;visibility:visible;mso-wrap-style:square" from="62526,17750" to="62840,20250" o:connectortype="straight" o:gfxdata="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" strokecolor="black [3213]" strokeweight=".25pt">
+                <v:line id="Straight Connector 123" o:spid="_x0000_s1058" style="position:absolute;visibility:visible;mso-wrap-style:square" from="62526,17750" to="62840,20250" o:connectortype="straight" o:gfxdata="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" strokecolor="black [3213]" strokeweight=".25pt">
                   <v:stroke joinstyle="miter"/>
                 </v:line>
-                <v:line id="Straight Connector 124" o:spid="_x0000_s1059" style="position:absolute;visibility:visible;mso-wrap-style:square" from="55038,12348" to="61290,25525" o:connectortype="straight" o:gfxdata="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" strokecolor="black [3213]" strokeweight=".25pt">
+                <v:line id="Straight Connector 124" o:spid="_x0000_s1059" style="position:absolute;visibility:visible;mso-wrap-style:square" from="55038,12348" to="61290,25525" o:connectortype="straight" o:gfxdata="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" strokecolor="black [3213]" strokeweight=".25pt">
                   <v:stroke joinstyle="miter"/>
                 </v:line>
-                <v:line id="Straight Connector 125" o:spid="_x0000_s1060" style="position:absolute;flip:y;visibility:visible;mso-wrap-style:square" from="62840,17750" to="64798,20250" o:connectortype="straight" o:gfxdata="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" strokecolor="black [3213]" strokeweight=".25pt">
+                <v:line id="Straight Connector 125" o:spid="_x0000_s1060" style="position:absolute;flip:y;visibility:visible;mso-wrap-style:square" from="62840,17750" to="64798,20250" o:connectortype="straight" o:gfxdata="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" strokecolor="black [3213]" strokeweight=".25pt">
                   <v:stroke joinstyle="miter"/>
                 </v:line>
-                <v:shape id="Flowchart: Decision 128" o:spid="_x0000_s1061" type="#_x0000_t110" style="position:absolute;left:22957;top:25722;width:4369;height:2947;visibility:visible;mso-wrap-style:none;v-text-anchor:middle" o:gfxdata="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" filled="f" strokecolor="black [3213]" strokeweight=".25pt">
+                <v:shape id="Flowchart: Decision 128" o:spid="_x0000_s1061" type="#_x0000_t110" style="position:absolute;left:22957;top:25722;width:4369;height:2947;visibility:visible;mso-wrap-style:none;v-text-anchor:middle" o:gfxdata="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" filled="f" strokecolor="black [3213]" strokeweight=".25pt">
                   <v:textbox style="mso-fit-shape-to-text:t" inset="0,0,0,0">
                     <w:txbxContent>
                       <w:p>
@@ -6514,10 +6587,10 @@
                     </w:txbxContent>
                   </v:textbox>
                 </v:shape>
-                <v:line id="Straight Connector 129" o:spid="_x0000_s1062" style="position:absolute;flip:x y;visibility:visible;mso-wrap-style:square" from="27326,27151" to="30829,27210" o:connectortype="straight" o:gfxdata="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" strokecolor="black [3213]" strokeweight="3pt">
+                <v:line id="Straight Connector 129" o:spid="_x0000_s1062" style="position:absolute;flip:x y;visibility:visible;mso-wrap-style:square" from="27326,27151" to="30829,27210" o:connectortype="straight" o:gfxdata="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" strokecolor="black [3213]" strokeweight="3pt">
                   <v:stroke linestyle="thinThin" joinstyle="miter"/>
                 </v:line>
-                <v:rect id="Rectangle 131" o:spid="_x0000_s1063" style="position:absolute;left:12892;top:25480;width:5909;height:3356;visibility:visible;mso-wrap-style:none;v-text-anchor:middle" o:gfxdata="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" filled="f" strokecolor="black [3213]" strokeweight=".25pt">
+                <v:rect id="Rectangle 131" o:spid="_x0000_s1063" style="position:absolute;left:12892;top:25480;width:5909;height:3356;visibility:visible;mso-wrap-style:none;v-text-anchor:middle" o:gfxdata="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" filled="f" strokecolor="black [3213]" strokeweight=".25pt">
                   <v:textbox style="mso-fit-shape-to-text:t" inset="2.61578mm,2.61578mm,2.61578mm,2.61578mm">
                     <w:txbxContent>
                       <w:p>
@@ -6542,7 +6615,7 @@
                     </w:txbxContent>
                   </v:textbox>
                 </v:rect>
-                <v:shape id="Text Box 15" o:spid="_x0000_s1064" type="#_x0000_t202" style="position:absolute;left:27748;top:25371;width:800;height:1505;visibility:visible;mso-wrap-style:none;v-text-anchor:top" o:gfxdata="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" filled="f" stroked="f" strokeweight=".5pt">
+                <v:shape id="Text Box 15" o:spid="_x0000_s1064" type="#_x0000_t202" style="position:absolute;left:27748;top:25371;width:800;height:1505;visibility:visible;mso-wrap-style:none;v-text-anchor:top" o:gfxdata="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" filled="f" stroked="f" strokeweight=".5pt">
                   <v:textbox style="mso-fit-shape-to-text:t" inset="0,0,0,0">
                     <w:txbxContent>
                       <w:p>
@@ -6566,7 +6639,7 @@
                     </w:txbxContent>
                   </v:textbox>
                 </v:shape>
-                <v:shape id="Text Box 15" o:spid="_x0000_s1065" type="#_x0000_t202" style="position:absolute;left:21517;top:25356;width:1035;height:1505;visibility:visible;mso-wrap-style:none;v-text-anchor:top" o:gfxdata="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" filled="f" stroked="f" strokeweight=".5pt">
+                <v:shape id="Text Box 15" o:spid="_x0000_s1065" type="#_x0000_t202" style="position:absolute;left:21517;top:25356;width:1035;height:1505;visibility:visible;mso-wrap-style:none;v-text-anchor:top" o:gfxdata="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" filled="f" stroked="f" strokeweight=".5pt">
                   <v:textbox style="mso-fit-shape-to-text:t" inset="0,0,0,0">
                     <w:txbxContent>
                       <w:p>
@@ -6590,7 +6663,7 @@
                     </w:txbxContent>
                   </v:textbox>
                 </v:shape>
-                <v:oval id="Oval 134" o:spid="_x0000_s1066" style="position:absolute;left:690;top:23459;width:7481;height:2084;visibility:visible;mso-wrap-style:square;v-text-anchor:middle" o:gfxdata="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" filled="f" strokecolor="black [3213]" strokeweight=".25pt">
+                <v:oval id="Oval 134" o:spid="_x0000_s1066" style="position:absolute;left:1078;top:18165;width:7480;height:2083;visibility:visible;mso-wrap-style:square;v-text-anchor:middle" o:gfxdata="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" filled="f" strokecolor="black [3213]" strokeweight=".25pt">
                   <v:stroke joinstyle="miter"/>
                   <v:textbox style="mso-fit-shape-to-text:t" inset="0,0,0,0">
                     <w:txbxContent>
@@ -6604,7 +6677,7 @@
                             <w:szCs w:val="18"/>
                           </w:rPr>
                         </w:pPr>
-                        <w:ins w:id="41" w:author="Yan Fung Yenny Hou" w:date="2022-06-27T21:11:00Z">
+                        <w:ins w:id="37" w:author="Yan Fung Yenny Hou" w:date="2022-06-27T21:11:00Z">
                           <w:r>
                             <w:rPr>
                               <w:rFonts w:ascii="Calibri Light" w:eastAsia="Calibri" w:hAnsi="Calibri Light" w:cs="Arial"/>
@@ -6628,7 +6701,7 @@
                     </w:txbxContent>
                   </v:textbox>
                 </v:oval>
-                <v:oval id="Oval 135" o:spid="_x0000_s1067" style="position:absolute;left:1633;top:18941;width:6538;height:4131;visibility:visible;mso-wrap-style:square;v-text-anchor:middle" o:gfxdata="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" filled="f" strokecolor="black [3213]" strokeweight=".25pt">
+                <v:oval id="Oval 135" o:spid="_x0000_s1067" style="position:absolute;left:3291;top:13493;width:9555;height:2020;visibility:visible;mso-wrap-style:square;v-text-anchor:middle" o:gfxdata="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" filled="f" strokecolor="black [3213]" strokeweight=".25pt">
                   <v:stroke joinstyle="miter"/>
                   <v:textbox style="mso-fit-shape-to-text:t" inset="0,0,0,0">
                     <w:txbxContent>
@@ -6666,14 +6739,14 @@
                     </w:txbxContent>
                   </v:textbox>
                 </v:oval>
-                <v:line id="Straight Connector 136" o:spid="_x0000_s1068" style="position:absolute;flip:x y;visibility:visible;mso-wrap-style:square" from="7213,22344" to="12892,27136" o:connectortype="straight" o:gfxdata="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" strokecolor="black [3213]" strokeweight=".25pt">
+                <v:line id="Straight Connector 136" o:spid="_x0000_s1068" style="position:absolute;flip:x y;visibility:visible;mso-wrap-style:square" from="9819,15513" to="12892,27158" o:connectortype="straight" o:gfxdata="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" strokecolor="black [3213]" strokeweight=".25pt">
                   <v:stroke joinstyle="miter"/>
                 </v:line>
-                <v:line id="Straight Connector 137" o:spid="_x0000_s1069" style="position:absolute;flip:x y;visibility:visible;mso-wrap-style:square" from="7075,25184" to="12892,27136" o:connectortype="straight" o:gfxdata="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" strokecolor="black [3213]" strokeweight=".25pt">
+                <v:line id="Straight Connector 137" o:spid="_x0000_s1069" style="position:absolute;flip:x y;visibility:visible;mso-wrap-style:square" from="7463,19943" to="9225,23844" o:connectortype="straight" o:gfxdata="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" strokecolor="black [3213]" strokeweight=".25pt">
                   <v:stroke joinstyle="miter"/>
                 </v:line>
-                <v:group id="Group 138" o:spid="_x0000_s1070" style="position:absolute;left:11857;top:31950;width:7180;height:8103" coordsize="6533,8106" o:gfxdata="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">
-                  <v:oval id="Oval 139" o:spid="_x0000_s1071" style="position:absolute;left:1968;width:3302;height:3430;visibility:visible;mso-wrap-style:square;v-text-anchor:middle" o:gfxdata="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" filled="f" strokecolor="black [3213]" strokeweight=".5pt">
+                <v:group id="Group 138" o:spid="_x0000_s1070" style="position:absolute;left:11857;top:31950;width:7180;height:8103" coordsize="6533,8106" o:gfxdata="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">
+                  <v:oval id="Oval 139" o:spid="_x0000_s1071" style="position:absolute;left:1968;width:3302;height:3430;visibility:visible;mso-wrap-style:square;v-text-anchor:middle" o:gfxdata="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" filled="f" strokecolor="black [3213]" strokeweight=".5pt">
                     <v:stroke joinstyle="miter"/>
                     <v:textbox inset="1mm,0,1mm,0">
                       <w:txbxContent>
@@ -6700,29 +6773,29 @@
                       </w:txbxContent>
                     </v:textbox>
                   </v:oval>
-                  <v:group id="Group 140" o:spid="_x0000_s1072" style="position:absolute;top:2928;width:2452;height:5178" coordorigin=",2928" coordsize="2452,5177" o:gfxdata="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">
-                    <v:line id="Straight Connector 144" o:spid="_x0000_s1073" style="position:absolute;flip:x;visibility:visible;mso-wrap-style:square" from="0,2928" to="2452,8106" o:connectortype="straight" o:gfxdata="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" strokecolor="black [3213]" strokeweight=".5pt">
+                  <v:group id="Group 140" o:spid="_x0000_s1072" style="position:absolute;top:2928;width:2452;height:5178" coordorigin=",2928" coordsize="2452,5177" o:gfxdata="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">
+                    <v:line id="Straight Connector 144" o:spid="_x0000_s1073" style="position:absolute;flip:x;visibility:visible;mso-wrap-style:square" from="0,2928" to="2452,8106" o:connectortype="straight" o:gfxdata="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" strokecolor="black [3213]" strokeweight=".5pt">
                       <v:stroke joinstyle="miter"/>
                     </v:line>
-                    <v:shape id="Freeform: Shape 145" o:spid="_x0000_s1074" style="position:absolute;left:698;top:4740;width:1270;height:1270;visibility:visible;mso-wrap-style:square;v-text-anchor:middle" coordsize="260168,288411" o:gfxdata="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" path="m44268,c15693,77787,-12882,155575,6168,203200v19050,47625,110067,97367,152400,82550c200901,270933,230534,192616,260168,114300e" filled="f" strokecolor="black [3213]" strokeweight=".5pt">
+                    <v:shape id="Freeform: Shape 145" o:spid="_x0000_s1074" style="position:absolute;left:698;top:4740;width:1270;height:1270;visibility:visible;mso-wrap-style:square;v-text-anchor:middle" coordsize="260168,288411" o:gfxdata="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" path="m44268,c15693,77787,-12882,155575,6168,203200v19050,47625,110067,97367,152400,82550c200901,270933,230534,192616,260168,114300e" filled="f" strokecolor="black [3213]" strokeweight=".5pt">
                       <v:stroke joinstyle="miter"/>
                       <v:path arrowok="t" o:connecttype="custom" o:connectlocs="21609,0;3011,89478;77404,125828;127000,50331" o:connectangles="0,0,0,0"/>
                     </v:shape>
                   </v:group>
-                  <v:group id="Group 141" o:spid="_x0000_s1075" style="position:absolute;left:4786;top:2928;width:1747;height:5178" coordorigin="4786,2928" coordsize="1747,5180" o:gfxdata="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">
-                    <v:line id="Straight Connector 142" o:spid="_x0000_s1076" style="position:absolute;visibility:visible;mso-wrap-style:square" from="4786,2928" to="6534,8108" o:connectortype="straight" o:gfxdata="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" strokecolor="black [3213]" strokeweight=".25pt">
+                  <v:group id="Group 141" o:spid="_x0000_s1075" style="position:absolute;left:4786;top:2928;width:1747;height:5178" coordorigin="4786,2928" coordsize="1747,5180" o:gfxdata="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">
+                    <v:line id="Straight Connector 142" o:spid="_x0000_s1076" style="position:absolute;visibility:visible;mso-wrap-style:square" from="4786,2928" to="6534,8108" o:connectortype="straight" o:gfxdata="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" strokecolor="black [3213]" strokeweight=".25pt">
                       <v:stroke joinstyle="miter"/>
                     </v:line>
-                    <v:shape id="Freeform: Shape 143" o:spid="_x0000_s1077" style="position:absolute;left:5001;top:4605;width:1270;height:1270;rotation:-2867293fd;visibility:visible;mso-wrap-style:square;v-text-anchor:middle" coordsize="260168,288411" o:gfxdata="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" path="m44268,c15693,77787,-12882,155575,6168,203200v19050,47625,110067,97367,152400,82550c200901,270933,230534,192616,260168,114300e" filled="f" strokecolor="black [3213]" strokeweight=".25pt">
+                    <v:shape id="Freeform: Shape 143" o:spid="_x0000_s1077" style="position:absolute;left:5001;top:4605;width:1270;height:1270;rotation:-2867293fd;visibility:visible;mso-wrap-style:square;v-text-anchor:middle" coordsize="260168,288411" o:gfxdata="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" path="m44268,c15693,77787,-12882,155575,6168,203200v19050,47625,110067,97367,152400,82550c200901,270933,230534,192616,260168,114300e" filled="f" strokecolor="black [3213]" strokeweight=".25pt">
                       <v:stroke joinstyle="miter"/>
                       <v:path arrowok="t" o:connecttype="custom" o:connectlocs="21609,0;3011,89478;77404,125828;127000,50331" o:connectangles="0,0,0,0"/>
                     </v:shape>
                   </v:group>
                 </v:group>
-                <v:line id="Straight Connector 146" o:spid="_x0000_s1078" style="position:absolute;flip:y;visibility:visible;mso-wrap-style:square" from="15835,28792" to="15844,31950" o:connectortype="straight" o:gfxdata="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" strokecolor="black [3213]" strokeweight="3pt">
+                <v:line id="Straight Connector 146" o:spid="_x0000_s1078" style="position:absolute;flip:y;visibility:visible;mso-wrap-style:square" from="15835,28792" to="15844,31950" o:connectortype="straight" o:gfxdata="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" strokecolor="black [3213]" strokeweight="3pt">
                   <v:stroke linestyle="thinThin" joinstyle="miter"/>
                 </v:line>
-                <v:rect id="Rectangle 147" o:spid="_x0000_s1079" style="position:absolute;left:8610;top:40053;width:5948;height:3356;visibility:visible;mso-wrap-style:none;v-text-anchor:middle" o:gfxdata="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" filled="f" strokecolor="black [3213]" strokeweight=".25pt">
+                <v:rect id="Rectangle 147" o:spid="_x0000_s1079" style="position:absolute;left:8610;top:40053;width:5948;height:3356;visibility:visible;mso-wrap-style:none;v-text-anchor:middle" o:gfxdata="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" filled="f" strokecolor="black [3213]" strokeweight=".25pt">
                   <v:textbox style="mso-fit-shape-to-text:t" inset="2.61578mm,2.61578mm,2.61578mm,2.61578mm">
                     <w:txbxContent>
                       <w:p>
@@ -6747,7 +6820,7 @@
                     </w:txbxContent>
                   </v:textbox>
                 </v:rect>
-                <v:rect id="Rectangle 148" o:spid="_x0000_s1080" style="position:absolute;left:16281;top:40119;width:5541;height:3357;visibility:visible;mso-wrap-style:none;v-text-anchor:middle" o:gfxdata="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" filled="f" strokecolor="black [3213]" strokeweight=".25pt">
+                <v:rect id="Rectangle 148" o:spid="_x0000_s1080" style="position:absolute;left:16281;top:40119;width:5541;height:3357;visibility:visible;mso-wrap-style:none;v-text-anchor:middle" o:gfxdata="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" filled="f" strokecolor="black [3213]" strokeweight=".25pt">
                   <v:textbox style="mso-fit-shape-to-text:t" inset="2.61578mm,2.61578mm,2.61578mm,2.61578mm">
                     <w:txbxContent>
                       <w:p>
@@ -6772,7 +6845,7 @@
                     </w:txbxContent>
                   </v:textbox>
                 </v:rect>
-                <v:oval id="Oval 149" o:spid="_x0000_s1081" style="position:absolute;left:4894;top:46580;width:7328;height:4625;visibility:visible;mso-wrap-style:square;v-text-anchor:middle" o:gfxdata="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" filled="f" strokecolor="black [3213]" strokeweight="3pt">
+                <v:oval id="Oval 149" o:spid="_x0000_s1081" style="position:absolute;left:4894;top:46580;width:7328;height:4482;visibility:visible;mso-wrap-style:square;v-text-anchor:middle" o:gfxdata="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" filled="f" strokecolor="black [3213]" strokeweight="3pt">
                   <v:stroke linestyle="thinThin" joinstyle="miter"/>
                   <v:textbox style="mso-fit-shape-to-text:t" inset="0,0,0,0">
                     <w:txbxContent>
@@ -6799,7 +6872,7 @@
                     </w:txbxContent>
                   </v:textbox>
                 </v:oval>
-                <v:oval id="Oval 150" o:spid="_x0000_s1082" style="position:absolute;left:458;top:55230;width:6807;height:2084;visibility:visible;mso-wrap-style:square;v-text-anchor:middle" o:gfxdata="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" filled="f" strokecolor="black [3213]" strokeweight=".25pt">
+                <v:oval id="Oval 150" o:spid="_x0000_s1082" style="position:absolute;left:458;top:55230;width:6807;height:2084;visibility:visible;mso-wrap-style:square;v-text-anchor:middle" o:gfxdata="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" filled="f" strokecolor="black [3213]" strokeweight=".25pt">
                   <v:stroke joinstyle="miter"/>
                   <v:textbox style="mso-fit-shape-to-text:t" inset="0,0,0,0">
                     <w:txbxContent>
@@ -6826,7 +6899,7 @@
                     </w:txbxContent>
                   </v:textbox>
                 </v:oval>
-                <v:oval id="Oval 151" o:spid="_x0000_s1083" style="position:absolute;left:2366;top:58645;width:6798;height:2083;visibility:visible;mso-wrap-style:square;v-text-anchor:middle" o:gfxdata="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" filled="f" strokecolor="black [3213]" strokeweight=".25pt">
+                <v:oval id="Oval 151" o:spid="_x0000_s1083" style="position:absolute;left:2366;top:58645;width:6798;height:2083;visibility:visible;mso-wrap-style:square;v-text-anchor:middle" o:gfxdata="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" filled="f" strokecolor="black [3213]" strokeweight=".25pt">
                   <v:stroke joinstyle="miter"/>
                   <v:textbox style="mso-fit-shape-to-text:t" inset="0,0,0,0">
                     <w:txbxContent>
@@ -6853,7 +6926,7 @@
                     </w:txbxContent>
                   </v:textbox>
                 </v:oval>
-                <v:oval id="Oval 152" o:spid="_x0000_s1084" style="position:absolute;left:11598;top:54994;width:6799;height:2083;visibility:visible;mso-wrap-style:square;v-text-anchor:middle" o:gfxdata="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" filled="f" strokecolor="black [3213]" strokeweight=".25pt">
+                <v:oval id="Oval 152" o:spid="_x0000_s1084" style="position:absolute;left:11598;top:54994;width:6799;height:2083;visibility:visible;mso-wrap-style:square;v-text-anchor:middle" o:gfxdata="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" filled="f" strokecolor="black [3213]" strokeweight=".25pt">
                   <v:stroke joinstyle="miter"/>
                   <v:textbox style="mso-fit-shape-to-text:t" inset="0,0,0,0">
                     <w:txbxContent>
@@ -6880,7 +6953,7 @@
                     </w:txbxContent>
                   </v:textbox>
                 </v:oval>
-                <v:oval id="Oval 153" o:spid="_x0000_s1085" style="position:absolute;left:9819;top:58645;width:6798;height:2083;visibility:visible;mso-wrap-style:square;v-text-anchor:middle" o:gfxdata="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" filled="f" strokecolor="black [3213]" strokeweight=".25pt">
+                <v:oval id="Oval 153" o:spid="_x0000_s1085" style="position:absolute;left:9819;top:58645;width:6798;height:2083;visibility:visible;mso-wrap-style:square;v-text-anchor:middle" o:gfxdata="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" filled="f" strokecolor="black [3213]" strokeweight=".25pt">
                   <v:stroke joinstyle="miter"/>
                   <v:textbox style="mso-fit-shape-to-text:t" inset="0,0,0,0">
                     <w:txbxContent>
@@ -6916,28 +6989,28 @@
                     </w:txbxContent>
                   </v:textbox>
                 </v:oval>
-                <v:line id="Straight Connector 154" o:spid="_x0000_s1086" style="position:absolute;flip:y;visibility:visible;mso-wrap-style:square" from="3862,51062" to="8558,55230" o:connectortype="straight" o:gfxdata="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" strokecolor="black [3213]" strokeweight=".25pt">
+                <v:line id="Straight Connector 154" o:spid="_x0000_s1086" style="position:absolute;flip:y;visibility:visible;mso-wrap-style:square" from="3862,51062" to="8558,55230" o:connectortype="straight" o:gfxdata="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" strokecolor="black [3213]" strokeweight=".25pt">
                   <v:stroke joinstyle="miter"/>
                 </v:line>
-                <v:line id="Straight Connector 155" o:spid="_x0000_s1087" style="position:absolute;flip:y;visibility:visible;mso-wrap-style:square" from="8171,51062" to="8558,58941" o:connectortype="straight" o:gfxdata="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" strokecolor="black [3213]" strokeweight=".25pt">
+                <v:line id="Straight Connector 155" o:spid="_x0000_s1087" style="position:absolute;flip:y;visibility:visible;mso-wrap-style:square" from="8171,51062" to="8558,58941" o:connectortype="straight" o:gfxdata="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" strokecolor="black [3213]" strokeweight=".25pt">
                   <v:stroke joinstyle="miter"/>
                 </v:line>
-                <v:line id="Straight Connector 156" o:spid="_x0000_s1088" style="position:absolute;flip:x y;visibility:visible;mso-wrap-style:square" from="8558,51062" to="10815,58941" o:connectortype="straight" o:gfxdata="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" strokecolor="black [3213]" strokeweight=".25pt">
+                <v:line id="Straight Connector 156" o:spid="_x0000_s1088" style="position:absolute;flip:x y;visibility:visible;mso-wrap-style:square" from="8558,51062" to="10815,58941" o:connectortype="straight" o:gfxdata="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" strokecolor="black [3213]" strokeweight=".25pt">
                   <v:stroke joinstyle="miter"/>
                 </v:line>
-                <v:line id="Straight Connector 157" o:spid="_x0000_s1089" style="position:absolute;flip:x y;visibility:visible;mso-wrap-style:square" from="8558,51062" to="12595,55290" o:connectortype="straight" o:gfxdata="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" strokecolor="black [3213]" strokeweight=".25pt">
+                <v:line id="Straight Connector 157" o:spid="_x0000_s1089" style="position:absolute;flip:x y;visibility:visible;mso-wrap-style:square" from="8558,51062" to="12595,55290" o:connectortype="straight" o:gfxdata="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" strokecolor="black [3213]" strokeweight=".25pt">
                   <v:stroke joinstyle="miter"/>
                 </v:line>
-                <v:line id="Straight Connector 158" o:spid="_x0000_s1090" style="position:absolute;flip:y;visibility:visible;mso-wrap-style:square" from="8558,43365" to="11581,46580" o:connectortype="straight" o:gfxdata="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" strokecolor="black [3213]" strokeweight=".25pt">
+                <v:line id="Straight Connector 158" o:spid="_x0000_s1090" style="position:absolute;flip:y;visibility:visible;mso-wrap-style:square" from="8558,43365" to="11581,46580" o:connectortype="straight" o:gfxdata="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" strokecolor="black [3213]" strokeweight=".25pt">
                   <v:stroke joinstyle="miter"/>
                 </v:line>
-                <v:line id="Straight Connector 162" o:spid="_x0000_s1091" style="position:absolute;flip:x y;visibility:visible;mso-wrap-style:square" from="33409,29207" to="48601,40507" o:connectortype="straight" o:gfxdata="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" strokecolor="black [3213]" strokeweight=".25pt">
+                <v:line id="Straight Connector 162" o:spid="_x0000_s1091" style="position:absolute;flip:x y;visibility:visible;mso-wrap-style:square" from="33409,29207" to="48601,40507" o:connectortype="straight" o:gfxdata="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" strokecolor="black [3213]" strokeweight=".25pt">
                   <v:stroke joinstyle="miter"/>
                 </v:line>
-                <v:line id="Straight Connector 163" o:spid="_x0000_s1092" style="position:absolute;visibility:visible;mso-wrap-style:square" from="18795,27462" to="31925,38678" o:connectortype="straight" o:gfxdata="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" strokecolor="black [3213]" strokeweight=".25pt">
+                <v:line id="Straight Connector 163" o:spid="_x0000_s1092" style="position:absolute;visibility:visible;mso-wrap-style:square" from="18795,27462" to="31925,38678" o:connectortype="straight" o:gfxdata="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" strokecolor="black [3213]" strokeweight=".25pt">
                   <v:stroke joinstyle="miter"/>
                 </v:line>
-                <v:shape id="Text Box 15" o:spid="_x0000_s1093" type="#_x0000_t202" style="position:absolute;left:49315;top:43431;width:1035;height:1505;visibility:visible;mso-wrap-style:none;v-text-anchor:top" o:gfxdata="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" filled="f" stroked="f" strokeweight=".5pt">
+                <v:shape id="Text Box 15" o:spid="_x0000_s1093" type="#_x0000_t202" style="position:absolute;left:49315;top:43431;width:1035;height:1505;visibility:visible;mso-wrap-style:none;v-text-anchor:top" o:gfxdata="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" filled="f" stroked="f" strokeweight=".5pt">
                   <v:textbox style="mso-fit-shape-to-text:t" inset="0,0,0,0">
                     <w:txbxContent>
                       <w:p>
@@ -6961,7 +7034,7 @@
                     </w:txbxContent>
                   </v:textbox>
                 </v:shape>
-                <v:shape id="Text Box 15" o:spid="_x0000_s1094" type="#_x0000_t202" style="position:absolute;left:49100;top:38659;width:648;height:1505;visibility:visible;mso-wrap-style:none;v-text-anchor:top" o:gfxdata="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" filled="f" stroked="f" strokeweight=".5pt">
+                <v:shape id="Text Box 15" o:spid="_x0000_s1094" type="#_x0000_t202" style="position:absolute;left:49100;top:38659;width:648;height:1505;visibility:visible;mso-wrap-style:none;v-text-anchor:top" o:gfxdata="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" filled="f" stroked="f" strokeweight=".5pt">
                   <v:textbox style="mso-fit-shape-to-text:t" inset="0,0,0,0">
                     <w:txbxContent>
                       <w:p>
@@ -6985,7 +7058,7 @@
                     </w:txbxContent>
                   </v:textbox>
                 </v:shape>
-                <v:oval id="Oval 167" o:spid="_x0000_s1095" style="position:absolute;left:38835;top:58902;width:8091;height:4131;visibility:visible;mso-wrap-style:square;v-text-anchor:middle" o:gfxdata="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" filled="f" strokecolor="black [3213]" strokeweight=".25pt">
+                <v:oval id="Oval 167" o:spid="_x0000_s1095" style="position:absolute;left:38834;top:58902;width:8092;height:3988;visibility:visible;mso-wrap-style:square;v-text-anchor:middle" o:gfxdata="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" filled="f" strokecolor="black [3213]" strokeweight=".25pt">
                   <v:stroke joinstyle="miter"/>
                   <v:textbox style="mso-fit-shape-to-text:t" inset="0,0,0,0">
                     <w:txbxContent>
@@ -7014,13 +7087,13 @@
                     </w:txbxContent>
                   </v:textbox>
                 </v:oval>
-                <v:line id="Straight Connector 168" o:spid="_x0000_s1096" style="position:absolute;flip:y;visibility:visible;mso-wrap-style:square" from="42882,53205" to="48551,58902" o:connectortype="straight" o:gfxdata="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" strokecolor="black [3213]" strokeweight=".25pt">
+                <v:line id="Straight Connector 168" o:spid="_x0000_s1096" style="position:absolute;flip:y;visibility:visible;mso-wrap-style:square" from="42882,53205" to="48551,58902" o:connectortype="straight" o:gfxdata="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" strokecolor="black [3213]" strokeweight=".25pt">
                   <v:stroke joinstyle="miter"/>
                 </v:line>
-                <v:line id="Straight Connector 169" o:spid="_x0000_s1097" style="position:absolute;flip:x y;visibility:visible;mso-wrap-style:square" from="48551,53205" to="55431,59777" o:connectortype="straight" o:gfxdata="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" strokecolor="black [3213]" strokeweight=".25pt">
+                <v:line id="Straight Connector 169" o:spid="_x0000_s1097" style="position:absolute;flip:x y;visibility:visible;mso-wrap-style:square" from="48551,53205" to="55431,59777" o:connectortype="straight" o:gfxdata="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" strokecolor="black [3213]" strokeweight=".25pt">
                   <v:stroke joinstyle="miter"/>
                 </v:line>
-                <v:oval id="Oval 170" o:spid="_x0000_s1098" style="position:absolute;left:53086;top:59777;width:4688;height:2084;visibility:visible;mso-wrap-style:square;v-text-anchor:middle" o:gfxdata="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" filled="f" strokecolor="black [3213]" strokeweight=".25pt">
+                <v:oval id="Oval 170" o:spid="_x0000_s1098" style="position:absolute;left:53086;top:59777;width:4688;height:2084;visibility:visible;mso-wrap-style:square;v-text-anchor:middle" o:gfxdata="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" filled="f" strokecolor="black [3213]" strokeweight=".25pt">
                   <v:stroke joinstyle="miter"/>
                   <v:textbox style="mso-fit-shape-to-text:t" inset="0,0,0,0">
                     <w:txbxContent>
@@ -7047,7 +7120,7 @@
                     </w:txbxContent>
                   </v:textbox>
                 </v:oval>
-                <v:oval id="Oval 171" o:spid="_x0000_s1099" style="position:absolute;left:21816;top:44701;width:7363;height:4131;visibility:visible;mso-wrap-style:square;v-text-anchor:middle" o:gfxdata="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" filled="f" strokecolor="black [3213]" strokeweight=".25pt">
+                <v:oval id="Oval 171" o:spid="_x0000_s1099" style="position:absolute;left:21816;top:44701;width:7363;height:3987;visibility:visible;mso-wrap-style:square;v-text-anchor:middle" o:gfxdata="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" filled="f" strokecolor="black [3213]" strokeweight=".25pt">
                   <v:stroke joinstyle="miter"/>
                   <v:textbox style="mso-fit-shape-to-text:t" inset="0,0,0,0">
                     <w:txbxContent>
@@ -7083,7 +7156,7 @@
                     </w:txbxContent>
                   </v:textbox>
                 </v:oval>
-                <v:oval id="Oval 174" o:spid="_x0000_s1100" style="position:absolute;left:47957;top:60010;width:4679;height:2083;visibility:visible;mso-wrap-style:square;v-text-anchor:middle" o:gfxdata="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" filled="f" strokecolor="black [3213]" strokeweight=".25pt">
+                <v:oval id="Oval 174" o:spid="_x0000_s1100" style="position:absolute;left:47957;top:60010;width:4679;height:2083;visibility:visible;mso-wrap-style:square;v-text-anchor:middle" o:gfxdata="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" filled="f" strokecolor="black [3213]" strokeweight=".25pt">
                   <v:stroke joinstyle="miter"/>
                   <v:textbox style="mso-fit-shape-to-text:t" inset="0,0,0,0">
                     <w:txbxContent>
@@ -7110,13 +7183,13 @@
                     </w:txbxContent>
                   </v:textbox>
                 </v:oval>
-                <v:line id="Straight Connector 175" o:spid="_x0000_s1101" style="position:absolute;flip:x y;visibility:visible;mso-wrap-style:square" from="48551,53205" to="50298,60010" o:connectortype="straight" o:gfxdata="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" strokecolor="black [3213]" strokeweight=".25pt">
+                <v:line id="Straight Connector 175" o:spid="_x0000_s1101" style="position:absolute;flip:x y;visibility:visible;mso-wrap-style:square" from="48551,53205" to="50298,60010" o:connectortype="straight" o:gfxdata="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" strokecolor="black [3213]" strokeweight=".25pt">
                   <v:stroke joinstyle="miter"/>
                 </v:line>
-                <v:line id="Straight Connector 126" o:spid="_x0000_s1102" style="position:absolute;flip:y;visibility:visible;mso-wrap-style:square" from="25498,41637" to="27708,44701" o:connectortype="straight" o:gfxdata="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" strokecolor="black [3213]" strokeweight=".25pt">
+                <v:line id="Straight Connector 126" o:spid="_x0000_s1102" style="position:absolute;flip:y;visibility:visible;mso-wrap-style:square" from="25497,40151" to="27707,44701" o:connectortype="straight" o:gfxdata="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" strokecolor="black [3213]" strokeweight=".25pt">
                   <v:stroke joinstyle="miter"/>
                 </v:line>
-                <v:shape id="Text Box 15" o:spid="_x0000_s1103" type="#_x0000_t202" style="position:absolute;left:36833;top:40021;width:800;height:1505;visibility:visible;mso-wrap-style:none;v-text-anchor:top" o:gfxdata="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" filled="f" stroked="f" strokeweight=".5pt">
+                <v:shape id="Text Box 15" o:spid="_x0000_s1103" type="#_x0000_t202" style="position:absolute;left:36833;top:40021;width:800;height:1505;visibility:visible;mso-wrap-style:none;v-text-anchor:top" o:gfxdata="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" filled="f" stroked="f" strokeweight=".5pt">
                   <v:textbox style="mso-fit-shape-to-text:t" inset="0,0,0,0">
                     <w:txbxContent>
                       <w:p>
@@ -7140,7 +7213,7 @@
                     </w:txbxContent>
                   </v:textbox>
                 </v:shape>
-                <v:shape id="Text Box 15" o:spid="_x0000_s1104" type="#_x0000_t202" style="position:absolute;left:30426;top:35235;width:1035;height:1504;visibility:visible;mso-wrap-style:none;v-text-anchor:top" o:gfxdata="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" filled="f" stroked="f" strokeweight=".5pt">
+                <v:shape id="Text Box 15" o:spid="_x0000_s1104" type="#_x0000_t202" style="position:absolute;left:30426;top:35235;width:1035;height:1504;visibility:visible;mso-wrap-style:none;v-text-anchor:top" o:gfxdata="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" filled="f" stroked="f" strokeweight=".5pt">
                   <v:textbox style="mso-fit-shape-to-text:t" inset="0,0,0,0">
                     <w:txbxContent>
                       <w:p>
@@ -7164,10 +7237,10 @@
                     </w:txbxContent>
                   </v:textbox>
                 </v:shape>
-                <v:line id="Straight Connector 178" o:spid="_x0000_s1105" style="position:absolute;flip:x y;visibility:visible;mso-wrap-style:square" from="18795,27136" to="22958,27151" o:connectortype="straight" o:gfxdata="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" strokecolor="black [3213]" strokeweight="3pt">
+                <v:line id="Straight Connector 178" o:spid="_x0000_s1105" style="position:absolute;flip:x y;visibility:visible;mso-wrap-style:square" from="18795,27136" to="22958,27151" o:connectortype="straight" o:gfxdata="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" strokecolor="black [3213]" strokeweight="3pt">
                   <v:stroke linestyle="thinThin" joinstyle="miter"/>
                 </v:line>
-                <v:oval id="Oval 102" o:spid="_x0000_s1106" style="position:absolute;left:30567;top:4195;width:4679;height:2084;visibility:visible;mso-wrap-style:square;v-text-anchor:middle" o:gfxdata="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" filled="f" strokecolor="black [3213]" strokeweight=".25pt">
+                <v:oval id="Oval 102" o:spid="_x0000_s1106" style="position:absolute;left:30567;top:4195;width:4679;height:2084;visibility:visible;mso-wrap-style:square;v-text-anchor:middle" o:gfxdata="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" filled="f" strokecolor="black [3213]" strokeweight=".25pt">
                   <v:stroke joinstyle="miter"/>
                   <v:textbox style="mso-fit-shape-to-text:t" inset="0,0,0,0">
                     <w:txbxContent>
@@ -7205,10 +7278,10 @@
                     </w:txbxContent>
                   </v:textbox>
                 </v:oval>
-                <v:line id="Straight Connector 130" o:spid="_x0000_s1107" style="position:absolute;flip:x y;visibility:visible;mso-wrap-style:square" from="32907,6216" to="33441,8522" o:connectortype="straight" o:gfxdata="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" strokecolor="black [3213]" strokeweight=".25pt">
+                <v:line id="Straight Connector 130" o:spid="_x0000_s1107" style="position:absolute;flip:x y;visibility:visible;mso-wrap-style:square" from="32907,6216" to="33441,8522" o:connectortype="straight" o:gfxdata="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" strokecolor="black [3213]" strokeweight=".25pt">
                   <v:stroke joinstyle="miter"/>
                 </v:line>
-                <v:oval id="Oval 166" o:spid="_x0000_s1108" style="position:absolute;left:35427;top:19924;width:6205;height:2083;visibility:visible;mso-wrap-style:square;v-text-anchor:middle" o:gfxdata="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" filled="f" strokecolor="black [3213]" strokeweight=".25pt">
+                <v:oval id="Oval 166" o:spid="_x0000_s1108" style="position:absolute;left:35427;top:19924;width:6205;height:2083;visibility:visible;mso-wrap-style:square;v-text-anchor:middle" o:gfxdata="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" filled="f" strokecolor="black [3213]" strokeweight=".25pt">
                   <v:stroke joinstyle="miter"/>
                   <v:textbox style="mso-fit-shape-to-text:t" inset="0,0,0,0">
                     <w:txbxContent>
@@ -7237,10 +7310,10 @@
                     </w:txbxContent>
                   </v:textbox>
                 </v:oval>
-                <v:line id="Straight Connector 172" o:spid="_x0000_s1109" style="position:absolute;flip:y;visibility:visible;mso-wrap-style:square" from="35754,21944" to="38531,25356" o:connectortype="straight" o:gfxdata="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" strokecolor="black [3213]" strokeweight=".25pt">
+                <v:line id="Straight Connector 172" o:spid="_x0000_s1109" style="position:absolute;flip:y;visibility:visible;mso-wrap-style:square" from="35754,21944" to="38531,25356" o:connectortype="straight" o:gfxdata="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" strokecolor="black [3213]" strokeweight=".25pt">
                   <v:stroke joinstyle="miter"/>
                 </v:line>
-                <v:rect id="Rectangle 179" o:spid="_x0000_s1110" style="position:absolute;left:45961;top:49892;width:5179;height:3357;visibility:visible;mso-wrap-style:none;v-text-anchor:middle" o:gfxdata="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" filled="f" strokecolor="black [3213]" strokeweight=".25pt">
+                <v:rect id="Rectangle 179" o:spid="_x0000_s1110" style="position:absolute;left:45961;top:49892;width:5179;height:3357;visibility:visible;mso-wrap-style:none;v-text-anchor:middle" o:gfxdata="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" filled="f" strokecolor="black [3213]" strokeweight=".25pt">
                   <v:textbox style="mso-fit-shape-to-text:t" inset="2.61578mm,2.61578mm,2.61578mm,2.61578mm">
                     <w:txbxContent>
                       <w:p>
@@ -7265,13 +7338,13 @@
                     </w:txbxContent>
                   </v:textbox>
                 </v:rect>
-                <v:line id="Straight Connector 180" o:spid="_x0000_s1111" style="position:absolute;visibility:visible;mso-wrap-style:square" from="36140,41637" to="48550,49892" o:connectortype="straight" o:gfxdata="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" strokecolor="black [3213]" strokeweight=".25pt">
+                <v:line id="Straight Connector 180" o:spid="_x0000_s1111" style="position:absolute;visibility:visible;mso-wrap-style:square" from="36153,40151" to="48550,49892" o:connectortype="straight" o:gfxdata="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" strokecolor="black [3213]" strokeweight=".25pt">
                   <v:stroke joinstyle="miter"/>
                 </v:line>
-                <v:line id="Straight Connector 181" o:spid="_x0000_s1112" style="position:absolute;flip:x;visibility:visible;mso-wrap-style:square" from="48551,43365" to="48602,49892" o:connectortype="straight" o:gfxdata="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" strokecolor="black [3213]" strokeweight=".25pt">
+                <v:line id="Straight Connector 181" o:spid="_x0000_s1112" style="position:absolute;flip:x;visibility:visible;mso-wrap-style:square" from="48551,43365" to="48602,49892" o:connectortype="straight" o:gfxdata="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" strokecolor="black [3213]" strokeweight=".25pt">
                   <v:stroke joinstyle="miter"/>
                 </v:line>
-                <v:shape id="Flowchart: Decision 182" o:spid="_x0000_s1113" type="#_x0000_t110" style="position:absolute;left:27707;top:38678;width:8446;height:2946;visibility:visible;mso-wrap-style:none;v-text-anchor:middle" o:gfxdata="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" filled="f" strokecolor="black [3213]" strokeweight=".25pt">
+                <v:shape id="Flowchart: Decision 182" o:spid="_x0000_s1113" type="#_x0000_t110" style="position:absolute;left:27707;top:38678;width:8446;height:2946;visibility:visible;mso-wrap-style:none;v-text-anchor:middle" o:gfxdata="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" filled="f" strokecolor="black [3213]" strokeweight=".25pt">
                   <v:textbox style="mso-fit-shape-to-text:t" inset="0,0,0,0">
                     <w:txbxContent>
                       <w:p>
@@ -7297,7 +7370,7 @@
                     </w:txbxContent>
                   </v:textbox>
                 </v:shape>
-                <v:shape id="Flowchart: Decision 183" o:spid="_x0000_s1114" type="#_x0000_t110" style="position:absolute;left:44448;top:40507;width:8305;height:2947;visibility:visible;mso-wrap-style:none;v-text-anchor:middle" o:gfxdata="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" filled="f" strokecolor="black [3213]" strokeweight=".25pt">
+                <v:shape id="Flowchart: Decision 183" o:spid="_x0000_s1114" type="#_x0000_t110" style="position:absolute;left:44448;top:40507;width:8305;height:2947;visibility:visible;mso-wrap-style:none;v-text-anchor:middle" o:gfxdata="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" filled="f" strokecolor="black [3213]" strokeweight=".25pt">
                   <v:textbox style="mso-fit-shape-to-text:t" inset="0,0,0,0">
                     <w:txbxContent>
                       <w:p>
@@ -7323,7 +7396,7 @@
                     </w:txbxContent>
                   </v:textbox>
                 </v:shape>
-                <v:rect id="Rectangle 116" o:spid="_x0000_s1115" style="position:absolute;left:30829;top:25546;width:5166;height:3706;visibility:visible;mso-wrap-style:none;v-text-anchor:middle" o:gfxdata="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" filled="f" strokecolor="black [3213]" strokeweight="3pt">
+                <v:rect id="Rectangle 116" o:spid="_x0000_s1115" style="position:absolute;left:30829;top:25546;width:5166;height:3706;visibility:visible;mso-wrap-style:none;v-text-anchor:middle" o:gfxdata="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" filled="f" strokecolor="black [3213]" strokeweight="3pt">
                   <v:stroke linestyle="thinThin"/>
                   <v:textbox style="mso-fit-shape-to-text:t" inset="2.61578mm,2.61578mm,2.61578mm,2.61578mm">
                     <w:txbxContent>
@@ -7350,7 +7423,7 @@
                     </w:txbxContent>
                   </v:textbox>
                 </v:rect>
-                <v:shape id="Flowchart: Decision 117" o:spid="_x0000_s1116" type="#_x0000_t110" style="position:absolute;left:31455;top:15513;width:3924;height:3798;visibility:visible;mso-wrap-style:none;v-text-anchor:middle" o:gfxdata="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" filled="f" strokecolor="black [3213]" strokeweight="3pt">
+                <v:shape id="Flowchart: Decision 117" o:spid="_x0000_s1116" type="#_x0000_t110" style="position:absolute;left:31455;top:15513;width:3911;height:3696;visibility:visible;mso-wrap-style:none;v-text-anchor:middle" o:gfxdata="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" filled="f" strokecolor="black [3213]" strokeweight="3pt">
                   <v:stroke linestyle="thinThin"/>
                   <v:textbox style="mso-fit-shape-to-text:t" inset="0,0,0,0">
                     <w:txbxContent>
@@ -7378,7 +7451,7 @@
                     </w:txbxContent>
                   </v:textbox>
                 </v:shape>
-                <v:oval id="Oval 159" o:spid="_x0000_s1117" style="position:absolute;left:690;top:26194;width:7723;height:2083;visibility:visible;mso-wrap-style:square;v-text-anchor:middle" o:gfxdata="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" filled="f" strokecolor="black [3213]" strokeweight=".25pt">
+                <v:oval id="Oval 159" o:spid="_x0000_s1117" style="position:absolute;left:216;top:21126;width:7723;height:2084;visibility:visible;mso-wrap-style:square;v-text-anchor:middle" o:gfxdata="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" filled="f" strokecolor="black [3213]" strokeweight=".25pt">
                   <v:stroke joinstyle="miter"/>
                   <v:textbox style="mso-fit-shape-to-text:t" inset="0,0,0,0">
                     <w:txbxContent>
@@ -7392,7 +7465,7 @@
                             <w:szCs w:val="18"/>
                           </w:rPr>
                         </w:pPr>
-                        <w:ins w:id="42" w:author="Yan Fung Yenny Hou" w:date="2022-06-27T21:12:00Z">
+                        <w:ins w:id="38" w:author="Yan Fung Yenny Hou" w:date="2022-06-27T21:12:00Z">
                           <w:r>
                             <w:rPr>
                               <w:rFonts w:ascii="Calibri Light" w:eastAsia="Calibri" w:hAnsi="Calibri Light" w:cs="Arial"/>
@@ -7403,7 +7476,7 @@
                             <w:t>l</w:t>
                           </w:r>
                         </w:ins>
-                        <w:ins w:id="43" w:author="Yan Fung Yenny Hou" w:date="2022-06-27T21:11:00Z">
+                        <w:ins w:id="39" w:author="Yan Fung Yenny Hou" w:date="2022-06-27T21:11:00Z">
                           <w:r>
                             <w:rPr>
                               <w:rFonts w:ascii="Calibri Light" w:eastAsia="Calibri" w:hAnsi="Calibri Light" w:cs="Arial"/>
@@ -7427,10 +7500,10 @@
                     </w:txbxContent>
                   </v:textbox>
                 </v:oval>
-                <v:line id="Straight Connector 160" o:spid="_x0000_s1118" style="position:absolute;flip:x;visibility:visible;mso-wrap-style:square" from="8412,27136" to="12892,27204" o:connectortype="straight" o:gfxdata="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" strokecolor="black [3213]" strokeweight=".25pt">
+                <v:line id="Straight Connector 160" o:spid="_x0000_s1118" style="position:absolute;flip:x y;visibility:visible;mso-wrap-style:square" from="11088,25569" to="12892,27158" o:connectortype="straight" o:gfxdata="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" strokecolor="black [3213]" strokeweight=".25pt">
                   <v:stroke joinstyle="miter"/>
                 </v:line>
-                <v:shape id="Flowchart: Decision 173" o:spid="_x0000_s1119" type="#_x0000_t110" style="position:absolute;left:22383;top:16703;width:5550;height:2946;visibility:visible;mso-wrap-style:none;v-text-anchor:middle" o:gfxdata="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" filled="f" strokecolor="black [3213]" strokeweight=".25pt">
+                <v:shape id="Flowchart: Decision 173" o:spid="_x0000_s1119" type="#_x0000_t110" style="position:absolute;left:22383;top:16703;width:5537;height:2857;visibility:visible;mso-wrap-style:none;v-text-anchor:middle" o:gfxdata="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" filled="f" strokecolor="black [3213]" strokeweight=".25pt">
                   <v:textbox style="mso-fit-shape-to-text:t" inset="0,0,0,0">
                     <w:txbxContent>
                       <w:p>
@@ -7443,7 +7516,7 @@
                             <w:szCs w:val="18"/>
                           </w:rPr>
                         </w:pPr>
-                        <w:ins w:id="44" w:author="Hector Onato" w:date="2022-06-27T22:21:00Z">
+                        <w:ins w:id="40" w:author="Hector Onato" w:date="2022-06-27T22:21:00Z">
                           <w:r>
                             <w:rPr>
                               <w:rFonts w:ascii="Calibri Light" w:eastAsia="Calibri" w:hAnsi="Calibri Light" w:cs="Arial"/>
@@ -7455,39 +7528,11 @@
                             <w:t>heads</w:t>
                           </w:r>
                         </w:ins>
-                        <w:ins w:id="45" w:author="Yan Fung Yenny Hou" w:date="2022-06-27T21:15:00Z">
-                          <w:del w:id="46" w:author="Hector Onato" w:date="2022-06-27T22:21:00Z">
-                            <w:r>
-                              <w:rPr>
-                                <w:rFonts w:ascii="Calibri Light" w:eastAsia="Calibri" w:hAnsi="Calibri Light" w:cs="Arial"/>
-                                <w:color w:val="008080"/>
-                                <w:sz w:val="18"/>
-                                <w:szCs w:val="18"/>
-                                <w:u w:val="single"/>
-                              </w:rPr>
-                              <w:delText>manage</w:delText>
-                            </w:r>
-                          </w:del>
-                        </w:ins>
-                        <w:ins w:id="47" w:author="Yan Fung Yenny Hou" w:date="2022-06-27T21:26:00Z">
-                          <w:del w:id="48" w:author="Hector Onato" w:date="2022-06-27T22:21:00Z">
-                            <w:r>
-                              <w:rPr>
-                                <w:rFonts w:ascii="Calibri Light" w:eastAsia="Calibri" w:hAnsi="Calibri Light" w:cs="Arial"/>
-                                <w:color w:val="008080"/>
-                                <w:sz w:val="18"/>
-                                <w:szCs w:val="18"/>
-                                <w:u w:val="single"/>
-                              </w:rPr>
-                              <w:delText>s</w:delText>
-                            </w:r>
-                          </w:del>
-                        </w:ins>
                       </w:p>
                     </w:txbxContent>
                   </v:textbox>
                 </v:shape>
-                <v:shape id="Flowchart: Decision 184" o:spid="_x0000_s1120" type="#_x0000_t110" style="position:absolute;left:12925;top:8736;width:5689;height:2947;visibility:visible;mso-wrap-style:square;v-text-anchor:middle" o:gfxdata="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" filled="f" strokecolor="black [3213]" strokeweight=".25pt">
+                <v:shape id="Flowchart: Decision 184" o:spid="_x0000_s1120" type="#_x0000_t110" style="position:absolute;left:12925;top:8736;width:5689;height:2947;visibility:visible;mso-wrap-style:square;v-text-anchor:middle" o:gfxdata="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" filled="f" strokecolor="black [3213]" strokeweight=".25pt">
                   <v:textbox style="mso-fit-shape-to-text:t" inset="0,0,0,0">
                     <w:txbxContent>
                       <w:p>
@@ -7514,10 +7559,10 @@
                     </w:txbxContent>
                   </v:textbox>
                 </v:shape>
-                <v:line id="Straight Connector 185" o:spid="_x0000_s1121" style="position:absolute;flip:y;visibility:visible;mso-wrap-style:square" from="18614,10209" to="31455,10228" o:connectortype="straight" o:gfxdata="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" strokecolor="black [3213]" strokeweight="3pt">
+                <v:line id="Straight Connector 185" o:spid="_x0000_s1121" style="position:absolute;flip:y;visibility:visible;mso-wrap-style:square" from="18614,10209" to="31455,10228" o:connectortype="straight" o:gfxdata="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" strokecolor="black [3213]" strokeweight="3pt">
                   <v:stroke linestyle="thinThin" joinstyle="miter"/>
                 </v:line>
-                <v:shape id="Text Box 15" o:spid="_x0000_s1122" type="#_x0000_t202" style="position:absolute;left:14654;top:15987;width:648;height:1505;visibility:visible;mso-wrap-style:none;v-text-anchor:top" o:gfxdata="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" filled="f" stroked="f" strokeweight=".5pt">
+                <v:shape id="Text Box 15" o:spid="_x0000_s1122" type="#_x0000_t202" style="position:absolute;left:14654;top:15987;width:648;height:1505;visibility:visible;mso-wrap-style:none;v-text-anchor:top" o:gfxdata="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" filled="f" stroked="f" strokeweight=".5pt">
                   <v:textbox style="mso-fit-shape-to-text:t" inset="0,0,0,0">
                     <w:txbxContent>
                       <w:p>
@@ -7541,7 +7586,7 @@
                     </w:txbxContent>
                   </v:textbox>
                 </v:shape>
-                <v:shape id="Text Box 15" o:spid="_x0000_s1123" type="#_x0000_t202" style="position:absolute;left:29332;top:8515;width:1035;height:1505;visibility:visible;mso-wrap-style:none;v-text-anchor:top" o:gfxdata="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" filled="f" stroked="f" strokeweight=".5pt">
+                <v:shape id="Text Box 15" o:spid="_x0000_s1123" type="#_x0000_t202" style="position:absolute;left:29332;top:8515;width:1035;height:1505;visibility:visible;mso-wrap-style:none;v-text-anchor:top" o:gfxdata="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" filled="f" stroked="f" strokeweight=".5pt">
                   <v:textbox style="mso-fit-shape-to-text:t" inset="0,0,0,0">
                     <w:txbxContent>
                       <w:p>
@@ -7565,7 +7610,7 @@
                     </w:txbxContent>
                   </v:textbox>
                 </v:shape>
-                <v:shape id="Text Box 15" o:spid="_x0000_s1124" type="#_x0000_t202" style="position:absolute;left:29034;top:17316;width:1035;height:1505;visibility:visible;mso-wrap-style:none;v-text-anchor:top" o:gfxdata="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" filled="f" stroked="f" strokeweight=".5pt">
+                <v:shape id="Text Box 15" o:spid="_x0000_s1124" type="#_x0000_t202" style="position:absolute;left:29034;top:17316;width:1035;height:1505;visibility:visible;mso-wrap-style:none;v-text-anchor:top" o:gfxdata="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" filled="f" stroked="f" strokeweight=".5pt">
                   <v:textbox style="mso-fit-shape-to-text:t" inset="0,0,0,0">
                     <w:txbxContent>
                       <w:p>
@@ -7589,7 +7634,7 @@
                     </w:txbxContent>
                   </v:textbox>
                 </v:shape>
-                <v:shape id="Text Box 15" o:spid="_x0000_s1125" type="#_x0000_t202" style="position:absolute;left:19811;top:17596;width:648;height:1505;visibility:visible;mso-wrap-style:none;v-text-anchor:top" o:gfxdata="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" filled="f" stroked="f" strokeweight=".5pt">
+                <v:shape id="Text Box 15" o:spid="_x0000_s1125" type="#_x0000_t202" style="position:absolute;left:19811;top:17596;width:648;height:1505;visibility:visible;mso-wrap-style:none;v-text-anchor:top" o:gfxdata="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" filled="f" stroked="f" strokeweight=".5pt">
                   <v:textbox style="mso-fit-shape-to-text:t" inset="0,0,0,0">
                     <w:txbxContent>
                       <w:p>
@@ -7613,14 +7658,44 @@
                     </w:txbxContent>
                   </v:textbox>
                 </v:shape>
-                <v:line id="Straight Connector 193" o:spid="_x0000_s1126" style="position:absolute;visibility:visible;mso-wrap-style:square" from="27920,18195" to="33510,25615" o:connectortype="straight" o:gfxdata="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" strokecolor="black [3213]" strokeweight="3pt">
+                <v:line id="Straight Connector 193" o:spid="_x0000_s1126" style="position:absolute;visibility:visible;mso-wrap-style:square" from="27920,18195" to="33510,25615" o:connectortype="straight" o:gfxdata="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" strokecolor="black [3213]" strokeweight="3pt">
                   <v:stroke linestyle="thinThin" joinstyle="miter"/>
                 </v:line>
-                <v:line id="Straight Connector 127" o:spid="_x0000_s1127" style="position:absolute;visibility:visible;mso-wrap-style:square" from="15770,11721" to="15843,25480" o:connectortype="straight" o:gfxdata="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" strokecolor="black [3213]" strokeweight="3pt">
+                <v:line id="Straight Connector 127" o:spid="_x0000_s1127" style="position:absolute;visibility:visible;mso-wrap-style:square" from="15770,11721" to="15843,25480" o:connectortype="straight" o:gfxdata="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" strokecolor="black [3213]" strokeweight="3pt">
                   <v:stroke linestyle="thinThin" joinstyle="miter"/>
                 </v:line>
-                <v:line id="Straight Connector 161" o:spid="_x0000_s1128" style="position:absolute;flip:y;visibility:visible;mso-wrap-style:square" from="15843,18195" to="22383,25480" o:connectortype="straight" o:gfxdata="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" strokecolor="black [3213]" strokeweight="3pt">
+                <v:line id="Straight Connector 161" o:spid="_x0000_s1128" style="position:absolute;flip:y;visibility:visible;mso-wrap-style:square" from="15843,18195" to="22383,25480" o:connectortype="straight" o:gfxdata="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" strokecolor="black [3213]" strokeweight="3pt">
                   <v:stroke linestyle="thinThin" joinstyle="miter"/>
+                </v:line>
+                <v:oval id="Oval 186" o:spid="_x0000_s1129" style="position:absolute;left:6589;top:23844;width:5271;height:2021;visibility:visible;mso-wrap-style:square;v-text-anchor:middle" o:gfxdata="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" filled="f" strokecolor="black [3213]" strokeweight=".25pt">
+                  <v:stroke joinstyle="miter"/>
+                  <v:textbox style="mso-fit-shape-to-text:t" inset="0,0,0,0">
+                    <w:txbxContent>
+                      <w:p>
+                        <w:pPr>
+                          <w:jc w:val="center"/>
+                          <w:rPr>
+                            <w:rFonts w:ascii="Calibri Light" w:eastAsia="Calibri" w:hAnsi="Calibri Light" w:cs="Arial"/>
+                            <w:color w:val="008080"/>
+                            <w:sz w:val="18"/>
+                            <w:szCs w:val="18"/>
+                          </w:rPr>
+                        </w:pPr>
+                        <w:r>
+                          <w:rPr>
+                            <w:rFonts w:ascii="Calibri Light" w:eastAsia="Calibri" w:hAnsi="Calibri Light" w:cs="Arial"/>
+                            <w:color w:val="000000"/>
+                            <w:sz w:val="18"/>
+                            <w:szCs w:val="18"/>
+                          </w:rPr>
+                          <w:t>name</w:t>
+                        </w:r>
+                      </w:p>
+                    </w:txbxContent>
+                  </v:textbox>
+                </v:oval>
+                <v:line id="Straight Connector 189" o:spid="_x0000_s1130" style="position:absolute;flip:x y;visibility:visible;mso-wrap-style:square" from="6808,22905" to="9225,23844" o:connectortype="straight" o:gfxdata="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" strokecolor="black [3213]" strokeweight=".25pt">
+                  <v:stroke joinstyle="miter"/>
                 </v:line>
                 <w10:anchorlock/>
               </v:group>
@@ -7644,6 +7719,7 @@
         <w:pStyle w:val="Heading1"/>
       </w:pPr>
       <w:r>
+        <w:lastRenderedPageBreak/>
         <w:t xml:space="preserve">ER-Model Mapping to </w:t>
       </w:r>
       <w:r>
@@ -7689,32 +7765,40 @@
     </w:p>
     <w:p>
       <w:pPr>
-        <w:tabs>
-          <w:tab w:val="left" w:pos="566"/>
-          <w:tab w:val="left" w:pos="1133"/>
-          <w:tab w:val="left" w:pos="1700"/>
-          <w:tab w:val="left" w:pos="2267"/>
-          <w:tab w:val="left" w:pos="2834"/>
-          <w:tab w:val="left" w:pos="3401"/>
-          <w:tab w:val="left" w:pos="3968"/>
-          <w:tab w:val="left" w:pos="4535"/>
-          <w:tab w:val="left" w:pos="5102"/>
-          <w:tab w:val="left" w:pos="5669"/>
-          <w:tab w:val="left" w:pos="6236"/>
-          <w:tab w:val="left" w:pos="6803"/>
-        </w:tabs>
         <w:autoSpaceDE w:val="0"/>
         <w:autoSpaceDN w:val="0"/>
         <w:adjustRightInd w:val="0"/>
         <w:ind w:right="-720"/>
         <w:jc w:val="left"/>
         <w:rPr>
-          <w:ins w:id="49" w:author="Hector Onato" w:date="2022-06-28T18:41:00Z"/>
-          <w:rFonts w:cstheme="majorHAnsi"/>
-        </w:rPr>
-      </w:pPr>
-      <w:proofErr w:type="gramStart"/>
-      <w:ins w:id="50" w:author="Hector Onato" w:date="2022-06-28T18:41:00Z">
+          <w:ins w:id="41" w:author="Hector Onato" w:date="2022-06-28T18:41:00Z"/>
+          <w:rFonts w:cstheme="majorHAnsi"/>
+        </w:rPr>
+        <w:pPrChange w:id="42" w:author="Yan Fung Yenny Hou" w:date="2022-06-28T19:01:00Z">
+          <w:pPr>
+            <w:tabs>
+              <w:tab w:val="left" w:pos="566"/>
+              <w:tab w:val="left" w:pos="1133"/>
+              <w:tab w:val="left" w:pos="1700"/>
+              <w:tab w:val="left" w:pos="2267"/>
+              <w:tab w:val="left" w:pos="2834"/>
+              <w:tab w:val="left" w:pos="3401"/>
+              <w:tab w:val="left" w:pos="3968"/>
+              <w:tab w:val="left" w:pos="4535"/>
+              <w:tab w:val="left" w:pos="5102"/>
+              <w:tab w:val="left" w:pos="5669"/>
+              <w:tab w:val="left" w:pos="6236"/>
+              <w:tab w:val="left" w:pos="6803"/>
+            </w:tabs>
+            <w:autoSpaceDE w:val="0"/>
+            <w:autoSpaceDN w:val="0"/>
+            <w:adjustRightInd w:val="0"/>
+            <w:ind w:right="-720"/>
+            <w:jc w:val="left"/>
+          </w:pPr>
+        </w:pPrChange>
+      </w:pPr>
+      <w:ins w:id="43" w:author="Hector Onato" w:date="2022-06-28T18:41:00Z">
         <w:r>
           <w:rPr>
             <w:rFonts w:cstheme="majorHAnsi"/>
@@ -7722,7 +7806,6 @@
           <w:t>Member(</w:t>
         </w:r>
         <w:proofErr w:type="spellStart"/>
-        <w:proofErr w:type="gramEnd"/>
         <w:r>
           <w:rPr>
             <w:rFonts w:cstheme="majorHAnsi"/>
@@ -7744,12 +7827,54 @@
           </w:rPr>
           <w:t xml:space="preserve"> </w:t>
         </w:r>
-        <w:proofErr w:type="spellStart"/>
+        <w:del w:id="44" w:author="Yan Fung Yenny Hou" w:date="2022-06-28T18:54:00Z">
+          <w:r>
+            <w:rPr>
+              <w:rFonts w:cstheme="majorHAnsi"/>
+            </w:rPr>
+            <w:delText>f</w:delText>
+          </w:r>
+        </w:del>
+      </w:ins>
+      <w:ins w:id="45" w:author="Yan Fung Yenny Hou" w:date="2022-06-28T18:54:00Z">
         <w:r>
           <w:rPr>
             <w:rFonts w:cstheme="majorHAnsi"/>
           </w:rPr>
-          <w:t>firstName</w:t>
+          <w:t>F</w:t>
+        </w:r>
+      </w:ins>
+      <w:ins w:id="46" w:author="Hector Onato" w:date="2022-06-28T18:41:00Z">
+        <w:r>
+          <w:rPr>
+            <w:rFonts w:cstheme="majorHAnsi"/>
+          </w:rPr>
+          <w:t xml:space="preserve">irstName, </w:t>
+        </w:r>
+        <w:del w:id="47" w:author="Yan Fung Yenny Hou" w:date="2022-06-28T18:54:00Z">
+          <w:r>
+            <w:rPr>
+              <w:rFonts w:cstheme="majorHAnsi"/>
+            </w:rPr>
+            <w:delText>l</w:delText>
+          </w:r>
+        </w:del>
+      </w:ins>
+      <w:proofErr w:type="spellStart"/>
+      <w:ins w:id="48" w:author="Yan Fung Yenny Hou" w:date="2022-06-28T18:54:00Z">
+        <w:r>
+          <w:rPr>
+            <w:rFonts w:cstheme="majorHAnsi"/>
+          </w:rPr>
+          <w:t>L</w:t>
+        </w:r>
+      </w:ins>
+      <w:ins w:id="49" w:author="Hector Onato" w:date="2022-06-28T18:41:00Z">
+        <w:r>
+          <w:rPr>
+            <w:rFonts w:cstheme="majorHAnsi"/>
+          </w:rPr>
+          <w:t>astName</w:t>
         </w:r>
         <w:proofErr w:type="spellEnd"/>
         <w:r>
@@ -7763,20 +7888,6 @@
           <w:rPr>
             <w:rFonts w:cstheme="majorHAnsi"/>
           </w:rPr>
-          <w:t>lastName</w:t>
-        </w:r>
-        <w:proofErr w:type="spellEnd"/>
-        <w:r>
-          <w:rPr>
-            <w:rFonts w:cstheme="majorHAnsi"/>
-          </w:rPr>
-          <w:t xml:space="preserve">, </w:t>
-        </w:r>
-        <w:proofErr w:type="spellStart"/>
-        <w:r>
-          <w:rPr>
-            <w:rFonts w:cstheme="majorHAnsi"/>
-          </w:rPr>
           <w:t>MemberType</w:t>
         </w:r>
         <w:proofErr w:type="spellEnd"/>
@@ -7790,31 +7901,39 @@
     </w:p>
     <w:p>
       <w:pPr>
-        <w:tabs>
-          <w:tab w:val="left" w:pos="566"/>
-          <w:tab w:val="left" w:pos="1133"/>
-          <w:tab w:val="left" w:pos="1700"/>
-          <w:tab w:val="left" w:pos="2267"/>
-          <w:tab w:val="left" w:pos="2834"/>
-          <w:tab w:val="left" w:pos="3401"/>
-          <w:tab w:val="left" w:pos="3968"/>
-          <w:tab w:val="left" w:pos="4535"/>
-          <w:tab w:val="left" w:pos="5102"/>
-          <w:tab w:val="left" w:pos="5669"/>
-          <w:tab w:val="left" w:pos="6236"/>
-          <w:tab w:val="left" w:pos="6803"/>
-        </w:tabs>
         <w:autoSpaceDE w:val="0"/>
         <w:autoSpaceDN w:val="0"/>
         <w:adjustRightInd w:val="0"/>
         <w:ind w:right="-720"/>
         <w:jc w:val="left"/>
         <w:rPr>
-          <w:ins w:id="51" w:author="Hector Onato" w:date="2022-06-28T18:41:00Z"/>
-          <w:rFonts w:cstheme="majorHAnsi"/>
-        </w:rPr>
-      </w:pPr>
-      <w:proofErr w:type="gramStart"/>
+          <w:ins w:id="50" w:author="Hector Onato" w:date="2022-06-28T18:41:00Z"/>
+          <w:rFonts w:cstheme="majorHAnsi"/>
+        </w:rPr>
+        <w:pPrChange w:id="51" w:author="Yan Fung Yenny Hou" w:date="2022-06-28T19:01:00Z">
+          <w:pPr>
+            <w:tabs>
+              <w:tab w:val="left" w:pos="566"/>
+              <w:tab w:val="left" w:pos="1133"/>
+              <w:tab w:val="left" w:pos="1700"/>
+              <w:tab w:val="left" w:pos="2267"/>
+              <w:tab w:val="left" w:pos="2834"/>
+              <w:tab w:val="left" w:pos="3401"/>
+              <w:tab w:val="left" w:pos="3968"/>
+              <w:tab w:val="left" w:pos="4535"/>
+              <w:tab w:val="left" w:pos="5102"/>
+              <w:tab w:val="left" w:pos="5669"/>
+              <w:tab w:val="left" w:pos="6236"/>
+              <w:tab w:val="left" w:pos="6803"/>
+            </w:tabs>
+            <w:autoSpaceDE w:val="0"/>
+            <w:autoSpaceDN w:val="0"/>
+            <w:adjustRightInd w:val="0"/>
+            <w:ind w:right="-720"/>
+            <w:jc w:val="left"/>
+          </w:pPr>
+        </w:pPrChange>
+      </w:pPr>
       <w:ins w:id="52" w:author="Hector Onato" w:date="2022-06-28T18:41:00Z">
         <w:r>
           <w:rPr>
@@ -7823,7 +7942,6 @@
           <w:t>Project(</w:t>
         </w:r>
         <w:proofErr w:type="spellStart"/>
-        <w:proofErr w:type="gramEnd"/>
         <w:r>
           <w:rPr>
             <w:rFonts w:cstheme="majorHAnsi"/>
@@ -7843,38 +7961,94 @@
           <w:rPr>
             <w:rFonts w:cstheme="majorHAnsi"/>
           </w:rPr>
-          <w:t xml:space="preserve"> name, budget)</w:t>
+          <w:t xml:space="preserve"> </w:t>
+        </w:r>
+        <w:del w:id="53" w:author="Yan Fung Yenny Hou" w:date="2022-06-28T18:54:00Z">
+          <w:r>
+            <w:rPr>
+              <w:rFonts w:cstheme="majorHAnsi"/>
+            </w:rPr>
+            <w:delText>n</w:delText>
+          </w:r>
+        </w:del>
+      </w:ins>
+      <w:ins w:id="54" w:author="Yan Fung Yenny Hou" w:date="2022-06-28T18:54:00Z">
+        <w:r>
+          <w:rPr>
+            <w:rFonts w:cstheme="majorHAnsi"/>
+          </w:rPr>
+          <w:t>N</w:t>
+        </w:r>
+      </w:ins>
+      <w:ins w:id="55" w:author="Hector Onato" w:date="2022-06-28T18:41:00Z">
+        <w:r>
+          <w:rPr>
+            <w:rFonts w:cstheme="majorHAnsi"/>
+          </w:rPr>
+          <w:t xml:space="preserve">ame, </w:t>
+        </w:r>
+        <w:del w:id="56" w:author="Yan Fung Yenny Hou" w:date="2022-06-28T18:54:00Z">
+          <w:r>
+            <w:rPr>
+              <w:rFonts w:cstheme="majorHAnsi"/>
+            </w:rPr>
+            <w:delText>b</w:delText>
+          </w:r>
+        </w:del>
+      </w:ins>
+      <w:ins w:id="57" w:author="Yan Fung Yenny Hou" w:date="2022-06-28T18:54:00Z">
+        <w:r>
+          <w:rPr>
+            <w:rFonts w:cstheme="majorHAnsi"/>
+          </w:rPr>
+          <w:t>B</w:t>
+        </w:r>
+      </w:ins>
+      <w:ins w:id="58" w:author="Hector Onato" w:date="2022-06-28T18:41:00Z">
+        <w:r>
+          <w:rPr>
+            <w:rFonts w:cstheme="majorHAnsi"/>
+          </w:rPr>
+          <w:t>udget)</w:t>
         </w:r>
       </w:ins>
     </w:p>
     <w:p>
       <w:pPr>
-        <w:tabs>
-          <w:tab w:val="left" w:pos="566"/>
-          <w:tab w:val="left" w:pos="1133"/>
-          <w:tab w:val="left" w:pos="1700"/>
-          <w:tab w:val="left" w:pos="2267"/>
-          <w:tab w:val="left" w:pos="2834"/>
-          <w:tab w:val="left" w:pos="3401"/>
-          <w:tab w:val="left" w:pos="3968"/>
-          <w:tab w:val="left" w:pos="4535"/>
-          <w:tab w:val="left" w:pos="5102"/>
-          <w:tab w:val="left" w:pos="5669"/>
-          <w:tab w:val="left" w:pos="6236"/>
-          <w:tab w:val="left" w:pos="6803"/>
-        </w:tabs>
         <w:autoSpaceDE w:val="0"/>
         <w:autoSpaceDN w:val="0"/>
         <w:adjustRightInd w:val="0"/>
         <w:ind w:right="-720"/>
         <w:jc w:val="left"/>
         <w:rPr>
-          <w:ins w:id="53" w:author="Hector Onato" w:date="2022-06-28T18:41:00Z"/>
-          <w:rFonts w:cstheme="majorHAnsi"/>
-        </w:rPr>
-      </w:pPr>
-      <w:proofErr w:type="gramStart"/>
-      <w:ins w:id="54" w:author="Hector Onato" w:date="2022-06-28T18:41:00Z">
+          <w:ins w:id="59" w:author="Hector Onato" w:date="2022-06-28T18:41:00Z"/>
+          <w:rFonts w:cstheme="majorHAnsi"/>
+        </w:rPr>
+        <w:pPrChange w:id="60" w:author="Yan Fung Yenny Hou" w:date="2022-06-28T19:01:00Z">
+          <w:pPr>
+            <w:tabs>
+              <w:tab w:val="left" w:pos="566"/>
+              <w:tab w:val="left" w:pos="1133"/>
+              <w:tab w:val="left" w:pos="1700"/>
+              <w:tab w:val="left" w:pos="2267"/>
+              <w:tab w:val="left" w:pos="2834"/>
+              <w:tab w:val="left" w:pos="3401"/>
+              <w:tab w:val="left" w:pos="3968"/>
+              <w:tab w:val="left" w:pos="4535"/>
+              <w:tab w:val="left" w:pos="5102"/>
+              <w:tab w:val="left" w:pos="5669"/>
+              <w:tab w:val="left" w:pos="6236"/>
+              <w:tab w:val="left" w:pos="6803"/>
+            </w:tabs>
+            <w:autoSpaceDE w:val="0"/>
+            <w:autoSpaceDN w:val="0"/>
+            <w:adjustRightInd w:val="0"/>
+            <w:ind w:right="-720"/>
+            <w:jc w:val="left"/>
+          </w:pPr>
+        </w:pPrChange>
+      </w:pPr>
+      <w:ins w:id="61" w:author="Hector Onato" w:date="2022-06-28T18:41:00Z">
         <w:r>
           <w:rPr>
             <w:rFonts w:cstheme="majorHAnsi"/>
@@ -7882,7 +8056,6 @@
           <w:t>Club(</w:t>
         </w:r>
         <w:proofErr w:type="spellStart"/>
-        <w:proofErr w:type="gramEnd"/>
         <w:r>
           <w:rPr>
             <w:rFonts w:cstheme="majorHAnsi"/>
@@ -7897,7 +8070,24 @@
           </w:rPr>
           <w:t xml:space="preserve">, </w:t>
         </w:r>
-        <w:proofErr w:type="spellStart"/>
+      </w:ins>
+      <w:proofErr w:type="spellStart"/>
+      <w:ins w:id="62" w:author="Yan Fung Yenny Hou" w:date="2022-06-28T18:58:00Z">
+        <w:r>
+          <w:rPr>
+            <w:rFonts w:cstheme="majorHAnsi"/>
+            <w:b/>
+            <w:bCs/>
+            <w:rPrChange w:id="63" w:author="Yan Fung Yenny Hou" w:date="2022-06-28T18:58:00Z">
+              <w:rPr>
+                <w:rFonts w:cstheme="majorHAnsi"/>
+              </w:rPr>
+            </w:rPrChange>
+          </w:rPr>
+          <w:t>Lead</w:t>
+        </w:r>
+      </w:ins>
+      <w:ins w:id="64" w:author="Hector Onato" w:date="2022-06-28T18:41:00Z">
         <w:r>
           <w:rPr>
             <w:rFonts w:cstheme="majorHAnsi"/>
@@ -7933,44 +8123,46 @@
     </w:p>
     <w:p>
       <w:pPr>
-        <w:tabs>
-          <w:tab w:val="left" w:pos="566"/>
-          <w:tab w:val="left" w:pos="1133"/>
-          <w:tab w:val="left" w:pos="1700"/>
-          <w:tab w:val="left" w:pos="2267"/>
-          <w:tab w:val="left" w:pos="2834"/>
-          <w:tab w:val="left" w:pos="3401"/>
-          <w:tab w:val="left" w:pos="3968"/>
-          <w:tab w:val="left" w:pos="4535"/>
-          <w:tab w:val="left" w:pos="5102"/>
-          <w:tab w:val="left" w:pos="5669"/>
-          <w:tab w:val="left" w:pos="6236"/>
-          <w:tab w:val="left" w:pos="6803"/>
-        </w:tabs>
         <w:autoSpaceDE w:val="0"/>
         <w:autoSpaceDN w:val="0"/>
         <w:adjustRightInd w:val="0"/>
         <w:ind w:right="-720"/>
         <w:jc w:val="left"/>
         <w:rPr>
-          <w:ins w:id="55" w:author="Hector Onato" w:date="2022-06-28T18:41:00Z"/>
-          <w:rFonts w:cstheme="majorHAnsi"/>
-        </w:rPr>
+          <w:ins w:id="65" w:author="Hector Onato" w:date="2022-06-28T18:41:00Z"/>
+          <w:rFonts w:cstheme="majorHAnsi"/>
+        </w:rPr>
+        <w:pPrChange w:id="66" w:author="Yan Fung Yenny Hou" w:date="2022-06-28T19:01:00Z">
+          <w:pPr>
+            <w:tabs>
+              <w:tab w:val="left" w:pos="566"/>
+              <w:tab w:val="left" w:pos="1133"/>
+              <w:tab w:val="left" w:pos="1700"/>
+              <w:tab w:val="left" w:pos="2267"/>
+              <w:tab w:val="left" w:pos="2834"/>
+              <w:tab w:val="left" w:pos="3401"/>
+              <w:tab w:val="left" w:pos="3968"/>
+              <w:tab w:val="left" w:pos="4535"/>
+              <w:tab w:val="left" w:pos="5102"/>
+              <w:tab w:val="left" w:pos="5669"/>
+              <w:tab w:val="left" w:pos="6236"/>
+              <w:tab w:val="left" w:pos="6803"/>
+            </w:tabs>
+            <w:autoSpaceDE w:val="0"/>
+            <w:autoSpaceDN w:val="0"/>
+            <w:adjustRightInd w:val="0"/>
+            <w:ind w:right="-720"/>
+            <w:jc w:val="left"/>
+          </w:pPr>
+        </w:pPrChange>
       </w:pPr>
       <w:proofErr w:type="spellStart"/>
-      <w:ins w:id="56" w:author="Hector Onato" w:date="2022-06-28T18:41:00Z">
+      <w:ins w:id="67" w:author="Hector Onato" w:date="2022-06-28T18:41:00Z">
         <w:r>
           <w:rPr>
             <w:rFonts w:cstheme="majorHAnsi"/>
           </w:rPr>
-          <w:t>Club_</w:t>
-        </w:r>
-        <w:proofErr w:type="gramStart"/>
-        <w:r>
-          <w:rPr>
-            <w:rFonts w:cstheme="majorHAnsi"/>
-          </w:rPr>
-          <w:t>Group</w:t>
+          <w:t>Club_Group</w:t>
         </w:r>
         <w:proofErr w:type="spellEnd"/>
         <w:r>
@@ -7980,7 +8172,6 @@
           <w:t>(</w:t>
         </w:r>
         <w:proofErr w:type="spellStart"/>
-        <w:proofErr w:type="gramEnd"/>
         <w:r>
           <w:rPr>
             <w:rFonts w:cstheme="majorHAnsi"/>
@@ -8013,7 +8204,24 @@
           </w:rPr>
           <w:t xml:space="preserve">, </w:t>
         </w:r>
-        <w:proofErr w:type="spellStart"/>
+      </w:ins>
+      <w:proofErr w:type="spellStart"/>
+      <w:ins w:id="68" w:author="Yan Fung Yenny Hou" w:date="2022-06-28T18:58:00Z">
+        <w:r>
+          <w:rPr>
+            <w:rFonts w:cstheme="majorHAnsi"/>
+            <w:b/>
+            <w:bCs/>
+            <w:rPrChange w:id="69" w:author="Yan Fung Yenny Hou" w:date="2022-06-28T18:58:00Z">
+              <w:rPr>
+                <w:rFonts w:cstheme="majorHAnsi"/>
+              </w:rPr>
+            </w:rPrChange>
+          </w:rPr>
+          <w:t>Head</w:t>
+        </w:r>
+      </w:ins>
+      <w:ins w:id="70" w:author="Hector Onato" w:date="2022-06-28T18:41:00Z">
         <w:r>
           <w:rPr>
             <w:rFonts w:cstheme="majorHAnsi"/>
@@ -8055,32 +8263,40 @@
     </w:p>
     <w:p>
       <w:pPr>
-        <w:tabs>
-          <w:tab w:val="left" w:pos="566"/>
-          <w:tab w:val="left" w:pos="1133"/>
-          <w:tab w:val="left" w:pos="1700"/>
-          <w:tab w:val="left" w:pos="2267"/>
-          <w:tab w:val="left" w:pos="2834"/>
-          <w:tab w:val="left" w:pos="3401"/>
-          <w:tab w:val="left" w:pos="3968"/>
-          <w:tab w:val="left" w:pos="4535"/>
-          <w:tab w:val="left" w:pos="5102"/>
-          <w:tab w:val="left" w:pos="5669"/>
-          <w:tab w:val="left" w:pos="6236"/>
-          <w:tab w:val="left" w:pos="6803"/>
-        </w:tabs>
         <w:autoSpaceDE w:val="0"/>
         <w:autoSpaceDN w:val="0"/>
         <w:adjustRightInd w:val="0"/>
         <w:ind w:right="-720"/>
         <w:jc w:val="left"/>
         <w:rPr>
-          <w:ins w:id="57" w:author="Hector Onato" w:date="2022-06-28T18:41:00Z"/>
-          <w:rFonts w:cstheme="majorHAnsi"/>
-        </w:rPr>
-      </w:pPr>
-      <w:proofErr w:type="gramStart"/>
-      <w:ins w:id="58" w:author="Hector Onato" w:date="2022-06-28T18:41:00Z">
+          <w:ins w:id="71" w:author="Hector Onato" w:date="2022-06-28T18:41:00Z"/>
+          <w:rFonts w:cstheme="majorHAnsi"/>
+        </w:rPr>
+        <w:pPrChange w:id="72" w:author="Yan Fung Yenny Hou" w:date="2022-06-28T19:01:00Z">
+          <w:pPr>
+            <w:tabs>
+              <w:tab w:val="left" w:pos="566"/>
+              <w:tab w:val="left" w:pos="1133"/>
+              <w:tab w:val="left" w:pos="1700"/>
+              <w:tab w:val="left" w:pos="2267"/>
+              <w:tab w:val="left" w:pos="2834"/>
+              <w:tab w:val="left" w:pos="3401"/>
+              <w:tab w:val="left" w:pos="3968"/>
+              <w:tab w:val="left" w:pos="4535"/>
+              <w:tab w:val="left" w:pos="5102"/>
+              <w:tab w:val="left" w:pos="5669"/>
+              <w:tab w:val="left" w:pos="6236"/>
+              <w:tab w:val="left" w:pos="6803"/>
+            </w:tabs>
+            <w:autoSpaceDE w:val="0"/>
+            <w:autoSpaceDN w:val="0"/>
+            <w:adjustRightInd w:val="0"/>
+            <w:ind w:right="-720"/>
+            <w:jc w:val="left"/>
+          </w:pPr>
+        </w:pPrChange>
+      </w:pPr>
+      <w:ins w:id="73" w:author="Hector Onato" w:date="2022-06-28T18:41:00Z">
         <w:r>
           <w:rPr>
             <w:rFonts w:cstheme="majorHAnsi"/>
@@ -8088,7 +8304,6 @@
           <w:t>Event(</w:t>
         </w:r>
         <w:proofErr w:type="spellStart"/>
-        <w:proofErr w:type="gramEnd"/>
         <w:r>
           <w:rPr>
             <w:rFonts w:cstheme="majorHAnsi"/>
@@ -8132,8 +8347,13 @@
         <w:r>
           <w:rPr>
             <w:rFonts w:cstheme="majorHAnsi"/>
-            <w:b/>
-            <w:bCs/>
+            <w:rPrChange w:id="74" w:author="Yan Fung Yenny Hou" w:date="2022-06-28T18:54:00Z">
+              <w:rPr>
+                <w:rFonts w:cstheme="majorHAnsi"/>
+                <w:b/>
+                <w:bCs/>
+              </w:rPr>
+            </w:rPrChange>
           </w:rPr>
           <w:t>)</w:t>
         </w:r>
@@ -8141,61 +8361,235 @@
           <w:rPr>
             <w:rFonts w:cstheme="majorHAnsi"/>
           </w:rPr>
-          <w:t xml:space="preserve">, subject, date, time, </w:t>
-        </w:r>
-        <w:proofErr w:type="spellStart"/>
+          <w:t xml:space="preserve">, </w:t>
+        </w:r>
+        <w:del w:id="75" w:author="Yan Fung Yenny Hou" w:date="2022-06-28T18:55:00Z">
+          <w:r>
+            <w:rPr>
+              <w:rFonts w:cstheme="majorHAnsi"/>
+            </w:rPr>
+            <w:delText>s</w:delText>
+          </w:r>
+        </w:del>
+      </w:ins>
+      <w:ins w:id="76" w:author="Yan Fung Yenny Hou" w:date="2022-06-28T18:55:00Z">
         <w:r>
           <w:rPr>
             <w:rFonts w:cstheme="majorHAnsi"/>
           </w:rPr>
-          <w:t>registrationFee</w:t>
-        </w:r>
-        <w:proofErr w:type="spellEnd"/>
+          <w:t>S</w:t>
+        </w:r>
+      </w:ins>
+      <w:ins w:id="77" w:author="Hector Onato" w:date="2022-06-28T18:41:00Z">
         <w:r>
           <w:rPr>
             <w:rFonts w:cstheme="majorHAnsi"/>
           </w:rPr>
-          <w:t>, building, floor room)</w:t>
+          <w:t xml:space="preserve">ubject, </w:t>
+        </w:r>
+        <w:del w:id="78" w:author="Yan Fung Yenny Hou" w:date="2022-06-28T18:55:00Z">
+          <w:r>
+            <w:rPr>
+              <w:rFonts w:cstheme="majorHAnsi"/>
+            </w:rPr>
+            <w:delText>d</w:delText>
+          </w:r>
+        </w:del>
+      </w:ins>
+      <w:ins w:id="79" w:author="Yan Fung Yenny Hou" w:date="2022-06-28T18:55:00Z">
+        <w:r>
+          <w:rPr>
+            <w:rFonts w:cstheme="majorHAnsi"/>
+          </w:rPr>
+          <w:t>D</w:t>
+        </w:r>
+      </w:ins>
+      <w:ins w:id="80" w:author="Hector Onato" w:date="2022-06-28T18:41:00Z">
+        <w:r>
+          <w:rPr>
+            <w:rFonts w:cstheme="majorHAnsi"/>
+          </w:rPr>
+          <w:t xml:space="preserve">ate, </w:t>
+        </w:r>
+        <w:del w:id="81" w:author="Yan Fung Yenny Hou" w:date="2022-06-28T18:55:00Z">
+          <w:r>
+            <w:rPr>
+              <w:rFonts w:cstheme="majorHAnsi"/>
+            </w:rPr>
+            <w:delText>t</w:delText>
+          </w:r>
+        </w:del>
+      </w:ins>
+      <w:ins w:id="82" w:author="Yan Fung Yenny Hou" w:date="2022-06-28T18:55:00Z">
+        <w:r>
+          <w:rPr>
+            <w:rFonts w:cstheme="majorHAnsi"/>
+          </w:rPr>
+          <w:t>T</w:t>
+        </w:r>
+      </w:ins>
+      <w:ins w:id="83" w:author="Hector Onato" w:date="2022-06-28T18:41:00Z">
+        <w:r>
+          <w:rPr>
+            <w:rFonts w:cstheme="majorHAnsi"/>
+          </w:rPr>
+          <w:t xml:space="preserve">ime, </w:t>
+        </w:r>
+        <w:del w:id="84" w:author="Yan Fung Yenny Hou" w:date="2022-06-28T18:55:00Z">
+          <w:r>
+            <w:rPr>
+              <w:rFonts w:cstheme="majorHAnsi"/>
+            </w:rPr>
+            <w:delText>r</w:delText>
+          </w:r>
+        </w:del>
+      </w:ins>
+      <w:proofErr w:type="spellStart"/>
+      <w:ins w:id="85" w:author="Yan Fung Yenny Hou" w:date="2022-06-28T18:55:00Z">
+        <w:r>
+          <w:rPr>
+            <w:rFonts w:cstheme="majorHAnsi"/>
+          </w:rPr>
+          <w:t>R</w:t>
+        </w:r>
+      </w:ins>
+      <w:ins w:id="86" w:author="Hector Onato" w:date="2022-06-28T18:41:00Z">
+        <w:r>
+          <w:rPr>
+            <w:rFonts w:cstheme="majorHAnsi"/>
+          </w:rPr>
+          <w:t>egistrationFee</w:t>
+        </w:r>
+        <w:proofErr w:type="spellEnd"/>
+        <w:r>
+          <w:rPr>
+            <w:rFonts w:cstheme="majorHAnsi"/>
+          </w:rPr>
+          <w:t xml:space="preserve">, </w:t>
+        </w:r>
+        <w:del w:id="87" w:author="Yan Fung Yenny Hou" w:date="2022-06-28T18:55:00Z">
+          <w:r>
+            <w:rPr>
+              <w:rFonts w:cstheme="majorHAnsi"/>
+            </w:rPr>
+            <w:delText>b</w:delText>
+          </w:r>
+        </w:del>
+      </w:ins>
+      <w:ins w:id="88" w:author="Yan Fung Yenny Hou" w:date="2022-06-28T18:55:00Z">
+        <w:r>
+          <w:rPr>
+            <w:rFonts w:cstheme="majorHAnsi"/>
+          </w:rPr>
+          <w:t>B</w:t>
+        </w:r>
+      </w:ins>
+      <w:ins w:id="89" w:author="Hector Onato" w:date="2022-06-28T18:41:00Z">
+        <w:r>
+          <w:rPr>
+            <w:rFonts w:cstheme="majorHAnsi"/>
+          </w:rPr>
+          <w:t xml:space="preserve">uilding, </w:t>
+        </w:r>
+      </w:ins>
+      <w:ins w:id="90" w:author="Yan Fung Yenny Hou" w:date="2022-06-28T18:55:00Z">
+        <w:r>
+          <w:rPr>
+            <w:rFonts w:cstheme="majorHAnsi"/>
+          </w:rPr>
+          <w:t>F</w:t>
+        </w:r>
+      </w:ins>
+      <w:ins w:id="91" w:author="Hector Onato" w:date="2022-06-28T18:41:00Z">
+        <w:del w:id="92" w:author="Yan Fung Yenny Hou" w:date="2022-06-28T18:55:00Z">
+          <w:r>
+            <w:rPr>
+              <w:rFonts w:cstheme="majorHAnsi"/>
+            </w:rPr>
+            <w:delText>f</w:delText>
+          </w:r>
+        </w:del>
+        <w:r>
+          <w:rPr>
+            <w:rFonts w:cstheme="majorHAnsi"/>
+          </w:rPr>
+          <w:t>loor</w:t>
+        </w:r>
+      </w:ins>
+      <w:ins w:id="93" w:author="Yan Fung Yenny Hou" w:date="2022-06-28T18:55:00Z">
+        <w:r>
+          <w:rPr>
+            <w:rFonts w:cstheme="majorHAnsi"/>
+          </w:rPr>
+          <w:t xml:space="preserve">, </w:t>
+        </w:r>
+      </w:ins>
+      <w:ins w:id="94" w:author="Hector Onato" w:date="2022-06-28T18:41:00Z">
+        <w:del w:id="95" w:author="Yan Fung Yenny Hou" w:date="2022-06-28T18:55:00Z">
+          <w:r>
+            <w:rPr>
+              <w:rFonts w:cstheme="majorHAnsi"/>
+            </w:rPr>
+            <w:delText xml:space="preserve"> r</w:delText>
+          </w:r>
+        </w:del>
+      </w:ins>
+      <w:ins w:id="96" w:author="Yan Fung Yenny Hou" w:date="2022-06-28T18:55:00Z">
+        <w:r>
+          <w:rPr>
+            <w:rFonts w:cstheme="majorHAnsi"/>
+          </w:rPr>
+          <w:t>R</w:t>
+        </w:r>
+      </w:ins>
+      <w:ins w:id="97" w:author="Hector Onato" w:date="2022-06-28T18:41:00Z">
+        <w:r>
+          <w:rPr>
+            <w:rFonts w:cstheme="majorHAnsi"/>
+          </w:rPr>
+          <w:t>oom)</w:t>
         </w:r>
       </w:ins>
     </w:p>
     <w:p>
       <w:pPr>
-        <w:tabs>
-          <w:tab w:val="left" w:pos="566"/>
-          <w:tab w:val="left" w:pos="1133"/>
-          <w:tab w:val="left" w:pos="1700"/>
-          <w:tab w:val="left" w:pos="2267"/>
-          <w:tab w:val="left" w:pos="2834"/>
-          <w:tab w:val="left" w:pos="3401"/>
-          <w:tab w:val="left" w:pos="3968"/>
-          <w:tab w:val="left" w:pos="4535"/>
-          <w:tab w:val="left" w:pos="6803"/>
-        </w:tabs>
         <w:autoSpaceDE w:val="0"/>
         <w:autoSpaceDN w:val="0"/>
         <w:adjustRightInd w:val="0"/>
         <w:ind w:right="-720"/>
         <w:jc w:val="left"/>
         <w:rPr>
-          <w:ins w:id="59" w:author="Hector Onato" w:date="2022-06-28T18:41:00Z"/>
-          <w:rFonts w:cstheme="majorHAnsi"/>
-        </w:rPr>
+          <w:ins w:id="98" w:author="Hector Onato" w:date="2022-06-28T18:41:00Z"/>
+          <w:rFonts w:cstheme="majorHAnsi"/>
+        </w:rPr>
+        <w:pPrChange w:id="99" w:author="Yan Fung Yenny Hou" w:date="2022-06-28T19:01:00Z">
+          <w:pPr>
+            <w:tabs>
+              <w:tab w:val="left" w:pos="566"/>
+              <w:tab w:val="left" w:pos="1133"/>
+              <w:tab w:val="left" w:pos="1700"/>
+              <w:tab w:val="left" w:pos="2267"/>
+              <w:tab w:val="left" w:pos="2834"/>
+              <w:tab w:val="left" w:pos="3401"/>
+              <w:tab w:val="left" w:pos="3968"/>
+              <w:tab w:val="left" w:pos="4535"/>
+              <w:tab w:val="left" w:pos="6803"/>
+            </w:tabs>
+            <w:autoSpaceDE w:val="0"/>
+            <w:autoSpaceDN w:val="0"/>
+            <w:adjustRightInd w:val="0"/>
+            <w:ind w:right="-720"/>
+            <w:jc w:val="left"/>
+          </w:pPr>
+        </w:pPrChange>
       </w:pPr>
       <w:proofErr w:type="spellStart"/>
-      <w:ins w:id="60" w:author="Hector Onato" w:date="2022-06-28T18:41:00Z">
+      <w:ins w:id="100" w:author="Hector Onato" w:date="2022-06-28T18:41:00Z">
         <w:r>
           <w:rPr>
             <w:rFonts w:cstheme="majorHAnsi"/>
           </w:rPr>
-          <w:t>Group_Manages_</w:t>
-        </w:r>
-        <w:proofErr w:type="gramStart"/>
-        <w:r>
-          <w:rPr>
-            <w:rFonts w:cstheme="majorHAnsi"/>
-          </w:rPr>
-          <w:t>Project</w:t>
+          <w:t>Group_Manages_Project</w:t>
         </w:r>
         <w:proofErr w:type="spellEnd"/>
         <w:r>
@@ -8205,7 +8599,6 @@
           <w:t>(</w:t>
         </w:r>
         <w:proofErr w:type="spellStart"/>
-        <w:proofErr w:type="gramEnd"/>
         <w:r>
           <w:rPr>
             <w:rFonts w:cstheme="majorHAnsi"/>
@@ -8222,7 +8615,20 @@
             <w:b/>
             <w:bCs/>
           </w:rPr>
-          <w:t>, (</w:t>
+          <w:t xml:space="preserve">, </w:t>
+        </w:r>
+        <w:r>
+          <w:rPr>
+            <w:rFonts w:cstheme="majorHAnsi"/>
+            <w:rPrChange w:id="101" w:author="Yan Fung Yenny Hou" w:date="2022-06-28T18:56:00Z">
+              <w:rPr>
+                <w:rFonts w:cstheme="majorHAnsi"/>
+                <w:b/>
+                <w:bCs/>
+              </w:rPr>
+            </w:rPrChange>
+          </w:rPr>
+          <w:t>(</w:t>
         </w:r>
         <w:proofErr w:type="spellStart"/>
         <w:r>
@@ -8255,8 +8661,13 @@
         <w:r>
           <w:rPr>
             <w:rFonts w:cstheme="majorHAnsi"/>
-            <w:b/>
-            <w:bCs/>
+            <w:rPrChange w:id="102" w:author="Yan Fung Yenny Hou" w:date="2022-06-28T18:56:00Z">
+              <w:rPr>
+                <w:rFonts w:cstheme="majorHAnsi"/>
+                <w:b/>
+                <w:bCs/>
+              </w:rPr>
+            </w:rPrChange>
           </w:rPr>
           <w:t>))</w:t>
         </w:r>
@@ -8272,44 +8683,46 @@
     </w:p>
     <w:p>
       <w:pPr>
-        <w:tabs>
-          <w:tab w:val="left" w:pos="566"/>
-          <w:tab w:val="left" w:pos="1133"/>
-          <w:tab w:val="left" w:pos="1700"/>
-          <w:tab w:val="left" w:pos="2267"/>
-          <w:tab w:val="left" w:pos="2834"/>
-          <w:tab w:val="left" w:pos="3401"/>
-          <w:tab w:val="left" w:pos="3968"/>
-          <w:tab w:val="left" w:pos="4535"/>
-          <w:tab w:val="left" w:pos="5102"/>
-          <w:tab w:val="left" w:pos="5669"/>
-          <w:tab w:val="left" w:pos="6236"/>
-          <w:tab w:val="left" w:pos="6803"/>
-        </w:tabs>
         <w:autoSpaceDE w:val="0"/>
         <w:autoSpaceDN w:val="0"/>
         <w:adjustRightInd w:val="0"/>
         <w:ind w:right="-720"/>
         <w:jc w:val="left"/>
         <w:rPr>
-          <w:ins w:id="61" w:author="Hector Onato" w:date="2022-06-28T18:41:00Z"/>
-          <w:rFonts w:cstheme="majorHAnsi"/>
-        </w:rPr>
+          <w:ins w:id="103" w:author="Hector Onato" w:date="2022-06-28T18:41:00Z"/>
+          <w:rFonts w:cstheme="majorHAnsi"/>
+        </w:rPr>
+        <w:pPrChange w:id="104" w:author="Yan Fung Yenny Hou" w:date="2022-06-28T19:01:00Z">
+          <w:pPr>
+            <w:tabs>
+              <w:tab w:val="left" w:pos="566"/>
+              <w:tab w:val="left" w:pos="1133"/>
+              <w:tab w:val="left" w:pos="1700"/>
+              <w:tab w:val="left" w:pos="2267"/>
+              <w:tab w:val="left" w:pos="2834"/>
+              <w:tab w:val="left" w:pos="3401"/>
+              <w:tab w:val="left" w:pos="3968"/>
+              <w:tab w:val="left" w:pos="4535"/>
+              <w:tab w:val="left" w:pos="5102"/>
+              <w:tab w:val="left" w:pos="5669"/>
+              <w:tab w:val="left" w:pos="6236"/>
+              <w:tab w:val="left" w:pos="6803"/>
+            </w:tabs>
+            <w:autoSpaceDE w:val="0"/>
+            <w:autoSpaceDN w:val="0"/>
+            <w:adjustRightInd w:val="0"/>
+            <w:ind w:right="-720"/>
+            <w:jc w:val="left"/>
+          </w:pPr>
+        </w:pPrChange>
       </w:pPr>
       <w:proofErr w:type="spellStart"/>
-      <w:ins w:id="62" w:author="Hector Onato" w:date="2022-06-28T18:41:00Z">
+      <w:ins w:id="105" w:author="Hector Onato" w:date="2022-06-28T18:41:00Z">
         <w:r>
           <w:rPr>
             <w:rFonts w:cstheme="majorHAnsi"/>
           </w:rPr>
-          <w:t>Member_Joins_</w:t>
-        </w:r>
-        <w:proofErr w:type="gramStart"/>
-        <w:r>
-          <w:rPr>
-            <w:rFonts w:cstheme="majorHAnsi"/>
-          </w:rPr>
-          <w:t>Group</w:t>
+          <w:t>Member_Joins_Group</w:t>
         </w:r>
         <w:proofErr w:type="spellEnd"/>
         <w:r>
@@ -8319,7 +8732,6 @@
           <w:t>(</w:t>
         </w:r>
         <w:proofErr w:type="spellStart"/>
-        <w:proofErr w:type="gramEnd"/>
         <w:r>
           <w:rPr>
             <w:rFonts w:cstheme="majorHAnsi"/>
@@ -8337,7 +8749,22 @@
             <w:bCs/>
             <w:u w:val="single"/>
           </w:rPr>
-          <w:t>, (</w:t>
+          <w:t xml:space="preserve">, </w:t>
+        </w:r>
+        <w:r>
+          <w:rPr>
+            <w:rFonts w:cstheme="majorHAnsi"/>
+            <w:u w:val="single"/>
+            <w:rPrChange w:id="106" w:author="Yan Fung Yenny Hou" w:date="2022-06-28T18:56:00Z">
+              <w:rPr>
+                <w:rFonts w:cstheme="majorHAnsi"/>
+                <w:b/>
+                <w:bCs/>
+                <w:u w:val="single"/>
+              </w:rPr>
+            </w:rPrChange>
+          </w:rPr>
+          <w:t>(</w:t>
         </w:r>
         <w:proofErr w:type="spellStart"/>
         <w:r>
@@ -8373,9 +8800,15 @@
         <w:r>
           <w:rPr>
             <w:rFonts w:cstheme="majorHAnsi"/>
-            <w:b/>
-            <w:bCs/>
             <w:u w:val="single"/>
+            <w:rPrChange w:id="107" w:author="Yan Fung Yenny Hou" w:date="2022-06-28T18:57:00Z">
+              <w:rPr>
+                <w:rFonts w:cstheme="majorHAnsi"/>
+                <w:b/>
+                <w:bCs/>
+                <w:u w:val="single"/>
+              </w:rPr>
+            </w:rPrChange>
           </w:rPr>
           <w:t>))</w:t>
         </w:r>
@@ -8383,46 +8816,82 @@
     </w:p>
     <w:p>
       <w:pPr>
-        <w:tabs>
-          <w:tab w:val="left" w:pos="566"/>
-          <w:tab w:val="left" w:pos="1133"/>
-          <w:tab w:val="left" w:pos="1700"/>
-          <w:tab w:val="left" w:pos="2267"/>
-          <w:tab w:val="left" w:pos="2834"/>
-          <w:tab w:val="left" w:pos="3401"/>
-          <w:tab w:val="left" w:pos="3968"/>
-          <w:tab w:val="left" w:pos="4535"/>
-          <w:tab w:val="left" w:pos="5102"/>
-          <w:tab w:val="left" w:pos="5669"/>
-          <w:tab w:val="left" w:pos="6236"/>
-          <w:tab w:val="left" w:pos="6803"/>
-        </w:tabs>
         <w:autoSpaceDE w:val="0"/>
         <w:autoSpaceDN w:val="0"/>
         <w:adjustRightInd w:val="0"/>
         <w:ind w:right="-720"/>
         <w:jc w:val="left"/>
         <w:rPr>
-          <w:ins w:id="63" w:author="Hector Onato" w:date="2022-06-28T18:41:00Z"/>
-          <w:rFonts w:cstheme="majorHAnsi"/>
-        </w:rPr>
+          <w:ins w:id="108" w:author="Hector Onato" w:date="2022-06-28T18:41:00Z"/>
+          <w:rFonts w:cstheme="majorHAnsi"/>
+        </w:rPr>
+        <w:pPrChange w:id="109" w:author="Yan Fung Yenny Hou" w:date="2022-06-28T19:01:00Z">
+          <w:pPr>
+            <w:tabs>
+              <w:tab w:val="left" w:pos="566"/>
+              <w:tab w:val="left" w:pos="1133"/>
+              <w:tab w:val="left" w:pos="1700"/>
+              <w:tab w:val="left" w:pos="2267"/>
+              <w:tab w:val="left" w:pos="2834"/>
+              <w:tab w:val="left" w:pos="3401"/>
+              <w:tab w:val="left" w:pos="3968"/>
+              <w:tab w:val="left" w:pos="4535"/>
+              <w:tab w:val="left" w:pos="5102"/>
+              <w:tab w:val="left" w:pos="5669"/>
+              <w:tab w:val="left" w:pos="6236"/>
+              <w:tab w:val="left" w:pos="6803"/>
+            </w:tabs>
+            <w:autoSpaceDE w:val="0"/>
+            <w:autoSpaceDN w:val="0"/>
+            <w:adjustRightInd w:val="0"/>
+            <w:ind w:right="-720"/>
+            <w:jc w:val="left"/>
+          </w:pPr>
+        </w:pPrChange>
       </w:pPr>
       <w:proofErr w:type="spellStart"/>
-      <w:ins w:id="64" w:author="Hector Onato" w:date="2022-06-28T18:41:00Z">
+      <w:ins w:id="110" w:author="Hector Onato" w:date="2022-06-28T18:41:00Z">
         <w:r>
           <w:rPr>
             <w:rFonts w:cstheme="majorHAnsi"/>
           </w:rPr>
-          <w:t>Member_Works_</w:t>
-        </w:r>
-        <w:proofErr w:type="gramStart"/>
+          <w:t>Member_Works</w:t>
+        </w:r>
+      </w:ins>
+      <w:ins w:id="111" w:author="Yan Fung Yenny Hou" w:date="2022-06-28T18:59:00Z">
         <w:r>
           <w:rPr>
             <w:rFonts w:cstheme="majorHAnsi"/>
           </w:rPr>
           <w:t>On</w:t>
         </w:r>
-        <w:proofErr w:type="spellEnd"/>
+      </w:ins>
+      <w:ins w:id="112" w:author="Hector Onato" w:date="2022-06-28T18:41:00Z">
+        <w:r>
+          <w:rPr>
+            <w:rFonts w:cstheme="majorHAnsi"/>
+          </w:rPr>
+          <w:t>_</w:t>
+        </w:r>
+        <w:del w:id="113" w:author="Yan Fung Yenny Hou" w:date="2022-06-28T18:59:00Z">
+          <w:r>
+            <w:rPr>
+              <w:rFonts w:cstheme="majorHAnsi"/>
+            </w:rPr>
+            <w:delText>On</w:delText>
+          </w:r>
+        </w:del>
+      </w:ins>
+      <w:ins w:id="114" w:author="Yan Fung Yenny Hou" w:date="2022-06-28T18:59:00Z">
+        <w:r>
+          <w:rPr>
+            <w:rFonts w:cstheme="majorHAnsi"/>
+          </w:rPr>
+          <w:t>Project</w:t>
+        </w:r>
+      </w:ins>
+      <w:proofErr w:type="spellEnd"/>
+      <w:ins w:id="115" w:author="Hector Onato" w:date="2022-06-28T18:41:00Z">
         <w:r>
           <w:rPr>
             <w:rFonts w:cstheme="majorHAnsi"/>
@@ -8430,7 +8899,6 @@
           <w:t>(</w:t>
         </w:r>
         <w:proofErr w:type="spellStart"/>
-        <w:proofErr w:type="gramEnd"/>
         <w:r>
           <w:rPr>
             <w:rFonts w:cstheme="majorHAnsi"/>
@@ -8491,25 +8959,27 @@
         <w:ind w:right="-720"/>
         <w:jc w:val="left"/>
         <w:rPr>
-          <w:del w:id="65" w:author="Hector Onato" w:date="2022-06-28T13:30:00Z"/>
-          <w:rFonts w:cstheme="majorHAnsi"/>
-          <w:color w:val="000000" w:themeColor="text1"/>
-        </w:rPr>
+          <w:del w:id="116" w:author="Hector Onato" w:date="2022-06-28T13:30:00Z"/>
+          <w:rFonts w:cstheme="majorHAnsi"/>
+          <w:color w:val="000000" w:themeColor="text1"/>
+        </w:rPr>
+        <w:pPrChange w:id="117" w:author="Yan Fung Yenny Hou" w:date="2022-06-28T19:01:00Z">
+          <w:pPr>
+            <w:autoSpaceDE w:val="0"/>
+            <w:autoSpaceDN w:val="0"/>
+            <w:adjustRightInd w:val="0"/>
+            <w:ind w:right="-720"/>
+            <w:jc w:val="left"/>
+          </w:pPr>
+        </w:pPrChange>
       </w:pPr>
       <w:proofErr w:type="spellStart"/>
-      <w:ins w:id="66" w:author="Hector Onato" w:date="2022-06-28T18:41:00Z">
+      <w:ins w:id="118" w:author="Hector Onato" w:date="2022-06-28T18:41:00Z">
         <w:r>
           <w:rPr>
             <w:rFonts w:cstheme="majorHAnsi"/>
           </w:rPr>
-          <w:t>Alumnus_</w:t>
-        </w:r>
-        <w:proofErr w:type="gramStart"/>
-        <w:r>
-          <w:rPr>
-            <w:rFonts w:cstheme="majorHAnsi"/>
-          </w:rPr>
-          <w:t>WorkHistory</w:t>
+          <w:t>Alumnus_WorkHistory</w:t>
         </w:r>
         <w:proofErr w:type="spellEnd"/>
         <w:r>
@@ -8519,7 +8989,6 @@
           <w:t>(</w:t>
         </w:r>
         <w:proofErr w:type="spellStart"/>
-        <w:proofErr w:type="gramEnd"/>
         <w:r>
           <w:rPr>
             <w:rFonts w:cstheme="majorHAnsi"/>
@@ -8551,7 +9020,7 @@
           <w:t>)</w:t>
         </w:r>
       </w:ins>
-      <w:del w:id="67" w:author="Hector Onato" w:date="2022-06-28T13:30:00Z">
+      <w:del w:id="119" w:author="Hector Onato" w:date="2022-06-28T13:30:00Z">
         <w:r>
           <w:rPr>
             <w:rFonts w:cstheme="majorHAnsi"/>
@@ -8584,12 +9053,21 @@
         <w:ind w:right="-720"/>
         <w:jc w:val="left"/>
         <w:rPr>
-          <w:del w:id="68" w:author="Hector Onato" w:date="2022-06-28T13:30:00Z"/>
-          <w:rFonts w:cstheme="majorHAnsi"/>
-          <w:color w:val="000000" w:themeColor="text1"/>
-        </w:rPr>
-      </w:pPr>
-      <w:del w:id="69" w:author="Hector Onato" w:date="2022-06-28T13:30:00Z">
+          <w:del w:id="120" w:author="Hector Onato" w:date="2022-06-28T13:30:00Z"/>
+          <w:rFonts w:cstheme="majorHAnsi"/>
+          <w:color w:val="000000" w:themeColor="text1"/>
+        </w:rPr>
+        <w:pPrChange w:id="121" w:author="Yan Fung Yenny Hou" w:date="2022-06-28T19:01:00Z">
+          <w:pPr>
+            <w:autoSpaceDE w:val="0"/>
+            <w:autoSpaceDN w:val="0"/>
+            <w:adjustRightInd w:val="0"/>
+            <w:ind w:right="-720"/>
+            <w:jc w:val="left"/>
+          </w:pPr>
+        </w:pPrChange>
+      </w:pPr>
+      <w:del w:id="122" w:author="Hector Onato" w:date="2022-06-28T13:30:00Z">
         <w:r>
           <w:rPr>
             <w:rFonts w:cstheme="majorHAnsi"/>
@@ -8622,12 +9100,21 @@
         <w:ind w:right="-720"/>
         <w:jc w:val="left"/>
         <w:rPr>
-          <w:del w:id="70" w:author="Hector Onato" w:date="2022-06-28T13:30:00Z"/>
-          <w:rFonts w:cstheme="majorHAnsi"/>
-          <w:color w:val="000000" w:themeColor="text1"/>
-        </w:rPr>
-      </w:pPr>
-      <w:del w:id="71" w:author="Hector Onato" w:date="2022-06-28T13:30:00Z">
+          <w:del w:id="123" w:author="Hector Onato" w:date="2022-06-28T13:30:00Z"/>
+          <w:rFonts w:cstheme="majorHAnsi"/>
+          <w:color w:val="000000" w:themeColor="text1"/>
+        </w:rPr>
+        <w:pPrChange w:id="124" w:author="Yan Fung Yenny Hou" w:date="2022-06-28T19:01:00Z">
+          <w:pPr>
+            <w:autoSpaceDE w:val="0"/>
+            <w:autoSpaceDN w:val="0"/>
+            <w:adjustRightInd w:val="0"/>
+            <w:ind w:right="-720"/>
+            <w:jc w:val="left"/>
+          </w:pPr>
+        </w:pPrChange>
+      </w:pPr>
+      <w:del w:id="125" w:author="Hector Onato" w:date="2022-06-28T13:30:00Z">
         <w:r>
           <w:rPr>
             <w:rFonts w:cstheme="majorHAnsi"/>
@@ -8692,12 +9179,21 @@
         <w:ind w:right="-720"/>
         <w:jc w:val="left"/>
         <w:rPr>
-          <w:del w:id="72" w:author="Hector Onato" w:date="2022-06-28T13:30:00Z"/>
-          <w:rFonts w:cstheme="majorHAnsi"/>
-          <w:color w:val="000000" w:themeColor="text1"/>
-        </w:rPr>
-      </w:pPr>
-      <w:del w:id="73" w:author="Hector Onato" w:date="2022-06-28T13:30:00Z">
+          <w:del w:id="126" w:author="Hector Onato" w:date="2022-06-28T13:30:00Z"/>
+          <w:rFonts w:cstheme="majorHAnsi"/>
+          <w:color w:val="000000" w:themeColor="text1"/>
+        </w:rPr>
+        <w:pPrChange w:id="127" w:author="Yan Fung Yenny Hou" w:date="2022-06-28T19:01:00Z">
+          <w:pPr>
+            <w:autoSpaceDE w:val="0"/>
+            <w:autoSpaceDN w:val="0"/>
+            <w:adjustRightInd w:val="0"/>
+            <w:ind w:right="-720"/>
+            <w:jc w:val="left"/>
+          </w:pPr>
+        </w:pPrChange>
+      </w:pPr>
+      <w:del w:id="128" w:author="Hector Onato" w:date="2022-06-28T13:30:00Z">
         <w:r>
           <w:rPr>
             <w:rFonts w:cstheme="majorHAnsi"/>
@@ -8746,12 +9242,21 @@
         <w:ind w:right="-720"/>
         <w:jc w:val="left"/>
         <w:rPr>
-          <w:del w:id="74" w:author="Hector Onato" w:date="2022-06-28T13:30:00Z"/>
-          <w:rFonts w:cstheme="majorHAnsi"/>
-          <w:color w:val="000000" w:themeColor="text1"/>
-        </w:rPr>
-      </w:pPr>
-      <w:del w:id="75" w:author="Hector Onato" w:date="2022-06-28T13:30:00Z">
+          <w:del w:id="129" w:author="Hector Onato" w:date="2022-06-28T13:30:00Z"/>
+          <w:rFonts w:cstheme="majorHAnsi"/>
+          <w:color w:val="000000" w:themeColor="text1"/>
+        </w:rPr>
+        <w:pPrChange w:id="130" w:author="Yan Fung Yenny Hou" w:date="2022-06-28T19:01:00Z">
+          <w:pPr>
+            <w:autoSpaceDE w:val="0"/>
+            <w:autoSpaceDN w:val="0"/>
+            <w:adjustRightInd w:val="0"/>
+            <w:ind w:right="-720"/>
+            <w:jc w:val="left"/>
+          </w:pPr>
+        </w:pPrChange>
+      </w:pPr>
+      <w:del w:id="131" w:author="Hector Onato" w:date="2022-06-28T13:30:00Z">
         <w:r>
           <w:rPr>
             <w:rFonts w:cstheme="majorHAnsi"/>
@@ -8800,12 +9305,21 @@
         <w:ind w:right="-720"/>
         <w:jc w:val="left"/>
         <w:rPr>
-          <w:del w:id="76" w:author="Hector Onato" w:date="2022-06-28T13:30:00Z"/>
-          <w:rFonts w:cstheme="majorHAnsi"/>
-          <w:color w:val="000000" w:themeColor="text1"/>
-        </w:rPr>
-      </w:pPr>
-      <w:del w:id="77" w:author="Hector Onato" w:date="2022-06-28T13:30:00Z">
+          <w:del w:id="132" w:author="Hector Onato" w:date="2022-06-28T13:30:00Z"/>
+          <w:rFonts w:cstheme="majorHAnsi"/>
+          <w:color w:val="000000" w:themeColor="text1"/>
+        </w:rPr>
+        <w:pPrChange w:id="133" w:author="Yan Fung Yenny Hou" w:date="2022-06-28T19:01:00Z">
+          <w:pPr>
+            <w:autoSpaceDE w:val="0"/>
+            <w:autoSpaceDN w:val="0"/>
+            <w:adjustRightInd w:val="0"/>
+            <w:ind w:right="-720"/>
+            <w:jc w:val="left"/>
+          </w:pPr>
+        </w:pPrChange>
+      </w:pPr>
+      <w:del w:id="134" w:author="Hector Onato" w:date="2022-06-28T13:30:00Z">
         <w:r>
           <w:rPr>
             <w:rFonts w:cstheme="majorHAnsi"/>
@@ -8840,12 +9354,21 @@
         <w:ind w:right="-720"/>
         <w:jc w:val="left"/>
         <w:rPr>
-          <w:del w:id="78" w:author="Hector Onato" w:date="2022-06-28T13:30:00Z"/>
-          <w:rFonts w:cstheme="majorHAnsi"/>
-          <w:color w:val="000000" w:themeColor="text1"/>
-        </w:rPr>
-      </w:pPr>
-      <w:del w:id="79" w:author="Hector Onato" w:date="2022-06-28T13:30:00Z">
+          <w:del w:id="135" w:author="Hector Onato" w:date="2022-06-28T13:30:00Z"/>
+          <w:rFonts w:cstheme="majorHAnsi"/>
+          <w:color w:val="000000" w:themeColor="text1"/>
+        </w:rPr>
+        <w:pPrChange w:id="136" w:author="Yan Fung Yenny Hou" w:date="2022-06-28T19:01:00Z">
+          <w:pPr>
+            <w:autoSpaceDE w:val="0"/>
+            <w:autoSpaceDN w:val="0"/>
+            <w:adjustRightInd w:val="0"/>
+            <w:ind w:right="-720"/>
+            <w:jc w:val="left"/>
+          </w:pPr>
+        </w:pPrChange>
+      </w:pPr>
+      <w:del w:id="137" w:author="Hector Onato" w:date="2022-06-28T13:30:00Z">
         <w:r>
           <w:rPr>
             <w:rFonts w:cstheme="majorHAnsi"/>
@@ -8880,12 +9403,21 @@
         <w:ind w:right="-720"/>
         <w:jc w:val="left"/>
         <w:rPr>
-          <w:del w:id="80" w:author="Hector Onato" w:date="2022-06-28T13:30:00Z"/>
-          <w:rFonts w:cstheme="majorHAnsi"/>
-          <w:color w:val="000000" w:themeColor="text1"/>
-        </w:rPr>
-      </w:pPr>
-      <w:del w:id="81" w:author="Hector Onato" w:date="2022-06-28T13:30:00Z">
+          <w:del w:id="138" w:author="Hector Onato" w:date="2022-06-28T13:30:00Z"/>
+          <w:rFonts w:cstheme="majorHAnsi"/>
+          <w:color w:val="000000" w:themeColor="text1"/>
+        </w:rPr>
+        <w:pPrChange w:id="139" w:author="Yan Fung Yenny Hou" w:date="2022-06-28T19:01:00Z">
+          <w:pPr>
+            <w:autoSpaceDE w:val="0"/>
+            <w:autoSpaceDN w:val="0"/>
+            <w:adjustRightInd w:val="0"/>
+            <w:ind w:right="-720"/>
+            <w:jc w:val="left"/>
+          </w:pPr>
+        </w:pPrChange>
+      </w:pPr>
+      <w:del w:id="140" w:author="Hector Onato" w:date="2022-06-28T13:30:00Z">
         <w:r>
           <w:rPr>
             <w:rFonts w:cstheme="majorHAnsi"/>
@@ -9759,18 +10291,17 @@
       </w:r>
     </w:p>
     <w:p>
-      <w:r>
-        <w:tab/>
-        <w:t>{</w:t>
-      </w:r>
-      <w:proofErr w:type="spellStart"/>
-      <w:r>
-        <w:t>GroupID</w:t>
-      </w:r>
-      <w:proofErr w:type="spellEnd"/>
-      <w:r>
-        <w:t>} -&gt; {Name, Lead}</w:t>
-      </w:r>
+      <w:pPr>
+        <w:rPr>
+          <w:del w:id="141" w:author="Yan Fung Yenny Hou" w:date="2022-06-28T18:59:00Z"/>
+        </w:rPr>
+      </w:pPr>
+      <w:del w:id="142" w:author="Yan Fung Yenny Hou" w:date="2022-06-28T18:59:00Z">
+        <w:r>
+          <w:tab/>
+          <w:delText>{GroupID} -&gt; {Name, Lead}</w:delText>
+        </w:r>
+      </w:del>
     </w:p>
     <w:p/>
     <w:p>
@@ -10280,6 +10811,7 @@
         <w:ind w:left="1440"/>
       </w:pPr>
       <w:r>
+        <w:lastRenderedPageBreak/>
         <w:t xml:space="preserve">If we </w:t>
       </w:r>
       <w:r>
@@ -12427,6 +12959,7 @@
           <w:b/>
           <w:bCs/>
         </w:rPr>
+        <w:lastRenderedPageBreak/>
         <w:t>FD(s):</w:t>
       </w:r>
       <w:r>

</xml_diff>

<commit_message>
Revised Document and SQL
</commit_message>
<xml_diff>
--- a/Project Report Template_Group8.docx
+++ b/Project Report Template_Group8.docx
@@ -669,7 +669,7 @@
         <mc:AlternateContent>
           <mc:Choice Requires="wpc">
             <w:drawing>
-              <wp:inline distT="0" distB="0" distL="0" distR="0" wp14:anchorId="205EDEB4" wp14:editId="49BE6648">
+              <wp:inline distT="0" distB="0" distL="0" distR="0" wp14:anchorId="205EDEB4" wp14:editId="372C64A6">
                 <wp:extent cx="7000905" cy="7552055"/>
                 <wp:effectExtent l="0" t="0" r="28575" b="10795"/>
                 <wp:docPr id="1" name="Canvas 1"/>
@@ -5408,7 +5408,7 @@
                         <wps:cNvSpPr txBox="1"/>
                         <wps:spPr>
                           <a:xfrm>
-                            <a:off x="1465484" y="1598793"/>
+                            <a:off x="1438592" y="1211218"/>
                             <a:ext cx="64770" cy="150495"/>
                           </a:xfrm>
                           <a:prstGeom prst="rect">
@@ -5453,7 +5453,7 @@
                         <wps:cNvSpPr txBox="1"/>
                         <wps:spPr>
                           <a:xfrm>
-                            <a:off x="2933225" y="851569"/>
+                            <a:off x="1903772" y="834090"/>
                             <a:ext cx="79375" cy="146050"/>
                           </a:xfrm>
                           <a:prstGeom prst="rect">
@@ -5498,7 +5498,7 @@
                         <wps:cNvSpPr txBox="1"/>
                         <wps:spPr>
                           <a:xfrm>
-                            <a:off x="2903398" y="1731660"/>
+                            <a:off x="2792038" y="1593061"/>
                             <a:ext cx="79375" cy="146050"/>
                           </a:xfrm>
                           <a:prstGeom prst="rect">
@@ -5543,7 +5543,7 @@
                         <wps:cNvSpPr txBox="1"/>
                         <wps:spPr>
                           <a:xfrm>
-                            <a:off x="1981177" y="1759677"/>
+                            <a:off x="2136196" y="1609182"/>
                             <a:ext cx="64770" cy="150495"/>
                           </a:xfrm>
                           <a:prstGeom prst="rect">
@@ -5592,78 +5592,6 @@
                           <a:xfrm>
                             <a:off x="2792076" y="1819525"/>
                             <a:ext cx="558963" cy="742002"/>
-                          </a:xfrm>
-                          <a:prstGeom prst="line">
-                            <a:avLst/>
-                          </a:prstGeom>
-                          <a:ln w="38100" cmpd="dbl">
-                            <a:solidFill>
-                              <a:schemeClr val="tx1"/>
-                            </a:solidFill>
-                          </a:ln>
-                        </wps:spPr>
-                        <wps:style>
-                          <a:lnRef idx="1">
-                            <a:schemeClr val="accent1"/>
-                          </a:lnRef>
-                          <a:fillRef idx="0">
-                            <a:schemeClr val="accent1"/>
-                          </a:fillRef>
-                          <a:effectRef idx="0">
-                            <a:schemeClr val="accent1"/>
-                          </a:effectRef>
-                          <a:fontRef idx="minor">
-                            <a:schemeClr val="tx1"/>
-                          </a:fontRef>
-                        </wps:style>
-                        <wps:bodyPr/>
-                      </wps:wsp>
-                      <wps:wsp>
-                        <wps:cNvPr id="127" name="Straight Connector 127"/>
-                        <wps:cNvCnPr>
-                          <a:stCxn id="184" idx="2"/>
-                          <a:endCxn id="131" idx="0"/>
-                        </wps:cNvCnPr>
-                        <wps:spPr>
-                          <a:xfrm>
-                            <a:off x="1577002" y="1172119"/>
-                            <a:ext cx="7389" cy="1375904"/>
-                          </a:xfrm>
-                          <a:prstGeom prst="line">
-                            <a:avLst/>
-                          </a:prstGeom>
-                          <a:ln w="38100" cmpd="dbl">
-                            <a:solidFill>
-                              <a:schemeClr val="tx1"/>
-                            </a:solidFill>
-                          </a:ln>
-                        </wps:spPr>
-                        <wps:style>
-                          <a:lnRef idx="1">
-                            <a:schemeClr val="accent1"/>
-                          </a:lnRef>
-                          <a:fillRef idx="0">
-                            <a:schemeClr val="accent1"/>
-                          </a:fillRef>
-                          <a:effectRef idx="0">
-                            <a:schemeClr val="accent1"/>
-                          </a:effectRef>
-                          <a:fontRef idx="minor">
-                            <a:schemeClr val="tx1"/>
-                          </a:fontRef>
-                        </wps:style>
-                        <wps:bodyPr/>
-                      </wps:wsp>
-                      <wps:wsp>
-                        <wps:cNvPr id="161" name="Straight Connector 161"/>
-                        <wps:cNvCnPr>
-                          <a:stCxn id="131" idx="0"/>
-                          <a:endCxn id="173" idx="1"/>
-                        </wps:cNvCnPr>
-                        <wps:spPr>
-                          <a:xfrm flipV="1">
-                            <a:off x="1584391" y="1819525"/>
-                            <a:ext cx="653969" cy="728498"/>
                           </a:xfrm>
                           <a:prstGeom prst="line">
                             <a:avLst/>
@@ -5827,6 +5755,77 @@
                         </wps:style>
                         <wps:bodyPr/>
                       </wps:wsp>
+                      <wps:wsp>
+                        <wps:cNvPr id="181" name="Straight Connector 181"/>
+                        <wps:cNvCnPr>
+                          <a:stCxn id="173" idx="1"/>
+                        </wps:cNvCnPr>
+                        <wps:spPr>
+                          <a:xfrm flipH="1">
+                            <a:off x="1861472" y="1813175"/>
+                            <a:ext cx="376838" cy="739363"/>
+                          </a:xfrm>
+                          <a:prstGeom prst="line">
+                            <a:avLst/>
+                          </a:prstGeom>
+                          <a:ln w="3175">
+                            <a:solidFill>
+                              <a:schemeClr val="tx1"/>
+                            </a:solidFill>
+                          </a:ln>
+                        </wps:spPr>
+                        <wps:style>
+                          <a:lnRef idx="1">
+                            <a:schemeClr val="accent1"/>
+                          </a:lnRef>
+                          <a:fillRef idx="0">
+                            <a:schemeClr val="accent1"/>
+                          </a:fillRef>
+                          <a:effectRef idx="0">
+                            <a:schemeClr val="accent1"/>
+                          </a:effectRef>
+                          <a:fontRef idx="minor">
+                            <a:schemeClr val="tx1"/>
+                          </a:fontRef>
+                        </wps:style>
+                        <wps:bodyPr/>
+                      </wps:wsp>
+                      <wps:wsp>
+                        <wps:cNvPr id="194" name="Straight Connector 194"/>
+                        <wps:cNvCnPr>
+                          <a:stCxn id="184" idx="2"/>
+                          <a:endCxn id="131" idx="0"/>
+                        </wps:cNvCnPr>
+                        <wps:spPr>
+                          <a:xfrm>
+                            <a:off x="1576990" y="1168309"/>
+                            <a:ext cx="7706" cy="1379714"/>
+                          </a:xfrm>
+                          <a:prstGeom prst="line">
+                            <a:avLst/>
+                          </a:prstGeom>
+                          <a:ln w="3175">
+                            <a:solidFill>
+                              <a:schemeClr val="tx1"/>
+                            </a:solidFill>
+                          </a:ln>
+                        </wps:spPr>
+                        <wps:style>
+                          <a:lnRef idx="1">
+                            <a:schemeClr val="accent1"/>
+                          </a:lnRef>
+                          <a:fillRef idx="0">
+                            <a:schemeClr val="accent1"/>
+                          </a:fillRef>
+                          <a:effectRef idx="0">
+                            <a:schemeClr val="accent1"/>
+                          </a:effectRef>
+                          <a:fontRef idx="minor">
+                            <a:schemeClr val="tx1"/>
+                          </a:fontRef>
+                        </wps:style>
+                        <wps:bodyPr/>
+                      </wps:wsp>
                     </wpc:wpc>
                   </a:graphicData>
                 </a:graphic>
@@ -5835,7 +5834,7 @@
           </mc:Choice>
           <mc:Fallback>
             <w:pict>
-              <v:group w14:anchorId="205EDEB4" id="Canvas 1" o:spid="_x0000_s1026" editas="canvas" style="width:551.25pt;height:594.65pt;mso-position-horizontal-relative:char;mso-position-vertical-relative:line" coordsize="70008,75520" o:gfxdata="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">
+              <v:group w14:anchorId="205EDEB4" id="Canvas 1" o:spid="_x0000_s1026" editas="canvas" style="width:551.25pt;height:594.65pt;mso-position-horizontal-relative:char;mso-position-vertical-relative:line" coordsize="70008,75520" o:gfxdata="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">
                 <v:shapetype id="_x0000_t75" coordsize="21600,21600" o:spt="75" o:preferrelative="t" path="m@4@5l@4@11@9@11@9@5xe" filled="f" stroked="f">
                   <v:stroke joinstyle="miter"/>
                   <v:formulas>
@@ -7389,7 +7388,7 @@
                 <v:line id="Straight Connector 185" o:spid="_x0000_s1120" style="position:absolute;flip:y;visibility:visible;mso-wrap-style:square" from="18614,10209" to="31455,10228" o:connectortype="straight" o:gfxdata="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" strokecolor="black [3213]" strokeweight="3pt">
                   <v:stroke linestyle="thinThin" joinstyle="miter"/>
                 </v:line>
-                <v:shape id="Text Box 15" o:spid="_x0000_s1121" type="#_x0000_t202" style="position:absolute;left:14654;top:15987;width:648;height:1505;visibility:visible;mso-wrap-style:none;v-text-anchor:top" o:gfxdata="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" filled="f" stroked="f" strokeweight=".5pt">
+                <v:shape id="Text Box 15" o:spid="_x0000_s1121" type="#_x0000_t202" style="position:absolute;left:14385;top:12112;width:648;height:1505;visibility:visible;mso-wrap-style:none;v-text-anchor:top" o:gfxdata="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" filled="f" stroked="f" strokeweight=".5pt">
                   <v:textbox style="mso-fit-shape-to-text:t" inset="0,0,0,0">
                     <w:txbxContent>
                       <w:p>
@@ -7413,7 +7412,7 @@
                     </w:txbxContent>
                   </v:textbox>
                 </v:shape>
-                <v:shape id="Text Box 15" o:spid="_x0000_s1122" type="#_x0000_t202" style="position:absolute;left:29332;top:8515;width:794;height:1461;visibility:visible;mso-wrap-style:none;v-text-anchor:top" o:gfxdata="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" filled="f" stroked="f" strokeweight=".5pt">
+                <v:shape id="Text Box 15" o:spid="_x0000_s1122" type="#_x0000_t202" style="position:absolute;left:19037;top:8340;width:794;height:1461;visibility:visible;mso-wrap-style:none;v-text-anchor:top" o:gfxdata="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" filled="f" stroked="f" strokeweight=".5pt">
                   <v:textbox style="mso-fit-shape-to-text:t" inset="0,0,0,0">
                     <w:txbxContent>
                       <w:p>
@@ -7437,7 +7436,7 @@
                     </w:txbxContent>
                   </v:textbox>
                 </v:shape>
-                <v:shape id="Text Box 15" o:spid="_x0000_s1123" type="#_x0000_t202" style="position:absolute;left:29033;top:17316;width:794;height:1461;visibility:visible;mso-wrap-style:none;v-text-anchor:top" o:gfxdata="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" filled="f" stroked="f" strokeweight=".5pt">
+                <v:shape id="Text Box 15" o:spid="_x0000_s1123" type="#_x0000_t202" style="position:absolute;left:27920;top:15930;width:794;height:1461;visibility:visible;mso-wrap-style:none;v-text-anchor:top" o:gfxdata="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" filled="f" stroked="f" strokeweight=".5pt">
                   <v:textbox style="mso-fit-shape-to-text:t" inset="0,0,0,0">
                     <w:txbxContent>
                       <w:p>
@@ -7461,7 +7460,7 @@
                     </w:txbxContent>
                   </v:textbox>
                 </v:shape>
-                <v:shape id="Text Box 15" o:spid="_x0000_s1124" type="#_x0000_t202" style="position:absolute;left:19811;top:17596;width:648;height:1505;visibility:visible;mso-wrap-style:none;v-text-anchor:top" o:gfxdata="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" filled="f" stroked="f" strokeweight=".5pt">
+                <v:shape id="Text Box 15" o:spid="_x0000_s1124" type="#_x0000_t202" style="position:absolute;left:21361;top:16091;width:648;height:1505;visibility:visible;mso-wrap-style:none;v-text-anchor:top" o:gfxdata="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" filled="f" stroked="f" strokeweight=".5pt">
                   <v:textbox style="mso-fit-shape-to-text:t" inset="0,0,0,0">
                     <w:txbxContent>
                       <w:p>
@@ -7488,13 +7487,7 @@
                 <v:line id="Straight Connector 193" o:spid="_x0000_s1125" style="position:absolute;visibility:visible;mso-wrap-style:square" from="27920,18195" to="33510,25615" o:connectortype="straight" o:gfxdata="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" strokecolor="black [3213]" strokeweight="3pt">
                   <v:stroke linestyle="thinThin" joinstyle="miter"/>
                 </v:line>
-                <v:line id="Straight Connector 127" o:spid="_x0000_s1126" style="position:absolute;visibility:visible;mso-wrap-style:square" from="15770,11721" to="15843,25480" o:connectortype="straight" o:gfxdata="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" strokecolor="black [3213]" strokeweight="3pt">
-                  <v:stroke linestyle="thinThin" joinstyle="miter"/>
-                </v:line>
-                <v:line id="Straight Connector 161" o:spid="_x0000_s1127" style="position:absolute;flip:y;visibility:visible;mso-wrap-style:square" from="15843,18195" to="22383,25480" o:connectortype="straight" o:gfxdata="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" strokecolor="black [3213]" strokeweight="3pt">
-                  <v:stroke linestyle="thinThin" joinstyle="miter"/>
-                </v:line>
-                <v:oval id="Oval 186" o:spid="_x0000_s1128" style="position:absolute;left:6589;top:23844;width:5271;height:2021;visibility:visible;mso-wrap-style:square;v-text-anchor:middle" o:gfxdata="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" filled="f" strokecolor="black [3213]" strokeweight=".25pt">
+                <v:oval id="Oval 186" o:spid="_x0000_s1126" style="position:absolute;left:6589;top:23844;width:5271;height:2021;visibility:visible;mso-wrap-style:square;v-text-anchor:middle" o:gfxdata="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" filled="f" strokecolor="black [3213]" strokeweight=".25pt">
                   <v:stroke joinstyle="miter"/>
                   <v:textbox style="mso-fit-shape-to-text:t" inset="0,0,0,0">
                     <w:txbxContent>
@@ -7521,11 +7514,17 @@
                     </w:txbxContent>
                   </v:textbox>
                 </v:oval>
-                <v:line id="Straight Connector 189" o:spid="_x0000_s1129" style="position:absolute;flip:x y;visibility:visible;mso-wrap-style:square" from="6808,22905" to="9225,23844" o:connectortype="straight" o:gfxdata="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" strokecolor="black [3213]" strokeweight=".25pt">
+                <v:line id="Straight Connector 189" o:spid="_x0000_s1127" style="position:absolute;flip:x y;visibility:visible;mso-wrap-style:square" from="6808,22905" to="9225,23844" o:connectortype="straight" o:gfxdata="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" strokecolor="black [3213]" strokeweight=".25pt">
                   <v:stroke joinstyle="miter"/>
                 </v:line>
-                <v:line id="Straight Connector 190" o:spid="_x0000_s1130" style="position:absolute;flip:x;visibility:visible;mso-wrap-style:square" from="48550,43454" to="48600,49892" o:connectortype="straight" o:gfxdata="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" strokecolor="black [3213]" strokeweight="3pt">
+                <v:line id="Straight Connector 190" o:spid="_x0000_s1128" style="position:absolute;flip:x;visibility:visible;mso-wrap-style:square" from="48550,43454" to="48600,49892" o:connectortype="straight" o:gfxdata="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" strokecolor="black [3213]" strokeweight="3pt">
                   <v:stroke linestyle="thinThin" joinstyle="miter"/>
+                </v:line>
+                <v:line id="Straight Connector 181" o:spid="_x0000_s1129" style="position:absolute;flip:x;visibility:visible;mso-wrap-style:square" from="18614,18131" to="22383,25525" o:connectortype="straight" o:gfxdata="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" strokecolor="black [3213]" strokeweight=".25pt">
+                  <v:stroke joinstyle="miter"/>
+                </v:line>
+                <v:line id="Straight Connector 194" o:spid="_x0000_s1130" style="position:absolute;visibility:visible;mso-wrap-style:square" from="15769,11683" to="15846,25480" o:connectortype="straight" o:gfxdata="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" strokecolor="black [3213]" strokeweight=".25pt">
+                  <v:stroke joinstyle="miter"/>
                 </v:line>
                 <w10:anchorlock/>
               </v:group>
@@ -7712,16 +7711,14 @@
         <w:t xml:space="preserve">, </w:t>
       </w:r>
       <w:proofErr w:type="spellStart"/>
-      <w:ins w:id="0" w:author="Yan Fung Yenny Hou" w:date="2022-06-28T18:58:00Z">
-        <w:r>
-          <w:rPr>
-            <w:rFonts w:cstheme="majorHAnsi"/>
-            <w:b/>
-            <w:bCs/>
-          </w:rPr>
-          <w:t>Lead</w:t>
-        </w:r>
-      </w:ins>
+      <w:r>
+        <w:rPr>
+          <w:rFonts w:cstheme="majorHAnsi"/>
+          <w:b/>
+          <w:bCs/>
+        </w:rPr>
+        <w:t>Lead</w:t>
+      </w:r>
       <w:r>
         <w:rPr>
           <w:rFonts w:cstheme="majorHAnsi"/>
@@ -7813,16 +7810,14 @@
         <w:t xml:space="preserve">, </w:t>
       </w:r>
       <w:proofErr w:type="spellStart"/>
-      <w:ins w:id="1" w:author="Yan Fung Yenny Hou" w:date="2022-06-28T18:58:00Z">
-        <w:r>
-          <w:rPr>
-            <w:rFonts w:cstheme="majorHAnsi"/>
-            <w:b/>
-            <w:bCs/>
-          </w:rPr>
-          <w:t>Head</w:t>
-        </w:r>
-      </w:ins>
+      <w:r>
+        <w:rPr>
+          <w:rFonts w:cstheme="majorHAnsi"/>
+          <w:b/>
+          <w:bCs/>
+        </w:rPr>
+        <w:t>Head</w:t>
+      </w:r>
       <w:r>
         <w:rPr>
           <w:rFonts w:cstheme="majorHAnsi"/>
@@ -7932,32 +7927,18 @@
         <w:t xml:space="preserve">, </w:t>
       </w:r>
       <w:proofErr w:type="spellStart"/>
-      <w:ins w:id="2" w:author="Yan Fung Yenny Hou" w:date="2022-07-02T18:31:00Z">
-        <w:r>
-          <w:rPr>
-            <w:rFonts w:cstheme="majorHAnsi"/>
-          </w:rPr>
-          <w:t>Event</w:t>
-        </w:r>
-      </w:ins>
-      <w:ins w:id="3" w:author="Hector Onato" w:date="2022-06-28T18:41:00Z">
-        <w:del w:id="4" w:author="Yan Fung Yenny Hou" w:date="2022-06-28T18:55:00Z">
-          <w:r>
-            <w:rPr>
-              <w:rFonts w:cstheme="majorHAnsi"/>
-            </w:rPr>
-            <w:delText>s</w:delText>
-          </w:r>
-        </w:del>
-      </w:ins>
-      <w:ins w:id="5" w:author="Yan Fung Yenny Hou" w:date="2022-06-28T18:55:00Z">
-        <w:r>
-          <w:rPr>
-            <w:rFonts w:cstheme="majorHAnsi"/>
-          </w:rPr>
-          <w:t>S</w:t>
-        </w:r>
-      </w:ins>
+      <w:r>
+        <w:rPr>
+          <w:rFonts w:cstheme="majorHAnsi"/>
+        </w:rPr>
+        <w:t>Event</w:t>
+      </w:r>
+      <w:r>
+        <w:rPr>
+          <w:rFonts w:cstheme="majorHAnsi"/>
+        </w:rPr>
+        <w:t>S</w:t>
+      </w:r>
       <w:r>
         <w:rPr>
           <w:rFonts w:cstheme="majorHAnsi"/>
@@ -7972,32 +7953,18 @@
         <w:t xml:space="preserve">, </w:t>
       </w:r>
       <w:proofErr w:type="spellStart"/>
-      <w:ins w:id="6" w:author="Yan Fung Yenny Hou" w:date="2022-07-02T18:31:00Z">
-        <w:r>
-          <w:rPr>
-            <w:rFonts w:cstheme="majorHAnsi"/>
-          </w:rPr>
-          <w:t>Event</w:t>
-        </w:r>
-      </w:ins>
-      <w:ins w:id="7" w:author="Hector Onato" w:date="2022-06-28T18:41:00Z">
-        <w:del w:id="8" w:author="Yan Fung Yenny Hou" w:date="2022-06-28T18:55:00Z">
-          <w:r>
-            <w:rPr>
-              <w:rFonts w:cstheme="majorHAnsi"/>
-            </w:rPr>
-            <w:delText>d</w:delText>
-          </w:r>
-        </w:del>
-      </w:ins>
-      <w:ins w:id="9" w:author="Yan Fung Yenny Hou" w:date="2022-06-28T18:55:00Z">
-        <w:r>
-          <w:rPr>
-            <w:rFonts w:cstheme="majorHAnsi"/>
-          </w:rPr>
-          <w:t>D</w:t>
-        </w:r>
-      </w:ins>
+      <w:r>
+        <w:rPr>
+          <w:rFonts w:cstheme="majorHAnsi"/>
+        </w:rPr>
+        <w:t>Event</w:t>
+      </w:r>
+      <w:r>
+        <w:rPr>
+          <w:rFonts w:cstheme="majorHAnsi"/>
+        </w:rPr>
+        <w:t>D</w:t>
+      </w:r>
       <w:r>
         <w:rPr>
           <w:rFonts w:cstheme="majorHAnsi"/>
@@ -8012,32 +7979,18 @@
         <w:t xml:space="preserve">, </w:t>
       </w:r>
       <w:proofErr w:type="spellStart"/>
-      <w:ins w:id="10" w:author="Yan Fung Yenny Hou" w:date="2022-07-02T18:31:00Z">
-        <w:r>
-          <w:rPr>
-            <w:rFonts w:cstheme="majorHAnsi"/>
-          </w:rPr>
-          <w:t>Event</w:t>
-        </w:r>
-      </w:ins>
-      <w:ins w:id="11" w:author="Hector Onato" w:date="2022-06-28T18:41:00Z">
-        <w:del w:id="12" w:author="Yan Fung Yenny Hou" w:date="2022-06-28T18:55:00Z">
-          <w:r>
-            <w:rPr>
-              <w:rFonts w:cstheme="majorHAnsi"/>
-            </w:rPr>
-            <w:delText>t</w:delText>
-          </w:r>
-        </w:del>
-      </w:ins>
-      <w:ins w:id="13" w:author="Yan Fung Yenny Hou" w:date="2022-06-28T18:55:00Z">
-        <w:r>
-          <w:rPr>
-            <w:rFonts w:cstheme="majorHAnsi"/>
-          </w:rPr>
-          <w:t>T</w:t>
-        </w:r>
-      </w:ins>
+      <w:r>
+        <w:rPr>
+          <w:rFonts w:cstheme="majorHAnsi"/>
+        </w:rPr>
+        <w:t>Event</w:t>
+      </w:r>
+      <w:r>
+        <w:rPr>
+          <w:rFonts w:cstheme="majorHAnsi"/>
+        </w:rPr>
+        <w:t>T</w:t>
+      </w:r>
       <w:r>
         <w:rPr>
           <w:rFonts w:cstheme="majorHAnsi"/>
@@ -8051,23 +8004,13 @@
         </w:rPr>
         <w:t xml:space="preserve">, </w:t>
       </w:r>
-      <w:del w:id="14" w:author="Yan Fung Yenny Hou" w:date="2022-06-28T18:55:00Z">
-        <w:r>
-          <w:rPr>
-            <w:rFonts w:cstheme="majorHAnsi"/>
-          </w:rPr>
-          <w:delText>r</w:delText>
-        </w:r>
-      </w:del>
-      <w:proofErr w:type="spellStart"/>
-      <w:ins w:id="15" w:author="Yan Fung Yenny Hou" w:date="2022-06-28T18:55:00Z">
-        <w:r>
-          <w:rPr>
-            <w:rFonts w:cstheme="majorHAnsi"/>
-          </w:rPr>
-          <w:t>R</w:t>
-        </w:r>
-      </w:ins>
+      <w:proofErr w:type="spellStart"/>
+      <w:r>
+        <w:rPr>
+          <w:rFonts w:cstheme="majorHAnsi"/>
+        </w:rPr>
+        <w:t>R</w:t>
+      </w:r>
       <w:r>
         <w:rPr>
           <w:rFonts w:cstheme="majorHAnsi"/>
@@ -8081,22 +8024,12 @@
         </w:rPr>
         <w:t xml:space="preserve">, </w:t>
       </w:r>
-      <w:del w:id="16" w:author="Yan Fung Yenny Hou" w:date="2022-06-28T18:55:00Z">
-        <w:r>
-          <w:rPr>
-            <w:rFonts w:cstheme="majorHAnsi"/>
-          </w:rPr>
-          <w:delText>b</w:delText>
-        </w:r>
-      </w:del>
-      <w:ins w:id="17" w:author="Yan Fung Yenny Hou" w:date="2022-06-28T18:55:00Z">
-        <w:r>
-          <w:rPr>
-            <w:rFonts w:cstheme="majorHAnsi"/>
-          </w:rPr>
-          <w:t>B</w:t>
-        </w:r>
-      </w:ins>
+      <w:r>
+        <w:rPr>
+          <w:rFonts w:cstheme="majorHAnsi"/>
+        </w:rPr>
+        <w:t>B</w:t>
+      </w:r>
       <w:r>
         <w:rPr>
           <w:rFonts w:cstheme="majorHAnsi"/>
@@ -8104,30 +8037,18 @@
         <w:t xml:space="preserve">uilding, </w:t>
       </w:r>
       <w:proofErr w:type="spellStart"/>
-      <w:ins w:id="18" w:author="Yan Fung Yenny Hou" w:date="2022-07-02T18:31:00Z">
-        <w:r>
-          <w:rPr>
-            <w:rFonts w:cstheme="majorHAnsi"/>
-          </w:rPr>
-          <w:t>Building</w:t>
-        </w:r>
-      </w:ins>
-      <w:ins w:id="19" w:author="Yan Fung Yenny Hou" w:date="2022-06-28T18:55:00Z">
-        <w:r>
-          <w:rPr>
-            <w:rFonts w:cstheme="majorHAnsi"/>
-          </w:rPr>
-          <w:t>F</w:t>
-        </w:r>
-      </w:ins>
-      <w:del w:id="20" w:author="Yan Fung Yenny Hou" w:date="2022-06-28T18:55:00Z">
-        <w:r>
-          <w:rPr>
-            <w:rFonts w:cstheme="majorHAnsi"/>
-          </w:rPr>
-          <w:delText>f</w:delText>
-        </w:r>
-      </w:del>
+      <w:r>
+        <w:rPr>
+          <w:rFonts w:cstheme="majorHAnsi"/>
+        </w:rPr>
+        <w:t>Building</w:t>
+      </w:r>
+      <w:r>
+        <w:rPr>
+          <w:rFonts w:cstheme="majorHAnsi"/>
+        </w:rPr>
+        <w:t>F</w:t>
+      </w:r>
       <w:r>
         <w:rPr>
           <w:rFonts w:cstheme="majorHAnsi"/>
@@ -8135,32 +8056,18 @@
         <w:t>loor</w:t>
       </w:r>
       <w:proofErr w:type="spellEnd"/>
-      <w:ins w:id="21" w:author="Yan Fung Yenny Hou" w:date="2022-06-28T18:55:00Z">
-        <w:r>
-          <w:rPr>
-            <w:rFonts w:cstheme="majorHAnsi"/>
-          </w:rPr>
-          <w:t xml:space="preserve">, </w:t>
-        </w:r>
-      </w:ins>
-      <w:ins w:id="22" w:author="Hector Onato" w:date="2022-06-28T18:41:00Z">
-        <w:del w:id="23" w:author="Yan Fung Yenny Hou" w:date="2022-06-28T18:55:00Z">
-          <w:r>
-            <w:rPr>
-              <w:rFonts w:cstheme="majorHAnsi"/>
-            </w:rPr>
-            <w:delText xml:space="preserve"> r</w:delText>
-          </w:r>
-        </w:del>
-      </w:ins>
-      <w:ins w:id="24" w:author="Yan Fung Yenny Hou" w:date="2022-06-28T18:55:00Z">
-        <w:r>
-          <w:rPr>
-            <w:rFonts w:cstheme="majorHAnsi"/>
-          </w:rPr>
-          <w:t>R</w:t>
-        </w:r>
-      </w:ins>
+      <w:r>
+        <w:rPr>
+          <w:rFonts w:cstheme="majorHAnsi"/>
+        </w:rPr>
+        <w:t xml:space="preserve">, </w:t>
+      </w:r>
+      <w:r>
+        <w:rPr>
+          <w:rFonts w:cstheme="majorHAnsi"/>
+        </w:rPr>
+        <w:t>R</w:t>
+      </w:r>
       <w:r>
         <w:rPr>
           <w:rFonts w:cstheme="majorHAnsi"/>
@@ -8804,11 +8711,9 @@
       <w:r>
         <w:t>a single-valued character</w:t>
       </w:r>
-      <w:ins w:id="25" w:author="Yan Fung Yenny Hou" w:date="2022-07-02T17:09:00Z">
-        <w:r>
-          <w:t>s</w:t>
-        </w:r>
-      </w:ins>
+      <w:r>
+        <w:t>s</w:t>
+      </w:r>
       <w:r>
         <w:t xml:space="preserve"> to store whether the member is a student or alumnus. </w:t>
       </w:r>
@@ -9044,13 +8949,7 @@
         <w:t xml:space="preserve"> it is in BCNF.</w:t>
       </w:r>
     </w:p>
-    <w:p>
-      <w:pPr>
-        <w:rPr>
-          <w:ins w:id="26" w:author="Yan Fung Yenny Hou" w:date="2022-06-29T19:44:00Z"/>
-        </w:rPr>
-      </w:pPr>
-    </w:p>
+    <w:p/>
     <w:p/>
     <w:p>
       <w:pPr>
@@ -9071,12 +8970,6 @@
           <w:b/>
           <w:bCs/>
           <w:color w:val="4472C4" w:themeColor="accent1"/>
-          <w:rPrChange w:id="27" w:author="Yan Fung Yenny Hou" w:date="2022-06-29T18:14:00Z">
-            <w:rPr>
-              <w:b/>
-              <w:bCs/>
-            </w:rPr>
-          </w:rPrChange>
         </w:rPr>
         <w:tab/>
       </w:r>
@@ -9084,11 +8977,6 @@
         <w:rPr>
           <w:rFonts w:cstheme="majorHAnsi"/>
           <w:color w:val="4472C4" w:themeColor="accent1"/>
-          <w:rPrChange w:id="28" w:author="Yan Fung Yenny Hou" w:date="2022-06-29T18:14:00Z">
-            <w:rPr>
-              <w:rFonts w:cstheme="majorHAnsi"/>
-            </w:rPr>
-          </w:rPrChange>
         </w:rPr>
         <w:t>Club(</w:t>
       </w:r>
@@ -9098,12 +8986,6 @@
           <w:rFonts w:cstheme="majorHAnsi"/>
           <w:color w:val="4472C4" w:themeColor="accent1"/>
           <w:u w:val="single"/>
-          <w:rPrChange w:id="29" w:author="Yan Fung Yenny Hou" w:date="2022-06-29T18:14:00Z">
-            <w:rPr>
-              <w:rFonts w:cstheme="majorHAnsi"/>
-              <w:u w:val="single"/>
-            </w:rPr>
-          </w:rPrChange>
         </w:rPr>
         <w:t>ClubID</w:t>
       </w:r>
@@ -9112,11 +8994,6 @@
         <w:rPr>
           <w:rFonts w:cstheme="majorHAnsi"/>
           <w:color w:val="4472C4" w:themeColor="accent1"/>
-          <w:rPrChange w:id="30" w:author="Yan Fung Yenny Hou" w:date="2022-06-29T18:14:00Z">
-            <w:rPr>
-              <w:rFonts w:cstheme="majorHAnsi"/>
-            </w:rPr>
-          </w:rPrChange>
         </w:rPr>
         <w:t xml:space="preserve">, </w:t>
       </w:r>
@@ -9127,13 +9004,6 @@
           <w:b/>
           <w:bCs/>
           <w:color w:val="4472C4" w:themeColor="accent1"/>
-          <w:rPrChange w:id="31" w:author="Yan Fung Yenny Hou" w:date="2022-06-29T18:14:00Z">
-            <w:rPr>
-              <w:rFonts w:cstheme="majorHAnsi"/>
-              <w:b/>
-              <w:bCs/>
-            </w:rPr>
-          </w:rPrChange>
         </w:rPr>
         <w:t>LeadMemberID</w:t>
       </w:r>
@@ -9144,13 +9014,6 @@
           <w:b/>
           <w:bCs/>
           <w:color w:val="4472C4" w:themeColor="accent1"/>
-          <w:rPrChange w:id="32" w:author="Yan Fung Yenny Hou" w:date="2022-06-29T18:14:00Z">
-            <w:rPr>
-              <w:rFonts w:cstheme="majorHAnsi"/>
-              <w:b/>
-              <w:bCs/>
-            </w:rPr>
-          </w:rPrChange>
         </w:rPr>
         <w:t xml:space="preserve">, </w:t>
       </w:r>
@@ -9159,11 +9022,6 @@
         <w:rPr>
           <w:rFonts w:cstheme="majorHAnsi"/>
           <w:color w:val="4472C4" w:themeColor="accent1"/>
-          <w:rPrChange w:id="33" w:author="Yan Fung Yenny Hou" w:date="2022-06-29T18:14:00Z">
-            <w:rPr>
-              <w:rFonts w:cstheme="majorHAnsi"/>
-            </w:rPr>
-          </w:rPrChange>
         </w:rPr>
         <w:t>ClubName</w:t>
       </w:r>
@@ -9172,11 +9030,6 @@
         <w:rPr>
           <w:rFonts w:cstheme="majorHAnsi"/>
           <w:color w:val="4472C4" w:themeColor="accent1"/>
-          <w:rPrChange w:id="34" w:author="Yan Fung Yenny Hou" w:date="2022-06-29T18:14:00Z">
-            <w:rPr>
-              <w:rFonts w:cstheme="majorHAnsi"/>
-            </w:rPr>
-          </w:rPrChange>
         </w:rPr>
         <w:t>)</w:t>
       </w:r>
@@ -9845,9 +9698,6 @@
     <w:p>
       <w:pPr>
         <w:ind w:left="720" w:hanging="720"/>
-        <w:rPr>
-          <w:del w:id="35" w:author="Yan Fung Yenny Hou" w:date="2022-06-29T19:44:00Z"/>
-        </w:rPr>
       </w:pPr>
       <w:r>
         <w:rPr>
@@ -9953,11 +9803,6 @@
       <w:r>
         <w:t>.</w:t>
       </w:r>
-    </w:p>
-    <w:p>
-      <w:pPr>
-        <w:ind w:left="720" w:hanging="720"/>
-      </w:pPr>
     </w:p>
     <w:p>
       <w:r>
@@ -10162,20 +10007,18 @@
         <w:t xml:space="preserve">), </w:t>
       </w:r>
       <w:proofErr w:type="spellStart"/>
-      <w:ins w:id="36" w:author="Yan Fung Yenny Hou" w:date="2022-07-02T19:04:00Z">
-        <w:r>
-          <w:rPr>
-            <w:rFonts w:cstheme="majorHAnsi"/>
-            <w:color w:val="4472C4" w:themeColor="accent1"/>
-          </w:rPr>
-          <w:t>Event</w:t>
-        </w:r>
-      </w:ins>
       <w:r>
         <w:rPr>
           <w:rFonts w:cstheme="majorHAnsi"/>
           <w:color w:val="4472C4" w:themeColor="accent1"/>
         </w:rPr>
+        <w:t>Event</w:t>
+      </w:r>
+      <w:r>
+        <w:rPr>
+          <w:rFonts w:cstheme="majorHAnsi"/>
+          <w:color w:val="4472C4" w:themeColor="accent1"/>
+        </w:rPr>
         <w:t>Subject</w:t>
       </w:r>
       <w:proofErr w:type="spellEnd"/>
@@ -10187,20 +10030,18 @@
         <w:t xml:space="preserve">, </w:t>
       </w:r>
       <w:proofErr w:type="spellStart"/>
-      <w:ins w:id="37" w:author="Yan Fung Yenny Hou" w:date="2022-07-02T19:04:00Z">
-        <w:r>
-          <w:rPr>
-            <w:rFonts w:cstheme="majorHAnsi"/>
-            <w:color w:val="4472C4" w:themeColor="accent1"/>
-          </w:rPr>
-          <w:t>Event</w:t>
-        </w:r>
-      </w:ins>
       <w:r>
         <w:rPr>
           <w:rFonts w:cstheme="majorHAnsi"/>
           <w:color w:val="4472C4" w:themeColor="accent1"/>
         </w:rPr>
+        <w:t>Event</w:t>
+      </w:r>
+      <w:r>
+        <w:rPr>
+          <w:rFonts w:cstheme="majorHAnsi"/>
+          <w:color w:val="4472C4" w:themeColor="accent1"/>
+        </w:rPr>
         <w:t>Date</w:t>
       </w:r>
       <w:proofErr w:type="spellEnd"/>
@@ -10212,20 +10053,18 @@
         <w:t xml:space="preserve">, </w:t>
       </w:r>
       <w:proofErr w:type="spellStart"/>
-      <w:ins w:id="38" w:author="Yan Fung Yenny Hou" w:date="2022-07-02T19:04:00Z">
-        <w:r>
-          <w:rPr>
-            <w:rFonts w:cstheme="majorHAnsi"/>
-            <w:color w:val="4472C4" w:themeColor="accent1"/>
-          </w:rPr>
-          <w:t>Event</w:t>
-        </w:r>
-      </w:ins>
       <w:r>
         <w:rPr>
           <w:rFonts w:cstheme="majorHAnsi"/>
           <w:color w:val="4472C4" w:themeColor="accent1"/>
         </w:rPr>
+        <w:t>Event</w:t>
+      </w:r>
+      <w:r>
+        <w:rPr>
+          <w:rFonts w:cstheme="majorHAnsi"/>
+          <w:color w:val="4472C4" w:themeColor="accent1"/>
+        </w:rPr>
         <w:t>Time</w:t>
       </w:r>
       <w:proofErr w:type="spellEnd"/>
@@ -10253,15 +10092,13 @@
         <w:t xml:space="preserve">, Building, </w:t>
       </w:r>
       <w:proofErr w:type="spellStart"/>
-      <w:ins w:id="39" w:author="Yan Fung Yenny Hou" w:date="2022-07-02T19:04:00Z">
-        <w:r>
-          <w:rPr>
-            <w:rFonts w:cstheme="majorHAnsi"/>
-            <w:color w:val="4472C4" w:themeColor="accent1"/>
-          </w:rPr>
-          <w:t>Building</w:t>
-        </w:r>
-      </w:ins>
+      <w:r>
+        <w:rPr>
+          <w:rFonts w:cstheme="majorHAnsi"/>
+          <w:color w:val="4472C4" w:themeColor="accent1"/>
+        </w:rPr>
+        <w:t>Building</w:t>
+      </w:r>
       <w:r>
         <w:rPr>
           <w:rFonts w:cstheme="majorHAnsi"/>
@@ -13097,17 +12934,6 @@
     <w:abstractNumId w:val="8"/>
   </w:num>
 </w:numbering>
-</file>
-
-<file path=word/people.xml><?xml version="1.0" encoding="utf-8"?>
-<w15:people xmlns:wpc="http://schemas.microsoft.com/office/word/2010/wordprocessingCanvas" xmlns:cx="http://schemas.microsoft.com/office/drawing/2014/chartex" xmlns:cx1="http://schemas.microsoft.com/office/drawing/2015/9/8/chartex" xmlns:cx2="http://schemas.microsoft.com/office/drawing/2015/10/21/chartex" xmlns:cx3="http://schemas.microsoft.com/office/drawing/2016/5/9/chartex" xmlns:cx4="http://schemas.microsoft.com/office/drawing/2016/5/10/chartex" xmlns:cx5="http://schemas.microsoft.com/office/drawing/2016/5/11/chartex" xmlns:cx6="http://schemas.microsoft.com/office/drawing/2016/5/12/chartex" xmlns:cx7="http://schemas.microsoft.com/office/drawing/2016/5/13/chartex" xmlns:cx8="http://schemas.microsoft.com/office/drawing/2016/5/14/chartex" xmlns:mc="http://schemas.openxmlformats.org/markup-compatibility/2006" xmlns:aink="http://schemas.microsoft.com/office/drawing/2016/ink" xmlns:am3d="http://schemas.microsoft.com/office/drawing/2017/model3d" xmlns:o="urn:schemas-microsoft-com:office:office" xmlns:oel="http://schemas.microsoft.com/office/2019/extlst" xmlns:r="http://schemas.openxmlformats.org/officeDocument/2006/relationships" xmlns:m="http://schemas.openxmlformats.org/officeDocument/2006/math" xmlns:v="urn:schemas-microsoft-com:vml" xmlns:wp14="http://schemas.microsoft.com/office/word/2010/wordprocessingDrawing" xmlns:wp="http://schemas.openxmlformats.org/drawingml/2006/wordprocessingDrawing" xmlns:w10="urn:schemas-microsoft-com:office:word" xmlns:w="http://schemas.openxmlformats.org/wordprocessingml/2006/main" xmlns:w14="http://schemas.microsoft.com/office/word/2010/wordml" xmlns:w15="http://schemas.microsoft.com/office/word/2012/wordml" xmlns:w16cex="http://schemas.microsoft.com/office/word/2018/wordml/cex" xmlns:w16cid="http://schemas.microsoft.com/office/word/2016/wordml/cid" xmlns:w16="http://schemas.microsoft.com/office/word/2018/wordml" xmlns:w16sdtdh="http://schemas.microsoft.com/office/word/2020/wordml/sdtdatahash" xmlns:w16se="http://schemas.microsoft.com/office/word/2015/wordml/symex" xmlns:wpg="http://schemas.microsoft.com/office/word/2010/wordprocessingGroup" xmlns:wpi="http://schemas.microsoft.com/office/word/2010/wordprocessingInk" xmlns:wne="http://schemas.microsoft.com/office/word/2006/wordml" xmlns:wps="http://schemas.microsoft.com/office/word/2010/wordprocessingShape" mc:Ignorable="w14 w15 w16se w16cid w16 w16cex w16sdtdh wp14">
-  <w15:person w15:author="Yan Fung Yenny Hou">
-    <w15:presenceInfo w15:providerId="None" w15:userId="Yan Fung Yenny Hou"/>
-  </w15:person>
-  <w15:person w15:author="Hector Onato">
-    <w15:presenceInfo w15:providerId="AD" w15:userId="S::honato00@mylangara.ca::3fc037fa-ee57-4aa6-9b7a-923cb1917eb7"/>
-  </w15:person>
-</w15:people>
 </file>
 
 <file path=word/styles.xml><?xml version="1.0" encoding="utf-8"?>

</xml_diff>

<commit_message>
added WorkID; updated insert data
</commit_message>
<xml_diff>
--- a/Project Report Template_Group8.docx
+++ b/Project Report Template_Group8.docx
@@ -8407,6 +8407,35 @@
       <w:r>
         <w:rPr>
           <w:rFonts w:cstheme="majorHAnsi"/>
+          <w:b/>
+          <w:bCs/>
+          <w:u w:val="single"/>
+        </w:rPr>
+        <w:t xml:space="preserve">, </w:t>
+      </w:r>
+      <w:proofErr w:type="spellStart"/>
+      <w:r>
+        <w:rPr>
+          <w:rFonts w:cstheme="majorHAnsi"/>
+          <w:b/>
+          <w:bCs/>
+          <w:u w:val="single"/>
+        </w:rPr>
+        <w:t>Work</w:t>
+      </w:r>
+      <w:r>
+        <w:rPr>
+          <w:rFonts w:cstheme="majorHAnsi"/>
+          <w:b/>
+          <w:bCs/>
+          <w:u w:val="single"/>
+        </w:rPr>
+        <w:t>ID</w:t>
+      </w:r>
+      <w:proofErr w:type="spellEnd"/>
+      <w:r>
+        <w:rPr>
+          <w:rFonts w:cstheme="majorHAnsi"/>
         </w:rPr>
         <w:t xml:space="preserve">, Company, Position, StartDate, </w:t>
       </w:r>
@@ -11289,6 +11318,7 @@
           <w:b/>
           <w:bCs/>
           <w:color w:val="4472C4" w:themeColor="accent1"/>
+          <w:u w:val="single"/>
         </w:rPr>
         <w:t>,</w:t>
       </w:r>
@@ -11296,8 +11326,41 @@
         <w:rPr>
           <w:rFonts w:cstheme="majorHAnsi"/>
           <w:color w:val="4472C4" w:themeColor="accent1"/>
-        </w:rPr>
-        <w:t xml:space="preserve"> Company, Position, StartDate, </w:t>
+          <w:u w:val="single"/>
+        </w:rPr>
+        <w:t xml:space="preserve"> </w:t>
+      </w:r>
+      <w:proofErr w:type="spellStart"/>
+      <w:r>
+        <w:rPr>
+          <w:rFonts w:cstheme="majorHAnsi"/>
+          <w:color w:val="4472C4" w:themeColor="accent1"/>
+          <w:u w:val="single"/>
+        </w:rPr>
+        <w:t>Work</w:t>
+      </w:r>
+      <w:r>
+        <w:rPr>
+          <w:rFonts w:cstheme="majorHAnsi"/>
+          <w:color w:val="4472C4" w:themeColor="accent1"/>
+          <w:u w:val="single"/>
+        </w:rPr>
+        <w:t>ID</w:t>
+      </w:r>
+      <w:proofErr w:type="spellEnd"/>
+      <w:r>
+        <w:rPr>
+          <w:rFonts w:cstheme="majorHAnsi"/>
+          <w:color w:val="4472C4" w:themeColor="accent1"/>
+        </w:rPr>
+        <w:t xml:space="preserve">, </w:t>
+      </w:r>
+      <w:r>
+        <w:rPr>
+          <w:rFonts w:cstheme="majorHAnsi"/>
+          <w:color w:val="4472C4" w:themeColor="accent1"/>
+        </w:rPr>
+        <w:t xml:space="preserve">Company, Position, StartDate, </w:t>
       </w:r>
       <w:proofErr w:type="spellStart"/>
       <w:r>
@@ -11327,13 +11390,33 @@
       <w:r>
         <w:tab/>
       </w:r>
-      <w:proofErr w:type="spellStart"/>
-      <w:r>
-        <w:t>MemberID</w:t>
-      </w:r>
-      <w:proofErr w:type="spellEnd"/>
-      <w:r>
-        <w:t xml:space="preserve"> -&gt; {</w:t>
+      <w:r>
+        <w:t>{</w:t>
+      </w:r>
+      <w:proofErr w:type="spellStart"/>
+      <w:r>
+        <w:t>AlumnusID</w:t>
+      </w:r>
+      <w:proofErr w:type="spellEnd"/>
+      <w:r>
+        <w:t xml:space="preserve">, </w:t>
+      </w:r>
+      <w:proofErr w:type="spellStart"/>
+      <w:r>
+        <w:t>Work</w:t>
+      </w:r>
+      <w:r>
+        <w:t>ID</w:t>
+      </w:r>
+      <w:proofErr w:type="spellEnd"/>
+      <w:r>
+        <w:t>}</w:t>
+      </w:r>
+      <w:r>
+        <w:t xml:space="preserve"> </w:t>
+      </w:r>
+      <w:r>
+        <w:t>-&gt; {</w:t>
       </w:r>
       <w:r>
         <w:t xml:space="preserve">Company, Position, StartDate, </w:t>
@@ -11461,7 +11544,13 @@
       </w:r>
       <w:proofErr w:type="gramEnd"/>
       <w:r>
-        <w:t xml:space="preserve"> attributes are fully dependent on the key </w:t>
+        <w:t xml:space="preserve"> attributes are fully dependent on the </w:t>
+      </w:r>
+      <w:r>
+        <w:t xml:space="preserve">composite </w:t>
+      </w:r>
+      <w:r>
+        <w:t xml:space="preserve">key </w:t>
       </w:r>
       <w:proofErr w:type="spellStart"/>
       <w:r>
@@ -11469,14 +11558,19 @@
           <w:i/>
           <w:iCs/>
         </w:rPr>
-        <w:t>Member</w:t>
-      </w:r>
+        <w:t>AlumnusID</w:t>
+      </w:r>
+      <w:proofErr w:type="spellEnd"/>
+      <w:r>
+        <w:t xml:space="preserve"> and </w:t>
+      </w:r>
+      <w:proofErr w:type="spellStart"/>
       <w:r>
         <w:rPr>
           <w:i/>
           <w:iCs/>
         </w:rPr>
-        <w:t>ID</w:t>
+        <w:t>WorkID</w:t>
       </w:r>
       <w:proofErr w:type="spellEnd"/>
       <w:r>
@@ -11531,7 +11625,10 @@
       </w:r>
       <w:r>
         <w:tab/>
-        <w:t xml:space="preserve">Non-prime attributes cannot determine key </w:t>
+        <w:t xml:space="preserve">Non-prime attributes cannot determine </w:t>
+      </w:r>
+      <w:r>
+        <w:t xml:space="preserve">the composite key </w:t>
       </w:r>
       <w:proofErr w:type="spellStart"/>
       <w:r>
@@ -11539,7 +11636,19 @@
           <w:i/>
           <w:iCs/>
         </w:rPr>
-        <w:t>MemberID</w:t>
+        <w:t>AlumnusID</w:t>
+      </w:r>
+      <w:proofErr w:type="spellEnd"/>
+      <w:r>
+        <w:t xml:space="preserve"> and </w:t>
+      </w:r>
+      <w:proofErr w:type="spellStart"/>
+      <w:r>
+        <w:rPr>
+          <w:i/>
+          <w:iCs/>
+        </w:rPr>
+        <w:t>WorkID</w:t>
       </w:r>
       <w:proofErr w:type="spellEnd"/>
       <w:r>

</xml_diff>

<commit_message>
updated document; updated SQL query and step 5 folders
</commit_message>
<xml_diff>
--- a/Project Report Template_Group8.docx
+++ b/Project Report Template_Group8.docx
@@ -11692,9 +11692,99 @@
       </w:r>
     </w:p>
     <w:p>
+      <w:pPr>
+        <w:rPr>
+          <w:ins w:id="0" w:author="Yan Fung Yenny Hou" w:date="2022-07-16T13:31:00Z"/>
+        </w:rPr>
+      </w:pPr>
       <w:r>
         <w:t>You explain why you choose a certain data type for a field and why you apply certain constraints</w:t>
       </w:r>
+    </w:p>
+    <w:p>
+      <w:pPr>
+        <w:rPr>
+          <w:del w:id="1" w:author="Yan Fung Yenny Hou" w:date="2022-07-16T13:32:00Z"/>
+        </w:rPr>
+      </w:pPr>
+    </w:p>
+    <w:p>
+      <w:pPr>
+        <w:rPr>
+          <w:ins w:id="2" w:author="Yan Fung Yenny Hou" w:date="2022-07-16T13:41:00Z"/>
+        </w:rPr>
+      </w:pPr>
+      <w:ins w:id="3" w:author="Yan Fung Yenny Hou" w:date="2022-07-16T13:41:00Z">
+        <w:r>
+          <w:t>Please refer to below MSSQL and MySQL scripts:</w:t>
+        </w:r>
+      </w:ins>
+    </w:p>
+    <w:p>
+      <w:pPr>
+        <w:rPr>
+          <w:ins w:id="4" w:author="Yan Fung Yenny Hou" w:date="2022-07-16T13:41:00Z"/>
+        </w:rPr>
+      </w:pPr>
+    </w:p>
+    <w:p>
+      <w:pPr>
+        <w:rPr>
+          <w:ins w:id="5" w:author="Yan Fung Yenny Hou" w:date="2022-07-16T13:41:00Z"/>
+        </w:rPr>
+      </w:pPr>
+      <w:ins w:id="6" w:author="Yan Fung Yenny Hou" w:date="2022-07-16T13:41:00Z">
+        <w:r>
+          <w:t>MSSQL:</w:t>
+        </w:r>
+      </w:ins>
+    </w:p>
+    <w:p>
+      <w:pPr>
+        <w:rPr>
+          <w:ins w:id="7" w:author="Yan Fung Yenny Hou" w:date="2022-07-16T13:41:00Z"/>
+        </w:rPr>
+      </w:pPr>
+      <w:proofErr w:type="spellStart"/>
+      <w:ins w:id="8" w:author="Yan Fung Yenny Hou" w:date="2022-07-16T13:41:00Z">
+        <w:r>
+          <w:t>MSSQL_CreateTableProj.sql</w:t>
+        </w:r>
+        <w:proofErr w:type="spellEnd"/>
+      </w:ins>
+    </w:p>
+    <w:p>
+      <w:pPr>
+        <w:rPr>
+          <w:ins w:id="9" w:author="Yan Fung Yenny Hou" w:date="2022-07-16T13:41:00Z"/>
+        </w:rPr>
+      </w:pPr>
+    </w:p>
+    <w:p>
+      <w:pPr>
+        <w:rPr>
+          <w:ins w:id="10" w:author="Yan Fung Yenny Hou" w:date="2022-07-16T13:41:00Z"/>
+        </w:rPr>
+      </w:pPr>
+      <w:ins w:id="11" w:author="Yan Fung Yenny Hou" w:date="2022-07-16T13:41:00Z">
+        <w:r>
+          <w:t>MySQL:</w:t>
+        </w:r>
+      </w:ins>
+    </w:p>
+    <w:p>
+      <w:pPr>
+        <w:rPr>
+          <w:ins w:id="12" w:author="Yan Fung Yenny Hou" w:date="2022-07-16T13:40:00Z"/>
+        </w:rPr>
+      </w:pPr>
+      <w:proofErr w:type="spellStart"/>
+      <w:ins w:id="13" w:author="Yan Fung Yenny Hou" w:date="2022-07-16T13:41:00Z">
+        <w:r>
+          <w:t>MySQL_Create_script.sql</w:t>
+        </w:r>
+      </w:ins>
+      <w:proofErr w:type="spellEnd"/>
     </w:p>
     <w:p/>
     <w:p>
@@ -11706,6 +11796,11 @@
       </w:r>
     </w:p>
     <w:p>
+      <w:pPr>
+        <w:rPr>
+          <w:ins w:id="14" w:author="Yan Fung Yenny Hou" w:date="2022-07-16T13:33:00Z"/>
+        </w:rPr>
+      </w:pPr>
       <w:r>
         <w:t>You do not need to copy SQL commands here. Save your SQL commands in a script file and just mention the name of the file here. Make sure the script file is stored beside</w:t>
       </w:r>
@@ -11718,50 +11813,328 @@
     </w:p>
     <w:p>
       <w:pPr>
-        <w:pStyle w:val="Heading1"/>
-      </w:pPr>
-      <w:r>
-        <w:t xml:space="preserve">Inserting Values in </w:t>
-      </w:r>
-      <w:r>
-        <w:t>Tables</w:t>
-      </w:r>
+        <w:rPr>
+          <w:ins w:id="15" w:author="Yan Fung Yenny Hou" w:date="2022-07-16T13:33:00Z"/>
+        </w:rPr>
+      </w:pPr>
     </w:p>
     <w:p>
+      <w:pPr>
+        <w:rPr>
+          <w:ins w:id="16" w:author="Yan Fung Yenny Hou" w:date="2022-07-16T13:36:00Z"/>
+        </w:rPr>
+      </w:pPr>
+      <w:ins w:id="17" w:author="Yan Fung Yenny Hou" w:date="2022-07-16T13:36:00Z">
+        <w:r>
+          <w:t>Please refer to below MSSQL and MySQL scripts:</w:t>
+        </w:r>
+      </w:ins>
+    </w:p>
+    <w:p>
+      <w:pPr>
+        <w:rPr>
+          <w:ins w:id="18" w:author="Yan Fung Yenny Hou" w:date="2022-07-16T13:38:00Z"/>
+        </w:rPr>
+      </w:pPr>
+    </w:p>
+    <w:p>
+      <w:pPr>
+        <w:rPr>
+          <w:ins w:id="19" w:author="Yan Fung Yenny Hou" w:date="2022-07-16T13:33:00Z"/>
+        </w:rPr>
+      </w:pPr>
+      <w:ins w:id="20" w:author="Yan Fung Yenny Hou" w:date="2022-07-16T13:38:00Z">
+        <w:r>
+          <w:lastRenderedPageBreak/>
+          <w:t>MSSQL:</w:t>
+        </w:r>
+      </w:ins>
+    </w:p>
+    <w:p>
+      <w:pPr>
+        <w:rPr>
+          <w:ins w:id="21" w:author="Yan Fung Yenny Hou" w:date="2022-07-16T13:38:00Z"/>
+        </w:rPr>
+      </w:pPr>
+      <w:proofErr w:type="spellStart"/>
+      <w:ins w:id="22" w:author="Yan Fung Yenny Hou" w:date="2022-07-16T13:38:00Z">
+        <w:r>
+          <w:t>MSSQL_CreateTableProj.sql</w:t>
+        </w:r>
+        <w:proofErr w:type="spellEnd"/>
+      </w:ins>
+    </w:p>
+    <w:p>
+      <w:pPr>
+        <w:rPr>
+          <w:ins w:id="23" w:author="Yan Fung Yenny Hou" w:date="2022-07-16T13:38:00Z"/>
+        </w:rPr>
+      </w:pPr>
+      <w:proofErr w:type="spellStart"/>
+      <w:ins w:id="24" w:author="Yan Fung Yenny Hou" w:date="2022-07-16T13:38:00Z">
+        <w:r>
+          <w:t>MSSQL_DropTableProj.sql</w:t>
+        </w:r>
+        <w:proofErr w:type="spellEnd"/>
+      </w:ins>
+    </w:p>
+    <w:p>
+      <w:pPr>
+        <w:rPr>
+          <w:ins w:id="25" w:author="Yan Fung Yenny Hou" w:date="2022-07-16T13:38:00Z"/>
+        </w:rPr>
+      </w:pPr>
+    </w:p>
+    <w:p>
+      <w:pPr>
+        <w:rPr>
+          <w:ins w:id="26" w:author="Yan Fung Yenny Hou" w:date="2022-07-16T13:38:00Z"/>
+        </w:rPr>
+      </w:pPr>
+      <w:ins w:id="27" w:author="Yan Fung Yenny Hou" w:date="2022-07-16T13:38:00Z">
+        <w:r>
+          <w:t>MySQL:</w:t>
+        </w:r>
+      </w:ins>
+    </w:p>
+    <w:p>
+      <w:pPr>
+        <w:rPr>
+          <w:ins w:id="28" w:author="Yan Fung Yenny Hou" w:date="2022-07-16T13:33:00Z"/>
+        </w:rPr>
+      </w:pPr>
+      <w:proofErr w:type="spellStart"/>
+      <w:ins w:id="29" w:author="Yan Fung Yenny Hou" w:date="2022-07-16T13:38:00Z">
+        <w:r>
+          <w:t>MySQL_Create_script.sql</w:t>
+        </w:r>
+      </w:ins>
+      <w:proofErr w:type="spellEnd"/>
+    </w:p>
+    <w:p>
+      <w:proofErr w:type="spellStart"/>
+      <w:ins w:id="30" w:author="Yan Fung Yenny Hou" w:date="2022-07-16T13:38:00Z">
+        <w:r>
+          <w:t>MySQL_Drop_script.sql</w:t>
+        </w:r>
+      </w:ins>
+      <w:proofErr w:type="spellEnd"/>
+    </w:p>
+    <w:p>
+      <w:pPr>
+        <w:pStyle w:val="Heading1"/>
+      </w:pPr>
+      <w:r>
+        <w:t xml:space="preserve">Inserting Values in </w:t>
+      </w:r>
+      <w:r>
+        <w:t>Tables</w:t>
+      </w:r>
+    </w:p>
+    <w:p>
       <w:r>
         <w:t>You do not need to copy SQL commands here. Save your SQL commands in a script file and just mention the name of the file here. Make sure the script file is stored beside this document within the same folder.</w:t>
       </w:r>
+    </w:p>
+    <w:p>
+      <w:pPr>
+        <w:rPr>
+          <w:ins w:id="31" w:author="Yan Fung Yenny Hou" w:date="2022-07-16T13:39:00Z"/>
+        </w:rPr>
+      </w:pPr>
+    </w:p>
+    <w:p>
+      <w:pPr>
+        <w:rPr>
+          <w:ins w:id="32" w:author="Yan Fung Yenny Hou" w:date="2022-07-16T13:39:00Z"/>
+        </w:rPr>
+      </w:pPr>
+      <w:ins w:id="33" w:author="Yan Fung Yenny Hou" w:date="2022-07-16T13:39:00Z">
+        <w:r>
+          <w:t>Please refer to below MSSQL and MySQL scripts:</w:t>
+        </w:r>
+      </w:ins>
     </w:p>
     <w:p/>
+    <w:p>
+      <w:pPr>
+        <w:rPr>
+          <w:ins w:id="34" w:author="Yan Fung Yenny Hou" w:date="2022-07-16T13:38:00Z"/>
+        </w:rPr>
+      </w:pPr>
+      <w:ins w:id="35" w:author="Yan Fung Yenny Hou" w:date="2022-07-16T13:38:00Z">
+        <w:r>
+          <w:t>MSSQL:</w:t>
+        </w:r>
+      </w:ins>
+    </w:p>
+    <w:p>
+      <w:pPr>
+        <w:rPr>
+          <w:ins w:id="36" w:author="Yan Fung Yenny Hou" w:date="2022-07-16T13:38:00Z"/>
+        </w:rPr>
+      </w:pPr>
+      <w:proofErr w:type="spellStart"/>
+      <w:ins w:id="37" w:author="Yan Fung Yenny Hou" w:date="2022-07-16T13:39:00Z">
+        <w:r>
+          <w:t>MSSQL_InsertValuesProj.sql</w:t>
+        </w:r>
+      </w:ins>
+      <w:proofErr w:type="spellEnd"/>
+    </w:p>
+    <w:p>
+      <w:pPr>
+        <w:rPr>
+          <w:ins w:id="38" w:author="Yan Fung Yenny Hou" w:date="2022-07-16T13:38:00Z"/>
+        </w:rPr>
+      </w:pPr>
+    </w:p>
+    <w:p>
+      <w:pPr>
+        <w:rPr>
+          <w:ins w:id="39" w:author="Yan Fung Yenny Hou" w:date="2022-07-16T13:38:00Z"/>
+        </w:rPr>
+      </w:pPr>
+      <w:ins w:id="40" w:author="Yan Fung Yenny Hou" w:date="2022-07-16T13:38:00Z">
+        <w:r>
+          <w:t>MySQL:</w:t>
+        </w:r>
+      </w:ins>
+    </w:p>
+    <w:p>
+      <w:pPr>
+        <w:rPr>
+          <w:ins w:id="41" w:author="Yan Fung Yenny Hou" w:date="2022-07-16T13:38:00Z"/>
+        </w:rPr>
+      </w:pPr>
+      <w:proofErr w:type="spellStart"/>
+      <w:ins w:id="42" w:author="Yan Fung Yenny Hou" w:date="2022-07-16T13:39:00Z">
+        <w:r>
+          <w:t>MySQL_Insert_script.sql</w:t>
+        </w:r>
+      </w:ins>
+      <w:proofErr w:type="spellEnd"/>
+    </w:p>
     <w:p/>
     <w:p>
       <w:pPr>
         <w:pStyle w:val="Heading1"/>
       </w:pPr>
       <w:r>
-        <w:lastRenderedPageBreak/>
         <w:t>SQL Queries</w:t>
       </w:r>
     </w:p>
     <w:p>
+      <w:pPr>
+        <w:rPr>
+          <w:ins w:id="43" w:author="Yan Fung Yenny Hou" w:date="2022-07-16T13:39:00Z"/>
+        </w:rPr>
+      </w:pPr>
       <w:r>
         <w:t>You do not need to copy SQL commands here. Save your SQL commands in a script file and just mention the name of the file here. Make sure the script file is stored beside this document within the same folder.</w:t>
       </w:r>
     </w:p>
     <w:p>
       <w:pPr>
-        <w:pStyle w:val="Heading1"/>
-      </w:pPr>
-      <w:r>
-        <w:t>Views</w:t>
-      </w:r>
+        <w:rPr>
+          <w:ins w:id="44" w:author="Yan Fung Yenny Hou" w:date="2022-07-16T13:39:00Z"/>
+        </w:rPr>
+      </w:pPr>
     </w:p>
     <w:p>
+      <w:pPr>
+        <w:rPr>
+          <w:ins w:id="45" w:author="Yan Fung Yenny Hou" w:date="2022-07-16T13:39:00Z"/>
+        </w:rPr>
+      </w:pPr>
+      <w:ins w:id="46" w:author="Yan Fung Yenny Hou" w:date="2022-07-16T13:39:00Z">
+        <w:r>
+          <w:t>Please refer to below script</w:t>
+        </w:r>
+        <w:r>
+          <w:t xml:space="preserve"> that for both MSSQL and MySQL</w:t>
+        </w:r>
+        <w:r>
+          <w:t>:</w:t>
+        </w:r>
+      </w:ins>
+    </w:p>
+    <w:p>
+      <w:pPr>
+        <w:rPr>
+          <w:ins w:id="47" w:author="Yan Fung Yenny Hou" w:date="2022-07-16T13:39:00Z"/>
+        </w:rPr>
+      </w:pPr>
+    </w:p>
+    <w:p>
+      <w:ins w:id="48" w:author="Yan Fung Yenny Hou" w:date="2022-07-16T13:39:00Z">
+        <w:r>
+          <w:t xml:space="preserve">SQL </w:t>
+        </w:r>
+        <w:proofErr w:type="spellStart"/>
+        <w:r>
+          <w:t>Queries.sql</w:t>
+        </w:r>
+      </w:ins>
+      <w:proofErr w:type="spellEnd"/>
+    </w:p>
+    <w:p>
+      <w:pPr>
+        <w:pStyle w:val="Heading1"/>
+      </w:pPr>
+      <w:r>
+        <w:t>Views</w:t>
+      </w:r>
+    </w:p>
+    <w:p>
       <w:r>
         <w:t>You do not need to copy SQL commands here. Save your SQL commands in a script file and just mention the name of the file here. Make sure the script file is stored beside this document within the same folder.</w:t>
       </w:r>
     </w:p>
     <w:p/>
+    <w:p>
+      <w:pPr>
+        <w:rPr>
+          <w:ins w:id="49" w:author="Yan Fung Yenny Hou" w:date="2022-07-16T13:40:00Z"/>
+        </w:rPr>
+      </w:pPr>
+      <w:ins w:id="50" w:author="Yan Fung Yenny Hou" w:date="2022-07-16T13:40:00Z">
+        <w:r>
+          <w:t>Please refer to below script that for both MSSQL and MySQL:</w:t>
+        </w:r>
+      </w:ins>
+    </w:p>
+    <w:p>
+      <w:pPr>
+        <w:rPr>
+          <w:ins w:id="51" w:author="Yan Fung Yenny Hou" w:date="2022-07-16T13:40:00Z"/>
+        </w:rPr>
+      </w:pPr>
+    </w:p>
+    <w:p>
+      <w:pPr>
+        <w:rPr>
+          <w:ins w:id="52" w:author="Yan Fung Yenny Hou" w:date="2022-07-16T13:40:00Z"/>
+        </w:rPr>
+      </w:pPr>
+      <w:ins w:id="53" w:author="Yan Fung Yenny Hou" w:date="2022-07-16T13:40:00Z">
+        <w:r>
+          <w:t xml:space="preserve">SQL </w:t>
+        </w:r>
+        <w:proofErr w:type="spellStart"/>
+        <w:r>
+          <w:t>Queries.sql</w:t>
+        </w:r>
+        <w:proofErr w:type="spellEnd"/>
+      </w:ins>
+    </w:p>
+    <w:p>
+      <w:pPr>
+        <w:rPr>
+          <w:ins w:id="54" w:author="Yan Fung Yenny Hou" w:date="2022-07-16T13:40:00Z"/>
+        </w:rPr>
+      </w:pPr>
+    </w:p>
     <w:p/>
     <w:p/>
     <w:p/>
@@ -13043,6 +13416,14 @@
     <w:abstractNumId w:val="8"/>
   </w:num>
 </w:numbering>
+</file>
+
+<file path=word/people.xml><?xml version="1.0" encoding="utf-8"?>
+<w15:people xmlns:wpc="http://schemas.microsoft.com/office/word/2010/wordprocessingCanvas" xmlns:cx="http://schemas.microsoft.com/office/drawing/2014/chartex" xmlns:cx1="http://schemas.microsoft.com/office/drawing/2015/9/8/chartex" xmlns:cx2="http://schemas.microsoft.com/office/drawing/2015/10/21/chartex" xmlns:cx3="http://schemas.microsoft.com/office/drawing/2016/5/9/chartex" xmlns:cx4="http://schemas.microsoft.com/office/drawing/2016/5/10/chartex" xmlns:cx5="http://schemas.microsoft.com/office/drawing/2016/5/11/chartex" xmlns:cx6="http://schemas.microsoft.com/office/drawing/2016/5/12/chartex" xmlns:cx7="http://schemas.microsoft.com/office/drawing/2016/5/13/chartex" xmlns:cx8="http://schemas.microsoft.com/office/drawing/2016/5/14/chartex" xmlns:mc="http://schemas.openxmlformats.org/markup-compatibility/2006" xmlns:aink="http://schemas.microsoft.com/office/drawing/2016/ink" xmlns:am3d="http://schemas.microsoft.com/office/drawing/2017/model3d" xmlns:o="urn:schemas-microsoft-com:office:office" xmlns:oel="http://schemas.microsoft.com/office/2019/extlst" xmlns:r="http://schemas.openxmlformats.org/officeDocument/2006/relationships" xmlns:m="http://schemas.openxmlformats.org/officeDocument/2006/math" xmlns:v="urn:schemas-microsoft-com:vml" xmlns:wp14="http://schemas.microsoft.com/office/word/2010/wordprocessingDrawing" xmlns:wp="http://schemas.openxmlformats.org/drawingml/2006/wordprocessingDrawing" xmlns:w10="urn:schemas-microsoft-com:office:word" xmlns:w="http://schemas.openxmlformats.org/wordprocessingml/2006/main" xmlns:w14="http://schemas.microsoft.com/office/word/2010/wordml" xmlns:w15="http://schemas.microsoft.com/office/word/2012/wordml" xmlns:w16cex="http://schemas.microsoft.com/office/word/2018/wordml/cex" xmlns:w16cid="http://schemas.microsoft.com/office/word/2016/wordml/cid" xmlns:w16="http://schemas.microsoft.com/office/word/2018/wordml" xmlns:w16sdtdh="http://schemas.microsoft.com/office/word/2020/wordml/sdtdatahash" xmlns:w16se="http://schemas.microsoft.com/office/word/2015/wordml/symex" xmlns:wpg="http://schemas.microsoft.com/office/word/2010/wordprocessingGroup" xmlns:wpi="http://schemas.microsoft.com/office/word/2010/wordprocessingInk" xmlns:wne="http://schemas.microsoft.com/office/word/2006/wordml" xmlns:wps="http://schemas.microsoft.com/office/word/2010/wordprocessingShape" mc:Ignorable="w14 w15 w16se w16cid w16 w16cex w16sdtdh wp14">
+  <w15:person w15:author="Yan Fung Yenny Hou">
+    <w15:presenceInfo w15:providerId="None" w15:userId="Yan Fung Yenny Hou"/>
+  </w15:person>
+</w15:people>
 </file>
 
 <file path=word/styles.xml><?xml version="1.0" encoding="utf-8"?>

</xml_diff>